<commit_message>
Formatting fixes for SQL INSERT, UPDATE, DELETE exercises
</commit_message>
<xml_diff>
--- a/Courses/Software-Sciences/Module-3-Databases-New/05-SQL-INSERT-UPDATE-DELETE/05-SQL-INSERT-UPDATE-DELETE-Exercise.docx
+++ b/Courses/Software-Sciences/Module-3-Databases-New/05-SQL-INSERT-UPDATE-DELETE/05-SQL-INSERT-UPDATE-DELETE-Exercise.docx
@@ -1,6 +1,6 @@
 
 <file path=word/document.xml><?xml version="1.0" encoding="utf-8"?>
-<w:document xmlns:ve="http://schemas.openxmlformats.org/markup-compatibility/2006" xmlns:o="urn:schemas-microsoft-com:office:office" xmlns:r="http://schemas.openxmlformats.org/officeDocument/2006/relationships" xmlns:m="http://schemas.openxmlformats.org/officeDocument/2006/math" xmlns:v="urn:schemas-microsoft-com:vml" xmlns:wp="http://schemas.openxmlformats.org/drawingml/2006/wordprocessingDrawing" xmlns:w10="urn:schemas-microsoft-com:office:word" xmlns:w="http://schemas.openxmlformats.org/wordprocessingml/2006/main" xmlns:wne="http://schemas.microsoft.com/office/word/2006/wordml">
+<w:document xmlns:wpc="http://schemas.microsoft.com/office/word/2010/wordprocessingCanvas" xmlns:cx="http://schemas.microsoft.com/office/drawing/2014/chartex" xmlns:cx1="http://schemas.microsoft.com/office/drawing/2015/9/8/chartex" xmlns:cx2="http://schemas.microsoft.com/office/drawing/2015/10/21/chartex" xmlns:cx3="http://schemas.microsoft.com/office/drawing/2016/5/9/chartex" xmlns:cx4="http://schemas.microsoft.com/office/drawing/2016/5/10/chartex" xmlns:cx5="http://schemas.microsoft.com/office/drawing/2016/5/11/chartex" xmlns:cx6="http://schemas.microsoft.com/office/drawing/2016/5/12/chartex" xmlns:cx7="http://schemas.microsoft.com/office/drawing/2016/5/13/chartex" xmlns:cx8="http://schemas.microsoft.com/office/drawing/2016/5/14/chartex" xmlns:mc="http://schemas.openxmlformats.org/markup-compatibility/2006" xmlns:aink="http://schemas.microsoft.com/office/drawing/2016/ink" xmlns:am3d="http://schemas.microsoft.com/office/drawing/2017/model3d" xmlns:o="urn:schemas-microsoft-com:office:office" xmlns:oel="http://schemas.microsoft.com/office/2019/extlst" xmlns:r="http://schemas.openxmlformats.org/officeDocument/2006/relationships" xmlns:m="http://schemas.openxmlformats.org/officeDocument/2006/math" xmlns:v="urn:schemas-microsoft-com:vml" xmlns:wp14="http://schemas.microsoft.com/office/word/2010/wordprocessingDrawing" xmlns:wp="http://schemas.openxmlformats.org/drawingml/2006/wordprocessingDrawing" xmlns:w10="urn:schemas-microsoft-com:office:word" xmlns:w="http://schemas.openxmlformats.org/wordprocessingml/2006/main" xmlns:w14="http://schemas.microsoft.com/office/word/2010/wordml" xmlns:w15="http://schemas.microsoft.com/office/word/2012/wordml" xmlns:w16cex="http://schemas.microsoft.com/office/word/2018/wordml/cex" xmlns:w16cid="http://schemas.microsoft.com/office/word/2016/wordml/cid" xmlns:w16="http://schemas.microsoft.com/office/word/2018/wordml" xmlns:w16sdtdh="http://schemas.microsoft.com/office/word/2020/wordml/sdtdatahash" xmlns:w16se="http://schemas.microsoft.com/office/word/2015/wordml/symex" xmlns:wpg="http://schemas.microsoft.com/office/word/2010/wordprocessingGroup" xmlns:wpi="http://schemas.microsoft.com/office/word/2010/wordprocessingInk" xmlns:wne="http://schemas.microsoft.com/office/word/2006/wordml" xmlns:wps="http://schemas.microsoft.com/office/word/2010/wordprocessingShape" mc:Ignorable="w14 w15 w16se w16cid w16 w16cex w16sdtdh wp14">
   <w:body>
     <w:p>
       <w:pPr>
@@ -35,10 +35,6 @@
     <w:p>
       <w:pPr>
         <w:pStyle w:val="Heading2"/>
-        <w:numPr>
-          <w:ilvl w:val="0"/>
-          <w:numId w:val="43"/>
-        </w:numPr>
         <w:rPr>
           <w:lang w:val="bg-BG"/>
         </w:rPr>
@@ -49,17 +45,19 @@
         </w:rPr>
         <w:t xml:space="preserve">Създайте </w:t>
       </w:r>
-      <w:r>
-        <w:rPr>
-          <w:lang w:val="bg-BG"/>
-        </w:rPr>
+      <w:proofErr w:type="spellStart"/>
+      <w:r>
         <w:t>б</w:t>
       </w:r>
       <w:r>
-        <w:rPr>
-          <w:lang w:val="bg-BG"/>
-        </w:rPr>
-        <w:t xml:space="preserve">аза </w:t>
+        <w:t>аза</w:t>
+      </w:r>
+      <w:proofErr w:type="spellEnd"/>
+      <w:r>
+        <w:rPr>
+          <w:lang w:val="bg-BG"/>
+        </w:rPr>
+        <w:t xml:space="preserve"> </w:t>
       </w:r>
       <w:r>
         <w:rPr>
@@ -138,10 +136,6 @@
     <w:p>
       <w:pPr>
         <w:pStyle w:val="Heading2"/>
-        <w:numPr>
-          <w:ilvl w:val="0"/>
-          <w:numId w:val="43"/>
-        </w:numPr>
         <w:rPr>
           <w:noProof/>
           <w:lang w:val="bg-BG"/>
@@ -155,17 +149,9 @@
         <w:t xml:space="preserve">Създайте </w:t>
       </w:r>
       <w:r>
-        <w:rPr>
-          <w:noProof/>
-          <w:lang w:val="bg-BG"/>
-        </w:rPr>
         <w:t>т</w:t>
       </w:r>
       <w:r>
-        <w:rPr>
-          <w:noProof/>
-          <w:lang w:val="bg-BG"/>
-        </w:rPr>
         <w:t>аблици</w:t>
       </w:r>
     </w:p>
@@ -262,10 +248,6 @@
     <w:p>
       <w:pPr>
         <w:pStyle w:val="Heading2"/>
-        <w:numPr>
-          <w:ilvl w:val="0"/>
-          <w:numId w:val="43"/>
-        </w:numPr>
         <w:rPr>
           <w:noProof/>
           <w:lang w:val="bg-BG"/>
@@ -278,20 +260,14 @@
         </w:rPr>
         <w:t xml:space="preserve">Редактирайте </w:t>
       </w:r>
-      <w:r>
-        <w:rPr>
-          <w:noProof/>
-          <w:lang w:val="bg-BG"/>
-        </w:rPr>
+      <w:proofErr w:type="spellStart"/>
+      <w:r>
         <w:t>т</w:t>
       </w:r>
       <w:r>
-        <w:rPr>
-          <w:noProof/>
-          <w:lang w:val="bg-BG"/>
-        </w:rPr>
         <w:t>аблица</w:t>
       </w:r>
+      <w:proofErr w:type="spellEnd"/>
       <w:r>
         <w:rPr>
           <w:noProof/>
@@ -311,7 +287,23 @@
           <w:noProof/>
           <w:lang w:val="bg-BG"/>
         </w:rPr>
-        <w:t xml:space="preserve">Променете структурата на таблицата Minions, за да имате </w:t>
+        <w:t xml:space="preserve">Променете структурата на таблицата </w:t>
+      </w:r>
+      <w:r>
+        <w:rPr>
+          <w:b/>
+          <w:bCs/>
+          <w:noProof/>
+          <w:lang w:val="bg-BG"/>
+        </w:rPr>
+        <w:t>Minions</w:t>
+      </w:r>
+      <w:r>
+        <w:rPr>
+          <w:noProof/>
+          <w:lang w:val="bg-BG"/>
+        </w:rPr>
+        <w:t xml:space="preserve">, за да имате </w:t>
       </w:r>
       <w:r>
         <w:rPr>
@@ -436,31 +428,37 @@
     <w:p>
       <w:pPr>
         <w:pStyle w:val="Heading2"/>
-        <w:numPr>
-          <w:ilvl w:val="0"/>
-          <w:numId w:val="43"/>
-        </w:numPr>
-        <w:rPr>
-          <w:lang w:val="bg-BG"/>
-        </w:rPr>
-      </w:pPr>
-      <w:r>
-        <w:rPr>
-          <w:lang w:val="bg-BG"/>
-        </w:rPr>
-        <w:t xml:space="preserve">Вмкънете </w:t>
-      </w:r>
-      <w:r>
-        <w:rPr>
-          <w:lang w:val="bg-BG"/>
-        </w:rPr>
+        <w:rPr>
+          <w:lang w:val="bg-BG"/>
+        </w:rPr>
+      </w:pPr>
+      <w:proofErr w:type="spellStart"/>
+      <w:r>
+        <w:rPr>
+          <w:lang w:val="bg-BG"/>
+        </w:rPr>
+        <w:t>Вмкънете</w:t>
+      </w:r>
+      <w:proofErr w:type="spellEnd"/>
+      <w:r>
+        <w:rPr>
+          <w:lang w:val="bg-BG"/>
+        </w:rPr>
+        <w:t xml:space="preserve"> </w:t>
+      </w:r>
+      <w:proofErr w:type="spellStart"/>
+      <w:r>
         <w:t>з</w:t>
       </w:r>
       <w:r>
-        <w:rPr>
-          <w:lang w:val="bg-BG"/>
-        </w:rPr>
-        <w:t xml:space="preserve">аписи в </w:t>
+        <w:t>аписи</w:t>
+      </w:r>
+      <w:proofErr w:type="spellEnd"/>
+      <w:r>
+        <w:rPr>
+          <w:lang w:val="bg-BG"/>
+        </w:rPr>
+        <w:t xml:space="preserve"> в </w:t>
       </w:r>
       <w:r>
         <w:rPr>
@@ -519,24 +517,24 @@
           <w:bottom w:w="85" w:type="dxa"/>
           <w:right w:w="142" w:type="dxa"/>
         </w:tblCellMar>
-        <w:tblLook w:val="04A0"/>
+        <w:tblLook w:val="04A0" w:firstRow="1" w:lastRow="0" w:firstColumn="1" w:lastColumn="0" w:noHBand="0" w:noVBand="1"/>
       </w:tblPr>
       <w:tblGrid>
-        <w:gridCol w:w="567"/>
-        <w:gridCol w:w="1134"/>
-        <w:gridCol w:w="851"/>
-        <w:gridCol w:w="992"/>
-        <w:gridCol w:w="391"/>
-        <w:gridCol w:w="507"/>
-        <w:gridCol w:w="1228"/>
+        <w:gridCol w:w="576"/>
+        <w:gridCol w:w="1154"/>
+        <w:gridCol w:w="866"/>
+        <w:gridCol w:w="1105"/>
+        <w:gridCol w:w="309"/>
+        <w:gridCol w:w="516"/>
+        <w:gridCol w:w="1252"/>
       </w:tblGrid>
       <w:tr>
         <w:trPr>
-          <w:trHeight w:val="347"/>
+          <w:trHeight w:val="45"/>
         </w:trPr>
         <w:tc>
           <w:tcPr>
-            <w:tcW w:w="3544" w:type="dxa"/>
+            <w:tcW w:w="3701" w:type="dxa"/>
             <w:gridSpan w:val="4"/>
             <w:tcBorders>
               <w:right w:val="single" w:sz="4" w:space="0" w:color="auto"/>
@@ -550,7 +548,7 @@
                 <w:tab w:val="center" w:pos="1451"/>
                 <w:tab w:val="right" w:pos="2903"/>
               </w:tabs>
-              <w:spacing w:after="0"/>
+              <w:spacing w:before="0" w:after="0"/>
               <w:jc w:val="center"/>
               <w:rPr>
                 <w:b/>
@@ -566,7 +564,7 @@
         </w:tc>
         <w:tc>
           <w:tcPr>
-            <w:tcW w:w="391" w:type="dxa"/>
+            <w:tcW w:w="309" w:type="dxa"/>
             <w:tcBorders>
               <w:top w:val="nil"/>
               <w:left w:val="single" w:sz="4" w:space="0" w:color="auto"/>
@@ -587,7 +585,7 @@
         </w:tc>
         <w:tc>
           <w:tcPr>
-            <w:tcW w:w="1735" w:type="dxa"/>
+            <w:tcW w:w="1768" w:type="dxa"/>
             <w:gridSpan w:val="2"/>
             <w:tcBorders>
               <w:left w:val="single" w:sz="4" w:space="0" w:color="auto"/>
@@ -597,7 +595,7 @@
           </w:tcPr>
           <w:p>
             <w:pPr>
-              <w:spacing w:after="0"/>
+              <w:spacing w:before="0" w:after="0"/>
               <w:jc w:val="center"/>
               <w:rPr>
                 <w:b/>
@@ -614,17 +612,21 @@
       </w:tr>
       <w:tr>
         <w:trPr>
-          <w:trHeight w:val="615"/>
+          <w:trHeight w:val="57"/>
         </w:trPr>
         <w:tc>
           <w:tcPr>
-            <w:tcW w:w="567" w:type="dxa"/>
+            <w:tcW w:w="576" w:type="dxa"/>
             <w:shd w:val="clear" w:color="auto" w:fill="D9D9D9" w:themeFill="background1" w:themeFillShade="D9"/>
             <w:vAlign w:val="center"/>
           </w:tcPr>
           <w:p>
             <w:pPr>
-              <w:spacing w:after="0"/>
+              <w:tabs>
+                <w:tab w:val="center" w:pos="1451"/>
+                <w:tab w:val="right" w:pos="2903"/>
+              </w:tabs>
+              <w:spacing w:before="0" w:after="0"/>
               <w:jc w:val="center"/>
               <w:rPr>
                 <w:b/>
@@ -640,13 +642,17 @@
         </w:tc>
         <w:tc>
           <w:tcPr>
-            <w:tcW w:w="1134" w:type="dxa"/>
+            <w:tcW w:w="1154" w:type="dxa"/>
             <w:shd w:val="clear" w:color="auto" w:fill="D9D9D9" w:themeFill="background1" w:themeFillShade="D9"/>
             <w:vAlign w:val="center"/>
           </w:tcPr>
           <w:p>
             <w:pPr>
-              <w:spacing w:after="0"/>
+              <w:tabs>
+                <w:tab w:val="center" w:pos="1451"/>
+                <w:tab w:val="right" w:pos="2903"/>
+              </w:tabs>
+              <w:spacing w:before="0" w:after="0"/>
               <w:jc w:val="center"/>
               <w:rPr>
                 <w:b/>
@@ -662,7 +668,7 @@
         </w:tc>
         <w:tc>
           <w:tcPr>
-            <w:tcW w:w="851" w:type="dxa"/>
+            <w:tcW w:w="866" w:type="dxa"/>
             <w:tcBorders>
               <w:right w:val="single" w:sz="4" w:space="0" w:color="auto"/>
             </w:tcBorders>
@@ -671,7 +677,11 @@
           </w:tcPr>
           <w:p>
             <w:pPr>
-              <w:spacing w:after="0"/>
+              <w:tabs>
+                <w:tab w:val="center" w:pos="1451"/>
+                <w:tab w:val="right" w:pos="2903"/>
+              </w:tabs>
+              <w:spacing w:before="0" w:after="0"/>
               <w:jc w:val="center"/>
               <w:rPr>
                 <w:b/>
@@ -687,7 +697,7 @@
         </w:tc>
         <w:tc>
           <w:tcPr>
-            <w:tcW w:w="992" w:type="dxa"/>
+            <w:tcW w:w="1105" w:type="dxa"/>
             <w:tcBorders>
               <w:right w:val="single" w:sz="4" w:space="0" w:color="auto"/>
             </w:tcBorders>
@@ -696,17 +706,19 @@
           </w:tcPr>
           <w:p>
             <w:pPr>
-              <w:spacing w:after="0"/>
+              <w:tabs>
+                <w:tab w:val="center" w:pos="1451"/>
+                <w:tab w:val="right" w:pos="2903"/>
+              </w:tabs>
+              <w:spacing w:before="0" w:after="0"/>
               <w:jc w:val="center"/>
               <w:rPr>
                 <w:b/>
-                <w:noProof/>
               </w:rPr>
             </w:pPr>
             <w:r>
               <w:rPr>
                 <w:b/>
-                <w:noProof/>
               </w:rPr>
               <w:t>TownId</w:t>
             </w:r>
@@ -714,7 +726,7 @@
         </w:tc>
         <w:tc>
           <w:tcPr>
-            <w:tcW w:w="391" w:type="dxa"/>
+            <w:tcW w:w="309" w:type="dxa"/>
             <w:tcBorders>
               <w:top w:val="nil"/>
               <w:left w:val="single" w:sz="4" w:space="0" w:color="auto"/>
@@ -732,7 +744,7 @@
         </w:tc>
         <w:tc>
           <w:tcPr>
-            <w:tcW w:w="507" w:type="dxa"/>
+            <w:tcW w:w="516" w:type="dxa"/>
             <w:tcBorders>
               <w:left w:val="single" w:sz="4" w:space="0" w:color="auto"/>
             </w:tcBorders>
@@ -741,7 +753,7 @@
           </w:tcPr>
           <w:p>
             <w:pPr>
-              <w:spacing w:after="0"/>
+              <w:spacing w:before="0" w:after="0"/>
               <w:jc w:val="center"/>
               <w:rPr>
                 <w:b/>
@@ -757,13 +769,13 @@
         </w:tc>
         <w:tc>
           <w:tcPr>
-            <w:tcW w:w="1228" w:type="dxa"/>
+            <w:tcW w:w="1252" w:type="dxa"/>
             <w:shd w:val="clear" w:color="auto" w:fill="D9D9D9" w:themeFill="background1" w:themeFillShade="D9"/>
             <w:vAlign w:val="center"/>
           </w:tcPr>
           <w:p>
             <w:pPr>
-              <w:spacing w:after="0"/>
+              <w:spacing w:before="0" w:after="0"/>
               <w:jc w:val="center"/>
               <w:rPr>
                 <w:b/>
@@ -779,12 +791,9 @@
         </w:tc>
       </w:tr>
       <w:tr>
-        <w:trPr>
-          <w:trHeight w:val="347"/>
-        </w:trPr>
         <w:tc>
           <w:tcPr>
-            <w:tcW w:w="567" w:type="dxa"/>
+            <w:tcW w:w="576" w:type="dxa"/>
           </w:tcPr>
           <w:p>
             <w:pPr>
@@ -798,7 +807,7 @@
         </w:tc>
         <w:tc>
           <w:tcPr>
-            <w:tcW w:w="1134" w:type="dxa"/>
+            <w:tcW w:w="1154" w:type="dxa"/>
           </w:tcPr>
           <w:p>
             <w:pPr>
@@ -811,7 +820,7 @@
         </w:tc>
         <w:tc>
           <w:tcPr>
-            <w:tcW w:w="851" w:type="dxa"/>
+            <w:tcW w:w="866" w:type="dxa"/>
             <w:tcBorders>
               <w:right w:val="single" w:sz="4" w:space="0" w:color="auto"/>
             </w:tcBorders>
@@ -827,7 +836,7 @@
         </w:tc>
         <w:tc>
           <w:tcPr>
-            <w:tcW w:w="992" w:type="dxa"/>
+            <w:tcW w:w="1105" w:type="dxa"/>
             <w:tcBorders>
               <w:right w:val="single" w:sz="4" w:space="0" w:color="auto"/>
             </w:tcBorders>
@@ -843,7 +852,7 @@
         </w:tc>
         <w:tc>
           <w:tcPr>
-            <w:tcW w:w="391" w:type="dxa"/>
+            <w:tcW w:w="309" w:type="dxa"/>
             <w:tcBorders>
               <w:top w:val="nil"/>
               <w:left w:val="single" w:sz="4" w:space="0" w:color="auto"/>
@@ -859,7 +868,7 @@
         </w:tc>
         <w:tc>
           <w:tcPr>
-            <w:tcW w:w="507" w:type="dxa"/>
+            <w:tcW w:w="516" w:type="dxa"/>
             <w:tcBorders>
               <w:left w:val="single" w:sz="4" w:space="0" w:color="auto"/>
             </w:tcBorders>
@@ -876,7 +885,7 @@
         </w:tc>
         <w:tc>
           <w:tcPr>
-            <w:tcW w:w="1228" w:type="dxa"/>
+            <w:tcW w:w="1252" w:type="dxa"/>
           </w:tcPr>
           <w:p>
             <w:pPr>
@@ -890,11 +899,11 @@
       </w:tr>
       <w:tr>
         <w:trPr>
-          <w:trHeight w:val="347"/>
+          <w:trHeight w:val="185"/>
         </w:trPr>
         <w:tc>
           <w:tcPr>
-            <w:tcW w:w="567" w:type="dxa"/>
+            <w:tcW w:w="576" w:type="dxa"/>
           </w:tcPr>
           <w:p>
             <w:pPr>
@@ -908,7 +917,7 @@
         </w:tc>
         <w:tc>
           <w:tcPr>
-            <w:tcW w:w="1134" w:type="dxa"/>
+            <w:tcW w:w="1154" w:type="dxa"/>
           </w:tcPr>
           <w:p>
             <w:pPr>
@@ -921,7 +930,7 @@
         </w:tc>
         <w:tc>
           <w:tcPr>
-            <w:tcW w:w="851" w:type="dxa"/>
+            <w:tcW w:w="866" w:type="dxa"/>
             <w:tcBorders>
               <w:right w:val="single" w:sz="4" w:space="0" w:color="auto"/>
             </w:tcBorders>
@@ -937,7 +946,7 @@
         </w:tc>
         <w:tc>
           <w:tcPr>
-            <w:tcW w:w="992" w:type="dxa"/>
+            <w:tcW w:w="1105" w:type="dxa"/>
             <w:tcBorders>
               <w:right w:val="single" w:sz="4" w:space="0" w:color="auto"/>
             </w:tcBorders>
@@ -953,7 +962,7 @@
         </w:tc>
         <w:tc>
           <w:tcPr>
-            <w:tcW w:w="391" w:type="dxa"/>
+            <w:tcW w:w="309" w:type="dxa"/>
             <w:tcBorders>
               <w:top w:val="nil"/>
               <w:left w:val="single" w:sz="4" w:space="0" w:color="auto"/>
@@ -969,7 +978,7 @@
         </w:tc>
         <w:tc>
           <w:tcPr>
-            <w:tcW w:w="507" w:type="dxa"/>
+            <w:tcW w:w="516" w:type="dxa"/>
             <w:tcBorders>
               <w:left w:val="single" w:sz="4" w:space="0" w:color="auto"/>
             </w:tcBorders>
@@ -986,7 +995,7 @@
         </w:tc>
         <w:tc>
           <w:tcPr>
-            <w:tcW w:w="1228" w:type="dxa"/>
+            <w:tcW w:w="1252" w:type="dxa"/>
           </w:tcPr>
           <w:p>
             <w:pPr>
@@ -1000,11 +1009,11 @@
       </w:tr>
       <w:tr>
         <w:trPr>
-          <w:trHeight w:val="506"/>
+          <w:trHeight w:val="269"/>
         </w:trPr>
         <w:tc>
           <w:tcPr>
-            <w:tcW w:w="567" w:type="dxa"/>
+            <w:tcW w:w="576" w:type="dxa"/>
           </w:tcPr>
           <w:p>
             <w:pPr>
@@ -1018,7 +1027,7 @@
         </w:tc>
         <w:tc>
           <w:tcPr>
-            <w:tcW w:w="1134" w:type="dxa"/>
+            <w:tcW w:w="1154" w:type="dxa"/>
           </w:tcPr>
           <w:p>
             <w:pPr>
@@ -1031,7 +1040,7 @@
         </w:tc>
         <w:tc>
           <w:tcPr>
-            <w:tcW w:w="851" w:type="dxa"/>
+            <w:tcW w:w="866" w:type="dxa"/>
             <w:tcBorders>
               <w:right w:val="single" w:sz="4" w:space="0" w:color="auto"/>
             </w:tcBorders>
@@ -1050,7 +1059,7 @@
         </w:tc>
         <w:tc>
           <w:tcPr>
-            <w:tcW w:w="992" w:type="dxa"/>
+            <w:tcW w:w="1105" w:type="dxa"/>
             <w:tcBorders>
               <w:right w:val="single" w:sz="4" w:space="0" w:color="auto"/>
             </w:tcBorders>
@@ -1066,7 +1075,7 @@
         </w:tc>
         <w:tc>
           <w:tcPr>
-            <w:tcW w:w="391" w:type="dxa"/>
+            <w:tcW w:w="309" w:type="dxa"/>
             <w:tcBorders>
               <w:top w:val="nil"/>
               <w:left w:val="single" w:sz="4" w:space="0" w:color="auto"/>
@@ -1082,7 +1091,7 @@
         </w:tc>
         <w:tc>
           <w:tcPr>
-            <w:tcW w:w="507" w:type="dxa"/>
+            <w:tcW w:w="516" w:type="dxa"/>
             <w:tcBorders>
               <w:left w:val="single" w:sz="4" w:space="0" w:color="auto"/>
             </w:tcBorders>
@@ -1099,7 +1108,7 @@
         </w:tc>
         <w:tc>
           <w:tcPr>
-            <w:tcW w:w="1228" w:type="dxa"/>
+            <w:tcW w:w="1252" w:type="dxa"/>
           </w:tcPr>
           <w:p>
             <w:pPr>
@@ -1120,7 +1129,21 @@
         <w:rPr>
           <w:lang w:val="bg-BG"/>
         </w:rPr>
-        <w:t xml:space="preserve">Използвайте само SQL заявки. Въведете идентификатора ръчно (не използвайте </w:t>
+        <w:t xml:space="preserve">Използвайте </w:t>
+      </w:r>
+      <w:r>
+        <w:rPr>
+          <w:b/>
+          <w:bCs/>
+          <w:lang w:val="bg-BG"/>
+        </w:rPr>
+        <w:t>само SQL заявки</w:t>
+      </w:r>
+      <w:r>
+        <w:rPr>
+          <w:lang w:val="bg-BG"/>
+        </w:rPr>
+        <w:t xml:space="preserve">. Въведете идентификатора ръчно (не използвайте </w:t>
       </w:r>
       <w:r>
         <w:rPr>
@@ -1138,10 +1161,6 @@
     <w:p>
       <w:pPr>
         <w:pStyle w:val="Heading2"/>
-        <w:numPr>
-          <w:ilvl w:val="0"/>
-          <w:numId w:val="43"/>
-        </w:numPr>
         <w:rPr>
           <w:lang w:val="bg-BG"/>
         </w:rPr>
@@ -1156,7 +1175,7 @@
         <w:rPr>
           <w:lang w:val="bg-BG"/>
         </w:rPr>
-        <w:t>името и възрасттна на</w:t>
+        <w:t>името и възрастта на</w:t>
       </w:r>
       <w:r>
         <w:rPr>
@@ -1201,7 +1220,7 @@
           <w:b/>
           <w:lang w:val="bg-BG"/>
         </w:rPr>
-        <w:t>възрасттна</w:t>
+        <w:t>възрастта</w:t>
       </w:r>
       <w:r>
         <w:rPr>
@@ -1247,7 +1266,10 @@
         <w:rPr>
           <w:lang w:val="bg-BG"/>
         </w:rPr>
-        <w:t xml:space="preserve"> Новото име трябва да е ‘</w:t>
+        <w:t xml:space="preserve"> Новото име трябва да е </w:t>
+      </w:r>
+      <w:r>
+        <w:t>"</w:t>
       </w:r>
       <w:r>
         <w:rPr>
@@ -1256,10 +1278,7 @@
         <w:t>Ivan</w:t>
       </w:r>
       <w:r>
-        <w:rPr>
-          <w:lang w:val="bg-BG"/>
-        </w:rPr>
-        <w:t>’</w:t>
+        <w:t>"</w:t>
       </w:r>
       <w:r>
         <w:rPr>
@@ -1286,10 +1305,6 @@
     <w:p>
       <w:pPr>
         <w:pStyle w:val="Heading2"/>
-        <w:numPr>
-          <w:ilvl w:val="0"/>
-          <w:numId w:val="43"/>
-        </w:numPr>
         <w:rPr>
           <w:lang w:val="bg-BG"/>
         </w:rPr>
@@ -1384,24 +1399,18 @@
     <w:p>
       <w:pPr>
         <w:pStyle w:val="Heading2"/>
-        <w:numPr>
-          <w:ilvl w:val="0"/>
-          <w:numId w:val="43"/>
-        </w:numPr>
-      </w:pPr>
-      <w:r>
-        <w:rPr>
-          <w:lang w:val="bg-BG"/>
-        </w:rPr>
-        <w:lastRenderedPageBreak/>
+      </w:pPr>
+      <w:r>
+        <w:rPr>
+          <w:lang w:val="bg-BG"/>
+        </w:rPr>
         <w:t xml:space="preserve">Изтрийте </w:t>
       </w:r>
-      <w:r>
-        <w:rPr>
-          <w:lang w:val="bg-BG"/>
-        </w:rPr>
+      <w:proofErr w:type="spellStart"/>
+      <w:r>
         <w:t>миньон</w:t>
       </w:r>
+      <w:proofErr w:type="spellEnd"/>
       <w:r>
         <w:rPr>
           <w:lang w:val="bg-BG"/>
@@ -1466,18 +1475,15 @@
     <w:p>
       <w:pPr>
         <w:pStyle w:val="Heading2"/>
-        <w:numPr>
-          <w:ilvl w:val="0"/>
-          <w:numId w:val="43"/>
-        </w:numPr>
-        <w:rPr>
-          <w:lang w:val="bg-BG"/>
-        </w:rPr>
-      </w:pPr>
-      <w:r>
-        <w:rPr>
-          <w:lang w:val="bg-BG"/>
-        </w:rPr>
+        <w:rPr>
+          <w:lang w:val="bg-BG"/>
+        </w:rPr>
+      </w:pPr>
+      <w:r>
+        <w:rPr>
+          <w:lang w:val="bg-BG"/>
+        </w:rPr>
+        <w:lastRenderedPageBreak/>
         <w:t xml:space="preserve">Съкратете </w:t>
       </w:r>
       <w:r>
@@ -1513,7 +1519,21 @@
         <w:rPr>
           <w:lang w:val="bg-BG"/>
         </w:rPr>
-        <w:t xml:space="preserve"> от таблицата Minions с помощта на </w:t>
+        <w:t xml:space="preserve"> от таблицата </w:t>
+      </w:r>
+      <w:r>
+        <w:rPr>
+          <w:b/>
+          <w:bCs/>
+          <w:lang w:val="bg-BG"/>
+        </w:rPr>
+        <w:t>Minions</w:t>
+      </w:r>
+      <w:r>
+        <w:rPr>
+          <w:lang w:val="bg-BG"/>
+        </w:rPr>
+        <w:t xml:space="preserve"> с помощта на </w:t>
       </w:r>
       <w:r>
         <w:rPr>
@@ -1532,10 +1552,6 @@
     <w:p>
       <w:pPr>
         <w:pStyle w:val="Heading2"/>
-        <w:numPr>
-          <w:ilvl w:val="0"/>
-          <w:numId w:val="43"/>
-        </w:numPr>
         <w:rPr>
           <w:lang w:val="bg-BG"/>
         </w:rPr>
@@ -1559,15 +1575,9 @@
         <w:t xml:space="preserve">сички </w:t>
       </w:r>
       <w:r>
-        <w:rPr>
-          <w:lang w:val="bg-BG"/>
-        </w:rPr>
         <w:t>т</w:t>
       </w:r>
       <w:r>
-        <w:rPr>
-          <w:lang w:val="bg-BG"/>
-        </w:rPr>
         <w:t>аблици</w:t>
       </w:r>
     </w:p>
@@ -1588,7 +1598,21 @@
         <w:rPr>
           <w:lang w:val="bg-BG"/>
         </w:rPr>
-        <w:t xml:space="preserve"> от базата данни на Minions с помощта на </w:t>
+        <w:t xml:space="preserve"> от базата данни на </w:t>
+      </w:r>
+      <w:r>
+        <w:rPr>
+          <w:b/>
+          <w:bCs/>
+          <w:lang w:val="bg-BG"/>
+        </w:rPr>
+        <w:t>Minions</w:t>
+      </w:r>
+      <w:r>
+        <w:rPr>
+          <w:lang w:val="bg-BG"/>
+        </w:rPr>
+        <w:t xml:space="preserve"> с помощта на </w:t>
       </w:r>
       <w:r>
         <w:rPr>
@@ -1607,19 +1631,19 @@
     <w:p>
       <w:pPr>
         <w:pStyle w:val="Heading2"/>
-        <w:numPr>
-          <w:ilvl w:val="0"/>
-          <w:numId w:val="43"/>
-        </w:numPr>
-        <w:rPr>
-          <w:lang w:val="bg-BG"/>
-        </w:rPr>
-      </w:pPr>
-      <w:r>
-        <w:rPr>
-          <w:lang w:val="bg-BG"/>
-        </w:rPr>
-        <w:t>База данни</w:t>
+        <w:ind w:left="567" w:hanging="567"/>
+        <w:rPr>
+          <w:lang w:val="bg-BG"/>
+        </w:rPr>
+      </w:pPr>
+      <w:r>
+        <w:t>База</w:t>
+      </w:r>
+      <w:r>
+        <w:rPr>
+          <w:lang w:val="bg-BG"/>
+        </w:rPr>
+        <w:t xml:space="preserve"> данни</w:t>
       </w:r>
       <w:r>
         <w:t xml:space="preserve"> </w:t>
@@ -1663,7 +1687,13 @@
         <w:rPr>
           <w:lang w:val="bg-BG"/>
         </w:rPr>
-        <w:t xml:space="preserve"> със следните обекти</w:t>
+        <w:t xml:space="preserve"> със следните </w:t>
+      </w:r>
+      <w:r>
+        <w:rPr>
+          <w:lang w:val="bg-BG"/>
+        </w:rPr>
+        <w:t>таблици</w:t>
       </w:r>
       <w:r>
         <w:t>:</w:t>
@@ -1936,7 +1966,21 @@
         <w:rPr>
           <w:lang w:val="bg-BG"/>
         </w:rPr>
-        <w:t xml:space="preserve">. Уверете се, че колоните, които присъстват в 2 таблици, са от </w:t>
+        <w:t xml:space="preserve">. Уверете се, че колоните, които присъстват в </w:t>
+      </w:r>
+      <w:r>
+        <w:rPr>
+          <w:b/>
+          <w:bCs/>
+          <w:lang w:val="bg-BG"/>
+        </w:rPr>
+        <w:t>2 таблици</w:t>
+      </w:r>
+      <w:r>
+        <w:rPr>
+          <w:lang w:val="bg-BG"/>
+        </w:rPr>
+        <w:t xml:space="preserve">, са от </w:t>
       </w:r>
       <w:r>
         <w:rPr>
@@ -1961,10 +2005,7 @@
     <w:p>
       <w:pPr>
         <w:pStyle w:val="Heading2"/>
-        <w:numPr>
-          <w:ilvl w:val="0"/>
-          <w:numId w:val="43"/>
-        </w:numPr>
+        <w:ind w:left="567" w:hanging="567"/>
         <w:rPr>
           <w:lang w:val="bg-BG"/>
         </w:rPr>
@@ -2127,19 +2168,19 @@
     <w:p>
       <w:pPr>
         <w:pStyle w:val="Heading2"/>
-        <w:numPr>
-          <w:ilvl w:val="0"/>
-          <w:numId w:val="43"/>
-        </w:numPr>
-        <w:rPr>
-          <w:lang w:val="bg-BG"/>
-        </w:rPr>
-      </w:pPr>
-      <w:r>
-        <w:rPr>
-          <w:lang w:val="bg-BG"/>
-        </w:rPr>
-        <w:t xml:space="preserve">Изтрийте </w:t>
+        <w:ind w:left="567" w:hanging="567"/>
+        <w:rPr>
+          <w:lang w:val="bg-BG"/>
+        </w:rPr>
+      </w:pPr>
+      <w:r>
+        <w:t>Изтрийте</w:t>
+      </w:r>
+      <w:r>
+        <w:rPr>
+          <w:lang w:val="bg-BG"/>
+        </w:rPr>
+        <w:t xml:space="preserve"> </w:t>
       </w:r>
       <w:r>
         <w:rPr>
@@ -2256,7 +2297,7 @@
 </file>
 
 <file path=word/endnotes.xml><?xml version="1.0" encoding="utf-8"?>
-<w:endnotes xmlns:ve="http://schemas.openxmlformats.org/markup-compatibility/2006" xmlns:o="urn:schemas-microsoft-com:office:office" xmlns:r="http://schemas.openxmlformats.org/officeDocument/2006/relationships" xmlns:m="http://schemas.openxmlformats.org/officeDocument/2006/math" xmlns:v="urn:schemas-microsoft-com:vml" xmlns:wp="http://schemas.openxmlformats.org/drawingml/2006/wordprocessingDrawing" xmlns:w10="urn:schemas-microsoft-com:office:word" xmlns:w="http://schemas.openxmlformats.org/wordprocessingml/2006/main" xmlns:wne="http://schemas.microsoft.com/office/word/2006/wordml">
+<w:endnotes xmlns:wpc="http://schemas.microsoft.com/office/word/2010/wordprocessingCanvas" xmlns:cx="http://schemas.microsoft.com/office/drawing/2014/chartex" xmlns:cx1="http://schemas.microsoft.com/office/drawing/2015/9/8/chartex" xmlns:cx2="http://schemas.microsoft.com/office/drawing/2015/10/21/chartex" xmlns:cx3="http://schemas.microsoft.com/office/drawing/2016/5/9/chartex" xmlns:cx4="http://schemas.microsoft.com/office/drawing/2016/5/10/chartex" xmlns:cx5="http://schemas.microsoft.com/office/drawing/2016/5/11/chartex" xmlns:cx6="http://schemas.microsoft.com/office/drawing/2016/5/12/chartex" xmlns:cx7="http://schemas.microsoft.com/office/drawing/2016/5/13/chartex" xmlns:cx8="http://schemas.microsoft.com/office/drawing/2016/5/14/chartex" xmlns:mc="http://schemas.openxmlformats.org/markup-compatibility/2006" xmlns:aink="http://schemas.microsoft.com/office/drawing/2016/ink" xmlns:am3d="http://schemas.microsoft.com/office/drawing/2017/model3d" xmlns:o="urn:schemas-microsoft-com:office:office" xmlns:oel="http://schemas.microsoft.com/office/2019/extlst" xmlns:r="http://schemas.openxmlformats.org/officeDocument/2006/relationships" xmlns:m="http://schemas.openxmlformats.org/officeDocument/2006/math" xmlns:v="urn:schemas-microsoft-com:vml" xmlns:wp14="http://schemas.microsoft.com/office/word/2010/wordprocessingDrawing" xmlns:wp="http://schemas.openxmlformats.org/drawingml/2006/wordprocessingDrawing" xmlns:w10="urn:schemas-microsoft-com:office:word" xmlns:w="http://schemas.openxmlformats.org/wordprocessingml/2006/main" xmlns:w14="http://schemas.microsoft.com/office/word/2010/wordml" xmlns:w15="http://schemas.microsoft.com/office/word/2012/wordml" xmlns:w16cex="http://schemas.microsoft.com/office/word/2018/wordml/cex" xmlns:w16cid="http://schemas.microsoft.com/office/word/2016/wordml/cid" xmlns:w16="http://schemas.microsoft.com/office/word/2018/wordml" xmlns:w16sdtdh="http://schemas.microsoft.com/office/word/2020/wordml/sdtdatahash" xmlns:w16se="http://schemas.microsoft.com/office/word/2015/wordml/symex" xmlns:wpg="http://schemas.microsoft.com/office/word/2010/wordprocessingGroup" xmlns:wpi="http://schemas.microsoft.com/office/word/2010/wordprocessingInk" xmlns:wne="http://schemas.microsoft.com/office/word/2006/wordml" xmlns:wps="http://schemas.microsoft.com/office/word/2010/wordprocessingShape" mc:Ignorable="w14 w15 w16se w16cid w16 w16cex w16sdtdh wp14">
   <w:endnote w:type="separator" w:id="-1">
     <w:p>
       <w:pPr>
@@ -2281,7 +2322,7 @@
 </file>
 
 <file path=word/footer1.xml><?xml version="1.0" encoding="utf-8"?>
-<w:ftr xmlns:ve="http://schemas.openxmlformats.org/markup-compatibility/2006" xmlns:o="urn:schemas-microsoft-com:office:office" xmlns:r="http://schemas.openxmlformats.org/officeDocument/2006/relationships" xmlns:m="http://schemas.openxmlformats.org/officeDocument/2006/math" xmlns:v="urn:schemas-microsoft-com:vml" xmlns:wp="http://schemas.openxmlformats.org/drawingml/2006/wordprocessingDrawing" xmlns:w10="urn:schemas-microsoft-com:office:word" xmlns:w="http://schemas.openxmlformats.org/wordprocessingml/2006/main" xmlns:wne="http://schemas.microsoft.com/office/word/2006/wordml">
+<w:ftr xmlns:wpc="http://schemas.microsoft.com/office/word/2010/wordprocessingCanvas" xmlns:cx="http://schemas.microsoft.com/office/drawing/2014/chartex" xmlns:cx1="http://schemas.microsoft.com/office/drawing/2015/9/8/chartex" xmlns:cx2="http://schemas.microsoft.com/office/drawing/2015/10/21/chartex" xmlns:cx3="http://schemas.microsoft.com/office/drawing/2016/5/9/chartex" xmlns:cx4="http://schemas.microsoft.com/office/drawing/2016/5/10/chartex" xmlns:cx5="http://schemas.microsoft.com/office/drawing/2016/5/11/chartex" xmlns:cx6="http://schemas.microsoft.com/office/drawing/2016/5/12/chartex" xmlns:cx7="http://schemas.microsoft.com/office/drawing/2016/5/13/chartex" xmlns:cx8="http://schemas.microsoft.com/office/drawing/2016/5/14/chartex" xmlns:mc="http://schemas.openxmlformats.org/markup-compatibility/2006" xmlns:aink="http://schemas.microsoft.com/office/drawing/2016/ink" xmlns:am3d="http://schemas.microsoft.com/office/drawing/2017/model3d" xmlns:o="urn:schemas-microsoft-com:office:office" xmlns:oel="http://schemas.microsoft.com/office/2019/extlst" xmlns:r="http://schemas.openxmlformats.org/officeDocument/2006/relationships" xmlns:m="http://schemas.openxmlformats.org/officeDocument/2006/math" xmlns:v="urn:schemas-microsoft-com:vml" xmlns:wp14="http://schemas.microsoft.com/office/word/2010/wordprocessingDrawing" xmlns:wp="http://schemas.openxmlformats.org/drawingml/2006/wordprocessingDrawing" xmlns:w10="urn:schemas-microsoft-com:office:word" xmlns:w="http://schemas.openxmlformats.org/wordprocessingml/2006/main" xmlns:w14="http://schemas.microsoft.com/office/word/2010/wordml" xmlns:w15="http://schemas.microsoft.com/office/word/2012/wordml" xmlns:w16cex="http://schemas.microsoft.com/office/word/2018/wordml/cex" xmlns:w16cid="http://schemas.microsoft.com/office/word/2016/wordml/cid" xmlns:w16="http://schemas.microsoft.com/office/word/2018/wordml" xmlns:w16sdtdh="http://schemas.microsoft.com/office/word/2020/wordml/sdtdatahash" xmlns:w16se="http://schemas.microsoft.com/office/word/2015/wordml/symex" xmlns:wpg="http://schemas.microsoft.com/office/word/2010/wordprocessingGroup" xmlns:wpi="http://schemas.microsoft.com/office/word/2010/wordprocessingInk" xmlns:wne="http://schemas.microsoft.com/office/word/2006/wordml" xmlns:wps="http://schemas.microsoft.com/office/word/2010/wordprocessingShape" mc:Ignorable="w14 w15 w16se w16cid w16 w16cex w16sdtdh wp14">
   <w:p>
     <w:pPr>
       <w:pStyle w:val="Footer"/>
@@ -2290,12 +2331,12 @@
       <w:rPr>
         <w:noProof/>
       </w:rPr>
-      <w:pict>
+      <w:pict w14:anchorId="3A951310">
         <v:shapetype id="_x0000_t202" coordsize="21600,21600" o:spt="202" path="m,l,21600r21600,l21600,xe">
           <v:stroke joinstyle="miter"/>
           <v:path gradientshapeok="t" o:connecttype="rect"/>
         </v:shapetype>
-        <v:shape id="Text Box 6" o:spid="_x0000_s4100" type="#_x0000_t202" style="position:absolute;margin-left:109.85pt;margin-top:28.05pt;width:40.15pt;height:13pt;z-index:251660288;visibility:visible;v-text-anchor:middle" o:gfxdata="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" filled="f" stroked="f" strokeweight=".5pt">
+        <v:shape id="Text Box 4" o:spid="_x0000_s1028" type="#_x0000_t202" style="position:absolute;margin-left:109.85pt;margin-top:28.05pt;width:40.15pt;height:13pt;z-index:251660288;visibility:visible;mso-wrap-style:square;mso-width-percent:0;mso-height-percent:0;mso-wrap-distance-left:9pt;mso-wrap-distance-top:0;mso-wrap-distance-right:9pt;mso-wrap-distance-bottom:0;mso-position-horizontal:absolute;mso-position-horizontal-relative:text;mso-position-vertical:absolute;mso-position-vertical-relative:text;mso-width-percent:0;mso-height-percent:0;mso-width-relative:page;mso-height-relative:page;v-text-anchor:middle" o:gfxdata="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" filled="f" stroked="f" strokeweight=".5pt">
           <v:textbox inset=".5mm,0,0,0">
             <w:txbxContent>
               <w:p>
@@ -2323,8 +2364,8 @@
       <w:rPr>
         <w:noProof/>
       </w:rPr>
-      <w:pict>
-        <v:shape id="Text Box 16" o:spid="_x0000_s4099" type="#_x0000_t202" style="position:absolute;margin-left:109pt;margin-top:7pt;width:411.4pt;height:40.45pt;z-index:251657216;visibility:visible" o:gfxdata="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" filled="f" stroked="f">
+      <w:pict w14:anchorId="2B3B9C25">
+        <v:shape id="Text Box 3" o:spid="_x0000_s1027" type="#_x0000_t202" style="position:absolute;margin-left:109pt;margin-top:7pt;width:411.4pt;height:40.45pt;z-index:251657216;visibility:visible;mso-wrap-style:square;mso-width-percent:0;mso-height-percent:0;mso-wrap-distance-left:9pt;mso-wrap-distance-top:0;mso-wrap-distance-right:9pt;mso-wrap-distance-bottom:0;mso-position-horizontal:absolute;mso-position-horizontal-relative:text;mso-position-vertical:absolute;mso-position-vertical-relative:text;mso-width-percent:0;mso-height-percent:0;mso-width-relative:page;mso-height-relative:page;v-text-anchor:top" o:gfxdata="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" filled="f" stroked="f">
           <v:textbox inset=".5mm,1.2mm,.5mm,.5mm">
             <w:txbxContent>
               <w:p>
@@ -2368,21 +2409,12 @@
                   </w:rPr>
                   <w:t xml:space="preserve">. </w:t>
                 </w:r>
-                <w:proofErr w:type="gramStart"/>
                 <w:r>
                   <w:rPr>
                     <w:sz w:val="17"/>
                     <w:szCs w:val="17"/>
                   </w:rPr>
-                  <w:t>Copyrighted document.</w:t>
-                </w:r>
-                <w:proofErr w:type="gramEnd"/>
-                <w:r>
-                  <w:rPr>
-                    <w:sz w:val="17"/>
-                    <w:szCs w:val="17"/>
-                  </w:rPr>
-                  <w:t xml:space="preserve"> Unauthorized </w:t>
+                  <w:t xml:space="preserve">Copyrighted document. Unauthorized </w:t>
                 </w:r>
                 <w:r>
                   <w:rPr>
@@ -2479,7 +2511,7 @@
                     <w:szCs w:val="18"/>
                   </w:rPr>
                   <w:drawing>
-                    <wp:inline distT="0" distB="0" distL="0" distR="0">
+                    <wp:inline distT="0" distB="0" distL="0" distR="0" wp14:anchorId="1F2D331F" wp14:editId="240F0128">
                       <wp:extent cx="180000" cy="180000"/>
                       <wp:effectExtent l="0" t="0" r="0" b="0"/>
                       <wp:docPr id="3" name="Picture 3">
@@ -2503,7 +2535,7 @@
                               <a:blip r:embed="rId2">
                                 <a:extLst>
                                   <a:ext uri="{28A0092B-C50C-407E-A947-70E740481C1C}">
-                                    <a14:useLocalDpi xmlns:a14="http://schemas.microsoft.com/office/drawing/2010/main" xmlns:wps="http://schemas.microsoft.com/office/word/2010/wordprocessingShape" xmlns:wpi="http://schemas.microsoft.com/office/word/2010/wordprocessingInk" xmlns:wpg="http://schemas.microsoft.com/office/word/2010/wordprocessingGroup" xmlns:w16se="http://schemas.microsoft.com/office/word/2015/wordml/symex" xmlns:w16sdtdh="http://schemas.microsoft.com/office/word/2020/wordml/sdtdatahash" xmlns:w16="http://schemas.microsoft.com/office/word/2018/wordml" xmlns:w16cid="http://schemas.microsoft.com/office/word/2016/wordml/cid" xmlns:w16cex="http://schemas.microsoft.com/office/word/2018/wordml/cex" xmlns:w15="http://schemas.microsoft.com/office/word/2012/wordml" xmlns:w14="http://schemas.microsoft.com/office/word/2010/wordml" xmlns:w="http://schemas.openxmlformats.org/wordprocessingml/2006/main" xmlns:w10="urn:schemas-microsoft-com:office:word" xmlns:wp14="http://schemas.microsoft.com/office/word/2010/wordprocessingDrawing" xmlns:v="urn:schemas-microsoft-com:vml" xmlns:o="urn:schemas-microsoft-com:office:office" xmlns:am3d="http://schemas.microsoft.com/office/drawing/2017/model3d" xmlns:aink="http://schemas.microsoft.com/office/drawing/2016/ink" xmlns:mc="http://schemas.openxmlformats.org/markup-compatibility/2006" xmlns:cx8="http://schemas.microsoft.com/office/drawing/2016/5/14/chartex" xmlns:cx7="http://schemas.microsoft.com/office/drawing/2016/5/13/chartex" xmlns:cx6="http://schemas.microsoft.com/office/drawing/2016/5/12/chartex" xmlns:cx5="http://schemas.microsoft.com/office/drawing/2016/5/11/chartex" xmlns:cx4="http://schemas.microsoft.com/office/drawing/2016/5/10/chartex" xmlns:cx3="http://schemas.microsoft.com/office/drawing/2016/5/9/chartex" xmlns:cx2="http://schemas.microsoft.com/office/drawing/2015/10/21/chartex" xmlns:cx1="http://schemas.microsoft.com/office/drawing/2015/9/8/chartex" xmlns:cx="http://schemas.microsoft.com/office/drawing/2014/chartex" xmlns:wpc="http://schemas.microsoft.com/office/word/2010/wordprocessingCanvas" xmlns="" val="0"/>
+                                    <a14:useLocalDpi xmlns:a14="http://schemas.microsoft.com/office/drawing/2010/main" val="0"/>
                                   </a:ext>
                                 </a:extLst>
                               </a:blip>
@@ -2545,7 +2577,7 @@
                     <w:szCs w:val="18"/>
                   </w:rPr>
                   <w:drawing>
-                    <wp:inline distT="0" distB="0" distL="0" distR="0">
+                    <wp:inline distT="0" distB="0" distL="0" distR="0" wp14:anchorId="6EAC2DA6" wp14:editId="5E603C81">
                       <wp:extent cx="180000" cy="180000"/>
                       <wp:effectExtent l="0" t="0" r="0" b="0"/>
                       <wp:docPr id="2" name="Picture 2">
@@ -2569,7 +2601,7 @@
                               <a:blip r:embed="rId4">
                                 <a:extLst>
                                   <a:ext uri="{28A0092B-C50C-407E-A947-70E740481C1C}">
-                                    <a14:useLocalDpi xmlns:a14="http://schemas.microsoft.com/office/drawing/2010/main" xmlns:wps="http://schemas.microsoft.com/office/word/2010/wordprocessingShape" xmlns:wpi="http://schemas.microsoft.com/office/word/2010/wordprocessingInk" xmlns:wpg="http://schemas.microsoft.com/office/word/2010/wordprocessingGroup" xmlns:w16se="http://schemas.microsoft.com/office/word/2015/wordml/symex" xmlns:w16sdtdh="http://schemas.microsoft.com/office/word/2020/wordml/sdtdatahash" xmlns:w16="http://schemas.microsoft.com/office/word/2018/wordml" xmlns:w16cid="http://schemas.microsoft.com/office/word/2016/wordml/cid" xmlns:w16cex="http://schemas.microsoft.com/office/word/2018/wordml/cex" xmlns:w15="http://schemas.microsoft.com/office/word/2012/wordml" xmlns:w14="http://schemas.microsoft.com/office/word/2010/wordml" xmlns:w="http://schemas.openxmlformats.org/wordprocessingml/2006/main" xmlns:w10="urn:schemas-microsoft-com:office:word" xmlns:wp14="http://schemas.microsoft.com/office/word/2010/wordprocessingDrawing" xmlns:v="urn:schemas-microsoft-com:vml" xmlns:o="urn:schemas-microsoft-com:office:office" xmlns:am3d="http://schemas.microsoft.com/office/drawing/2017/model3d" xmlns:aink="http://schemas.microsoft.com/office/drawing/2016/ink" xmlns:mc="http://schemas.openxmlformats.org/markup-compatibility/2006" xmlns:cx8="http://schemas.microsoft.com/office/drawing/2016/5/14/chartex" xmlns:cx7="http://schemas.microsoft.com/office/drawing/2016/5/13/chartex" xmlns:cx6="http://schemas.microsoft.com/office/drawing/2016/5/12/chartex" xmlns:cx5="http://schemas.microsoft.com/office/drawing/2016/5/11/chartex" xmlns:cx4="http://schemas.microsoft.com/office/drawing/2016/5/10/chartex" xmlns:cx3="http://schemas.microsoft.com/office/drawing/2016/5/9/chartex" xmlns:cx2="http://schemas.microsoft.com/office/drawing/2015/10/21/chartex" xmlns:cx1="http://schemas.microsoft.com/office/drawing/2015/9/8/chartex" xmlns:cx="http://schemas.microsoft.com/office/drawing/2014/chartex" xmlns:wpc="http://schemas.microsoft.com/office/word/2010/wordprocessingCanvas" xmlns="" val="0"/>
+                                    <a14:useLocalDpi xmlns:a14="http://schemas.microsoft.com/office/drawing/2010/main" val="0"/>
                                   </a:ext>
                                 </a:extLst>
                               </a:blip>
@@ -2611,7 +2643,7 @@
                     <w:szCs w:val="18"/>
                   </w:rPr>
                   <w:drawing>
-                    <wp:inline distT="0" distB="0" distL="0" distR="0">
+                    <wp:inline distT="0" distB="0" distL="0" distR="0" wp14:anchorId="2CFDFCCD" wp14:editId="26D81971">
                       <wp:extent cx="180000" cy="180000"/>
                       <wp:effectExtent l="0" t="0" r="0" b="0"/>
                       <wp:docPr id="5" name="Picture 5">
@@ -2664,7 +2696,7 @@
                     <w:szCs w:val="18"/>
                   </w:rPr>
                   <w:drawing>
-                    <wp:inline distT="0" distB="0" distL="0" distR="0">
+                    <wp:inline distT="0" distB="0" distL="0" distR="0" wp14:anchorId="4B54DD24" wp14:editId="11B486CC">
                       <wp:extent cx="180000" cy="180000"/>
                       <wp:effectExtent l="0" t="0" r="0" b="0"/>
                       <wp:docPr id="20" name="Picture 20">
@@ -2688,10 +2720,10 @@
                               <a:blip r:embed="rId8">
                                 <a:extLst>
                                   <a:ext uri="{28A0092B-C50C-407E-A947-70E740481C1C}">
-                                    <a14:useLocalDpi xmlns:a14="http://schemas.microsoft.com/office/drawing/2010/main" xmlns:wps="http://schemas.microsoft.com/office/word/2010/wordprocessingShape" xmlns:wpi="http://schemas.microsoft.com/office/word/2010/wordprocessingInk" xmlns:wpg="http://schemas.microsoft.com/office/word/2010/wordprocessingGroup" xmlns:w16se="http://schemas.microsoft.com/office/word/2015/wordml/symex" xmlns:w16sdtdh="http://schemas.microsoft.com/office/word/2020/wordml/sdtdatahash" xmlns:w16="http://schemas.microsoft.com/office/word/2018/wordml" xmlns:w16cid="http://schemas.microsoft.com/office/word/2016/wordml/cid" xmlns:w16cex="http://schemas.microsoft.com/office/word/2018/wordml/cex" xmlns:w15="http://schemas.microsoft.com/office/word/2012/wordml" xmlns:w14="http://schemas.microsoft.com/office/word/2010/wordml" xmlns:w="http://schemas.openxmlformats.org/wordprocessingml/2006/main" xmlns:w10="urn:schemas-microsoft-com:office:word" xmlns:wp14="http://schemas.microsoft.com/office/word/2010/wordprocessingDrawing" xmlns:v="urn:schemas-microsoft-com:vml" xmlns:o="urn:schemas-microsoft-com:office:office" xmlns:am3d="http://schemas.microsoft.com/office/drawing/2017/model3d" xmlns:aink="http://schemas.microsoft.com/office/drawing/2016/ink" xmlns:mc="http://schemas.openxmlformats.org/markup-compatibility/2006" xmlns:cx8="http://schemas.microsoft.com/office/drawing/2016/5/14/chartex" xmlns:cx7="http://schemas.microsoft.com/office/drawing/2016/5/13/chartex" xmlns:cx6="http://schemas.microsoft.com/office/drawing/2016/5/12/chartex" xmlns:cx5="http://schemas.microsoft.com/office/drawing/2016/5/11/chartex" xmlns:cx4="http://schemas.microsoft.com/office/drawing/2016/5/10/chartex" xmlns:cx3="http://schemas.microsoft.com/office/drawing/2016/5/9/chartex" xmlns:cx2="http://schemas.microsoft.com/office/drawing/2015/10/21/chartex" xmlns:cx1="http://schemas.microsoft.com/office/drawing/2015/9/8/chartex" xmlns:cx="http://schemas.microsoft.com/office/drawing/2014/chartex" xmlns:wpc="http://schemas.microsoft.com/office/word/2010/wordprocessingCanvas" xmlns="" val="0"/>
+                                    <a14:useLocalDpi xmlns:a14="http://schemas.microsoft.com/office/drawing/2010/main" val="0"/>
                                   </a:ext>
                                   <a:ext uri="{837473B0-CC2E-450A-ABE3-18F120FF3D39}">
-                                    <a1611:picAttrSrcUrl xmlns:a1611="http://schemas.microsoft.com/office/drawing/2016/11/main" xmlns:wps="http://schemas.microsoft.com/office/word/2010/wordprocessingShape" xmlns:wpi="http://schemas.microsoft.com/office/word/2010/wordprocessingInk" xmlns:wpg="http://schemas.microsoft.com/office/word/2010/wordprocessingGroup" xmlns:w16se="http://schemas.microsoft.com/office/word/2015/wordml/symex" xmlns:w16sdtdh="http://schemas.microsoft.com/office/word/2020/wordml/sdtdatahash" xmlns:w16="http://schemas.microsoft.com/office/word/2018/wordml" xmlns:w16cid="http://schemas.microsoft.com/office/word/2016/wordml/cid" xmlns:w16cex="http://schemas.microsoft.com/office/word/2018/wordml/cex" xmlns:w15="http://schemas.microsoft.com/office/word/2012/wordml" xmlns:w14="http://schemas.microsoft.com/office/word/2010/wordml" xmlns:w="http://schemas.openxmlformats.org/wordprocessingml/2006/main" xmlns:w10="urn:schemas-microsoft-com:office:word" xmlns:wp14="http://schemas.microsoft.com/office/word/2010/wordprocessingDrawing" xmlns:v="urn:schemas-microsoft-com:vml" xmlns:o="urn:schemas-microsoft-com:office:office" xmlns:am3d="http://schemas.microsoft.com/office/drawing/2017/model3d" xmlns:aink="http://schemas.microsoft.com/office/drawing/2016/ink" xmlns:mc="http://schemas.openxmlformats.org/markup-compatibility/2006" xmlns:cx8="http://schemas.microsoft.com/office/drawing/2016/5/14/chartex" xmlns:cx7="http://schemas.microsoft.com/office/drawing/2016/5/13/chartex" xmlns:cx6="http://schemas.microsoft.com/office/drawing/2016/5/12/chartex" xmlns:cx5="http://schemas.microsoft.com/office/drawing/2016/5/11/chartex" xmlns:cx4="http://schemas.microsoft.com/office/drawing/2016/5/10/chartex" xmlns:cx3="http://schemas.microsoft.com/office/drawing/2016/5/9/chartex" xmlns:cx2="http://schemas.microsoft.com/office/drawing/2015/10/21/chartex" xmlns:cx1="http://schemas.microsoft.com/office/drawing/2015/9/8/chartex" xmlns:cx="http://schemas.microsoft.com/office/drawing/2014/chartex" xmlns:wpc="http://schemas.microsoft.com/office/word/2010/wordprocessingCanvas" xmlns="" r:id="rId29"/>
+                                    <a1611:picAttrSrcUrl xmlns:a1611="http://schemas.microsoft.com/office/drawing/2016/11/main" r:id="rId9"/>
                                   </a:ext>
                                 </a:extLst>
                               </a:blip>
@@ -2733,11 +2765,11 @@
                     <w:szCs w:val="18"/>
                   </w:rPr>
                   <w:drawing>
-                    <wp:inline distT="0" distB="0" distL="0" distR="0">
+                    <wp:inline distT="0" distB="0" distL="0" distR="0" wp14:anchorId="55A3F5FB" wp14:editId="0E208F07">
                       <wp:extent cx="180000" cy="180000"/>
                       <wp:effectExtent l="0" t="0" r="0" b="0"/>
                       <wp:docPr id="7" name="Picture 7">
-                        <a:hlinkClick xmlns:a="http://schemas.openxmlformats.org/drawingml/2006/main" r:id="rId30"/>
+                        <a:hlinkClick xmlns:a="http://schemas.openxmlformats.org/drawingml/2006/main" r:id="rId10"/>
                       </wp:docPr>
                       <wp:cNvGraphicFramePr>
                         <a:graphicFrameLocks xmlns:a="http://schemas.openxmlformats.org/drawingml/2006/main" noChangeAspect="1"/>
@@ -2747,12 +2779,12 @@
                           <pic:pic xmlns:pic="http://schemas.openxmlformats.org/drawingml/2006/picture">
                             <pic:nvPicPr>
                               <pic:cNvPr id="7" name="Picture 7">
-                                <a:hlinkClick r:id="rId30"/>
+                                <a:hlinkClick r:id="rId10"/>
                               </pic:cNvPr>
                               <pic:cNvPicPr/>
                             </pic:nvPicPr>
                             <pic:blipFill>
-                              <a:blip r:embed="rId31"/>
+                              <a:blip r:embed="rId11"/>
                               <a:stretch>
                                 <a:fillRect/>
                               </a:stretch>
@@ -2786,11 +2818,11 @@
                     <w:szCs w:val="18"/>
                   </w:rPr>
                   <w:drawing>
-                    <wp:inline distT="0" distB="0" distL="0" distR="0">
+                    <wp:inline distT="0" distB="0" distL="0" distR="0" wp14:anchorId="121BC827" wp14:editId="4EDA3405">
                       <wp:extent cx="180000" cy="180000"/>
                       <wp:effectExtent l="0" t="0" r="0" b="0"/>
                       <wp:docPr id="17" name="Picture 17">
-                        <a:hlinkClick xmlns:a="http://schemas.openxmlformats.org/drawingml/2006/main" r:id="rId32"/>
+                        <a:hlinkClick xmlns:a="http://schemas.openxmlformats.org/drawingml/2006/main" r:id="rId12"/>
                       </wp:docPr>
                       <wp:cNvGraphicFramePr>
                         <a:graphicFrameLocks xmlns:a="http://schemas.openxmlformats.org/drawingml/2006/main" noChangeAspect="1"/>
@@ -2800,12 +2832,12 @@
                           <pic:pic xmlns:pic="http://schemas.openxmlformats.org/drawingml/2006/picture">
                             <pic:nvPicPr>
                               <pic:cNvPr id="17" name="Picture 17">
-                                <a:hlinkClick r:id="rId32"/>
+                                <a:hlinkClick r:id="rId12"/>
                               </pic:cNvPr>
                               <pic:cNvPicPr/>
                             </pic:nvPicPr>
                             <pic:blipFill>
-                              <a:blip r:embed="rId33"/>
+                              <a:blip r:embed="rId13"/>
                               <a:stretch>
                                 <a:fillRect/>
                               </a:stretch>
@@ -2839,11 +2871,11 @@
                     <w:szCs w:val="18"/>
                   </w:rPr>
                   <w:drawing>
-                    <wp:inline distT="0" distB="0" distL="0" distR="0">
+                    <wp:inline distT="0" distB="0" distL="0" distR="0" wp14:anchorId="240A71F8" wp14:editId="3FC2FBE1">
                       <wp:extent cx="180000" cy="180000"/>
                       <wp:effectExtent l="0" t="0" r="0" b="0"/>
                       <wp:docPr id="21" name="Picture 21">
-                        <a:hlinkClick xmlns:a="http://schemas.openxmlformats.org/drawingml/2006/main" r:id="rId34"/>
+                        <a:hlinkClick xmlns:a="http://schemas.openxmlformats.org/drawingml/2006/main" r:id="rId14"/>
                       </wp:docPr>
                       <wp:cNvGraphicFramePr>
                         <a:graphicFrameLocks xmlns:a="http://schemas.openxmlformats.org/drawingml/2006/main" noChangeAspect="1"/>
@@ -2853,17 +2885,17 @@
                           <pic:pic xmlns:pic="http://schemas.openxmlformats.org/drawingml/2006/picture">
                             <pic:nvPicPr>
                               <pic:cNvPr id="21" name="Picture 21">
-                                <a:hlinkClick r:id="rId34"/>
+                                <a:hlinkClick r:id="rId14"/>
                               </pic:cNvPr>
                               <pic:cNvPicPr>
                                 <a:picLocks noChangeAspect="1" noChangeArrowheads="1"/>
                               </pic:cNvPicPr>
                             </pic:nvPicPr>
                             <pic:blipFill rotWithShape="1">
-                              <a:blip r:embed="rId35">
+                              <a:blip r:embed="rId15">
                                 <a:extLst>
                                   <a:ext uri="{28A0092B-C50C-407E-A947-70E740481C1C}">
-                                    <a14:useLocalDpi xmlns:a14="http://schemas.microsoft.com/office/drawing/2010/main" xmlns:wps="http://schemas.microsoft.com/office/word/2010/wordprocessingShape" xmlns:wpi="http://schemas.microsoft.com/office/word/2010/wordprocessingInk" xmlns:wpg="http://schemas.microsoft.com/office/word/2010/wordprocessingGroup" xmlns:w16se="http://schemas.microsoft.com/office/word/2015/wordml/symex" xmlns:w16sdtdh="http://schemas.microsoft.com/office/word/2020/wordml/sdtdatahash" xmlns:w16="http://schemas.microsoft.com/office/word/2018/wordml" xmlns:w16cid="http://schemas.microsoft.com/office/word/2016/wordml/cid" xmlns:w16cex="http://schemas.microsoft.com/office/word/2018/wordml/cex" xmlns:w15="http://schemas.microsoft.com/office/word/2012/wordml" xmlns:w14="http://schemas.microsoft.com/office/word/2010/wordml" xmlns:w="http://schemas.openxmlformats.org/wordprocessingml/2006/main" xmlns:w10="urn:schemas-microsoft-com:office:word" xmlns:wp14="http://schemas.microsoft.com/office/word/2010/wordprocessingDrawing" xmlns:v="urn:schemas-microsoft-com:vml" xmlns:o="urn:schemas-microsoft-com:office:office" xmlns:am3d="http://schemas.microsoft.com/office/drawing/2017/model3d" xmlns:aink="http://schemas.microsoft.com/office/drawing/2016/ink" xmlns:mc="http://schemas.openxmlformats.org/markup-compatibility/2006" xmlns:cx8="http://schemas.microsoft.com/office/drawing/2016/5/14/chartex" xmlns:cx7="http://schemas.microsoft.com/office/drawing/2016/5/13/chartex" xmlns:cx6="http://schemas.microsoft.com/office/drawing/2016/5/12/chartex" xmlns:cx5="http://schemas.microsoft.com/office/drawing/2016/5/11/chartex" xmlns:cx4="http://schemas.microsoft.com/office/drawing/2016/5/10/chartex" xmlns:cx3="http://schemas.microsoft.com/office/drawing/2016/5/9/chartex" xmlns:cx2="http://schemas.microsoft.com/office/drawing/2015/10/21/chartex" xmlns:cx1="http://schemas.microsoft.com/office/drawing/2015/9/8/chartex" xmlns:cx="http://schemas.microsoft.com/office/drawing/2014/chartex" xmlns:wpc="http://schemas.microsoft.com/office/word/2010/wordprocessingCanvas" xmlns="" val="0"/>
+                                    <a14:useLocalDpi xmlns:a14="http://schemas.microsoft.com/office/drawing/2010/main" val="0"/>
                                   </a:ext>
                                 </a:extLst>
                               </a:blip>
@@ -2884,7 +2916,7 @@
                               </a:ln>
                               <a:extLst>
                                 <a:ext uri="{53640926-AAD7-44D8-BBD7-CCE9431645EC}">
-                                  <a14:shadowObscured xmlns:a14="http://schemas.microsoft.com/office/drawing/2010/main" xmlns:wps="http://schemas.microsoft.com/office/word/2010/wordprocessingShape" xmlns:wpi="http://schemas.microsoft.com/office/word/2010/wordprocessingInk" xmlns:wpg="http://schemas.microsoft.com/office/word/2010/wordprocessingGroup" xmlns:w16se="http://schemas.microsoft.com/office/word/2015/wordml/symex" xmlns:w16sdtdh="http://schemas.microsoft.com/office/word/2020/wordml/sdtdatahash" xmlns:w16="http://schemas.microsoft.com/office/word/2018/wordml" xmlns:w16cid="http://schemas.microsoft.com/office/word/2016/wordml/cid" xmlns:w16cex="http://schemas.microsoft.com/office/word/2018/wordml/cex" xmlns:w15="http://schemas.microsoft.com/office/word/2012/wordml" xmlns:w14="http://schemas.microsoft.com/office/word/2010/wordml" xmlns:w="http://schemas.openxmlformats.org/wordprocessingml/2006/main" xmlns:w10="urn:schemas-microsoft-com:office:word" xmlns:wp14="http://schemas.microsoft.com/office/word/2010/wordprocessingDrawing" xmlns:v="urn:schemas-microsoft-com:vml" xmlns:o="urn:schemas-microsoft-com:office:office" xmlns:am3d="http://schemas.microsoft.com/office/drawing/2017/model3d" xmlns:aink="http://schemas.microsoft.com/office/drawing/2016/ink" xmlns:mc="http://schemas.openxmlformats.org/markup-compatibility/2006" xmlns:cx8="http://schemas.microsoft.com/office/drawing/2016/5/14/chartex" xmlns:cx7="http://schemas.microsoft.com/office/drawing/2016/5/13/chartex" xmlns:cx6="http://schemas.microsoft.com/office/drawing/2016/5/12/chartex" xmlns:cx5="http://schemas.microsoft.com/office/drawing/2016/5/11/chartex" xmlns:cx4="http://schemas.microsoft.com/office/drawing/2016/5/10/chartex" xmlns:cx3="http://schemas.microsoft.com/office/drawing/2016/5/9/chartex" xmlns:cx2="http://schemas.microsoft.com/office/drawing/2015/10/21/chartex" xmlns:cx1="http://schemas.microsoft.com/office/drawing/2015/9/8/chartex" xmlns:cx="http://schemas.microsoft.com/office/drawing/2014/chartex" xmlns:wpc="http://schemas.microsoft.com/office/word/2010/wordprocessingCanvas" xmlns=""/>
+                                  <a14:shadowObscured xmlns:a14="http://schemas.microsoft.com/office/drawing/2010/main"/>
                                 </a:ext>
                               </a:extLst>
                             </pic:spPr>
@@ -2908,11 +2940,11 @@
                     <w:szCs w:val="18"/>
                   </w:rPr>
                   <w:drawing>
-                    <wp:inline distT="0" distB="0" distL="0" distR="0">
+                    <wp:inline distT="0" distB="0" distL="0" distR="0" wp14:anchorId="3645B6D6" wp14:editId="2B841040">
                       <wp:extent cx="180000" cy="180000"/>
                       <wp:effectExtent l="0" t="0" r="0" b="0"/>
                       <wp:docPr id="22" name="Picture 22">
-                        <a:hlinkClick xmlns:a="http://schemas.openxmlformats.org/drawingml/2006/main" r:id="rId36"/>
+                        <a:hlinkClick xmlns:a="http://schemas.openxmlformats.org/drawingml/2006/main" r:id="rId16"/>
                       </wp:docPr>
                       <wp:cNvGraphicFramePr>
                         <a:graphicFrameLocks xmlns:a="http://schemas.openxmlformats.org/drawingml/2006/main" noChangeAspect="1"/>
@@ -2922,17 +2954,17 @@
                           <pic:pic xmlns:pic="http://schemas.openxmlformats.org/drawingml/2006/picture">
                             <pic:nvPicPr>
                               <pic:cNvPr id="22" name="Picture 22">
-                                <a:hlinkClick r:id="rId36"/>
+                                <a:hlinkClick r:id="rId16"/>
                               </pic:cNvPr>
                               <pic:cNvPicPr>
                                 <a:picLocks noChangeAspect="1" noChangeArrowheads="1"/>
                               </pic:cNvPicPr>
                             </pic:nvPicPr>
                             <pic:blipFill>
-                              <a:blip r:embed="rId37">
+                              <a:blip r:embed="rId17">
                                 <a:extLst>
                                   <a:ext uri="{28A0092B-C50C-407E-A947-70E740481C1C}">
-                                    <a14:useLocalDpi xmlns:a14="http://schemas.microsoft.com/office/drawing/2010/main" xmlns:wps="http://schemas.microsoft.com/office/word/2010/wordprocessingShape" xmlns:wpi="http://schemas.microsoft.com/office/word/2010/wordprocessingInk" xmlns:wpg="http://schemas.microsoft.com/office/word/2010/wordprocessingGroup" xmlns:w16se="http://schemas.microsoft.com/office/word/2015/wordml/symex" xmlns:w16sdtdh="http://schemas.microsoft.com/office/word/2020/wordml/sdtdatahash" xmlns:w16="http://schemas.microsoft.com/office/word/2018/wordml" xmlns:w16cid="http://schemas.microsoft.com/office/word/2016/wordml/cid" xmlns:w16cex="http://schemas.microsoft.com/office/word/2018/wordml/cex" xmlns:w15="http://schemas.microsoft.com/office/word/2012/wordml" xmlns:w14="http://schemas.microsoft.com/office/word/2010/wordml" xmlns:w="http://schemas.openxmlformats.org/wordprocessingml/2006/main" xmlns:w10="urn:schemas-microsoft-com:office:word" xmlns:wp14="http://schemas.microsoft.com/office/word/2010/wordprocessingDrawing" xmlns:v="urn:schemas-microsoft-com:vml" xmlns:o="urn:schemas-microsoft-com:office:office" xmlns:am3d="http://schemas.microsoft.com/office/drawing/2017/model3d" xmlns:aink="http://schemas.microsoft.com/office/drawing/2016/ink" xmlns:mc="http://schemas.openxmlformats.org/markup-compatibility/2006" xmlns:cx8="http://schemas.microsoft.com/office/drawing/2016/5/14/chartex" xmlns:cx7="http://schemas.microsoft.com/office/drawing/2016/5/13/chartex" xmlns:cx6="http://schemas.microsoft.com/office/drawing/2016/5/12/chartex" xmlns:cx5="http://schemas.microsoft.com/office/drawing/2016/5/11/chartex" xmlns:cx4="http://schemas.microsoft.com/office/drawing/2016/5/10/chartex" xmlns:cx3="http://schemas.microsoft.com/office/drawing/2016/5/9/chartex" xmlns:cx2="http://schemas.microsoft.com/office/drawing/2015/10/21/chartex" xmlns:cx1="http://schemas.microsoft.com/office/drawing/2015/9/8/chartex" xmlns:cx="http://schemas.microsoft.com/office/drawing/2014/chartex" xmlns:wpc="http://schemas.microsoft.com/office/word/2010/wordprocessingCanvas" xmlns="" val="0"/>
+                                    <a14:useLocalDpi xmlns:a14="http://schemas.microsoft.com/office/drawing/2010/main" val="0"/>
                                   </a:ext>
                                 </a:extLst>
                               </a:blip>
@@ -2974,11 +3006,11 @@
                     <w:szCs w:val="18"/>
                   </w:rPr>
                   <w:drawing>
-                    <wp:inline distT="0" distB="0" distL="0" distR="0">
+                    <wp:inline distT="0" distB="0" distL="0" distR="0" wp14:anchorId="04703F4B" wp14:editId="6138E421">
                       <wp:extent cx="180000" cy="180000"/>
                       <wp:effectExtent l="0" t="0" r="0" b="0"/>
                       <wp:docPr id="23" name="Picture 23">
-                        <a:hlinkClick xmlns:a="http://schemas.openxmlformats.org/drawingml/2006/main" r:id="rId38"/>
+                        <a:hlinkClick xmlns:a="http://schemas.openxmlformats.org/drawingml/2006/main" r:id="rId18"/>
                       </wp:docPr>
                       <wp:cNvGraphicFramePr>
                         <a:graphicFrameLocks xmlns:a="http://schemas.openxmlformats.org/drawingml/2006/main" noChangeAspect="1"/>
@@ -2988,12 +3020,12 @@
                           <pic:pic xmlns:pic="http://schemas.openxmlformats.org/drawingml/2006/picture">
                             <pic:nvPicPr>
                               <pic:cNvPr id="23" name="Picture 23">
-                                <a:hlinkClick r:id="rId38"/>
+                                <a:hlinkClick r:id="rId18"/>
                               </pic:cNvPr>
                               <pic:cNvPicPr/>
                             </pic:nvPicPr>
                             <pic:blipFill>
-                              <a:blip r:embed="rId39"/>
+                              <a:blip r:embed="rId19"/>
                               <a:stretch>
                                 <a:fillRect/>
                               </a:stretch>
@@ -3024,7 +3056,7 @@
         <w:noProof/>
       </w:rPr>
       <w:drawing>
-        <wp:anchor distT="0" distB="0" distL="114300" distR="114300" simplePos="0" relativeHeight="251694080" behindDoc="0" locked="0" layoutInCell="1" allowOverlap="1">
+        <wp:anchor distT="0" distB="0" distL="114300" distR="114300" simplePos="0" relativeHeight="251694080" behindDoc="0" locked="0" layoutInCell="1" allowOverlap="1" wp14:anchorId="30E70062" wp14:editId="29068DCA">
           <wp:simplePos x="0" y="0"/>
           <wp:positionH relativeFrom="column">
             <wp:posOffset>-10795</wp:posOffset>
@@ -3053,10 +3085,10 @@
                   </pic:cNvPicPr>
                 </pic:nvPicPr>
                 <pic:blipFill>
-                  <a:blip r:embed="rId40">
+                  <a:blip r:embed="rId20">
                     <a:extLst>
                       <a:ext uri="{28A0092B-C50C-407E-A947-70E740481C1C}">
-                        <a14:useLocalDpi xmlns:a14="http://schemas.microsoft.com/office/drawing/2010/main" xmlns:wps="http://schemas.microsoft.com/office/word/2010/wordprocessingShape" xmlns:wpi="http://schemas.microsoft.com/office/word/2010/wordprocessingInk" xmlns:wpg="http://schemas.microsoft.com/office/word/2010/wordprocessingGroup" xmlns:w16se="http://schemas.microsoft.com/office/word/2015/wordml/symex" xmlns:w16sdtdh="http://schemas.microsoft.com/office/word/2020/wordml/sdtdatahash" xmlns:w16="http://schemas.microsoft.com/office/word/2018/wordml" xmlns:w16cid="http://schemas.microsoft.com/office/word/2016/wordml/cid" xmlns:w16cex="http://schemas.microsoft.com/office/word/2018/wordml/cex" xmlns:w15="http://schemas.microsoft.com/office/word/2012/wordml" xmlns:w14="http://schemas.microsoft.com/office/word/2010/wordml" xmlns:w="http://schemas.openxmlformats.org/wordprocessingml/2006/main" xmlns:w10="urn:schemas-microsoft-com:office:word" xmlns:wp14="http://schemas.microsoft.com/office/word/2010/wordprocessingDrawing" xmlns:v="urn:schemas-microsoft-com:vml" xmlns:o="urn:schemas-microsoft-com:office:office" xmlns:am3d="http://schemas.microsoft.com/office/drawing/2017/model3d" xmlns:aink="http://schemas.microsoft.com/office/drawing/2016/ink" xmlns:mc="http://schemas.openxmlformats.org/markup-compatibility/2006" xmlns:cx8="http://schemas.microsoft.com/office/drawing/2016/5/14/chartex" xmlns:cx7="http://schemas.microsoft.com/office/drawing/2016/5/13/chartex" xmlns:cx6="http://schemas.microsoft.com/office/drawing/2016/5/12/chartex" xmlns:cx5="http://schemas.microsoft.com/office/drawing/2016/5/11/chartex" xmlns:cx4="http://schemas.microsoft.com/office/drawing/2016/5/10/chartex" xmlns:cx3="http://schemas.microsoft.com/office/drawing/2016/5/9/chartex" xmlns:cx2="http://schemas.microsoft.com/office/drawing/2015/10/21/chartex" xmlns:cx1="http://schemas.microsoft.com/office/drawing/2015/9/8/chartex" xmlns:cx="http://schemas.microsoft.com/office/drawing/2014/chartex" xmlns:wpc="http://schemas.microsoft.com/office/word/2010/wordprocessingCanvas" xmlns="" val="0"/>
+                        <a14:useLocalDpi xmlns:a14="http://schemas.microsoft.com/office/drawing/2010/main" val="0"/>
                       </a:ext>
                     </a:extLst>
                   </a:blip>
@@ -3088,8 +3120,8 @@
       <w:rPr>
         <w:noProof/>
       </w:rPr>
-      <w:pict>
-        <v:line id="Straight Connector 19" o:spid="_x0000_s4098" style="position:absolute;flip:y;z-index:251622400;visibility:visible;mso-position-horizontal-relative:text;mso-position-vertical-relative:text" from="-.1pt,5.2pt" to="520.7pt,5.2pt" o:gfxdata="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" strokecolor="#974706 [1609]" strokeweight="1pt">
+      <w:pict w14:anchorId="20D4B3B5">
+        <v:line id="Straight Connector 2" o:spid="_x0000_s1026" style="position:absolute;flip:y;z-index:251622400;visibility:visible;mso-wrap-style:square;mso-width-percent:0;mso-height-percent:0;mso-wrap-distance-left:9pt;mso-wrap-distance-top:.˚mm;mso-wrap-distance-right:9pt;mso-wrap-distance-bottom:.˚mm;mso-position-horizontal:absolute;mso-position-horizontal-relative:text;mso-position-vertical:absolute;mso-position-vertical-relative:text;mso-width-percent:0;mso-height-percent:0;mso-width-relative:page;mso-height-relative:page" from="-.1pt,5.2pt" to="520.7pt,5.2pt" o:gfxdata="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" strokecolor="#984807" strokeweight="1pt">
           <v:stroke endcap="round"/>
         </v:line>
       </w:pict>
@@ -3098,8 +3130,8 @@
       <w:rPr>
         <w:noProof/>
       </w:rPr>
-      <w:pict>
-        <v:shape id="Text Box 4" o:spid="_x0000_s4097" type="#_x0000_t202" style="position:absolute;margin-left:444.65pt;margin-top:26.95pt;width:70.9pt;height:15.9pt;z-index:251663360;visibility:visible;mso-position-horizontal-relative:text;mso-position-vertical-relative:text;v-text-anchor:middle" o:gfxdata="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" filled="f" stroked="f" strokeweight=".5pt">
+      <w:pict w14:anchorId="7DF3353B">
+        <v:shape id="Text Box 1" o:spid="_x0000_s1025" type="#_x0000_t202" style="position:absolute;margin-left:444.65pt;margin-top:26.95pt;width:70.9pt;height:15.9pt;z-index:251663360;visibility:visible;mso-wrap-style:square;mso-width-percent:0;mso-height-percent:0;mso-wrap-distance-left:9pt;mso-wrap-distance-top:0;mso-wrap-distance-right:9pt;mso-wrap-distance-bottom:0;mso-position-horizontal:absolute;mso-position-horizontal-relative:text;mso-position-vertical:absolute;mso-position-vertical-relative:text;mso-width-percent:0;mso-height-percent:0;mso-width-relative:page;mso-height-relative:page;v-text-anchor:middle" o:gfxdata="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" filled="f" stroked="f" strokeweight=".5pt">
           <v:textbox inset="0,0,0,0">
             <w:txbxContent>
               <w:p>
@@ -3182,7 +3214,7 @@
 </file>
 
 <file path=word/footnotes.xml><?xml version="1.0" encoding="utf-8"?>
-<w:footnotes xmlns:ve="http://schemas.openxmlformats.org/markup-compatibility/2006" xmlns:o="urn:schemas-microsoft-com:office:office" xmlns:r="http://schemas.openxmlformats.org/officeDocument/2006/relationships" xmlns:m="http://schemas.openxmlformats.org/officeDocument/2006/math" xmlns:v="urn:schemas-microsoft-com:vml" xmlns:wp="http://schemas.openxmlformats.org/drawingml/2006/wordprocessingDrawing" xmlns:w10="urn:schemas-microsoft-com:office:word" xmlns:w="http://schemas.openxmlformats.org/wordprocessingml/2006/main" xmlns:wne="http://schemas.microsoft.com/office/word/2006/wordml">
+<w:footnotes xmlns:wpc="http://schemas.microsoft.com/office/word/2010/wordprocessingCanvas" xmlns:cx="http://schemas.microsoft.com/office/drawing/2014/chartex" xmlns:cx1="http://schemas.microsoft.com/office/drawing/2015/9/8/chartex" xmlns:cx2="http://schemas.microsoft.com/office/drawing/2015/10/21/chartex" xmlns:cx3="http://schemas.microsoft.com/office/drawing/2016/5/9/chartex" xmlns:cx4="http://schemas.microsoft.com/office/drawing/2016/5/10/chartex" xmlns:cx5="http://schemas.microsoft.com/office/drawing/2016/5/11/chartex" xmlns:cx6="http://schemas.microsoft.com/office/drawing/2016/5/12/chartex" xmlns:cx7="http://schemas.microsoft.com/office/drawing/2016/5/13/chartex" xmlns:cx8="http://schemas.microsoft.com/office/drawing/2016/5/14/chartex" xmlns:mc="http://schemas.openxmlformats.org/markup-compatibility/2006" xmlns:aink="http://schemas.microsoft.com/office/drawing/2016/ink" xmlns:am3d="http://schemas.microsoft.com/office/drawing/2017/model3d" xmlns:o="urn:schemas-microsoft-com:office:office" xmlns:oel="http://schemas.microsoft.com/office/2019/extlst" xmlns:r="http://schemas.openxmlformats.org/officeDocument/2006/relationships" xmlns:m="http://schemas.openxmlformats.org/officeDocument/2006/math" xmlns:v="urn:schemas-microsoft-com:vml" xmlns:wp14="http://schemas.microsoft.com/office/word/2010/wordprocessingDrawing" xmlns:wp="http://schemas.openxmlformats.org/drawingml/2006/wordprocessingDrawing" xmlns:w10="urn:schemas-microsoft-com:office:word" xmlns:w="http://schemas.openxmlformats.org/wordprocessingml/2006/main" xmlns:w14="http://schemas.microsoft.com/office/word/2010/wordml" xmlns:w15="http://schemas.microsoft.com/office/word/2012/wordml" xmlns:w16cex="http://schemas.microsoft.com/office/word/2018/wordml/cex" xmlns:w16cid="http://schemas.microsoft.com/office/word/2016/wordml/cid" xmlns:w16="http://schemas.microsoft.com/office/word/2018/wordml" xmlns:w16sdtdh="http://schemas.microsoft.com/office/word/2020/wordml/sdtdatahash" xmlns:w16se="http://schemas.microsoft.com/office/word/2015/wordml/symex" xmlns:wpg="http://schemas.microsoft.com/office/word/2010/wordprocessingGroup" xmlns:wpi="http://schemas.microsoft.com/office/word/2010/wordprocessingInk" xmlns:wne="http://schemas.microsoft.com/office/word/2006/wordml" xmlns:wps="http://schemas.microsoft.com/office/word/2010/wordprocessingShape" mc:Ignorable="w14 w15 w16se w16cid w16 w16cex w16sdtdh wp14">
   <w:footnote w:type="separator" w:id="-1">
     <w:p>
       <w:pPr>
@@ -3207,7 +3239,7 @@
 </file>
 
 <file path=word/header1.xml><?xml version="1.0" encoding="utf-8"?>
-<w:hdr xmlns:ve="http://schemas.openxmlformats.org/markup-compatibility/2006" xmlns:o="urn:schemas-microsoft-com:office:office" xmlns:r="http://schemas.openxmlformats.org/officeDocument/2006/relationships" xmlns:m="http://schemas.openxmlformats.org/officeDocument/2006/math" xmlns:v="urn:schemas-microsoft-com:vml" xmlns:wp="http://schemas.openxmlformats.org/drawingml/2006/wordprocessingDrawing" xmlns:w10="urn:schemas-microsoft-com:office:word" xmlns:w="http://schemas.openxmlformats.org/wordprocessingml/2006/main" xmlns:wne="http://schemas.microsoft.com/office/word/2006/wordml">
+<w:hdr xmlns:wpc="http://schemas.microsoft.com/office/word/2010/wordprocessingCanvas" xmlns:cx="http://schemas.microsoft.com/office/drawing/2014/chartex" xmlns:cx1="http://schemas.microsoft.com/office/drawing/2015/9/8/chartex" xmlns:cx2="http://schemas.microsoft.com/office/drawing/2015/10/21/chartex" xmlns:cx3="http://schemas.microsoft.com/office/drawing/2016/5/9/chartex" xmlns:cx4="http://schemas.microsoft.com/office/drawing/2016/5/10/chartex" xmlns:cx5="http://schemas.microsoft.com/office/drawing/2016/5/11/chartex" xmlns:cx6="http://schemas.microsoft.com/office/drawing/2016/5/12/chartex" xmlns:cx7="http://schemas.microsoft.com/office/drawing/2016/5/13/chartex" xmlns:cx8="http://schemas.microsoft.com/office/drawing/2016/5/14/chartex" xmlns:mc="http://schemas.openxmlformats.org/markup-compatibility/2006" xmlns:aink="http://schemas.microsoft.com/office/drawing/2016/ink" xmlns:am3d="http://schemas.microsoft.com/office/drawing/2017/model3d" xmlns:o="urn:schemas-microsoft-com:office:office" xmlns:oel="http://schemas.microsoft.com/office/2019/extlst" xmlns:r="http://schemas.openxmlformats.org/officeDocument/2006/relationships" xmlns:m="http://schemas.openxmlformats.org/officeDocument/2006/math" xmlns:v="urn:schemas-microsoft-com:vml" xmlns:wp14="http://schemas.microsoft.com/office/word/2010/wordprocessingDrawing" xmlns:wp="http://schemas.openxmlformats.org/drawingml/2006/wordprocessingDrawing" xmlns:w10="urn:schemas-microsoft-com:office:word" xmlns:w="http://schemas.openxmlformats.org/wordprocessingml/2006/main" xmlns:w14="http://schemas.microsoft.com/office/word/2010/wordml" xmlns:w15="http://schemas.microsoft.com/office/word/2012/wordml" xmlns:w16cex="http://schemas.microsoft.com/office/word/2018/wordml/cex" xmlns:w16cid="http://schemas.microsoft.com/office/word/2016/wordml/cid" xmlns:w16="http://schemas.microsoft.com/office/word/2018/wordml" xmlns:w16sdtdh="http://schemas.microsoft.com/office/word/2020/wordml/sdtdatahash" xmlns:w16se="http://schemas.microsoft.com/office/word/2015/wordml/symex" xmlns:wpg="http://schemas.microsoft.com/office/word/2010/wordprocessingGroup" xmlns:wpi="http://schemas.microsoft.com/office/word/2010/wordprocessingInk" xmlns:wne="http://schemas.microsoft.com/office/word/2006/wordml" xmlns:wps="http://schemas.microsoft.com/office/word/2010/wordprocessingShape" mc:Ignorable="w14 w15 w16se w16cid w16 w16cex w16sdtdh wp14">
   <w:p>
     <w:pPr>
       <w:pStyle w:val="Header"/>
@@ -3218,8 +3250,8 @@
 </file>
 
 <file path=word/numbering.xml><?xml version="1.0" encoding="utf-8"?>
-<w:numbering xmlns:ve="http://schemas.openxmlformats.org/markup-compatibility/2006" xmlns:o="urn:schemas-microsoft-com:office:office" xmlns:r="http://schemas.openxmlformats.org/officeDocument/2006/relationships" xmlns:m="http://schemas.openxmlformats.org/officeDocument/2006/math" xmlns:v="urn:schemas-microsoft-com:vml" xmlns:wp="http://schemas.openxmlformats.org/drawingml/2006/wordprocessingDrawing" xmlns:w10="urn:schemas-microsoft-com:office:word" xmlns:w="http://schemas.openxmlformats.org/wordprocessingml/2006/main" xmlns:wne="http://schemas.microsoft.com/office/word/2006/wordml">
-  <w:abstractNum w:abstractNumId="0">
+<w:numbering xmlns:wpc="http://schemas.microsoft.com/office/word/2010/wordprocessingCanvas" xmlns:cx="http://schemas.microsoft.com/office/drawing/2014/chartex" xmlns:cx1="http://schemas.microsoft.com/office/drawing/2015/9/8/chartex" xmlns:cx2="http://schemas.microsoft.com/office/drawing/2015/10/21/chartex" xmlns:cx3="http://schemas.microsoft.com/office/drawing/2016/5/9/chartex" xmlns:cx4="http://schemas.microsoft.com/office/drawing/2016/5/10/chartex" xmlns:cx5="http://schemas.microsoft.com/office/drawing/2016/5/11/chartex" xmlns:cx6="http://schemas.microsoft.com/office/drawing/2016/5/12/chartex" xmlns:cx7="http://schemas.microsoft.com/office/drawing/2016/5/13/chartex" xmlns:cx8="http://schemas.microsoft.com/office/drawing/2016/5/14/chartex" xmlns:mc="http://schemas.openxmlformats.org/markup-compatibility/2006" xmlns:aink="http://schemas.microsoft.com/office/drawing/2016/ink" xmlns:am3d="http://schemas.microsoft.com/office/drawing/2017/model3d" xmlns:o="urn:schemas-microsoft-com:office:office" xmlns:oel="http://schemas.microsoft.com/office/2019/extlst" xmlns:r="http://schemas.openxmlformats.org/officeDocument/2006/relationships" xmlns:m="http://schemas.openxmlformats.org/officeDocument/2006/math" xmlns:v="urn:schemas-microsoft-com:vml" xmlns:wp14="http://schemas.microsoft.com/office/word/2010/wordprocessingDrawing" xmlns:wp="http://schemas.openxmlformats.org/drawingml/2006/wordprocessingDrawing" xmlns:w10="urn:schemas-microsoft-com:office:word" xmlns:w="http://schemas.openxmlformats.org/wordprocessingml/2006/main" xmlns:w14="http://schemas.microsoft.com/office/word/2010/wordml" xmlns:w15="http://schemas.microsoft.com/office/word/2012/wordml" xmlns:w16cex="http://schemas.microsoft.com/office/word/2018/wordml/cex" xmlns:w16cid="http://schemas.microsoft.com/office/word/2016/wordml/cid" xmlns:w16="http://schemas.microsoft.com/office/word/2018/wordml" xmlns:w16sdtdh="http://schemas.microsoft.com/office/word/2020/wordml/sdtdatahash" xmlns:w16se="http://schemas.microsoft.com/office/word/2015/wordml/symex" xmlns:wpg="http://schemas.microsoft.com/office/word/2010/wordprocessingGroup" xmlns:wpi="http://schemas.microsoft.com/office/word/2010/wordprocessingInk" xmlns:wne="http://schemas.microsoft.com/office/word/2006/wordml" xmlns:wps="http://schemas.microsoft.com/office/word/2010/wordprocessingShape" mc:Ignorable="w14 w15 w16se w16cid w16 w16cex w16sdtdh wp14">
+  <w:abstractNum w:abstractNumId="0" w15:restartNumberingAfterBreak="0">
     <w:nsid w:val="04E60920"/>
     <w:multiLevelType w:val="hybridMultilevel"/>
     <w:tmpl w:val="9DB0F662"/>
@@ -3332,7 +3364,7 @@
       </w:rPr>
     </w:lvl>
   </w:abstractNum>
-  <w:abstractNum w:abstractNumId="1">
+  <w:abstractNum w:abstractNumId="1" w15:restartNumberingAfterBreak="0">
     <w:nsid w:val="0BCB1966"/>
     <w:multiLevelType w:val="hybridMultilevel"/>
     <w:tmpl w:val="288856D8"/>
@@ -3445,7 +3477,7 @@
       </w:rPr>
     </w:lvl>
   </w:abstractNum>
-  <w:abstractNum w:abstractNumId="2">
+  <w:abstractNum w:abstractNumId="2" w15:restartNumberingAfterBreak="0">
     <w:nsid w:val="0D150978"/>
     <w:multiLevelType w:val="hybridMultilevel"/>
     <w:tmpl w:val="184A0ED8"/>
@@ -3537,7 +3569,7 @@
       </w:pPr>
     </w:lvl>
   </w:abstractNum>
-  <w:abstractNum w:abstractNumId="3">
+  <w:abstractNum w:abstractNumId="3" w15:restartNumberingAfterBreak="0">
     <w:nsid w:val="12D46FE6"/>
     <w:multiLevelType w:val="hybridMultilevel"/>
     <w:tmpl w:val="2E189FDA"/>
@@ -3650,7 +3682,7 @@
       </w:rPr>
     </w:lvl>
   </w:abstractNum>
-  <w:abstractNum w:abstractNumId="4">
+  <w:abstractNum w:abstractNumId="4" w15:restartNumberingAfterBreak="0">
     <w:nsid w:val="13A00DEC"/>
     <w:multiLevelType w:val="hybridMultilevel"/>
     <w:tmpl w:val="A9E40BD8"/>
@@ -3737,7 +3769,7 @@
       </w:pPr>
     </w:lvl>
   </w:abstractNum>
-  <w:abstractNum w:abstractNumId="5">
+  <w:abstractNum w:abstractNumId="5" w15:restartNumberingAfterBreak="0">
     <w:nsid w:val="145E7E61"/>
     <w:multiLevelType w:val="hybridMultilevel"/>
     <w:tmpl w:val="3AD6A486"/>
@@ -3850,7 +3882,7 @@
       </w:rPr>
     </w:lvl>
   </w:abstractNum>
-  <w:abstractNum w:abstractNumId="6">
+  <w:abstractNum w:abstractNumId="6" w15:restartNumberingAfterBreak="0">
     <w:nsid w:val="194513D8"/>
     <w:multiLevelType w:val="hybridMultilevel"/>
     <w:tmpl w:val="02F0278C"/>
@@ -3963,7 +3995,7 @@
       </w:rPr>
     </w:lvl>
   </w:abstractNum>
-  <w:abstractNum w:abstractNumId="7">
+  <w:abstractNum w:abstractNumId="7" w15:restartNumberingAfterBreak="0">
     <w:nsid w:val="19FC108B"/>
     <w:multiLevelType w:val="hybridMultilevel"/>
     <w:tmpl w:val="5AE21E18"/>
@@ -4076,7 +4108,7 @@
       </w:rPr>
     </w:lvl>
   </w:abstractNum>
-  <w:abstractNum w:abstractNumId="8">
+  <w:abstractNum w:abstractNumId="8" w15:restartNumberingAfterBreak="0">
     <w:nsid w:val="1D3C450D"/>
     <w:multiLevelType w:val="hybridMultilevel"/>
     <w:tmpl w:val="0732809A"/>
@@ -4165,7 +4197,7 @@
       </w:pPr>
     </w:lvl>
   </w:abstractNum>
-  <w:abstractNum w:abstractNumId="9">
+  <w:abstractNum w:abstractNumId="9" w15:restartNumberingAfterBreak="0">
     <w:nsid w:val="1DAD2515"/>
     <w:multiLevelType w:val="hybridMultilevel"/>
     <w:tmpl w:val="9C1E9A04"/>
@@ -4278,7 +4310,7 @@
       </w:rPr>
     </w:lvl>
   </w:abstractNum>
-  <w:abstractNum w:abstractNumId="10">
+  <w:abstractNum w:abstractNumId="10" w15:restartNumberingAfterBreak="0">
     <w:nsid w:val="22CD3F94"/>
     <w:multiLevelType w:val="hybridMultilevel"/>
     <w:tmpl w:val="A044FDFA"/>
@@ -4364,7 +4396,7 @@
       </w:pPr>
     </w:lvl>
   </w:abstractNum>
-  <w:abstractNum w:abstractNumId="11">
+  <w:abstractNum w:abstractNumId="11" w15:restartNumberingAfterBreak="0">
     <w:nsid w:val="23536430"/>
     <w:multiLevelType w:val="hybridMultilevel"/>
     <w:tmpl w:val="88CCA070"/>
@@ -4477,7 +4509,7 @@
       </w:rPr>
     </w:lvl>
   </w:abstractNum>
-  <w:abstractNum w:abstractNumId="12">
+  <w:abstractNum w:abstractNumId="12" w15:restartNumberingAfterBreak="0">
     <w:nsid w:val="23C737F5"/>
     <w:multiLevelType w:val="hybridMultilevel"/>
     <w:tmpl w:val="13202166"/>
@@ -4566,7 +4598,7 @@
       </w:pPr>
     </w:lvl>
   </w:abstractNum>
-  <w:abstractNum w:abstractNumId="13">
+  <w:abstractNum w:abstractNumId="13" w15:restartNumberingAfterBreak="0">
     <w:nsid w:val="253348C0"/>
     <w:multiLevelType w:val="hybridMultilevel"/>
     <w:tmpl w:val="5CC6AF8A"/>
@@ -4654,7 +4686,7 @@
       </w:pPr>
     </w:lvl>
   </w:abstractNum>
-  <w:abstractNum w:abstractNumId="14">
+  <w:abstractNum w:abstractNumId="14" w15:restartNumberingAfterBreak="0">
     <w:nsid w:val="26413526"/>
     <w:multiLevelType w:val="hybridMultilevel"/>
     <w:tmpl w:val="A1B4F3F4"/>
@@ -4740,7 +4772,7 @@
       </w:pPr>
     </w:lvl>
   </w:abstractNum>
-  <w:abstractNum w:abstractNumId="15">
+  <w:abstractNum w:abstractNumId="15" w15:restartNumberingAfterBreak="0">
     <w:nsid w:val="264860D5"/>
     <w:multiLevelType w:val="hybridMultilevel"/>
     <w:tmpl w:val="1F1CB5CE"/>
@@ -4829,7 +4861,7 @@
       </w:pPr>
     </w:lvl>
   </w:abstractNum>
-  <w:abstractNum w:abstractNumId="16">
+  <w:abstractNum w:abstractNumId="16" w15:restartNumberingAfterBreak="0">
     <w:nsid w:val="268274C7"/>
     <w:multiLevelType w:val="hybridMultilevel"/>
     <w:tmpl w:val="0732809A"/>
@@ -4918,7 +4950,7 @@
       </w:pPr>
     </w:lvl>
   </w:abstractNum>
-  <w:abstractNum w:abstractNumId="17">
+  <w:abstractNum w:abstractNumId="17" w15:restartNumberingAfterBreak="0">
     <w:nsid w:val="27202F17"/>
     <w:multiLevelType w:val="multilevel"/>
     <w:tmpl w:val="78CEF8E8"/>
@@ -5039,7 +5071,7 @@
       </w:rPr>
     </w:lvl>
   </w:abstractNum>
-  <w:abstractNum w:abstractNumId="18">
+  <w:abstractNum w:abstractNumId="18" w15:restartNumberingAfterBreak="0">
     <w:nsid w:val="2C5B53B7"/>
     <w:multiLevelType w:val="hybridMultilevel"/>
     <w:tmpl w:val="98BE5D62"/>
@@ -5134,7 +5166,7 @@
       </w:pPr>
     </w:lvl>
   </w:abstractNum>
-  <w:abstractNum w:abstractNumId="19">
+  <w:abstractNum w:abstractNumId="19" w15:restartNumberingAfterBreak="0">
     <w:nsid w:val="326B7ADF"/>
     <w:multiLevelType w:val="hybridMultilevel"/>
     <w:tmpl w:val="243464B4"/>
@@ -5229,7 +5261,7 @@
       </w:pPr>
     </w:lvl>
   </w:abstractNum>
-  <w:abstractNum w:abstractNumId="20">
+  <w:abstractNum w:abstractNumId="20" w15:restartNumberingAfterBreak="0">
     <w:nsid w:val="36F1759A"/>
     <w:multiLevelType w:val="hybridMultilevel"/>
     <w:tmpl w:val="AC4C80EA"/>
@@ -5342,7 +5374,7 @@
       </w:rPr>
     </w:lvl>
   </w:abstractNum>
-  <w:abstractNum w:abstractNumId="21">
+  <w:abstractNum w:abstractNumId="21" w15:restartNumberingAfterBreak="0">
     <w:nsid w:val="385C6CB3"/>
     <w:multiLevelType w:val="hybridMultilevel"/>
     <w:tmpl w:val="C1C67C5C"/>
@@ -5455,7 +5487,7 @@
       </w:rPr>
     </w:lvl>
   </w:abstractNum>
-  <w:abstractNum w:abstractNumId="22">
+  <w:abstractNum w:abstractNumId="22" w15:restartNumberingAfterBreak="0">
     <w:nsid w:val="40B63A43"/>
     <w:multiLevelType w:val="hybridMultilevel"/>
     <w:tmpl w:val="4D9EFB84"/>
@@ -5550,7 +5582,7 @@
       </w:pPr>
     </w:lvl>
   </w:abstractNum>
-  <w:abstractNum w:abstractNumId="23">
+  <w:abstractNum w:abstractNumId="23" w15:restartNumberingAfterBreak="0">
     <w:nsid w:val="447D32A9"/>
     <w:multiLevelType w:val="hybridMultilevel"/>
     <w:tmpl w:val="20EA0534"/>
@@ -5639,7 +5671,7 @@
       </w:pPr>
     </w:lvl>
   </w:abstractNum>
-  <w:abstractNum w:abstractNumId="24">
+  <w:abstractNum w:abstractNumId="24" w15:restartNumberingAfterBreak="0">
     <w:nsid w:val="44BC2519"/>
     <w:multiLevelType w:val="hybridMultilevel"/>
     <w:tmpl w:val="EEB2B3B6"/>
@@ -5728,7 +5760,7 @@
       </w:pPr>
     </w:lvl>
   </w:abstractNum>
-  <w:abstractNum w:abstractNumId="25">
+  <w:abstractNum w:abstractNumId="25" w15:restartNumberingAfterBreak="0">
     <w:nsid w:val="4D796141"/>
     <w:multiLevelType w:val="hybridMultilevel"/>
     <w:tmpl w:val="91D04A66"/>
@@ -5841,7 +5873,7 @@
       </w:rPr>
     </w:lvl>
   </w:abstractNum>
-  <w:abstractNum w:abstractNumId="26">
+  <w:abstractNum w:abstractNumId="26" w15:restartNumberingAfterBreak="0">
     <w:nsid w:val="4F5B2890"/>
     <w:multiLevelType w:val="hybridMultilevel"/>
     <w:tmpl w:val="9FAE4850"/>
@@ -5954,7 +5986,7 @@
       </w:rPr>
     </w:lvl>
   </w:abstractNum>
-  <w:abstractNum w:abstractNumId="27">
+  <w:abstractNum w:abstractNumId="27" w15:restartNumberingAfterBreak="0">
     <w:nsid w:val="50F62E8C"/>
     <w:multiLevelType w:val="hybridMultilevel"/>
     <w:tmpl w:val="E78C85C0"/>
@@ -6067,7 +6099,7 @@
       </w:rPr>
     </w:lvl>
   </w:abstractNum>
-  <w:abstractNum w:abstractNumId="28">
+  <w:abstractNum w:abstractNumId="28" w15:restartNumberingAfterBreak="0">
     <w:nsid w:val="5507266E"/>
     <w:multiLevelType w:val="hybridMultilevel"/>
     <w:tmpl w:val="22522E3A"/>
@@ -6180,7 +6212,7 @@
       </w:rPr>
     </w:lvl>
   </w:abstractNum>
-  <w:abstractNum w:abstractNumId="29">
+  <w:abstractNum w:abstractNumId="29" w15:restartNumberingAfterBreak="0">
     <w:nsid w:val="55990837"/>
     <w:multiLevelType w:val="hybridMultilevel"/>
     <w:tmpl w:val="960254F8"/>
@@ -6293,7 +6325,7 @@
       </w:rPr>
     </w:lvl>
   </w:abstractNum>
-  <w:abstractNum w:abstractNumId="30">
+  <w:abstractNum w:abstractNumId="30" w15:restartNumberingAfterBreak="0">
     <w:nsid w:val="55BC60FF"/>
     <w:multiLevelType w:val="hybridMultilevel"/>
     <w:tmpl w:val="C1FC87D6"/>
@@ -6382,7 +6414,7 @@
       </w:pPr>
     </w:lvl>
   </w:abstractNum>
-  <w:abstractNum w:abstractNumId="31">
+  <w:abstractNum w:abstractNumId="31" w15:restartNumberingAfterBreak="0">
     <w:nsid w:val="57FD43D1"/>
     <w:multiLevelType w:val="hybridMultilevel"/>
     <w:tmpl w:val="A36A9E3E"/>
@@ -6470,7 +6502,7 @@
       </w:pPr>
     </w:lvl>
   </w:abstractNum>
-  <w:abstractNum w:abstractNumId="32">
+  <w:abstractNum w:abstractNumId="32" w15:restartNumberingAfterBreak="0">
     <w:nsid w:val="5E7757B2"/>
     <w:multiLevelType w:val="multilevel"/>
     <w:tmpl w:val="0E203B02"/>
@@ -6556,7 +6588,7 @@
       </w:pPr>
     </w:lvl>
   </w:abstractNum>
-  <w:abstractNum w:abstractNumId="33">
+  <w:abstractNum w:abstractNumId="33" w15:restartNumberingAfterBreak="0">
     <w:nsid w:val="5F9A715F"/>
     <w:multiLevelType w:val="hybridMultilevel"/>
     <w:tmpl w:val="4B26630C"/>
@@ -6669,7 +6701,7 @@
       </w:rPr>
     </w:lvl>
   </w:abstractNum>
-  <w:abstractNum w:abstractNumId="34">
+  <w:abstractNum w:abstractNumId="34" w15:restartNumberingAfterBreak="0">
     <w:nsid w:val="609D235C"/>
     <w:multiLevelType w:val="hybridMultilevel"/>
     <w:tmpl w:val="848696AC"/>
@@ -6782,7 +6814,7 @@
       </w:rPr>
     </w:lvl>
   </w:abstractNum>
-  <w:abstractNum w:abstractNumId="35">
+  <w:abstractNum w:abstractNumId="35" w15:restartNumberingAfterBreak="0">
     <w:nsid w:val="60FC6BB4"/>
     <w:multiLevelType w:val="hybridMultilevel"/>
     <w:tmpl w:val="671E692E"/>
@@ -6895,7 +6927,7 @@
       </w:rPr>
     </w:lvl>
   </w:abstractNum>
-  <w:abstractNum w:abstractNumId="36">
+  <w:abstractNum w:abstractNumId="36" w15:restartNumberingAfterBreak="0">
     <w:nsid w:val="636274E2"/>
     <w:multiLevelType w:val="hybridMultilevel"/>
     <w:tmpl w:val="0732809A"/>
@@ -6984,7 +7016,7 @@
       </w:pPr>
     </w:lvl>
   </w:abstractNum>
-  <w:abstractNum w:abstractNumId="37">
+  <w:abstractNum w:abstractNumId="37" w15:restartNumberingAfterBreak="0">
     <w:nsid w:val="6B944EC9"/>
     <w:multiLevelType w:val="hybridMultilevel"/>
     <w:tmpl w:val="8076D1AC"/>
@@ -7097,7 +7129,7 @@
       </w:rPr>
     </w:lvl>
   </w:abstractNum>
-  <w:abstractNum w:abstractNumId="38">
+  <w:abstractNum w:abstractNumId="38" w15:restartNumberingAfterBreak="0">
     <w:nsid w:val="6EBD0C51"/>
     <w:multiLevelType w:val="hybridMultilevel"/>
     <w:tmpl w:val="5C28EE1A"/>
@@ -7210,7 +7242,7 @@
       </w:rPr>
     </w:lvl>
   </w:abstractNum>
-  <w:abstractNum w:abstractNumId="39">
+  <w:abstractNum w:abstractNumId="39" w15:restartNumberingAfterBreak="0">
     <w:nsid w:val="75F22415"/>
     <w:multiLevelType w:val="hybridMultilevel"/>
     <w:tmpl w:val="DB2EF382"/>
@@ -7296,7 +7328,7 @@
       </w:pPr>
     </w:lvl>
   </w:abstractNum>
-  <w:abstractNum w:abstractNumId="40">
+  <w:abstractNum w:abstractNumId="40" w15:restartNumberingAfterBreak="0">
     <w:nsid w:val="766D73FB"/>
     <w:multiLevelType w:val="hybridMultilevel"/>
     <w:tmpl w:val="646AC9A6"/>
@@ -7385,7 +7417,7 @@
       </w:pPr>
     </w:lvl>
   </w:abstractNum>
-  <w:abstractNum w:abstractNumId="41">
+  <w:abstractNum w:abstractNumId="41" w15:restartNumberingAfterBreak="0">
     <w:nsid w:val="771A7929"/>
     <w:multiLevelType w:val="hybridMultilevel"/>
     <w:tmpl w:val="B5EA489E"/>
@@ -7498,7 +7530,7 @@
       </w:rPr>
     </w:lvl>
   </w:abstractNum>
-  <w:abstractNum w:abstractNumId="42">
+  <w:abstractNum w:abstractNumId="42" w15:restartNumberingAfterBreak="0">
     <w:nsid w:val="7A0155B4"/>
     <w:multiLevelType w:val="hybridMultilevel"/>
     <w:tmpl w:val="581A57DA"/>
@@ -7611,34 +7643,34 @@
       </w:rPr>
     </w:lvl>
   </w:abstractNum>
-  <w:num w:numId="1">
+  <w:num w:numId="1" w16cid:durableId="899560608">
     <w:abstractNumId w:val="0"/>
   </w:num>
-  <w:num w:numId="2">
+  <w:num w:numId="2" w16cid:durableId="2028824212">
     <w:abstractNumId w:val="42"/>
   </w:num>
-  <w:num w:numId="3">
+  <w:num w:numId="3" w16cid:durableId="694309907">
     <w:abstractNumId w:val="10"/>
   </w:num>
-  <w:num w:numId="4">
+  <w:num w:numId="4" w16cid:durableId="103891970">
     <w:abstractNumId w:val="28"/>
   </w:num>
-  <w:num w:numId="5">
+  <w:num w:numId="5" w16cid:durableId="958029507">
     <w:abstractNumId w:val="29"/>
   </w:num>
-  <w:num w:numId="6">
+  <w:num w:numId="6" w16cid:durableId="1920676746">
     <w:abstractNumId w:val="33"/>
   </w:num>
-  <w:num w:numId="7">
+  <w:num w:numId="7" w16cid:durableId="1796215527">
     <w:abstractNumId w:val="3"/>
   </w:num>
-  <w:num w:numId="8">
+  <w:num w:numId="8" w16cid:durableId="425226443">
     <w:abstractNumId w:val="9"/>
   </w:num>
-  <w:num w:numId="9">
+  <w:num w:numId="9" w16cid:durableId="1412504463">
     <w:abstractNumId w:val="26"/>
   </w:num>
-  <w:num w:numId="10">
+  <w:num w:numId="10" w16cid:durableId="1785417197">
     <w:abstractNumId w:val="14"/>
     <w:lvlOverride w:ilvl="0">
       <w:startOverride w:val="1"/>
@@ -7668,110 +7700,110 @@
       <w:startOverride w:val="1"/>
     </w:lvlOverride>
   </w:num>
-  <w:num w:numId="11">
+  <w:num w:numId="11" w16cid:durableId="1969162281">
     <w:abstractNumId w:val="4"/>
   </w:num>
-  <w:num w:numId="12">
+  <w:num w:numId="12" w16cid:durableId="923106997">
     <w:abstractNumId w:val="21"/>
   </w:num>
-  <w:num w:numId="13">
+  <w:num w:numId="13" w16cid:durableId="637687160">
     <w:abstractNumId w:val="1"/>
   </w:num>
-  <w:num w:numId="14">
+  <w:num w:numId="14" w16cid:durableId="412171106">
     <w:abstractNumId w:val="32"/>
   </w:num>
-  <w:num w:numId="15">
+  <w:num w:numId="15" w16cid:durableId="1287081176">
     <w:abstractNumId w:val="11"/>
   </w:num>
-  <w:num w:numId="16">
+  <w:num w:numId="16" w16cid:durableId="2014532628">
     <w:abstractNumId w:val="37"/>
   </w:num>
-  <w:num w:numId="17">
+  <w:num w:numId="17" w16cid:durableId="1428890036">
     <w:abstractNumId w:val="27"/>
   </w:num>
-  <w:num w:numId="18">
+  <w:num w:numId="18" w16cid:durableId="112335027">
     <w:abstractNumId w:val="41"/>
   </w:num>
-  <w:num w:numId="19">
+  <w:num w:numId="19" w16cid:durableId="1832596172">
     <w:abstractNumId w:val="34"/>
   </w:num>
-  <w:num w:numId="20">
+  <w:num w:numId="20" w16cid:durableId="919565114">
     <w:abstractNumId w:val="20"/>
   </w:num>
-  <w:num w:numId="21">
+  <w:num w:numId="21" w16cid:durableId="998076873">
     <w:abstractNumId w:val="31"/>
   </w:num>
-  <w:num w:numId="22">
+  <w:num w:numId="22" w16cid:durableId="688407501">
     <w:abstractNumId w:val="13"/>
   </w:num>
-  <w:num w:numId="23">
+  <w:num w:numId="23" w16cid:durableId="1147210482">
     <w:abstractNumId w:val="16"/>
   </w:num>
-  <w:num w:numId="24">
+  <w:num w:numId="24" w16cid:durableId="401489071">
     <w:abstractNumId w:val="2"/>
   </w:num>
-  <w:num w:numId="25">
+  <w:num w:numId="25" w16cid:durableId="153761440">
     <w:abstractNumId w:val="8"/>
   </w:num>
-  <w:num w:numId="26">
+  <w:num w:numId="26" w16cid:durableId="1246955526">
     <w:abstractNumId w:val="18"/>
   </w:num>
-  <w:num w:numId="27">
+  <w:num w:numId="27" w16cid:durableId="43799311">
     <w:abstractNumId w:val="36"/>
   </w:num>
-  <w:num w:numId="28">
+  <w:num w:numId="28" w16cid:durableId="536352433">
     <w:abstractNumId w:val="19"/>
   </w:num>
-  <w:num w:numId="29">
+  <w:num w:numId="29" w16cid:durableId="2007316998">
     <w:abstractNumId w:val="40"/>
   </w:num>
-  <w:num w:numId="30">
+  <w:num w:numId="30" w16cid:durableId="359749195">
     <w:abstractNumId w:val="22"/>
   </w:num>
-  <w:num w:numId="31">
+  <w:num w:numId="31" w16cid:durableId="1029993389">
     <w:abstractNumId w:val="12"/>
   </w:num>
-  <w:num w:numId="32">
+  <w:num w:numId="32" w16cid:durableId="756904231">
     <w:abstractNumId w:val="35"/>
   </w:num>
-  <w:num w:numId="33">
+  <w:num w:numId="33" w16cid:durableId="494230358">
     <w:abstractNumId w:val="38"/>
   </w:num>
-  <w:num w:numId="34">
+  <w:num w:numId="34" w16cid:durableId="440226659">
     <w:abstractNumId w:val="25"/>
   </w:num>
-  <w:num w:numId="35">
+  <w:num w:numId="35" w16cid:durableId="46688191">
     <w:abstractNumId w:val="39"/>
   </w:num>
-  <w:num w:numId="36">
+  <w:num w:numId="36" w16cid:durableId="2050105635">
     <w:abstractNumId w:val="7"/>
   </w:num>
-  <w:num w:numId="37">
+  <w:num w:numId="37" w16cid:durableId="1181508600">
     <w:abstractNumId w:val="24"/>
   </w:num>
-  <w:num w:numId="38">
+  <w:num w:numId="38" w16cid:durableId="2142765210">
     <w:abstractNumId w:val="15"/>
   </w:num>
-  <w:num w:numId="39">
+  <w:num w:numId="39" w16cid:durableId="69275871">
     <w:abstractNumId w:val="30"/>
   </w:num>
-  <w:num w:numId="40">
+  <w:num w:numId="40" w16cid:durableId="161549736">
     <w:abstractNumId w:val="17"/>
   </w:num>
-  <w:num w:numId="41">
+  <w:num w:numId="41" w16cid:durableId="449320586">
     <w:abstractNumId w:val="5"/>
   </w:num>
-  <w:num w:numId="42">
+  <w:num w:numId="42" w16cid:durableId="2127651706">
     <w:abstractNumId w:val="6"/>
   </w:num>
-  <w:num w:numId="43">
+  <w:num w:numId="43" w16cid:durableId="94595459">
     <w:abstractNumId w:val="23"/>
   </w:num>
 </w:numbering>
 </file>
 
 <file path=word/styles.xml><?xml version="1.0" encoding="utf-8"?>
-<w:styles xmlns:r="http://schemas.openxmlformats.org/officeDocument/2006/relationships" xmlns:w="http://schemas.openxmlformats.org/wordprocessingml/2006/main">
+<w:styles xmlns:mc="http://schemas.openxmlformats.org/markup-compatibility/2006" xmlns:r="http://schemas.openxmlformats.org/officeDocument/2006/relationships" xmlns:w="http://schemas.openxmlformats.org/wordprocessingml/2006/main" xmlns:w14="http://schemas.microsoft.com/office/word/2010/wordml" xmlns:w15="http://schemas.microsoft.com/office/word/2012/wordml" xmlns:w16cex="http://schemas.microsoft.com/office/word/2018/wordml/cex" xmlns:w16cid="http://schemas.microsoft.com/office/word/2016/wordml/cid" xmlns:w16="http://schemas.microsoft.com/office/word/2018/wordml" xmlns:w16sdtdh="http://schemas.microsoft.com/office/word/2020/wordml/sdtdatahash" xmlns:w16se="http://schemas.microsoft.com/office/word/2015/wordml/symex" mc:Ignorable="w14 w15 w16se w16cid w16 w16cex w16sdtdh">
   <w:docDefaults>
     <w:rPrDefault>
       <w:rPr>
@@ -7787,144 +7819,383 @@
       </w:pPr>
     </w:pPrDefault>
   </w:docDefaults>
-  <w:latentStyles w:defLockedState="0" w:defUIPriority="99" w:defSemiHidden="1" w:defUnhideWhenUsed="1" w:defQFormat="0" w:count="267">
-    <w:lsdException w:name="Normal" w:semiHidden="0" w:uiPriority="0" w:unhideWhenUsed="0" w:qFormat="1"/>
-    <w:lsdException w:name="heading 1" w:semiHidden="0" w:uiPriority="9" w:unhideWhenUsed="0" w:qFormat="1"/>
-    <w:lsdException w:name="heading 2" w:uiPriority="9" w:qFormat="1"/>
-    <w:lsdException w:name="heading 3" w:uiPriority="9" w:qFormat="1"/>
-    <w:lsdException w:name="heading 4" w:uiPriority="9" w:qFormat="1"/>
-    <w:lsdException w:name="heading 5" w:uiPriority="9" w:qFormat="1"/>
-    <w:lsdException w:name="heading 6" w:uiPriority="9" w:qFormat="1"/>
-    <w:lsdException w:name="heading 7" w:uiPriority="9" w:qFormat="1"/>
-    <w:lsdException w:name="heading 8" w:uiPriority="9" w:qFormat="1"/>
-    <w:lsdException w:name="heading 9" w:uiPriority="9" w:qFormat="1"/>
-    <w:lsdException w:name="toc 1" w:uiPriority="39"/>
-    <w:lsdException w:name="toc 2" w:uiPriority="39"/>
-    <w:lsdException w:name="toc 3" w:uiPriority="39"/>
-    <w:lsdException w:name="toc 4" w:uiPriority="39"/>
-    <w:lsdException w:name="toc 5" w:uiPriority="39"/>
-    <w:lsdException w:name="toc 6" w:uiPriority="39"/>
-    <w:lsdException w:name="toc 7" w:uiPriority="39"/>
-    <w:lsdException w:name="toc 8" w:uiPriority="39"/>
-    <w:lsdException w:name="toc 9" w:uiPriority="39"/>
-    <w:lsdException w:name="caption" w:uiPriority="35" w:qFormat="1"/>
-    <w:lsdException w:name="Title" w:semiHidden="0" w:uiPriority="10" w:unhideWhenUsed="0"/>
-    <w:lsdException w:name="Default Paragraph Font" w:uiPriority="1"/>
-    <w:lsdException w:name="Subtitle" w:semiHidden="0" w:uiPriority="11" w:unhideWhenUsed="0"/>
-    <w:lsdException w:name="Strong" w:semiHidden="0" w:uiPriority="22" w:unhideWhenUsed="0" w:qFormat="1"/>
-    <w:lsdException w:name="Emphasis" w:semiHidden="0" w:uiPriority="20" w:unhideWhenUsed="0"/>
-    <w:lsdException w:name="Table Grid" w:semiHidden="0" w:uiPriority="59" w:unhideWhenUsed="0"/>
-    <w:lsdException w:name="Placeholder Text" w:unhideWhenUsed="0"/>
-    <w:lsdException w:name="No Spacing" w:semiHidden="0" w:uiPriority="1" w:unhideWhenUsed="0"/>
-    <w:lsdException w:name="Light Shading" w:semiHidden="0" w:uiPriority="60" w:unhideWhenUsed="0"/>
-    <w:lsdException w:name="Light List" w:semiHidden="0" w:uiPriority="61" w:unhideWhenUsed="0"/>
-    <w:lsdException w:name="Light Grid" w:semiHidden="0" w:uiPriority="62" w:unhideWhenUsed="0"/>
-    <w:lsdException w:name="Medium Shading 1" w:semiHidden="0" w:uiPriority="63" w:unhideWhenUsed="0"/>
-    <w:lsdException w:name="Medium Shading 2" w:semiHidden="0" w:uiPriority="64" w:unhideWhenUsed="0"/>
-    <w:lsdException w:name="Medium List 1" w:semiHidden="0" w:uiPriority="65" w:unhideWhenUsed="0"/>
-    <w:lsdException w:name="Medium List 2" w:semiHidden="0" w:uiPriority="66" w:unhideWhenUsed="0"/>
-    <w:lsdException w:name="Medium Grid 1" w:semiHidden="0" w:uiPriority="67" w:unhideWhenUsed="0"/>
-    <w:lsdException w:name="Medium Grid 2" w:semiHidden="0" w:uiPriority="68" w:unhideWhenUsed="0"/>
-    <w:lsdException w:name="Medium Grid 3" w:semiHidden="0" w:uiPriority="69" w:unhideWhenUsed="0"/>
-    <w:lsdException w:name="Dark List" w:semiHidden="0" w:uiPriority="70" w:unhideWhenUsed="0"/>
-    <w:lsdException w:name="Colorful Shading" w:semiHidden="0" w:uiPriority="71" w:unhideWhenUsed="0"/>
-    <w:lsdException w:name="Colorful List" w:semiHidden="0" w:uiPriority="72" w:unhideWhenUsed="0"/>
-    <w:lsdException w:name="Colorful Grid" w:semiHidden="0" w:uiPriority="73" w:unhideWhenUsed="0"/>
-    <w:lsdException w:name="Light Shading Accent 1" w:semiHidden="0" w:uiPriority="60" w:unhideWhenUsed="0"/>
-    <w:lsdException w:name="Light List Accent 1" w:semiHidden="0" w:uiPriority="61" w:unhideWhenUsed="0"/>
-    <w:lsdException w:name="Light Grid Accent 1" w:semiHidden="0" w:uiPriority="62" w:unhideWhenUsed="0"/>
-    <w:lsdException w:name="Medium Shading 1 Accent 1" w:semiHidden="0" w:uiPriority="63" w:unhideWhenUsed="0"/>
-    <w:lsdException w:name="Medium Shading 2 Accent 1" w:semiHidden="0" w:uiPriority="64" w:unhideWhenUsed="0"/>
-    <w:lsdException w:name="Medium List 1 Accent 1" w:semiHidden="0" w:uiPriority="65" w:unhideWhenUsed="0"/>
-    <w:lsdException w:name="Revision" w:unhideWhenUsed="0"/>
-    <w:lsdException w:name="List Paragraph" w:semiHidden="0" w:uiPriority="34" w:unhideWhenUsed="0" w:qFormat="1"/>
-    <w:lsdException w:name="Quote" w:semiHidden="0" w:uiPriority="29" w:unhideWhenUsed="0"/>
-    <w:lsdException w:name="Intense Quote" w:semiHidden="0" w:uiPriority="30" w:unhideWhenUsed="0"/>
-    <w:lsdException w:name="Medium List 2 Accent 1" w:semiHidden="0" w:uiPriority="66" w:unhideWhenUsed="0"/>
-    <w:lsdException w:name="Medium Grid 1 Accent 1" w:semiHidden="0" w:uiPriority="67" w:unhideWhenUsed="0"/>
-    <w:lsdException w:name="Medium Grid 2 Accent 1" w:semiHidden="0" w:uiPriority="68" w:unhideWhenUsed="0"/>
-    <w:lsdException w:name="Medium Grid 3 Accent 1" w:semiHidden="0" w:uiPriority="69" w:unhideWhenUsed="0"/>
-    <w:lsdException w:name="Dark List Accent 1" w:semiHidden="0" w:uiPriority="70" w:unhideWhenUsed="0"/>
-    <w:lsdException w:name="Colorful Shading Accent 1" w:semiHidden="0" w:uiPriority="71" w:unhideWhenUsed="0"/>
-    <w:lsdException w:name="Colorful List Accent 1" w:semiHidden="0" w:uiPriority="72" w:unhideWhenUsed="0"/>
-    <w:lsdException w:name="Colorful Grid Accent 1" w:semiHidden="0" w:uiPriority="73" w:unhideWhenUsed="0"/>
-    <w:lsdException w:name="Light Shading Accent 2" w:semiHidden="0" w:uiPriority="60" w:unhideWhenUsed="0"/>
-    <w:lsdException w:name="Light List Accent 2" w:semiHidden="0" w:uiPriority="61" w:unhideWhenUsed="0"/>
-    <w:lsdException w:name="Light Grid Accent 2" w:semiHidden="0" w:uiPriority="62" w:unhideWhenUsed="0"/>
-    <w:lsdException w:name="Medium Shading 1 Accent 2" w:semiHidden="0" w:uiPriority="63" w:unhideWhenUsed="0"/>
-    <w:lsdException w:name="Medium Shading 2 Accent 2" w:semiHidden="0" w:uiPriority="64" w:unhideWhenUsed="0"/>
-    <w:lsdException w:name="Medium List 1 Accent 2" w:semiHidden="0" w:uiPriority="65" w:unhideWhenUsed="0"/>
-    <w:lsdException w:name="Medium List 2 Accent 2" w:semiHidden="0" w:uiPriority="66" w:unhideWhenUsed="0"/>
-    <w:lsdException w:name="Medium Grid 1 Accent 2" w:semiHidden="0" w:uiPriority="67" w:unhideWhenUsed="0"/>
-    <w:lsdException w:name="Medium Grid 2 Accent 2" w:semiHidden="0" w:uiPriority="68" w:unhideWhenUsed="0"/>
-    <w:lsdException w:name="Medium Grid 3 Accent 2" w:semiHidden="0" w:uiPriority="69" w:unhideWhenUsed="0"/>
-    <w:lsdException w:name="Dark List Accent 2" w:semiHidden="0" w:uiPriority="70" w:unhideWhenUsed="0"/>
-    <w:lsdException w:name="Colorful Shading Accent 2" w:semiHidden="0" w:uiPriority="71" w:unhideWhenUsed="0"/>
-    <w:lsdException w:name="Colorful List Accent 2" w:semiHidden="0" w:uiPriority="72" w:unhideWhenUsed="0"/>
-    <w:lsdException w:name="Colorful Grid Accent 2" w:semiHidden="0" w:uiPriority="73" w:unhideWhenUsed="0"/>
-    <w:lsdException w:name="Light Shading Accent 3" w:semiHidden="0" w:uiPriority="60" w:unhideWhenUsed="0"/>
-    <w:lsdException w:name="Light List Accent 3" w:semiHidden="0" w:uiPriority="61" w:unhideWhenUsed="0"/>
-    <w:lsdException w:name="Light Grid Accent 3" w:semiHidden="0" w:uiPriority="62" w:unhideWhenUsed="0"/>
-    <w:lsdException w:name="Medium Shading 1 Accent 3" w:semiHidden="0" w:uiPriority="63" w:unhideWhenUsed="0"/>
-    <w:lsdException w:name="Medium Shading 2 Accent 3" w:semiHidden="0" w:uiPriority="64" w:unhideWhenUsed="0"/>
-    <w:lsdException w:name="Medium List 1 Accent 3" w:semiHidden="0" w:uiPriority="65" w:unhideWhenUsed="0"/>
-    <w:lsdException w:name="Medium List 2 Accent 3" w:semiHidden="0" w:uiPriority="66" w:unhideWhenUsed="0"/>
-    <w:lsdException w:name="Medium Grid 1 Accent 3" w:semiHidden="0" w:uiPriority="67" w:unhideWhenUsed="0"/>
-    <w:lsdException w:name="Medium Grid 2 Accent 3" w:semiHidden="0" w:uiPriority="68" w:unhideWhenUsed="0"/>
-    <w:lsdException w:name="Medium Grid 3 Accent 3" w:semiHidden="0" w:uiPriority="69" w:unhideWhenUsed="0"/>
-    <w:lsdException w:name="Dark List Accent 3" w:semiHidden="0" w:uiPriority="70" w:unhideWhenUsed="0"/>
-    <w:lsdException w:name="Colorful Shading Accent 3" w:semiHidden="0" w:uiPriority="71" w:unhideWhenUsed="0"/>
-    <w:lsdException w:name="Colorful List Accent 3" w:semiHidden="0" w:uiPriority="72" w:unhideWhenUsed="0"/>
-    <w:lsdException w:name="Colorful Grid Accent 3" w:semiHidden="0" w:uiPriority="73" w:unhideWhenUsed="0"/>
-    <w:lsdException w:name="Light Shading Accent 4" w:semiHidden="0" w:uiPriority="60" w:unhideWhenUsed="0"/>
-    <w:lsdException w:name="Light List Accent 4" w:semiHidden="0" w:uiPriority="61" w:unhideWhenUsed="0"/>
-    <w:lsdException w:name="Light Grid Accent 4" w:semiHidden="0" w:uiPriority="62" w:unhideWhenUsed="0"/>
-    <w:lsdException w:name="Medium Shading 1 Accent 4" w:semiHidden="0" w:uiPriority="63" w:unhideWhenUsed="0"/>
-    <w:lsdException w:name="Medium Shading 2 Accent 4" w:semiHidden="0" w:uiPriority="64" w:unhideWhenUsed="0"/>
-    <w:lsdException w:name="Medium List 1 Accent 4" w:semiHidden="0" w:uiPriority="65" w:unhideWhenUsed="0"/>
-    <w:lsdException w:name="Medium List 2 Accent 4" w:semiHidden="0" w:uiPriority="66" w:unhideWhenUsed="0"/>
-    <w:lsdException w:name="Medium Grid 1 Accent 4" w:semiHidden="0" w:uiPriority="67" w:unhideWhenUsed="0"/>
-    <w:lsdException w:name="Medium Grid 2 Accent 4" w:semiHidden="0" w:uiPriority="68" w:unhideWhenUsed="0"/>
-    <w:lsdException w:name="Medium Grid 3 Accent 4" w:semiHidden="0" w:uiPriority="69" w:unhideWhenUsed="0"/>
-    <w:lsdException w:name="Dark List Accent 4" w:semiHidden="0" w:uiPriority="70" w:unhideWhenUsed="0"/>
-    <w:lsdException w:name="Colorful Shading Accent 4" w:semiHidden="0" w:uiPriority="71" w:unhideWhenUsed="0"/>
-    <w:lsdException w:name="Colorful List Accent 4" w:semiHidden="0" w:uiPriority="72" w:unhideWhenUsed="0"/>
-    <w:lsdException w:name="Colorful Grid Accent 4" w:semiHidden="0" w:uiPriority="73" w:unhideWhenUsed="0"/>
-    <w:lsdException w:name="Light Shading Accent 5" w:semiHidden="0" w:uiPriority="60" w:unhideWhenUsed="0"/>
-    <w:lsdException w:name="Light List Accent 5" w:semiHidden="0" w:uiPriority="61" w:unhideWhenUsed="0"/>
-    <w:lsdException w:name="Light Grid Accent 5" w:semiHidden="0" w:uiPriority="62" w:unhideWhenUsed="0"/>
-    <w:lsdException w:name="Medium Shading 1 Accent 5" w:semiHidden="0" w:uiPriority="63" w:unhideWhenUsed="0"/>
-    <w:lsdException w:name="Medium Shading 2 Accent 5" w:semiHidden="0" w:uiPriority="64" w:unhideWhenUsed="0"/>
-    <w:lsdException w:name="Medium List 1 Accent 5" w:semiHidden="0" w:uiPriority="65" w:unhideWhenUsed="0"/>
-    <w:lsdException w:name="Medium List 2 Accent 5" w:semiHidden="0" w:uiPriority="66" w:unhideWhenUsed="0"/>
-    <w:lsdException w:name="Medium Grid 1 Accent 5" w:semiHidden="0" w:uiPriority="67" w:unhideWhenUsed="0"/>
-    <w:lsdException w:name="Medium Grid 2 Accent 5" w:semiHidden="0" w:uiPriority="68" w:unhideWhenUsed="0"/>
-    <w:lsdException w:name="Medium Grid 3 Accent 5" w:semiHidden="0" w:uiPriority="69" w:unhideWhenUsed="0"/>
-    <w:lsdException w:name="Dark List Accent 5" w:semiHidden="0" w:uiPriority="70" w:unhideWhenUsed="0"/>
-    <w:lsdException w:name="Colorful Shading Accent 5" w:semiHidden="0" w:uiPriority="71" w:unhideWhenUsed="0"/>
-    <w:lsdException w:name="Colorful List Accent 5" w:semiHidden="0" w:uiPriority="72" w:unhideWhenUsed="0"/>
-    <w:lsdException w:name="Colorful Grid Accent 5" w:semiHidden="0" w:uiPriority="73" w:unhideWhenUsed="0"/>
-    <w:lsdException w:name="Light Shading Accent 6" w:semiHidden="0" w:uiPriority="60" w:unhideWhenUsed="0"/>
-    <w:lsdException w:name="Light List Accent 6" w:semiHidden="0" w:uiPriority="61" w:unhideWhenUsed="0"/>
-    <w:lsdException w:name="Light Grid Accent 6" w:semiHidden="0" w:uiPriority="62" w:unhideWhenUsed="0"/>
-    <w:lsdException w:name="Medium Shading 1 Accent 6" w:semiHidden="0" w:uiPriority="63" w:unhideWhenUsed="0"/>
-    <w:lsdException w:name="Medium Shading 2 Accent 6" w:semiHidden="0" w:uiPriority="64" w:unhideWhenUsed="0"/>
-    <w:lsdException w:name="Medium List 1 Accent 6" w:semiHidden="0" w:uiPriority="65" w:unhideWhenUsed="0"/>
-    <w:lsdException w:name="Medium List 2 Accent 6" w:semiHidden="0" w:uiPriority="66" w:unhideWhenUsed="0"/>
-    <w:lsdException w:name="Medium Grid 1 Accent 6" w:semiHidden="0" w:uiPriority="67" w:unhideWhenUsed="0"/>
-    <w:lsdException w:name="Medium Grid 2 Accent 6" w:semiHidden="0" w:uiPriority="68" w:unhideWhenUsed="0"/>
-    <w:lsdException w:name="Medium Grid 3 Accent 6" w:semiHidden="0" w:uiPriority="69" w:unhideWhenUsed="0"/>
-    <w:lsdException w:name="Dark List Accent 6" w:semiHidden="0" w:uiPriority="70" w:unhideWhenUsed="0"/>
-    <w:lsdException w:name="Colorful Shading Accent 6" w:semiHidden="0" w:uiPriority="71" w:unhideWhenUsed="0"/>
-    <w:lsdException w:name="Colorful List Accent 6" w:semiHidden="0" w:uiPriority="72" w:unhideWhenUsed="0"/>
-    <w:lsdException w:name="Colorful Grid Accent 6" w:semiHidden="0" w:uiPriority="73" w:unhideWhenUsed="0"/>
-    <w:lsdException w:name="Subtle Emphasis" w:semiHidden="0" w:uiPriority="19" w:unhideWhenUsed="0"/>
-    <w:lsdException w:name="Intense Emphasis" w:semiHidden="0" w:uiPriority="21" w:unhideWhenUsed="0"/>
-    <w:lsdException w:name="Subtle Reference" w:semiHidden="0" w:uiPriority="31" w:unhideWhenUsed="0"/>
-    <w:lsdException w:name="Intense Reference" w:semiHidden="0" w:uiPriority="32" w:unhideWhenUsed="0"/>
-    <w:lsdException w:name="Book Title" w:semiHidden="0" w:uiPriority="33" w:unhideWhenUsed="0"/>
-    <w:lsdException w:name="Bibliography" w:uiPriority="37"/>
-    <w:lsdException w:name="TOC Heading" w:uiPriority="39" w:qFormat="1"/>
+  <w:latentStyles w:defLockedState="0" w:defUIPriority="99" w:defSemiHidden="0" w:defUnhideWhenUsed="0" w:defQFormat="0" w:count="376">
+    <w:lsdException w:name="Normal" w:uiPriority="0" w:qFormat="1"/>
+    <w:lsdException w:name="heading 1" w:uiPriority="9" w:qFormat="1"/>
+    <w:lsdException w:name="heading 2" w:semiHidden="1" w:uiPriority="9" w:unhideWhenUsed="1" w:qFormat="1"/>
+    <w:lsdException w:name="heading 3" w:semiHidden="1" w:uiPriority="9" w:unhideWhenUsed="1" w:qFormat="1"/>
+    <w:lsdException w:name="heading 4" w:semiHidden="1" w:uiPriority="9" w:unhideWhenUsed="1" w:qFormat="1"/>
+    <w:lsdException w:name="heading 5" w:semiHidden="1" w:uiPriority="9" w:unhideWhenUsed="1" w:qFormat="1"/>
+    <w:lsdException w:name="heading 6" w:semiHidden="1" w:uiPriority="9" w:unhideWhenUsed="1" w:qFormat="1"/>
+    <w:lsdException w:name="heading 7" w:semiHidden="1" w:uiPriority="9" w:unhideWhenUsed="1" w:qFormat="1"/>
+    <w:lsdException w:name="heading 8" w:semiHidden="1" w:uiPriority="9" w:unhideWhenUsed="1" w:qFormat="1"/>
+    <w:lsdException w:name="heading 9" w:semiHidden="1" w:uiPriority="9" w:unhideWhenUsed="1" w:qFormat="1"/>
+    <w:lsdException w:name="index 1" w:semiHidden="1" w:unhideWhenUsed="1"/>
+    <w:lsdException w:name="index 2" w:semiHidden="1" w:unhideWhenUsed="1"/>
+    <w:lsdException w:name="index 3" w:semiHidden="1" w:unhideWhenUsed="1"/>
+    <w:lsdException w:name="index 4" w:semiHidden="1" w:unhideWhenUsed="1"/>
+    <w:lsdException w:name="index 5" w:semiHidden="1" w:unhideWhenUsed="1"/>
+    <w:lsdException w:name="index 6" w:semiHidden="1" w:unhideWhenUsed="1"/>
+    <w:lsdException w:name="index 7" w:semiHidden="1" w:unhideWhenUsed="1"/>
+    <w:lsdException w:name="index 8" w:semiHidden="1" w:unhideWhenUsed="1"/>
+    <w:lsdException w:name="index 9" w:semiHidden="1" w:unhideWhenUsed="1"/>
+    <w:lsdException w:name="toc 1" w:semiHidden="1" w:uiPriority="39" w:unhideWhenUsed="1"/>
+    <w:lsdException w:name="toc 2" w:semiHidden="1" w:uiPriority="39" w:unhideWhenUsed="1"/>
+    <w:lsdException w:name="toc 3" w:semiHidden="1" w:uiPriority="39" w:unhideWhenUsed="1"/>
+    <w:lsdException w:name="toc 4" w:semiHidden="1" w:uiPriority="39" w:unhideWhenUsed="1"/>
+    <w:lsdException w:name="toc 5" w:semiHidden="1" w:uiPriority="39" w:unhideWhenUsed="1"/>
+    <w:lsdException w:name="toc 6" w:semiHidden="1" w:uiPriority="39" w:unhideWhenUsed="1"/>
+    <w:lsdException w:name="toc 7" w:semiHidden="1" w:uiPriority="39" w:unhideWhenUsed="1"/>
+    <w:lsdException w:name="toc 8" w:semiHidden="1" w:uiPriority="39" w:unhideWhenUsed="1"/>
+    <w:lsdException w:name="toc 9" w:semiHidden="1" w:uiPriority="39" w:unhideWhenUsed="1"/>
+    <w:lsdException w:name="Normal Indent" w:semiHidden="1" w:unhideWhenUsed="1"/>
+    <w:lsdException w:name="footnote text" w:semiHidden="1" w:unhideWhenUsed="1"/>
+    <w:lsdException w:name="annotation text" w:semiHidden="1" w:unhideWhenUsed="1"/>
+    <w:lsdException w:name="header" w:semiHidden="1" w:unhideWhenUsed="1"/>
+    <w:lsdException w:name="footer" w:semiHidden="1" w:unhideWhenUsed="1"/>
+    <w:lsdException w:name="index heading" w:semiHidden="1" w:unhideWhenUsed="1"/>
+    <w:lsdException w:name="caption" w:semiHidden="1" w:uiPriority="35" w:unhideWhenUsed="1" w:qFormat="1"/>
+    <w:lsdException w:name="table of figures" w:semiHidden="1" w:unhideWhenUsed="1"/>
+    <w:lsdException w:name="envelope address" w:semiHidden="1" w:unhideWhenUsed="1"/>
+    <w:lsdException w:name="envelope return" w:semiHidden="1" w:unhideWhenUsed="1"/>
+    <w:lsdException w:name="footnote reference" w:semiHidden="1" w:unhideWhenUsed="1"/>
+    <w:lsdException w:name="annotation reference" w:semiHidden="1" w:unhideWhenUsed="1"/>
+    <w:lsdException w:name="line number" w:semiHidden="1" w:unhideWhenUsed="1"/>
+    <w:lsdException w:name="page number" w:semiHidden="1" w:unhideWhenUsed="1"/>
+    <w:lsdException w:name="endnote reference" w:semiHidden="1" w:unhideWhenUsed="1"/>
+    <w:lsdException w:name="endnote text" w:semiHidden="1" w:unhideWhenUsed="1"/>
+    <w:lsdException w:name="table of authorities" w:semiHidden="1" w:unhideWhenUsed="1"/>
+    <w:lsdException w:name="macro" w:semiHidden="1" w:unhideWhenUsed="1"/>
+    <w:lsdException w:name="toa heading" w:semiHidden="1" w:unhideWhenUsed="1"/>
+    <w:lsdException w:name="List" w:semiHidden="1" w:unhideWhenUsed="1"/>
+    <w:lsdException w:name="List Bullet" w:semiHidden="1" w:unhideWhenUsed="1"/>
+    <w:lsdException w:name="List Number" w:semiHidden="1" w:unhideWhenUsed="1"/>
+    <w:lsdException w:name="List 2" w:semiHidden="1" w:unhideWhenUsed="1"/>
+    <w:lsdException w:name="List 3" w:semiHidden="1" w:unhideWhenUsed="1"/>
+    <w:lsdException w:name="List 4" w:semiHidden="1" w:unhideWhenUsed="1"/>
+    <w:lsdException w:name="List 5" w:semiHidden="1" w:unhideWhenUsed="1"/>
+    <w:lsdException w:name="List Bullet 2" w:semiHidden="1" w:unhideWhenUsed="1"/>
+    <w:lsdException w:name="List Bullet 3" w:semiHidden="1" w:unhideWhenUsed="1"/>
+    <w:lsdException w:name="List Bullet 4" w:semiHidden="1" w:unhideWhenUsed="1"/>
+    <w:lsdException w:name="List Bullet 5" w:semiHidden="1" w:unhideWhenUsed="1"/>
+    <w:lsdException w:name="List Number 2" w:semiHidden="1" w:unhideWhenUsed="1"/>
+    <w:lsdException w:name="List Number 3" w:semiHidden="1" w:unhideWhenUsed="1"/>
+    <w:lsdException w:name="List Number 4" w:semiHidden="1" w:unhideWhenUsed="1"/>
+    <w:lsdException w:name="List Number 5" w:semiHidden="1" w:unhideWhenUsed="1"/>
+    <w:lsdException w:name="Title" w:uiPriority="10"/>
+    <w:lsdException w:name="Closing" w:semiHidden="1" w:unhideWhenUsed="1"/>
+    <w:lsdException w:name="Signature" w:semiHidden="1" w:unhideWhenUsed="1"/>
+    <w:lsdException w:name="Default Paragraph Font" w:semiHidden="1" w:uiPriority="1" w:unhideWhenUsed="1"/>
+    <w:lsdException w:name="Body Text" w:semiHidden="1" w:unhideWhenUsed="1"/>
+    <w:lsdException w:name="Body Text Indent" w:semiHidden="1" w:unhideWhenUsed="1"/>
+    <w:lsdException w:name="List Continue" w:semiHidden="1" w:unhideWhenUsed="1"/>
+    <w:lsdException w:name="List Continue 2" w:semiHidden="1" w:unhideWhenUsed="1"/>
+    <w:lsdException w:name="List Continue 3" w:semiHidden="1" w:unhideWhenUsed="1"/>
+    <w:lsdException w:name="List Continue 4" w:semiHidden="1" w:unhideWhenUsed="1"/>
+    <w:lsdException w:name="List Continue 5" w:semiHidden="1" w:unhideWhenUsed="1"/>
+    <w:lsdException w:name="Message Header" w:semiHidden="1" w:unhideWhenUsed="1"/>
+    <w:lsdException w:name="Subtitle" w:uiPriority="11"/>
+    <w:lsdException w:name="Salutation" w:semiHidden="1" w:unhideWhenUsed="1"/>
+    <w:lsdException w:name="Date" w:semiHidden="1" w:unhideWhenUsed="1"/>
+    <w:lsdException w:name="Body Text First Indent" w:semiHidden="1" w:unhideWhenUsed="1"/>
+    <w:lsdException w:name="Body Text First Indent 2" w:semiHidden="1" w:unhideWhenUsed="1"/>
+    <w:lsdException w:name="Note Heading" w:semiHidden="1" w:unhideWhenUsed="1"/>
+    <w:lsdException w:name="Body Text 2" w:semiHidden="1" w:unhideWhenUsed="1"/>
+    <w:lsdException w:name="Body Text 3" w:semiHidden="1" w:unhideWhenUsed="1"/>
+    <w:lsdException w:name="Body Text Indent 2" w:semiHidden="1" w:unhideWhenUsed="1"/>
+    <w:lsdException w:name="Body Text Indent 3" w:semiHidden="1" w:unhideWhenUsed="1"/>
+    <w:lsdException w:name="Block Text" w:semiHidden="1" w:unhideWhenUsed="1"/>
+    <w:lsdException w:name="Hyperlink" w:semiHidden="1" w:unhideWhenUsed="1"/>
+    <w:lsdException w:name="FollowedHyperlink" w:semiHidden="1" w:unhideWhenUsed="1"/>
+    <w:lsdException w:name="Strong" w:uiPriority="22" w:qFormat="1"/>
+    <w:lsdException w:name="Emphasis" w:uiPriority="20"/>
+    <w:lsdException w:name="Document Map" w:semiHidden="1" w:unhideWhenUsed="1"/>
+    <w:lsdException w:name="Plain Text" w:semiHidden="1" w:unhideWhenUsed="1"/>
+    <w:lsdException w:name="E-mail Signature" w:semiHidden="1" w:unhideWhenUsed="1"/>
+    <w:lsdException w:name="HTML Top of Form" w:semiHidden="1" w:unhideWhenUsed="1"/>
+    <w:lsdException w:name="HTML Bottom of Form" w:semiHidden="1" w:unhideWhenUsed="1"/>
+    <w:lsdException w:name="Normal (Web)" w:semiHidden="1" w:unhideWhenUsed="1"/>
+    <w:lsdException w:name="HTML Acronym" w:semiHidden="1" w:unhideWhenUsed="1"/>
+    <w:lsdException w:name="HTML Address" w:semiHidden="1" w:unhideWhenUsed="1"/>
+    <w:lsdException w:name="HTML Cite" w:semiHidden="1" w:unhideWhenUsed="1"/>
+    <w:lsdException w:name="HTML Code" w:semiHidden="1" w:unhideWhenUsed="1"/>
+    <w:lsdException w:name="HTML Definition" w:semiHidden="1" w:unhideWhenUsed="1"/>
+    <w:lsdException w:name="HTML Keyboard" w:semiHidden="1" w:unhideWhenUsed="1"/>
+    <w:lsdException w:name="HTML Preformatted" w:semiHidden="1" w:unhideWhenUsed="1"/>
+    <w:lsdException w:name="HTML Sample" w:semiHidden="1" w:unhideWhenUsed="1"/>
+    <w:lsdException w:name="HTML Typewriter" w:semiHidden="1" w:unhideWhenUsed="1"/>
+    <w:lsdException w:name="HTML Variable" w:semiHidden="1" w:unhideWhenUsed="1"/>
+    <w:lsdException w:name="Normal Table" w:semiHidden="1" w:unhideWhenUsed="1"/>
+    <w:lsdException w:name="annotation subject" w:semiHidden="1" w:unhideWhenUsed="1"/>
+    <w:lsdException w:name="No List" w:semiHidden="1" w:unhideWhenUsed="1"/>
+    <w:lsdException w:name="Outline List 1" w:semiHidden="1" w:unhideWhenUsed="1"/>
+    <w:lsdException w:name="Outline List 2" w:semiHidden="1" w:unhideWhenUsed="1"/>
+    <w:lsdException w:name="Outline List 3" w:semiHidden="1" w:unhideWhenUsed="1"/>
+    <w:lsdException w:name="Table Simple 1" w:semiHidden="1" w:unhideWhenUsed="1"/>
+    <w:lsdException w:name="Table Simple 2" w:semiHidden="1" w:unhideWhenUsed="1"/>
+    <w:lsdException w:name="Table Simple 3" w:semiHidden="1" w:unhideWhenUsed="1"/>
+    <w:lsdException w:name="Table Classic 1" w:semiHidden="1" w:unhideWhenUsed="1"/>
+    <w:lsdException w:name="Table Classic 2" w:semiHidden="1" w:unhideWhenUsed="1"/>
+    <w:lsdException w:name="Table Classic 3" w:semiHidden="1" w:unhideWhenUsed="1"/>
+    <w:lsdException w:name="Table Classic 4" w:semiHidden="1" w:unhideWhenUsed="1"/>
+    <w:lsdException w:name="Table Colorful 1" w:semiHidden="1" w:unhideWhenUsed="1"/>
+    <w:lsdException w:name="Table Colorful 2" w:semiHidden="1" w:unhideWhenUsed="1"/>
+    <w:lsdException w:name="Table Colorful 3" w:semiHidden="1" w:unhideWhenUsed="1"/>
+    <w:lsdException w:name="Table Columns 1" w:semiHidden="1" w:unhideWhenUsed="1"/>
+    <w:lsdException w:name="Table Columns 2" w:semiHidden="1" w:unhideWhenUsed="1"/>
+    <w:lsdException w:name="Table Columns 3" w:semiHidden="1" w:unhideWhenUsed="1"/>
+    <w:lsdException w:name="Table Columns 4" w:semiHidden="1" w:unhideWhenUsed="1"/>
+    <w:lsdException w:name="Table Columns 5" w:semiHidden="1" w:unhideWhenUsed="1"/>
+    <w:lsdException w:name="Table Grid 1" w:semiHidden="1" w:unhideWhenUsed="1"/>
+    <w:lsdException w:name="Table Grid 2" w:semiHidden="1" w:unhideWhenUsed="1"/>
+    <w:lsdException w:name="Table Grid 3" w:semiHidden="1" w:unhideWhenUsed="1"/>
+    <w:lsdException w:name="Table Grid 4" w:semiHidden="1" w:unhideWhenUsed="1"/>
+    <w:lsdException w:name="Table Grid 5" w:semiHidden="1" w:unhideWhenUsed="1"/>
+    <w:lsdException w:name="Table Grid 6" w:semiHidden="1" w:unhideWhenUsed="1"/>
+    <w:lsdException w:name="Table Grid 7" w:semiHidden="1" w:unhideWhenUsed="1"/>
+    <w:lsdException w:name="Table Grid 8" w:semiHidden="1" w:unhideWhenUsed="1"/>
+    <w:lsdException w:name="Table List 1" w:semiHidden="1" w:unhideWhenUsed="1"/>
+    <w:lsdException w:name="Table List 2" w:semiHidden="1" w:unhideWhenUsed="1"/>
+    <w:lsdException w:name="Table List 3" w:semiHidden="1" w:unhideWhenUsed="1"/>
+    <w:lsdException w:name="Table List 4" w:semiHidden="1" w:unhideWhenUsed="1"/>
+    <w:lsdException w:name="Table List 5" w:semiHidden="1" w:unhideWhenUsed="1"/>
+    <w:lsdException w:name="Table List 6" w:semiHidden="1" w:unhideWhenUsed="1"/>
+    <w:lsdException w:name="Table List 7" w:semiHidden="1" w:unhideWhenUsed="1"/>
+    <w:lsdException w:name="Table List 8" w:semiHidden="1" w:unhideWhenUsed="1"/>
+    <w:lsdException w:name="Table 3D effects 1" w:semiHidden="1" w:unhideWhenUsed="1"/>
+    <w:lsdException w:name="Table 3D effects 2" w:semiHidden="1" w:unhideWhenUsed="1"/>
+    <w:lsdException w:name="Table 3D effects 3" w:semiHidden="1" w:unhideWhenUsed="1"/>
+    <w:lsdException w:name="Table Contemporary" w:semiHidden="1" w:unhideWhenUsed="1"/>
+    <w:lsdException w:name="Table Elegant" w:semiHidden="1" w:unhideWhenUsed="1"/>
+    <w:lsdException w:name="Table Professional" w:semiHidden="1" w:unhideWhenUsed="1"/>
+    <w:lsdException w:name="Table Subtle 1" w:semiHidden="1" w:unhideWhenUsed="1"/>
+    <w:lsdException w:name="Table Subtle 2" w:semiHidden="1" w:unhideWhenUsed="1"/>
+    <w:lsdException w:name="Table Web 1" w:semiHidden="1" w:unhideWhenUsed="1"/>
+    <w:lsdException w:name="Table Web 2" w:semiHidden="1" w:unhideWhenUsed="1"/>
+    <w:lsdException w:name="Table Web 3" w:semiHidden="1" w:unhideWhenUsed="1"/>
+    <w:lsdException w:name="Balloon Text" w:semiHidden="1" w:unhideWhenUsed="1"/>
+    <w:lsdException w:name="Table Grid" w:uiPriority="59"/>
+    <w:lsdException w:name="Table Theme" w:semiHidden="1" w:unhideWhenUsed="1"/>
+    <w:lsdException w:name="Placeholder Text" w:semiHidden="1"/>
+    <w:lsdException w:name="No Spacing" w:uiPriority="1"/>
+    <w:lsdException w:name="Light Shading" w:uiPriority="60"/>
+    <w:lsdException w:name="Light List" w:uiPriority="61"/>
+    <w:lsdException w:name="Light Grid" w:uiPriority="62"/>
+    <w:lsdException w:name="Medium Shading 1" w:uiPriority="63"/>
+    <w:lsdException w:name="Medium Shading 2" w:uiPriority="64"/>
+    <w:lsdException w:name="Medium List 1" w:uiPriority="65"/>
+    <w:lsdException w:name="Medium List 2" w:uiPriority="66"/>
+    <w:lsdException w:name="Medium Grid 1" w:uiPriority="67"/>
+    <w:lsdException w:name="Medium Grid 2" w:uiPriority="68"/>
+    <w:lsdException w:name="Medium Grid 3" w:uiPriority="69"/>
+    <w:lsdException w:name="Dark List" w:uiPriority="70"/>
+    <w:lsdException w:name="Colorful Shading" w:uiPriority="71"/>
+    <w:lsdException w:name="Colorful List" w:uiPriority="72"/>
+    <w:lsdException w:name="Colorful Grid" w:uiPriority="73"/>
+    <w:lsdException w:name="Light Shading Accent 1" w:uiPriority="60"/>
+    <w:lsdException w:name="Light List Accent 1" w:uiPriority="61"/>
+    <w:lsdException w:name="Light Grid Accent 1" w:uiPriority="62"/>
+    <w:lsdException w:name="Medium Shading 1 Accent 1" w:uiPriority="63"/>
+    <w:lsdException w:name="Medium Shading 2 Accent 1" w:uiPriority="64"/>
+    <w:lsdException w:name="Medium List 1 Accent 1" w:uiPriority="65"/>
+    <w:lsdException w:name="Revision" w:semiHidden="1"/>
+    <w:lsdException w:name="List Paragraph" w:uiPriority="34" w:qFormat="1"/>
+    <w:lsdException w:name="Quote" w:uiPriority="29"/>
+    <w:lsdException w:name="Intense Quote" w:uiPriority="30"/>
+    <w:lsdException w:name="Medium List 2 Accent 1" w:uiPriority="66"/>
+    <w:lsdException w:name="Medium Grid 1 Accent 1" w:uiPriority="67"/>
+    <w:lsdException w:name="Medium Grid 2 Accent 1" w:uiPriority="68"/>
+    <w:lsdException w:name="Medium Grid 3 Accent 1" w:uiPriority="69"/>
+    <w:lsdException w:name="Dark List Accent 1" w:uiPriority="70"/>
+    <w:lsdException w:name="Colorful Shading Accent 1" w:uiPriority="71"/>
+    <w:lsdException w:name="Colorful List Accent 1" w:uiPriority="72"/>
+    <w:lsdException w:name="Colorful Grid Accent 1" w:uiPriority="73"/>
+    <w:lsdException w:name="Light Shading Accent 2" w:uiPriority="60"/>
+    <w:lsdException w:name="Light List Accent 2" w:uiPriority="61"/>
+    <w:lsdException w:name="Light Grid Accent 2" w:uiPriority="62"/>
+    <w:lsdException w:name="Medium Shading 1 Accent 2" w:uiPriority="63"/>
+    <w:lsdException w:name="Medium Shading 2 Accent 2" w:uiPriority="64"/>
+    <w:lsdException w:name="Medium List 1 Accent 2" w:uiPriority="65"/>
+    <w:lsdException w:name="Medium List 2 Accent 2" w:uiPriority="66"/>
+    <w:lsdException w:name="Medium Grid 1 Accent 2" w:uiPriority="67"/>
+    <w:lsdException w:name="Medium Grid 2 Accent 2" w:uiPriority="68"/>
+    <w:lsdException w:name="Medium Grid 3 Accent 2" w:uiPriority="69"/>
+    <w:lsdException w:name="Dark List Accent 2" w:uiPriority="70"/>
+    <w:lsdException w:name="Colorful Shading Accent 2" w:uiPriority="71"/>
+    <w:lsdException w:name="Colorful List Accent 2" w:uiPriority="72"/>
+    <w:lsdException w:name="Colorful Grid Accent 2" w:uiPriority="73"/>
+    <w:lsdException w:name="Light Shading Accent 3" w:uiPriority="60"/>
+    <w:lsdException w:name="Light List Accent 3" w:uiPriority="61"/>
+    <w:lsdException w:name="Light Grid Accent 3" w:uiPriority="62"/>
+    <w:lsdException w:name="Medium Shading 1 Accent 3" w:uiPriority="63"/>
+    <w:lsdException w:name="Medium Shading 2 Accent 3" w:uiPriority="64"/>
+    <w:lsdException w:name="Medium List 1 Accent 3" w:uiPriority="65"/>
+    <w:lsdException w:name="Medium List 2 Accent 3" w:uiPriority="66"/>
+    <w:lsdException w:name="Medium Grid 1 Accent 3" w:uiPriority="67"/>
+    <w:lsdException w:name="Medium Grid 2 Accent 3" w:uiPriority="68"/>
+    <w:lsdException w:name="Medium Grid 3 Accent 3" w:uiPriority="69"/>
+    <w:lsdException w:name="Dark List Accent 3" w:uiPriority="70"/>
+    <w:lsdException w:name="Colorful Shading Accent 3" w:uiPriority="71"/>
+    <w:lsdException w:name="Colorful List Accent 3" w:uiPriority="72"/>
+    <w:lsdException w:name="Colorful Grid Accent 3" w:uiPriority="73"/>
+    <w:lsdException w:name="Light Shading Accent 4" w:uiPriority="60"/>
+    <w:lsdException w:name="Light List Accent 4" w:uiPriority="61"/>
+    <w:lsdException w:name="Light Grid Accent 4" w:uiPriority="62"/>
+    <w:lsdException w:name="Medium Shading 1 Accent 4" w:uiPriority="63"/>
+    <w:lsdException w:name="Medium Shading 2 Accent 4" w:uiPriority="64"/>
+    <w:lsdException w:name="Medium List 1 Accent 4" w:uiPriority="65"/>
+    <w:lsdException w:name="Medium List 2 Accent 4" w:uiPriority="66"/>
+    <w:lsdException w:name="Medium Grid 1 Accent 4" w:uiPriority="67"/>
+    <w:lsdException w:name="Medium Grid 2 Accent 4" w:uiPriority="68"/>
+    <w:lsdException w:name="Medium Grid 3 Accent 4" w:uiPriority="69"/>
+    <w:lsdException w:name="Dark List Accent 4" w:uiPriority="70"/>
+    <w:lsdException w:name="Colorful Shading Accent 4" w:uiPriority="71"/>
+    <w:lsdException w:name="Colorful List Accent 4" w:uiPriority="72"/>
+    <w:lsdException w:name="Colorful Grid Accent 4" w:uiPriority="73"/>
+    <w:lsdException w:name="Light Shading Accent 5" w:uiPriority="60"/>
+    <w:lsdException w:name="Light List Accent 5" w:uiPriority="61"/>
+    <w:lsdException w:name="Light Grid Accent 5" w:uiPriority="62"/>
+    <w:lsdException w:name="Medium Shading 1 Accent 5" w:uiPriority="63"/>
+    <w:lsdException w:name="Medium Shading 2 Accent 5" w:uiPriority="64"/>
+    <w:lsdException w:name="Medium List 1 Accent 5" w:uiPriority="65"/>
+    <w:lsdException w:name="Medium List 2 Accent 5" w:uiPriority="66"/>
+    <w:lsdException w:name="Medium Grid 1 Accent 5" w:uiPriority="67"/>
+    <w:lsdException w:name="Medium Grid 2 Accent 5" w:uiPriority="68"/>
+    <w:lsdException w:name="Medium Grid 3 Accent 5" w:uiPriority="69"/>
+    <w:lsdException w:name="Dark List Accent 5" w:uiPriority="70"/>
+    <w:lsdException w:name="Colorful Shading Accent 5" w:uiPriority="71"/>
+    <w:lsdException w:name="Colorful List Accent 5" w:uiPriority="72"/>
+    <w:lsdException w:name="Colorful Grid Accent 5" w:uiPriority="73"/>
+    <w:lsdException w:name="Light Shading Accent 6" w:uiPriority="60"/>
+    <w:lsdException w:name="Light List Accent 6" w:uiPriority="61"/>
+    <w:lsdException w:name="Light Grid Accent 6" w:uiPriority="62"/>
+    <w:lsdException w:name="Medium Shading 1 Accent 6" w:uiPriority="63"/>
+    <w:lsdException w:name="Medium Shading 2 Accent 6" w:uiPriority="64"/>
+    <w:lsdException w:name="Medium List 1 Accent 6" w:uiPriority="65"/>
+    <w:lsdException w:name="Medium List 2 Accent 6" w:uiPriority="66"/>
+    <w:lsdException w:name="Medium Grid 1 Accent 6" w:uiPriority="67"/>
+    <w:lsdException w:name="Medium Grid 2 Accent 6" w:uiPriority="68"/>
+    <w:lsdException w:name="Medium Grid 3 Accent 6" w:uiPriority="69"/>
+    <w:lsdException w:name="Dark List Accent 6" w:uiPriority="70"/>
+    <w:lsdException w:name="Colorful Shading Accent 6" w:uiPriority="71"/>
+    <w:lsdException w:name="Colorful List Accent 6" w:uiPriority="72"/>
+    <w:lsdException w:name="Colorful Grid Accent 6" w:uiPriority="73"/>
+    <w:lsdException w:name="Subtle Emphasis" w:uiPriority="19"/>
+    <w:lsdException w:name="Intense Emphasis" w:uiPriority="21"/>
+    <w:lsdException w:name="Subtle Reference" w:uiPriority="31"/>
+    <w:lsdException w:name="Intense Reference" w:uiPriority="32"/>
+    <w:lsdException w:name="Book Title" w:uiPriority="33"/>
+    <w:lsdException w:name="Bibliography" w:semiHidden="1" w:uiPriority="37" w:unhideWhenUsed="1"/>
+    <w:lsdException w:name="TOC Heading" w:semiHidden="1" w:uiPriority="39" w:unhideWhenUsed="1" w:qFormat="1"/>
+    <w:lsdException w:name="Plain Table 1" w:uiPriority="41"/>
+    <w:lsdException w:name="Plain Table 2" w:uiPriority="42"/>
+    <w:lsdException w:name="Plain Table 3" w:uiPriority="43"/>
+    <w:lsdException w:name="Plain Table 4" w:uiPriority="44"/>
+    <w:lsdException w:name="Plain Table 5" w:uiPriority="45"/>
+    <w:lsdException w:name="Grid Table Light" w:uiPriority="40"/>
+    <w:lsdException w:name="Grid Table 1 Light" w:uiPriority="46"/>
+    <w:lsdException w:name="Grid Table 2" w:uiPriority="47"/>
+    <w:lsdException w:name="Grid Table 3" w:uiPriority="48"/>
+    <w:lsdException w:name="Grid Table 4" w:uiPriority="49"/>
+    <w:lsdException w:name="Grid Table 5 Dark" w:uiPriority="50"/>
+    <w:lsdException w:name="Grid Table 6 Colorful" w:uiPriority="51"/>
+    <w:lsdException w:name="Grid Table 7 Colorful" w:uiPriority="52"/>
+    <w:lsdException w:name="Grid Table 1 Light Accent 1" w:uiPriority="46"/>
+    <w:lsdException w:name="Grid Table 2 Accent 1" w:uiPriority="47"/>
+    <w:lsdException w:name="Grid Table 3 Accent 1" w:uiPriority="48"/>
+    <w:lsdException w:name="Grid Table 4 Accent 1" w:uiPriority="49"/>
+    <w:lsdException w:name="Grid Table 5 Dark Accent 1" w:uiPriority="50"/>
+    <w:lsdException w:name="Grid Table 6 Colorful Accent 1" w:uiPriority="51"/>
+    <w:lsdException w:name="Grid Table 7 Colorful Accent 1" w:uiPriority="52"/>
+    <w:lsdException w:name="Grid Table 1 Light Accent 2" w:uiPriority="46"/>
+    <w:lsdException w:name="Grid Table 2 Accent 2" w:uiPriority="47"/>
+    <w:lsdException w:name="Grid Table 3 Accent 2" w:uiPriority="48"/>
+    <w:lsdException w:name="Grid Table 4 Accent 2" w:uiPriority="49"/>
+    <w:lsdException w:name="Grid Table 5 Dark Accent 2" w:uiPriority="50"/>
+    <w:lsdException w:name="Grid Table 6 Colorful Accent 2" w:uiPriority="51"/>
+    <w:lsdException w:name="Grid Table 7 Colorful Accent 2" w:uiPriority="52"/>
+    <w:lsdException w:name="Grid Table 1 Light Accent 3" w:uiPriority="46"/>
+    <w:lsdException w:name="Grid Table 2 Accent 3" w:uiPriority="47"/>
+    <w:lsdException w:name="Grid Table 3 Accent 3" w:uiPriority="48"/>
+    <w:lsdException w:name="Grid Table 4 Accent 3" w:uiPriority="49"/>
+    <w:lsdException w:name="Grid Table 5 Dark Accent 3" w:uiPriority="50"/>
+    <w:lsdException w:name="Grid Table 6 Colorful Accent 3" w:uiPriority="51"/>
+    <w:lsdException w:name="Grid Table 7 Colorful Accent 3" w:uiPriority="52"/>
+    <w:lsdException w:name="Grid Table 1 Light Accent 4" w:uiPriority="46"/>
+    <w:lsdException w:name="Grid Table 2 Accent 4" w:uiPriority="47"/>
+    <w:lsdException w:name="Grid Table 3 Accent 4" w:uiPriority="48"/>
+    <w:lsdException w:name="Grid Table 4 Accent 4" w:uiPriority="49"/>
+    <w:lsdException w:name="Grid Table 5 Dark Accent 4" w:uiPriority="50"/>
+    <w:lsdException w:name="Grid Table 6 Colorful Accent 4" w:uiPriority="51"/>
+    <w:lsdException w:name="Grid Table 7 Colorful Accent 4" w:uiPriority="52"/>
+    <w:lsdException w:name="Grid Table 1 Light Accent 5" w:uiPriority="46"/>
+    <w:lsdException w:name="Grid Table 2 Accent 5" w:uiPriority="47"/>
+    <w:lsdException w:name="Grid Table 3 Accent 5" w:uiPriority="48"/>
+    <w:lsdException w:name="Grid Table 4 Accent 5" w:uiPriority="49"/>
+    <w:lsdException w:name="Grid Table 5 Dark Accent 5" w:uiPriority="50"/>
+    <w:lsdException w:name="Grid Table 6 Colorful Accent 5" w:uiPriority="51"/>
+    <w:lsdException w:name="Grid Table 7 Colorful Accent 5" w:uiPriority="52"/>
+    <w:lsdException w:name="Grid Table 1 Light Accent 6" w:uiPriority="46"/>
+    <w:lsdException w:name="Grid Table 2 Accent 6" w:uiPriority="47"/>
+    <w:lsdException w:name="Grid Table 3 Accent 6" w:uiPriority="48"/>
+    <w:lsdException w:name="Grid Table 4 Accent 6" w:uiPriority="49"/>
+    <w:lsdException w:name="Grid Table 5 Dark Accent 6" w:uiPriority="50"/>
+    <w:lsdException w:name="Grid Table 6 Colorful Accent 6" w:uiPriority="51"/>
+    <w:lsdException w:name="Grid Table 7 Colorful Accent 6" w:uiPriority="52"/>
+    <w:lsdException w:name="List Table 1 Light" w:uiPriority="46"/>
+    <w:lsdException w:name="List Table 2" w:uiPriority="47"/>
+    <w:lsdException w:name="List Table 3" w:uiPriority="48"/>
+    <w:lsdException w:name="List Table 4" w:uiPriority="49"/>
+    <w:lsdException w:name="List Table 5 Dark" w:uiPriority="50"/>
+    <w:lsdException w:name="List Table 6 Colorful" w:uiPriority="51"/>
+    <w:lsdException w:name="List Table 7 Colorful" w:uiPriority="52"/>
+    <w:lsdException w:name="List Table 1 Light Accent 1" w:uiPriority="46"/>
+    <w:lsdException w:name="List Table 2 Accent 1" w:uiPriority="47"/>
+    <w:lsdException w:name="List Table 3 Accent 1" w:uiPriority="48"/>
+    <w:lsdException w:name="List Table 4 Accent 1" w:uiPriority="49"/>
+    <w:lsdException w:name="List Table 5 Dark Accent 1" w:uiPriority="50"/>
+    <w:lsdException w:name="List Table 6 Colorful Accent 1" w:uiPriority="51"/>
+    <w:lsdException w:name="List Table 7 Colorful Accent 1" w:uiPriority="52"/>
+    <w:lsdException w:name="List Table 1 Light Accent 2" w:uiPriority="46"/>
+    <w:lsdException w:name="List Table 2 Accent 2" w:uiPriority="47"/>
+    <w:lsdException w:name="List Table 3 Accent 2" w:uiPriority="48"/>
+    <w:lsdException w:name="List Table 4 Accent 2" w:uiPriority="49"/>
+    <w:lsdException w:name="List Table 5 Dark Accent 2" w:uiPriority="50"/>
+    <w:lsdException w:name="List Table 6 Colorful Accent 2" w:uiPriority="51"/>
+    <w:lsdException w:name="List Table 7 Colorful Accent 2" w:uiPriority="52"/>
+    <w:lsdException w:name="List Table 1 Light Accent 3" w:uiPriority="46"/>
+    <w:lsdException w:name="List Table 2 Accent 3" w:uiPriority="47"/>
+    <w:lsdException w:name="List Table 3 Accent 3" w:uiPriority="48"/>
+    <w:lsdException w:name="List Table 4 Accent 3" w:uiPriority="49"/>
+    <w:lsdException w:name="List Table 5 Dark Accent 3" w:uiPriority="50"/>
+    <w:lsdException w:name="List Table 6 Colorful Accent 3" w:uiPriority="51"/>
+    <w:lsdException w:name="List Table 7 Colorful Accent 3" w:uiPriority="52"/>
+    <w:lsdException w:name="List Table 1 Light Accent 4" w:uiPriority="46"/>
+    <w:lsdException w:name="List Table 2 Accent 4" w:uiPriority="47"/>
+    <w:lsdException w:name="List Table 3 Accent 4" w:uiPriority="48"/>
+    <w:lsdException w:name="List Table 4 Accent 4" w:uiPriority="49"/>
+    <w:lsdException w:name="List Table 5 Dark Accent 4" w:uiPriority="50"/>
+    <w:lsdException w:name="List Table 6 Colorful Accent 4" w:uiPriority="51"/>
+    <w:lsdException w:name="List Table 7 Colorful Accent 4" w:uiPriority="52"/>
+    <w:lsdException w:name="List Table 1 Light Accent 5" w:uiPriority="46"/>
+    <w:lsdException w:name="List Table 2 Accent 5" w:uiPriority="47"/>
+    <w:lsdException w:name="List Table 3 Accent 5" w:uiPriority="48"/>
+    <w:lsdException w:name="List Table 4 Accent 5" w:uiPriority="49"/>
+    <w:lsdException w:name="List Table 5 Dark Accent 5" w:uiPriority="50"/>
+    <w:lsdException w:name="List Table 6 Colorful Accent 5" w:uiPriority="51"/>
+    <w:lsdException w:name="List Table 7 Colorful Accent 5" w:uiPriority="52"/>
+    <w:lsdException w:name="List Table 1 Light Accent 6" w:uiPriority="46"/>
+    <w:lsdException w:name="List Table 2 Accent 6" w:uiPriority="47"/>
+    <w:lsdException w:name="List Table 3 Accent 6" w:uiPriority="48"/>
+    <w:lsdException w:name="List Table 4 Accent 6" w:uiPriority="49"/>
+    <w:lsdException w:name="List Table 5 Dark Accent 6" w:uiPriority="50"/>
+    <w:lsdException w:name="List Table 6 Colorful Accent 6" w:uiPriority="51"/>
+    <w:lsdException w:name="List Table 7 Colorful Accent 6" w:uiPriority="52"/>
+    <w:lsdException w:name="Mention" w:semiHidden="1" w:unhideWhenUsed="1"/>
+    <w:lsdException w:name="Smart Hyperlink" w:semiHidden="1" w:unhideWhenUsed="1"/>
+    <w:lsdException w:name="Hashtag" w:semiHidden="1" w:unhideWhenUsed="1"/>
+    <w:lsdException w:name="Unresolved Mention" w:semiHidden="1" w:unhideWhenUsed="1"/>
+    <w:lsdException w:name="Smart Link" w:semiHidden="1" w:unhideWhenUsed="1"/>
   </w:latentStyles>
   <w:style w:type="paragraph" w:default="1" w:styleId="Normal">
     <w:name w:val="Normal"/>
@@ -8062,7 +8333,6 @@
     <w:uiPriority w:val="99"/>
     <w:semiHidden/>
     <w:unhideWhenUsed/>
-    <w:qFormat/>
     <w:tblPr>
       <w:tblInd w:w="0" w:type="dxa"/>
       <w:tblCellMar>
@@ -8320,7 +8590,6 @@
       <w:spacing w:after="0" w:line="240" w:lineRule="auto"/>
     </w:pPr>
     <w:tblPr>
-      <w:tblInd w:w="0" w:type="dxa"/>
       <w:tblBorders>
         <w:top w:val="single" w:sz="4" w:space="0" w:color="auto"/>
         <w:left w:val="single" w:sz="4" w:space="0" w:color="auto"/>
@@ -8329,12 +8598,6 @@
         <w:insideH w:val="single" w:sz="4" w:space="0" w:color="auto"/>
         <w:insideV w:val="single" w:sz="4" w:space="0" w:color="auto"/>
       </w:tblBorders>
-      <w:tblCellMar>
-        <w:top w:w="0" w:type="dxa"/>
-        <w:left w:w="108" w:type="dxa"/>
-        <w:bottom w:w="0" w:type="dxa"/>
-        <w:right w:w="108" w:type="dxa"/>
-      </w:tblCellMar>
     </w:tblPr>
   </w:style>
   <w:style w:type="character" w:customStyle="1" w:styleId="tgc">
@@ -8374,8 +8637,8 @@
       <w:u w:val="single"/>
     </w:rPr>
   </w:style>
-  <w:style w:type="character" w:customStyle="1" w:styleId="UnresolvedMention">
-    <w:name w:val="Unresolved Mention"/>
+  <w:style w:type="character" w:customStyle="1" w:styleId="UnresolvedMention1">
+    <w:name w:val="Unresolved Mention1"/>
     <w:basedOn w:val="DefaultParagraphFont"/>
     <w:uiPriority w:val="99"/>
     <w:semiHidden/>

</xml_diff>

<commit_message>
Fixes on exercise document for SQL CRUD
</commit_message>
<xml_diff>
--- a/Courses/Software-Sciences/Module-3-Databases-New/05-SQL-INSERT-UPDATE-DELETE/05-SQL-INSERT-UPDATE-DELETE-Exercise.docx
+++ b/Courses/Software-Sciences/Module-3-Databases-New/05-SQL-INSERT-UPDATE-DELETE/05-SQL-INSERT-UPDATE-DELETE-Exercise.docx
@@ -88,6 +88,78 @@
       </w:r>
       <w:r>
         <w:rPr>
+          <w:b/>
+          <w:noProof/>
+        </w:rPr>
+        <w:t>“</w:t>
+      </w:r>
+      <w:r>
+        <w:rPr>
+          <w:rFonts w:cstheme="minorHAnsi"/>
+          <w:b/>
+          <w:noProof/>
+        </w:rPr>
+        <w:t>Minions</w:t>
+      </w:r>
+      <w:r>
+        <w:rPr>
+          <w:noProof/>
+        </w:rPr>
+        <w:t>”</w:t>
+      </w:r>
+      <w:r>
+        <w:rPr>
+          <w:noProof/>
+        </w:rPr>
+        <w:t>.</w:t>
+      </w:r>
+    </w:p>
+    <w:p>
+      <w:pPr>
+        <w:pStyle w:val="Heading2"/>
+        <w:rPr>
+          <w:noProof/>
+        </w:rPr>
+      </w:pPr>
+      <w:r>
+        <w:rPr>
+          <w:noProof/>
+        </w:rPr>
+        <w:t xml:space="preserve">Създайте </w:t>
+      </w:r>
+      <w:r>
+        <w:t>таблици</w:t>
+      </w:r>
+    </w:p>
+    <w:p>
+      <w:pPr>
+        <w:rPr>
+          <w:noProof/>
+          <w:lang w:val="bg-BG"/>
+        </w:rPr>
+      </w:pPr>
+      <w:r>
+        <w:rPr>
+          <w:noProof/>
+          <w:lang w:val="bg-BG"/>
+        </w:rPr>
+        <w:t xml:space="preserve">В новосъздадената база данни </w:t>
+      </w:r>
+      <w:r>
+        <w:rPr>
+          <w:noProof/>
+        </w:rPr>
+        <w:t xml:space="preserve">Minions </w:t>
+      </w:r>
+      <w:r>
+        <w:rPr>
+          <w:noProof/>
+          <w:lang w:val="bg-BG"/>
+        </w:rPr>
+        <w:t xml:space="preserve">добавете таблица </w:t>
+      </w:r>
+      <w:r>
+        <w:rPr>
           <w:rFonts w:ascii="Consolas" w:hAnsi="Consolas"/>
           <w:b/>
           <w:noProof/>
@@ -96,54 +168,10 @@
       </w:r>
       <w:r>
         <w:rPr>
-          <w:noProof/>
-        </w:rPr>
-        <w:t>.</w:t>
-      </w:r>
-    </w:p>
-    <w:p>
-      <w:pPr>
-        <w:pStyle w:val="Heading2"/>
-        <w:rPr>
-          <w:noProof/>
-        </w:rPr>
-      </w:pPr>
-      <w:r>
-        <w:rPr>
-          <w:noProof/>
-        </w:rPr>
-        <w:t xml:space="preserve">Създайте </w:t>
-      </w:r>
-      <w:r>
-        <w:t>таблици</w:t>
-      </w:r>
-    </w:p>
-    <w:p>
-      <w:pPr>
-        <w:rPr>
-          <w:noProof/>
-          <w:lang w:val="bg-BG"/>
-        </w:rPr>
-      </w:pPr>
-      <w:r>
-        <w:rPr>
-          <w:noProof/>
-          <w:lang w:val="bg-BG"/>
-        </w:rPr>
-        <w:t xml:space="preserve">В новосъздадената база данни </w:t>
-      </w:r>
-      <w:r>
-        <w:rPr>
-          <w:noProof/>
-        </w:rPr>
-        <w:t xml:space="preserve">Minions </w:t>
-      </w:r>
-      <w:r>
-        <w:rPr>
-          <w:noProof/>
-          <w:lang w:val="bg-BG"/>
-        </w:rPr>
-        <w:t xml:space="preserve">добавете таблица </w:t>
+          <w:b/>
+          <w:noProof/>
+        </w:rPr>
+        <w:t xml:space="preserve"> (</w:t>
       </w:r>
       <w:r>
         <w:rPr>
@@ -151,14 +179,14 @@
           <w:b/>
           <w:noProof/>
         </w:rPr>
-        <w:t>Minions</w:t>
+        <w:t>Id</w:t>
       </w:r>
       <w:r>
         <w:rPr>
           <w:b/>
           <w:noProof/>
         </w:rPr>
-        <w:t xml:space="preserve"> (</w:t>
+        <w:t xml:space="preserve">, </w:t>
       </w:r>
       <w:r>
         <w:rPr>
@@ -166,7 +194,7 @@
           <w:b/>
           <w:noProof/>
         </w:rPr>
-        <w:t>Id</w:t>
+        <w:t>Name</w:t>
       </w:r>
       <w:r>
         <w:rPr>
@@ -181,14 +209,27 @@
           <w:b/>
           <w:noProof/>
         </w:rPr>
-        <w:t>Name</w:t>
+        <w:t>Age</w:t>
       </w:r>
       <w:r>
         <w:rPr>
           <w:b/>
           <w:noProof/>
         </w:rPr>
-        <w:t xml:space="preserve">, </w:t>
+        <w:t>)</w:t>
+      </w:r>
+      <w:r>
+        <w:rPr>
+          <w:noProof/>
+        </w:rPr>
+        <w:t xml:space="preserve">. </w:t>
+      </w:r>
+      <w:r>
+        <w:rPr>
+          <w:noProof/>
+          <w:lang w:val="bg-BG"/>
+        </w:rPr>
+        <w:t xml:space="preserve">След това добавете нова таблица </w:t>
       </w:r>
       <w:r>
         <w:rPr>
@@ -196,27 +237,14 @@
           <w:b/>
           <w:noProof/>
         </w:rPr>
-        <w:t>Age</w:t>
+        <w:t>Towns</w:t>
       </w:r>
       <w:r>
         <w:rPr>
           <w:b/>
           <w:noProof/>
         </w:rPr>
-        <w:t>)</w:t>
-      </w:r>
-      <w:r>
-        <w:rPr>
-          <w:noProof/>
-        </w:rPr>
-        <w:t xml:space="preserve">. </w:t>
-      </w:r>
-      <w:r>
-        <w:rPr>
-          <w:noProof/>
-          <w:lang w:val="bg-BG"/>
-        </w:rPr>
-        <w:t xml:space="preserve">След това добавете нова таблица </w:t>
+        <w:t xml:space="preserve"> (</w:t>
       </w:r>
       <w:r>
         <w:rPr>
@@ -224,14 +252,14 @@
           <w:b/>
           <w:noProof/>
         </w:rPr>
-        <w:t>Towns</w:t>
+        <w:t>Id</w:t>
       </w:r>
       <w:r>
         <w:rPr>
           <w:b/>
           <w:noProof/>
         </w:rPr>
-        <w:t xml:space="preserve"> (</w:t>
+        <w:t xml:space="preserve">, </w:t>
       </w:r>
       <w:r>
         <w:rPr>
@@ -239,14 +267,27 @@
           <w:b/>
           <w:noProof/>
         </w:rPr>
-        <w:t>Id</w:t>
+        <w:t>Name</w:t>
       </w:r>
       <w:r>
         <w:rPr>
           <w:b/>
           <w:noProof/>
         </w:rPr>
-        <w:t xml:space="preserve">, </w:t>
+        <w:t>)</w:t>
+      </w:r>
+      <w:r>
+        <w:rPr>
+          <w:noProof/>
+        </w:rPr>
+        <w:t xml:space="preserve">. </w:t>
+      </w:r>
+      <w:r>
+        <w:rPr>
+          <w:noProof/>
+          <w:lang w:val="bg-BG"/>
+        </w:rPr>
+        <w:t xml:space="preserve">Задайте </w:t>
       </w:r>
       <w:r>
         <w:rPr>
@@ -254,33 +295,6 @@
           <w:b/>
           <w:noProof/>
         </w:rPr>
-        <w:t>Name</w:t>
-      </w:r>
-      <w:r>
-        <w:rPr>
-          <w:b/>
-          <w:noProof/>
-        </w:rPr>
-        <w:t>)</w:t>
-      </w:r>
-      <w:r>
-        <w:rPr>
-          <w:noProof/>
-        </w:rPr>
-        <w:t xml:space="preserve">. </w:t>
-      </w:r>
-      <w:r>
-        <w:rPr>
-          <w:noProof/>
-          <w:lang w:val="bg-BG"/>
-        </w:rPr>
-        <w:t xml:space="preserve">Задайте </w:t>
-      </w:r>
-      <w:r>
-        <w:rPr>
-          <w:b/>
-          <w:noProof/>
-        </w:rPr>
         <w:t>Id</w:t>
       </w:r>
       <w:r>
@@ -288,6 +302,13 @@
           <w:noProof/>
         </w:rPr>
         <w:t xml:space="preserve"> </w:t>
+      </w:r>
+      <w:r>
+        <w:rPr>
+          <w:noProof/>
+          <w:lang w:val="bg-BG"/>
+        </w:rPr>
+        <w:t xml:space="preserve">на </w:t>
       </w:r>
       <w:r>
         <w:rPr>

</xml_diff>

<commit_message>
Improved the SQL problems.
</commit_message>
<xml_diff>
--- a/Courses/Software-Sciences/Module-3-Databases-New/05-SQL-INSERT-UPDATE-DELETE/05-SQL-INSERT-UPDATE-DELETE-Exercise.docx
+++ b/Courses/Software-Sciences/Module-3-Databases-New/05-SQL-INSERT-UPDATE-DELETE/05-SQL-INSERT-UPDATE-DELETE-Exercise.docx
@@ -2196,164 +2196,134 @@
         <w:ind w:left="567" w:hanging="567"/>
       </w:pPr>
       <w:r>
-        <w:t>Намалете данъчната ставка</w:t>
+        <w:t>Попълнете таблиците с примерни данни</w:t>
       </w:r>
     </w:p>
     <w:p>
-      <w:pPr>
-        <w:rPr>
-          <w:rFonts w:eastAsia="Times New Roman" w:cs="Times New Roman"/>
-          <w:lang w:val="bg-BG"/>
-        </w:rPr>
-      </w:pPr>
-      <w:r>
-        <w:rPr>
-          <w:rFonts w:eastAsia="Times New Roman" w:cs="Times New Roman"/>
-          <w:lang w:val="bg-BG"/>
-        </w:rPr>
-        <w:t xml:space="preserve">Използвайте базата данни </w:t>
-      </w:r>
-      <w:r>
-        <w:rPr>
-          <w:rFonts w:ascii="Consolas" w:eastAsia="Times New Roman" w:hAnsi="Consolas" w:cs="Times New Roman"/>
-          <w:b/>
-        </w:rPr>
-        <w:t>Hotel</w:t>
-      </w:r>
-      <w:r>
-        <w:rPr>
-          <w:rFonts w:eastAsia="Times New Roman" w:cs="Times New Roman"/>
-        </w:rPr>
-        <w:t xml:space="preserve"> </w:t>
-      </w:r>
-      <w:r>
-        <w:rPr>
-          <w:rFonts w:eastAsia="Times New Roman" w:cs="Times New Roman"/>
-          <w:lang w:val="bg-BG"/>
-        </w:rPr>
-        <w:t xml:space="preserve">и </w:t>
-      </w:r>
-      <w:r>
-        <w:rPr>
-          <w:rFonts w:eastAsia="Times New Roman" w:cs="Times New Roman"/>
-          <w:b/>
-          <w:lang w:val="bg-BG"/>
-        </w:rPr>
-        <w:t xml:space="preserve">намалете данъчната ставка с </w:t>
-      </w:r>
-      <w:r>
-        <w:rPr>
-          <w:rFonts w:eastAsia="Times New Roman" w:cs="Times New Roman"/>
-          <w:b/>
-        </w:rPr>
-        <w:t>3%</w:t>
-      </w:r>
-      <w:r>
-        <w:rPr>
-          <w:rFonts w:eastAsia="Times New Roman" w:cs="Times New Roman"/>
-        </w:rPr>
-        <w:t xml:space="preserve"> </w:t>
-      </w:r>
-      <w:r>
-        <w:rPr>
-          <w:rFonts w:eastAsia="Times New Roman" w:cs="Times New Roman"/>
-          <w:lang w:val="bg-BG"/>
-        </w:rPr>
-        <w:t>за всички плащания</w:t>
-      </w:r>
-      <w:r>
-        <w:rPr>
-          <w:rFonts w:eastAsia="Times New Roman" w:cs="Times New Roman"/>
-        </w:rPr>
-        <w:t xml:space="preserve">. </w:t>
-      </w:r>
-      <w:r>
-        <w:rPr>
-          <w:rFonts w:eastAsia="Times New Roman" w:cs="Times New Roman"/>
-          <w:lang w:val="bg-BG"/>
-        </w:rPr>
-        <w:t xml:space="preserve">След това изберете </w:t>
-      </w:r>
-      <w:r>
-        <w:rPr>
-          <w:rFonts w:eastAsia="Times New Roman" w:cs="Times New Roman"/>
-          <w:b/>
-          <w:lang w:val="bg-BG"/>
-        </w:rPr>
-        <w:t>само</w:t>
-      </w:r>
-      <w:r>
-        <w:rPr>
-          <w:rFonts w:eastAsia="Times New Roman" w:cs="Times New Roman"/>
-          <w:lang w:val="bg-BG"/>
-        </w:rPr>
-        <w:t xml:space="preserve"> </w:t>
-      </w:r>
-      <w:r>
-        <w:rPr>
-          <w:rFonts w:eastAsia="Times New Roman" w:cs="Times New Roman"/>
-          <w:b/>
-          <w:lang w:val="bg-BG"/>
-        </w:rPr>
-        <w:t>колона</w:t>
-      </w:r>
-      <w:r>
-        <w:rPr>
-          <w:rFonts w:eastAsia="Times New Roman" w:cs="Times New Roman"/>
-          <w:lang w:val="bg-BG"/>
-        </w:rPr>
-        <w:t xml:space="preserve"> </w:t>
-      </w:r>
-      <w:r>
-        <w:rPr>
-          <w:rFonts w:ascii="Consolas" w:eastAsia="Times New Roman" w:hAnsi="Consolas" w:cs="Times New Roman"/>
-          <w:b/>
-          <w:noProof/>
-        </w:rPr>
-        <w:t>TaxRate</w:t>
-      </w:r>
-      <w:r>
-        <w:rPr>
-          <w:rFonts w:eastAsia="Times New Roman" w:cs="Times New Roman"/>
-          <w:noProof/>
-        </w:rPr>
-        <w:t xml:space="preserve"> </w:t>
-      </w:r>
-      <w:r>
-        <w:rPr>
-          <w:rFonts w:eastAsia="Times New Roman" w:cs="Times New Roman"/>
-          <w:lang w:val="bg-BG"/>
-        </w:rPr>
-        <w:t xml:space="preserve">от таблицата </w:t>
-      </w:r>
-      <w:r>
-        <w:rPr>
-          <w:rFonts w:ascii="Consolas" w:eastAsia="Times New Roman" w:hAnsi="Consolas" w:cs="Times New Roman"/>
-          <w:b/>
-        </w:rPr>
-        <w:t>Payments</w:t>
-      </w:r>
-      <w:r>
-        <w:rPr>
-          <w:rFonts w:eastAsia="Times New Roman" w:cs="Times New Roman"/>
-        </w:rPr>
-        <w:t>.</w:t>
+      <w:r>
+        <w:rPr>
+          <w:lang w:val="bg-BG"/>
+        </w:rPr>
+        <w:t xml:space="preserve">Попълнете всяка една от таблиците с няколко реда примерни данни, с които да работите. Може да си помогнете с </w:t>
+      </w:r>
+      <w:r>
+        <w:t xml:space="preserve">ChatGPT </w:t>
+      </w:r>
+      <w:r>
+        <w:rPr>
+          <w:lang w:val="bg-BG"/>
+        </w:rPr>
+        <w:t xml:space="preserve">или подобен генеративен </w:t>
+      </w:r>
+      <w:proofErr w:type="spellStart"/>
+      <w:r>
+        <w:rPr>
+          <w:lang w:val="bg-BG"/>
+        </w:rPr>
+        <w:t>чатбот</w:t>
+      </w:r>
+      <w:proofErr w:type="spellEnd"/>
+      <w:r>
+        <w:rPr>
+          <w:lang w:val="bg-BG"/>
+        </w:rPr>
+        <w:t>, например ето така</w:t>
+      </w:r>
+      <w:r>
+        <w:t>:</w:t>
       </w:r>
     </w:p>
     <w:p>
       <w:pPr>
+        <w:rPr>
+          <w:lang w:val="bg-BG"/>
+        </w:rPr>
+      </w:pPr>
+      <w:r>
+        <w:rPr>
+          <w:noProof/>
+        </w:rPr>
+        <w:drawing>
+          <wp:inline distT="0" distB="0" distL="0" distR="0" wp14:anchorId="110F0E21" wp14:editId="34C171D6">
+            <wp:extent cx="4652596" cy="2983280"/>
+            <wp:effectExtent l="19050" t="19050" r="15240" b="26670"/>
+            <wp:docPr id="1407669859" name="Picture 1" descr="A screenshot of a computer&#10;&#10;Description automatically generated"/>
+            <wp:cNvGraphicFramePr>
+              <a:graphicFrameLocks xmlns:a="http://schemas.openxmlformats.org/drawingml/2006/main" noChangeAspect="1"/>
+            </wp:cNvGraphicFramePr>
+            <a:graphic xmlns:a="http://schemas.openxmlformats.org/drawingml/2006/main">
+              <a:graphicData uri="http://schemas.openxmlformats.org/drawingml/2006/picture">
+                <pic:pic xmlns:pic="http://schemas.openxmlformats.org/drawingml/2006/picture">
+                  <pic:nvPicPr>
+                    <pic:cNvPr id="1407669859" name="Picture 1" descr="A screenshot of a computer&#10;&#10;Description automatically generated"/>
+                    <pic:cNvPicPr/>
+                  </pic:nvPicPr>
+                  <pic:blipFill>
+                    <a:blip r:embed="rId8"/>
+                    <a:stretch>
+                      <a:fillRect/>
+                    </a:stretch>
+                  </pic:blipFill>
+                  <pic:spPr>
+                    <a:xfrm>
+                      <a:off x="0" y="0"/>
+                      <a:ext cx="4689383" cy="3006868"/>
+                    </a:xfrm>
+                    <a:prstGeom prst="rect">
+                      <a:avLst/>
+                    </a:prstGeom>
+                    <a:ln>
+                      <a:solidFill>
+                        <a:schemeClr val="bg1">
+                          <a:lumMod val="85000"/>
+                        </a:schemeClr>
+                      </a:solidFill>
+                    </a:ln>
+                  </pic:spPr>
+                </pic:pic>
+              </a:graphicData>
+            </a:graphic>
+          </wp:inline>
+        </w:drawing>
+      </w:r>
+    </w:p>
+    <w:p>
+      <w:r>
+        <w:rPr>
+          <w:lang w:val="bg-BG"/>
+        </w:rPr>
+        <w:t xml:space="preserve">Примерно запитване към </w:t>
+      </w:r>
+      <w:r>
+        <w:t xml:space="preserve">ChatGPT: </w:t>
+      </w:r>
+      <w:hyperlink r:id="rId9" w:history="1">
+        <w:r>
+          <w:rPr>
+            <w:rStyle w:val="Hyperlink"/>
+            <w:lang w:val="bg-BG"/>
+          </w:rPr>
+          <w:t>https://chat.openai.com/share/1bd6d1f0-0ebf-42c3-8451-2719be3de694</w:t>
+        </w:r>
+      </w:hyperlink>
+      <w:r>
+        <w:t>.</w:t>
+      </w:r>
+    </w:p>
+    <w:p>
+      <w:pPr>
         <w:pStyle w:val="Heading2"/>
         <w:ind w:left="567" w:hanging="567"/>
       </w:pPr>
       <w:r>
-        <w:t>Изтрийте всички записи</w:t>
+        <w:lastRenderedPageBreak/>
+        <w:t>Намалете данъчната ставка</w:t>
       </w:r>
     </w:p>
     <w:p>
       <w:pPr>
         <w:rPr>
           <w:rFonts w:eastAsia="Times New Roman" w:cs="Times New Roman"/>
-          <w:lang w:val="bg-BG"/>
         </w:rPr>
       </w:pPr>
       <w:r>
@@ -2373,12 +2343,338 @@
       <w:r>
         <w:rPr>
           <w:rFonts w:eastAsia="Times New Roman" w:cs="Times New Roman"/>
+          <w:lang w:val="bg-BG"/>
+        </w:rPr>
+        <w:t>, селектирайте</w:t>
+      </w:r>
+      <w:r>
+        <w:rPr>
+          <w:rFonts w:eastAsia="Times New Roman" w:cs="Times New Roman"/>
+          <w:lang w:val="bg-BG"/>
         </w:rPr>
         <w:t xml:space="preserve"> </w:t>
       </w:r>
       <w:r>
         <w:rPr>
           <w:rFonts w:eastAsia="Times New Roman" w:cs="Times New Roman"/>
+          <w:b/>
+          <w:lang w:val="bg-BG"/>
+        </w:rPr>
+        <w:t>колона</w:t>
+      </w:r>
+      <w:r>
+        <w:rPr>
+          <w:rFonts w:eastAsia="Times New Roman" w:cs="Times New Roman"/>
+          <w:b/>
+          <w:lang w:val="bg-BG"/>
+        </w:rPr>
+        <w:t>та</w:t>
+      </w:r>
+      <w:r>
+        <w:rPr>
+          <w:rFonts w:eastAsia="Times New Roman" w:cs="Times New Roman"/>
+          <w:lang w:val="bg-BG"/>
+        </w:rPr>
+        <w:t xml:space="preserve"> </w:t>
+      </w:r>
+      <w:r>
+        <w:rPr>
+          <w:rFonts w:ascii="Consolas" w:eastAsia="Times New Roman" w:hAnsi="Consolas" w:cs="Times New Roman"/>
+          <w:b/>
+          <w:noProof/>
+        </w:rPr>
+        <w:t>TaxRate</w:t>
+      </w:r>
+      <w:r>
+        <w:rPr>
+          <w:rFonts w:eastAsia="Times New Roman" w:cs="Times New Roman"/>
+          <w:noProof/>
+        </w:rPr>
+        <w:t xml:space="preserve"> </w:t>
+      </w:r>
+      <w:r>
+        <w:rPr>
+          <w:rFonts w:eastAsia="Times New Roman" w:cs="Times New Roman"/>
+          <w:lang w:val="bg-BG"/>
+        </w:rPr>
+        <w:t xml:space="preserve">от таблицата </w:t>
+      </w:r>
+      <w:r>
+        <w:rPr>
+          <w:rFonts w:ascii="Consolas" w:eastAsia="Times New Roman" w:hAnsi="Consolas" w:cs="Times New Roman"/>
+          <w:b/>
+        </w:rPr>
+        <w:t>Payments</w:t>
+      </w:r>
+      <w:r>
+        <w:rPr>
+          <w:rFonts w:eastAsia="Times New Roman" w:cs="Times New Roman"/>
+        </w:rPr>
+        <w:t>.</w:t>
+      </w:r>
+      <w:r>
+        <w:rPr>
+          <w:rFonts w:eastAsia="Times New Roman" w:cs="Times New Roman"/>
+          <w:lang w:val="bg-BG"/>
+        </w:rPr>
+        <w:t xml:space="preserve"> Копирайте някъде резултата (например в </w:t>
+      </w:r>
+      <w:r>
+        <w:rPr>
+          <w:rFonts w:eastAsia="Times New Roman" w:cs="Times New Roman"/>
+        </w:rPr>
+        <w:t xml:space="preserve">Notepad </w:t>
+      </w:r>
+      <w:r>
+        <w:rPr>
+          <w:rFonts w:eastAsia="Times New Roman" w:cs="Times New Roman"/>
+          <w:lang w:val="bg-BG"/>
+        </w:rPr>
+        <w:t xml:space="preserve">или в </w:t>
+      </w:r>
+      <w:r>
+        <w:rPr>
+          <w:rFonts w:eastAsia="Times New Roman" w:cs="Times New Roman"/>
+        </w:rPr>
+        <w:t>Excel).</w:t>
+      </w:r>
+    </w:p>
+    <w:p>
+      <w:pPr>
+        <w:rPr>
+          <w:rFonts w:eastAsia="Times New Roman" w:cs="Times New Roman"/>
+        </w:rPr>
+      </w:pPr>
+      <w:r>
+        <w:rPr>
+          <w:rFonts w:eastAsia="Times New Roman" w:cs="Times New Roman"/>
+          <w:b/>
+          <w:lang w:val="bg-BG"/>
+        </w:rPr>
+        <w:t>Н</w:t>
+      </w:r>
+      <w:r>
+        <w:rPr>
+          <w:rFonts w:eastAsia="Times New Roman" w:cs="Times New Roman"/>
+          <w:b/>
+          <w:lang w:val="bg-BG"/>
+        </w:rPr>
+        <w:t xml:space="preserve">амалете данъчната ставка с </w:t>
+      </w:r>
+      <w:r>
+        <w:rPr>
+          <w:rFonts w:eastAsia="Times New Roman" w:cs="Times New Roman"/>
+          <w:b/>
+        </w:rPr>
+        <w:t>3%</w:t>
+      </w:r>
+      <w:r>
+        <w:rPr>
+          <w:rFonts w:eastAsia="Times New Roman" w:cs="Times New Roman"/>
+        </w:rPr>
+        <w:t xml:space="preserve"> </w:t>
+      </w:r>
+      <w:r>
+        <w:rPr>
+          <w:rFonts w:eastAsia="Times New Roman" w:cs="Times New Roman"/>
+          <w:lang w:val="bg-BG"/>
+        </w:rPr>
+        <w:t>за всички плащания</w:t>
+      </w:r>
+      <w:r>
+        <w:rPr>
+          <w:rFonts w:eastAsia="Times New Roman" w:cs="Times New Roman"/>
+        </w:rPr>
+        <w:t xml:space="preserve"> </w:t>
+      </w:r>
+      <w:r>
+        <w:rPr>
+          <w:rFonts w:eastAsia="Times New Roman" w:cs="Times New Roman"/>
+          <w:lang w:val="bg-BG"/>
+        </w:rPr>
+        <w:t xml:space="preserve">чрез </w:t>
+      </w:r>
+      <w:r>
+        <w:rPr>
+          <w:rFonts w:eastAsia="Times New Roman" w:cs="Times New Roman"/>
+        </w:rPr>
+        <w:t xml:space="preserve">SQL UPDATE </w:t>
+      </w:r>
+      <w:r>
+        <w:rPr>
+          <w:rFonts w:eastAsia="Times New Roman" w:cs="Times New Roman"/>
+          <w:lang w:val="bg-BG"/>
+        </w:rPr>
+        <w:t>команда</w:t>
+      </w:r>
+      <w:r>
+        <w:rPr>
+          <w:rFonts w:eastAsia="Times New Roman" w:cs="Times New Roman"/>
+        </w:rPr>
+        <w:t xml:space="preserve">. </w:t>
+      </w:r>
+    </w:p>
+    <w:p>
+      <w:pPr>
+        <w:rPr>
+          <w:rFonts w:eastAsia="Times New Roman" w:cs="Times New Roman"/>
+          <w:lang w:val="bg-BG"/>
+        </w:rPr>
+      </w:pPr>
+      <w:r>
+        <w:rPr>
+          <w:rFonts w:eastAsia="Times New Roman" w:cs="Times New Roman"/>
+          <w:lang w:val="bg-BG"/>
+        </w:rPr>
+        <w:t>С</w:t>
+      </w:r>
+      <w:r>
+        <w:rPr>
+          <w:rFonts w:eastAsia="Times New Roman" w:cs="Times New Roman"/>
+          <w:lang w:val="bg-BG"/>
+        </w:rPr>
+        <w:t>електирайте</w:t>
+      </w:r>
+      <w:r>
+        <w:rPr>
+          <w:rFonts w:eastAsia="Times New Roman" w:cs="Times New Roman"/>
+          <w:lang w:val="bg-BG"/>
+        </w:rPr>
+        <w:t xml:space="preserve"> отново</w:t>
+      </w:r>
+      <w:r>
+        <w:rPr>
+          <w:rFonts w:eastAsia="Times New Roman" w:cs="Times New Roman"/>
+          <w:lang w:val="bg-BG"/>
+        </w:rPr>
+        <w:t xml:space="preserve"> </w:t>
+      </w:r>
+      <w:r>
+        <w:rPr>
+          <w:rFonts w:eastAsia="Times New Roman" w:cs="Times New Roman"/>
+          <w:b/>
+          <w:lang w:val="bg-BG"/>
+        </w:rPr>
+        <w:t>колона</w:t>
+      </w:r>
+      <w:r>
+        <w:rPr>
+          <w:rFonts w:eastAsia="Times New Roman" w:cs="Times New Roman"/>
+          <w:b/>
+          <w:lang w:val="bg-BG"/>
+        </w:rPr>
+        <w:t>та</w:t>
+      </w:r>
+      <w:r>
+        <w:rPr>
+          <w:rFonts w:eastAsia="Times New Roman" w:cs="Times New Roman"/>
+          <w:lang w:val="bg-BG"/>
+        </w:rPr>
+        <w:t xml:space="preserve"> </w:t>
+      </w:r>
+      <w:r>
+        <w:rPr>
+          <w:rFonts w:ascii="Consolas" w:eastAsia="Times New Roman" w:hAnsi="Consolas" w:cs="Times New Roman"/>
+          <w:b/>
+          <w:noProof/>
+        </w:rPr>
+        <w:t>TaxRate</w:t>
+      </w:r>
+      <w:r>
+        <w:rPr>
+          <w:rFonts w:eastAsia="Times New Roman" w:cs="Times New Roman"/>
+          <w:noProof/>
+        </w:rPr>
+        <w:t xml:space="preserve"> </w:t>
+      </w:r>
+      <w:r>
+        <w:rPr>
+          <w:rFonts w:eastAsia="Times New Roman" w:cs="Times New Roman"/>
+          <w:lang w:val="bg-BG"/>
+        </w:rPr>
+        <w:t xml:space="preserve">от таблицата </w:t>
+      </w:r>
+      <w:r>
+        <w:rPr>
+          <w:rFonts w:ascii="Consolas" w:eastAsia="Times New Roman" w:hAnsi="Consolas" w:cs="Times New Roman"/>
+          <w:b/>
+        </w:rPr>
+        <w:t>Payments</w:t>
+      </w:r>
+      <w:r>
+        <w:rPr>
+          <w:rFonts w:eastAsia="Times New Roman" w:cs="Times New Roman"/>
+        </w:rPr>
+        <w:t>.</w:t>
+      </w:r>
+      <w:r>
+        <w:rPr>
+          <w:rFonts w:eastAsia="Times New Roman" w:cs="Times New Roman"/>
+          <w:lang w:val="bg-BG"/>
+        </w:rPr>
+        <w:t xml:space="preserve"> </w:t>
+      </w:r>
+      <w:r>
+        <w:rPr>
+          <w:rFonts w:eastAsia="Times New Roman" w:cs="Times New Roman"/>
+          <w:lang w:val="bg-BG"/>
+        </w:rPr>
+        <w:t xml:space="preserve">Сравнете </w:t>
+      </w:r>
+      <w:r>
+        <w:rPr>
+          <w:rFonts w:eastAsia="Times New Roman" w:cs="Times New Roman"/>
+          <w:lang w:val="bg-BG"/>
+        </w:rPr>
+        <w:t xml:space="preserve">резултата </w:t>
+      </w:r>
+      <w:r>
+        <w:rPr>
+          <w:rFonts w:eastAsia="Times New Roman" w:cs="Times New Roman"/>
+          <w:lang w:val="bg-BG"/>
+        </w:rPr>
+        <w:t>с предишния преди промяната.</w:t>
+      </w:r>
+    </w:p>
+    <w:p>
+      <w:pPr>
+        <w:pStyle w:val="Heading2"/>
+        <w:ind w:left="567" w:hanging="567"/>
+      </w:pPr>
+      <w:r>
+        <w:t>Изтрийте всички записи</w:t>
+      </w:r>
+    </w:p>
+    <w:p>
+      <w:pPr>
+        <w:rPr>
+          <w:rFonts w:eastAsia="Times New Roman" w:cs="Times New Roman"/>
+          <w:lang w:val="bg-BG"/>
+        </w:rPr>
+      </w:pPr>
+      <w:r>
+        <w:rPr>
+          <w:rFonts w:eastAsia="Times New Roman" w:cs="Times New Roman"/>
+          <w:lang w:val="bg-BG"/>
+        </w:rPr>
+        <w:t xml:space="preserve">Използвайте базата данни </w:t>
+      </w:r>
+      <w:r>
+        <w:rPr>
+          <w:rFonts w:ascii="Consolas" w:eastAsia="Times New Roman" w:hAnsi="Consolas" w:cs="Times New Roman"/>
+          <w:b/>
+        </w:rPr>
+        <w:t>Hotel</w:t>
+      </w:r>
+      <w:r>
+        <w:rPr>
+          <w:rFonts w:eastAsia="Times New Roman" w:cs="Times New Roman"/>
+        </w:rPr>
+        <w:t xml:space="preserve"> </w:t>
+      </w:r>
+      <w:r>
+        <w:rPr>
+          <w:rFonts w:eastAsia="Times New Roman" w:cs="Times New Roman"/>
           <w:lang w:val="bg-BG"/>
         </w:rPr>
         <w:t xml:space="preserve">и </w:t>
@@ -2438,10 +2734,25 @@
         </w:rPr>
         <w:t>.</w:t>
       </w:r>
+      <w:r>
+        <w:rPr>
+          <w:rFonts w:eastAsia="Times New Roman" w:cs="Times New Roman"/>
+          <w:lang w:val="bg-BG"/>
+        </w:rPr>
+        <w:t xml:space="preserve"> Проверете след това дали данните са изтрити.</w:t>
+      </w:r>
+    </w:p>
+    <w:p>
+      <w:pPr>
+        <w:rPr>
+          <w:rFonts w:eastAsia="Times New Roman" w:cs="Times New Roman"/>
+          <w:lang w:val="bg-BG"/>
+        </w:rPr>
+      </w:pPr>
     </w:p>
     <w:sectPr>
-      <w:headerReference w:type="default" r:id="rId8"/>
-      <w:footerReference w:type="default" r:id="rId9"/>
+      <w:headerReference w:type="default" r:id="rId10"/>
+      <w:footerReference w:type="default" r:id="rId11"/>
       <w:pgSz w:w="11909" w:h="16834" w:code="9"/>
       <w:pgMar w:top="567" w:right="737" w:bottom="680" w:left="737" w:header="567" w:footer="510" w:gutter="0"/>
       <w:cols w:space="720"/>

</xml_diff>

<commit_message>
Fixing TODOs for SQL INSERT UPDATE AND DELETE exercises
</commit_message>
<xml_diff>
--- a/Courses/Software-Sciences/Module-3-Databases-New/05-SQL-INSERT-UPDATE-DELETE/05-SQL-INSERT-UPDATE-DELETE-Exercise.docx
+++ b/Courses/Software-Sciences/Module-3-Databases-New/05-SQL-INSERT-UPDATE-DELETE/05-SQL-INSERT-UPDATE-DELETE-Exercise.docx
@@ -121,29 +121,68 @@
     </w:p>
     <w:p>
       <w:pPr>
-        <w:rPr>
-          <w:noProof/>
-          <w:lang w:val="bg-BG"/>
-        </w:rPr>
-      </w:pPr>
-      <w:r>
-        <w:rPr>
-          <w:highlight w:val="yellow"/>
-        </w:rPr>
-        <w:t xml:space="preserve">TODO: </w:t>
-      </w:r>
-      <w:r>
-        <w:rPr>
-          <w:highlight w:val="yellow"/>
-          <w:lang w:val="bg-BG"/>
-        </w:rPr>
-        <w:t xml:space="preserve">дай </w:t>
-      </w:r>
-      <w:r>
-        <w:rPr>
-          <w:highlight w:val="yellow"/>
-        </w:rPr>
-        <w:t>screenshot</w:t>
+        <w:pStyle w:val="Heading2"/>
+        <w:numPr>
+          <w:ilvl w:val="0"/>
+          <w:numId w:val="0"/>
+        </w:numPr>
+        <w:jc w:val="center"/>
+        <w:rPr>
+          <w:noProof/>
+        </w:rPr>
+      </w:pPr>
+      <w:r>
+        <w:rPr>
+          <w:rFonts w:eastAsiaTheme="minorHAnsi" w:cstheme="minorBidi"/>
+          <w:b w:val="0"/>
+          <w:bCs w:val="0"/>
+          <w:color w:val="auto"/>
+          <w:sz w:val="22"/>
+          <w:szCs w:val="22"/>
+          <w:lang w:val="en-US"/>
+        </w:rPr>
+        <w:drawing>
+          <wp:inline distT="0" distB="0" distL="0" distR="0" wp14:anchorId="5D1CC981" wp14:editId="08E155AC">
+            <wp:extent cx="2781688" cy="1390844"/>
+            <wp:effectExtent l="19050" t="19050" r="19050" b="19050"/>
+            <wp:docPr id="183624012" name="Picture 1" descr="A screenshot of a computer&#10;&#10;Description automatically generated"/>
+            <wp:cNvGraphicFramePr>
+              <a:graphicFrameLocks xmlns:a="http://schemas.openxmlformats.org/drawingml/2006/main" noChangeAspect="1"/>
+            </wp:cNvGraphicFramePr>
+            <a:graphic xmlns:a="http://schemas.openxmlformats.org/drawingml/2006/main">
+              <a:graphicData uri="http://schemas.openxmlformats.org/drawingml/2006/picture">
+                <pic:pic xmlns:pic="http://schemas.openxmlformats.org/drawingml/2006/picture">
+                  <pic:nvPicPr>
+                    <pic:cNvPr id="183624012" name="Picture 1" descr="A screenshot of a computer&#10;&#10;Description automatically generated"/>
+                    <pic:cNvPicPr/>
+                  </pic:nvPicPr>
+                  <pic:blipFill>
+                    <a:blip r:embed="rId8"/>
+                    <a:stretch>
+                      <a:fillRect/>
+                    </a:stretch>
+                  </pic:blipFill>
+                  <pic:spPr>
+                    <a:xfrm>
+                      <a:off x="0" y="0"/>
+                      <a:ext cx="2781688" cy="1390844"/>
+                    </a:xfrm>
+                    <a:prstGeom prst="rect">
+                      <a:avLst/>
+                    </a:prstGeom>
+                    <a:ln>
+                      <a:solidFill>
+                        <a:schemeClr val="bg1">
+                          <a:lumMod val="75000"/>
+                        </a:schemeClr>
+                      </a:solidFill>
+                    </a:ln>
+                  </pic:spPr>
+                </pic:pic>
+              </a:graphicData>
+            </a:graphic>
+          </wp:inline>
+        </w:drawing>
       </w:r>
     </w:p>
     <w:p>
@@ -345,35 +384,57 @@
     </w:p>
     <w:p>
       <w:pPr>
-        <w:rPr>
-          <w:noProof/>
-        </w:rPr>
-      </w:pPr>
-      <w:r>
-        <w:rPr>
-          <w:highlight w:val="yellow"/>
-        </w:rPr>
-        <w:t xml:space="preserve">TODO: </w:t>
-      </w:r>
-      <w:r>
-        <w:rPr>
-          <w:highlight w:val="yellow"/>
-          <w:lang w:val="bg-BG"/>
-        </w:rPr>
-        <w:t xml:space="preserve">дай </w:t>
-      </w:r>
-      <w:r>
-        <w:rPr>
-          <w:highlight w:val="yellow"/>
-        </w:rPr>
-        <w:t>screenshot</w:t>
-      </w:r>
-      <w:r>
-        <w:rPr>
-          <w:highlight w:val="yellow"/>
-          <w:lang w:val="bg-BG"/>
-        </w:rPr>
-        <w:t xml:space="preserve"> на таблицата с нейните колони</w:t>
+        <w:jc w:val="center"/>
+        <w:rPr>
+          <w:noProof/>
+        </w:rPr>
+      </w:pPr>
+      <w:r>
+        <w:rPr>
+          <w:noProof/>
+        </w:rPr>
+        <w:drawing>
+          <wp:inline distT="0" distB="0" distL="0" distR="0" wp14:anchorId="6F5EA147" wp14:editId="35501398">
+            <wp:extent cx="2219635" cy="1219370"/>
+            <wp:effectExtent l="19050" t="19050" r="28575" b="19050"/>
+            <wp:docPr id="1428714519" name="Picture 1" descr="A screenshot of a computer&#10;&#10;Description automatically generated"/>
+            <wp:cNvGraphicFramePr>
+              <a:graphicFrameLocks xmlns:a="http://schemas.openxmlformats.org/drawingml/2006/main" noChangeAspect="1"/>
+            </wp:cNvGraphicFramePr>
+            <a:graphic xmlns:a="http://schemas.openxmlformats.org/drawingml/2006/main">
+              <a:graphicData uri="http://schemas.openxmlformats.org/drawingml/2006/picture">
+                <pic:pic xmlns:pic="http://schemas.openxmlformats.org/drawingml/2006/picture">
+                  <pic:nvPicPr>
+                    <pic:cNvPr id="1428714519" name="Picture 1" descr="A screenshot of a computer&#10;&#10;Description automatically generated"/>
+                    <pic:cNvPicPr/>
+                  </pic:nvPicPr>
+                  <pic:blipFill>
+                    <a:blip r:embed="rId9"/>
+                    <a:stretch>
+                      <a:fillRect/>
+                    </a:stretch>
+                  </pic:blipFill>
+                  <pic:spPr>
+                    <a:xfrm>
+                      <a:off x="0" y="0"/>
+                      <a:ext cx="2219635" cy="1219370"/>
+                    </a:xfrm>
+                    <a:prstGeom prst="rect">
+                      <a:avLst/>
+                    </a:prstGeom>
+                    <a:ln>
+                      <a:solidFill>
+                        <a:schemeClr val="bg1">
+                          <a:lumMod val="75000"/>
+                        </a:schemeClr>
+                      </a:solidFill>
+                    </a:ln>
+                  </pic:spPr>
+                </pic:pic>
+              </a:graphicData>
+            </a:graphic>
+          </wp:inline>
+        </w:drawing>
       </w:r>
     </w:p>
     <w:p>
@@ -520,35 +581,57 @@
     </w:p>
     <w:p>
       <w:pPr>
-        <w:rPr>
-          <w:noProof/>
-        </w:rPr>
-      </w:pPr>
-      <w:r>
-        <w:rPr>
-          <w:highlight w:val="yellow"/>
-        </w:rPr>
-        <w:t xml:space="preserve">TODO: </w:t>
-      </w:r>
-      <w:r>
-        <w:rPr>
-          <w:highlight w:val="yellow"/>
-          <w:lang w:val="bg-BG"/>
-        </w:rPr>
-        <w:t xml:space="preserve">дай </w:t>
-      </w:r>
-      <w:r>
-        <w:rPr>
-          <w:highlight w:val="yellow"/>
-        </w:rPr>
-        <w:t>screenshot</w:t>
-      </w:r>
-      <w:r>
-        <w:rPr>
-          <w:highlight w:val="yellow"/>
-          <w:lang w:val="bg-BG"/>
-        </w:rPr>
-        <w:t xml:space="preserve"> на таблицата с нейните колони</w:t>
+        <w:jc w:val="center"/>
+        <w:rPr>
+          <w:noProof/>
+        </w:rPr>
+      </w:pPr>
+      <w:r>
+        <w:rPr>
+          <w:noProof/>
+        </w:rPr>
+        <w:drawing>
+          <wp:inline distT="0" distB="0" distL="0" distR="0" wp14:anchorId="109C7AA1" wp14:editId="679B6B92">
+            <wp:extent cx="2162477" cy="981212"/>
+            <wp:effectExtent l="19050" t="19050" r="28575" b="28575"/>
+            <wp:docPr id="1613526191" name="Picture 1" descr="A blue and white box with black text&#10;&#10;Description automatically generated"/>
+            <wp:cNvGraphicFramePr>
+              <a:graphicFrameLocks xmlns:a="http://schemas.openxmlformats.org/drawingml/2006/main" noChangeAspect="1"/>
+            </wp:cNvGraphicFramePr>
+            <a:graphic xmlns:a="http://schemas.openxmlformats.org/drawingml/2006/main">
+              <a:graphicData uri="http://schemas.openxmlformats.org/drawingml/2006/picture">
+                <pic:pic xmlns:pic="http://schemas.openxmlformats.org/drawingml/2006/picture">
+                  <pic:nvPicPr>
+                    <pic:cNvPr id="1613526191" name="Picture 1" descr="A blue and white box with black text&#10;&#10;Description automatically generated"/>
+                    <pic:cNvPicPr/>
+                  </pic:nvPicPr>
+                  <pic:blipFill>
+                    <a:blip r:embed="rId10"/>
+                    <a:stretch>
+                      <a:fillRect/>
+                    </a:stretch>
+                  </pic:blipFill>
+                  <pic:spPr>
+                    <a:xfrm>
+                      <a:off x="0" y="0"/>
+                      <a:ext cx="2162477" cy="981212"/>
+                    </a:xfrm>
+                    <a:prstGeom prst="rect">
+                      <a:avLst/>
+                    </a:prstGeom>
+                    <a:ln>
+                      <a:solidFill>
+                        <a:schemeClr val="bg1">
+                          <a:lumMod val="75000"/>
+                        </a:schemeClr>
+                      </a:solidFill>
+                    </a:ln>
+                  </pic:spPr>
+                </pic:pic>
+              </a:graphicData>
+            </a:graphic>
+          </wp:inline>
+        </w:drawing>
       </w:r>
     </w:p>
     <w:p>
@@ -798,64 +881,58 @@
     </w:p>
     <w:p>
       <w:pPr>
-        <w:rPr>
-          <w:noProof/>
-          <w:lang w:val="bg-BG"/>
-        </w:rPr>
-      </w:pPr>
-      <w:r>
-        <w:rPr>
-          <w:highlight w:val="yellow"/>
-        </w:rPr>
-        <w:t xml:space="preserve">TODO: </w:t>
-      </w:r>
-      <w:r>
-        <w:rPr>
-          <w:highlight w:val="yellow"/>
-          <w:lang w:val="bg-BG"/>
-        </w:rPr>
-        <w:t xml:space="preserve">дай </w:t>
-      </w:r>
-      <w:r>
-        <w:rPr>
-          <w:highlight w:val="yellow"/>
-        </w:rPr>
-        <w:t>screenshot</w:t>
-      </w:r>
-      <w:r>
-        <w:rPr>
-          <w:highlight w:val="yellow"/>
-          <w:lang w:val="bg-BG"/>
-        </w:rPr>
-        <w:t xml:space="preserve"> на</w:t>
-      </w:r>
-      <w:r>
-        <w:rPr>
-          <w:highlight w:val="yellow"/>
-          <w:lang w:val="bg-BG"/>
-        </w:rPr>
-        <w:t xml:space="preserve"> създаването</w:t>
-      </w:r>
-      <w:r>
-        <w:rPr>
-          <w:highlight w:val="yellow"/>
-          <w:lang w:val="bg-BG"/>
-        </w:rPr>
-        <w:t xml:space="preserve"> </w:t>
-      </w:r>
-      <w:r>
-        <w:rPr>
-          <w:highlight w:val="yellow"/>
-          <w:lang w:val="bg-BG"/>
-        </w:rPr>
-        <w:t xml:space="preserve">на </w:t>
-      </w:r>
-      <w:r>
-        <w:rPr>
-          <w:highlight w:val="yellow"/>
-          <w:lang w:val="bg-BG"/>
-        </w:rPr>
-        <w:t>връзка между двете таблици</w:t>
+        <w:jc w:val="center"/>
+        <w:rPr>
+          <w:noProof/>
+        </w:rPr>
+      </w:pPr>
+      <w:r>
+        <w:rPr>
+          <w:noProof/>
+        </w:rPr>
+        <w:lastRenderedPageBreak/>
+        <w:drawing>
+          <wp:inline distT="0" distB="0" distL="0" distR="0" wp14:anchorId="2802658B" wp14:editId="0493082B">
+            <wp:extent cx="2248214" cy="3258005"/>
+            <wp:effectExtent l="19050" t="19050" r="19050" b="19050"/>
+            <wp:docPr id="106230619" name="Picture 1" descr="A screenshot of a computer&#10;&#10;Description automatically generated"/>
+            <wp:cNvGraphicFramePr>
+              <a:graphicFrameLocks xmlns:a="http://schemas.openxmlformats.org/drawingml/2006/main" noChangeAspect="1"/>
+            </wp:cNvGraphicFramePr>
+            <a:graphic xmlns:a="http://schemas.openxmlformats.org/drawingml/2006/main">
+              <a:graphicData uri="http://schemas.openxmlformats.org/drawingml/2006/picture">
+                <pic:pic xmlns:pic="http://schemas.openxmlformats.org/drawingml/2006/picture">
+                  <pic:nvPicPr>
+                    <pic:cNvPr id="106230619" name="Picture 1" descr="A screenshot of a computer&#10;&#10;Description automatically generated"/>
+                    <pic:cNvPicPr/>
+                  </pic:nvPicPr>
+                  <pic:blipFill>
+                    <a:blip r:embed="rId11"/>
+                    <a:stretch>
+                      <a:fillRect/>
+                    </a:stretch>
+                  </pic:blipFill>
+                  <pic:spPr>
+                    <a:xfrm>
+                      <a:off x="0" y="0"/>
+                      <a:ext cx="2248214" cy="3258005"/>
+                    </a:xfrm>
+                    <a:prstGeom prst="rect">
+                      <a:avLst/>
+                    </a:prstGeom>
+                    <a:ln>
+                      <a:solidFill>
+                        <a:schemeClr val="bg1">
+                          <a:lumMod val="75000"/>
+                        </a:schemeClr>
+                      </a:solidFill>
+                    </a:ln>
+                  </pic:spPr>
+                </pic:pic>
+              </a:graphicData>
+            </a:graphic>
+          </wp:inline>
+        </w:drawing>
       </w:r>
     </w:p>
     <w:p>
@@ -870,18 +947,109 @@
       </w:r>
     </w:p>
     <w:p>
-      <w:r>
-        <w:rPr>
-          <w:b/>
-          <w:lang w:val="bg-BG"/>
-        </w:rPr>
-        <w:t>Попълнете и двете таблици</w:t>
-      </w:r>
-      <w:r>
-        <w:rPr>
-          <w:lang w:val="bg-BG"/>
-        </w:rPr>
-        <w:t xml:space="preserve"> с примерни записи</w:t>
+      <w:pPr>
+        <w:spacing w:before="100" w:beforeAutospacing="1"/>
+        <w:rPr>
+          <w:bCs/>
+          <w:lang w:val="bg-BG"/>
+        </w:rPr>
+      </w:pPr>
+      <w:r>
+        <w:rPr>
+          <w:bCs/>
+          <w:lang w:val="bg-BG"/>
+        </w:rPr>
+        <w:t>Напишете</w:t>
+      </w:r>
+      <w:r>
+        <w:rPr>
+          <w:bCs/>
+          <w:lang w:val="bg-BG"/>
+        </w:rPr>
+        <w:t xml:space="preserve"> </w:t>
+      </w:r>
+      <w:r>
+        <w:rPr>
+          <w:b/>
+          <w:lang w:val="bg-BG"/>
+        </w:rPr>
+        <w:t>поредица</w:t>
+      </w:r>
+      <w:r>
+        <w:rPr>
+          <w:bCs/>
+          <w:lang w:val="bg-BG"/>
+        </w:rPr>
+        <w:t xml:space="preserve"> от </w:t>
+      </w:r>
+      <w:r>
+        <w:rPr>
+          <w:b/>
+          <w:lang w:val="bg-BG"/>
+        </w:rPr>
+        <w:t>SQL</w:t>
+      </w:r>
+      <w:r>
+        <w:rPr>
+          <w:bCs/>
+          <w:lang w:val="bg-BG"/>
+        </w:rPr>
+        <w:t xml:space="preserve"> </w:t>
+      </w:r>
+      <w:r>
+        <w:rPr>
+          <w:b/>
+          <w:lang w:val="bg-BG"/>
+        </w:rPr>
+        <w:t>заявки</w:t>
+      </w:r>
+      <w:r>
+        <w:rPr>
+          <w:bCs/>
+          <w:lang w:val="bg-BG"/>
+        </w:rPr>
+        <w:t xml:space="preserve">, която </w:t>
+      </w:r>
+      <w:r>
+        <w:rPr>
+          <w:b/>
+          <w:bCs/>
+          <w:lang w:val="bg-BG"/>
+        </w:rPr>
+        <w:t>вмъква</w:t>
+      </w:r>
+      <w:r>
+        <w:rPr>
+          <w:bCs/>
+          <w:lang w:val="bg-BG"/>
+        </w:rPr>
+        <w:t xml:space="preserve"> </w:t>
+      </w:r>
+      <w:r>
+        <w:rPr>
+          <w:lang w:val="bg-BG"/>
+        </w:rPr>
+        <w:t>примерни</w:t>
+      </w:r>
+      <w:r>
+        <w:rPr>
+          <w:lang w:val="bg-BG"/>
+        </w:rPr>
+        <w:t>те</w:t>
+      </w:r>
+      <w:r>
+        <w:rPr>
+          <w:lang w:val="bg-BG"/>
+        </w:rPr>
+        <w:t xml:space="preserve"> </w:t>
+      </w:r>
+      <w:r>
+        <w:rPr>
+          <w:b/>
+          <w:bCs/>
+          <w:lang w:val="bg-BG"/>
+        </w:rPr>
+        <w:t>записи</w:t>
       </w:r>
       <w:r>
         <w:t xml:space="preserve">, </w:t>
@@ -890,21 +1058,101 @@
         <w:rPr>
           <w:lang w:val="bg-BG"/>
         </w:rPr>
-        <w:t>дадени в таблицата по</w:t>
-      </w:r>
-      <w:r>
+        <w:t xml:space="preserve">дадени в </w:t>
+      </w:r>
+      <w:r>
+        <w:rPr>
+          <w:b/>
+          <w:bCs/>
+          <w:lang w:val="bg-BG"/>
+        </w:rPr>
+        <w:t>таблицата</w:t>
+      </w:r>
+      <w:r>
+        <w:rPr>
+          <w:lang w:val="bg-BG"/>
+        </w:rPr>
+        <w:t xml:space="preserve"> </w:t>
+      </w:r>
+      <w:r>
+        <w:rPr>
+          <w:b/>
+          <w:bCs/>
+          <w:lang w:val="bg-BG"/>
+        </w:rPr>
+        <w:t>по</w:t>
+      </w:r>
+      <w:r>
+        <w:rPr>
+          <w:b/>
+          <w:bCs/>
+        </w:rPr>
         <w:t>-</w:t>
       </w:r>
       <w:r>
         <w:rPr>
+          <w:b/>
+          <w:bCs/>
           <w:lang w:val="bg-BG"/>
         </w:rPr>
         <w:t>долу</w:t>
       </w:r>
       <w:r>
+        <w:rPr>
+          <w:bCs/>
+          <w:lang w:val="bg-BG"/>
+        </w:rPr>
         <w:t>.</w:t>
       </w:r>
+      <w:r>
+        <w:rPr>
+          <w:bCs/>
+          <w:lang w:val="bg-BG"/>
+        </w:rPr>
+        <w:t xml:space="preserve"> След това </w:t>
+      </w:r>
+      <w:r>
+        <w:rPr>
+          <w:lang w:val="bg-BG"/>
+        </w:rPr>
+        <w:t>из</w:t>
+      </w:r>
+      <w:r>
+        <w:rPr>
+          <w:lang w:val="bg-BG"/>
+        </w:rPr>
+        <w:t xml:space="preserve">берете всички записи от таблицата </w:t>
+      </w:r>
+      <w:r>
+        <w:rPr>
+          <w:rFonts w:ascii="Consolas" w:hAnsi="Consolas"/>
+          <w:b/>
+          <w:bCs/>
+        </w:rPr>
+        <w:t>Minions</w:t>
+      </w:r>
+      <w:r>
+        <w:t xml:space="preserve">, </w:t>
+      </w:r>
+      <w:r>
+        <w:rPr>
+          <w:lang w:val="bg-BG"/>
+        </w:rPr>
+        <w:t xml:space="preserve">след което всички записи от таблицата </w:t>
+      </w:r>
+      <w:r>
+        <w:rPr>
+          <w:rFonts w:ascii="Consolas" w:hAnsi="Consolas"/>
+          <w:b/>
+          <w:bCs/>
+        </w:rPr>
+        <w:t>Towns</w:t>
+      </w:r>
+      <w:r>
+        <w:t>.</w:t>
+      </w:r>
     </w:p>
+    <w:p/>
     <w:tbl>
       <w:tblPr>
         <w:tblStyle w:val="TableGrid"/>
@@ -1575,6 +1823,8 @@
       </w:r>
       <w:r>
         <w:rPr>
+          <w:b/>
+          <w:bCs/>
           <w:noProof/>
           <w:lang w:val="bg-BG"/>
         </w:rPr>
@@ -1584,7 +1834,49 @@
         <w:rPr>
           <w:lang w:val="bg-BG"/>
         </w:rPr>
-        <w:t xml:space="preserve">, защото те реферират вече съществуващи градове в колоната </w:t>
+        <w:t xml:space="preserve">, защото те </w:t>
+      </w:r>
+      <w:r>
+        <w:rPr>
+          <w:b/>
+          <w:bCs/>
+          <w:lang w:val="bg-BG"/>
+        </w:rPr>
+        <w:t>реферират</w:t>
+      </w:r>
+      <w:r>
+        <w:rPr>
+          <w:lang w:val="bg-BG"/>
+        </w:rPr>
+        <w:t xml:space="preserve"> вече </w:t>
+      </w:r>
+      <w:r>
+        <w:rPr>
+          <w:b/>
+          <w:bCs/>
+          <w:lang w:val="bg-BG"/>
+        </w:rPr>
+        <w:t>съществуващи</w:t>
+      </w:r>
+      <w:r>
+        <w:rPr>
+          <w:lang w:val="bg-BG"/>
+        </w:rPr>
+        <w:t xml:space="preserve"> </w:t>
+      </w:r>
+      <w:r>
+        <w:rPr>
+          <w:b/>
+          <w:bCs/>
+          <w:lang w:val="bg-BG"/>
+        </w:rPr>
+        <w:t>градове</w:t>
+      </w:r>
+      <w:r>
+        <w:rPr>
+          <w:lang w:val="bg-BG"/>
+        </w:rPr>
+        <w:t xml:space="preserve"> в колоната </w:t>
       </w:r>
       <w:r>
         <w:rPr>
@@ -1655,7 +1947,13 @@
         <w:rPr>
           <w:rStyle w:val="CodeChar"/>
         </w:rPr>
-        <w:t>identity</w:t>
+        <w:t>I</w:t>
+      </w:r>
+      <w:r>
+        <w:rPr>
+          <w:rStyle w:val="CodeChar"/>
+        </w:rPr>
+        <w:t>dentity</w:t>
       </w:r>
       <w:r>
         <w:t>).</w:t>
@@ -1663,316 +1961,385 @@
     </w:p>
     <w:p>
       <w:pPr>
-        <w:spacing w:before="100" w:beforeAutospacing="1"/>
-        <w:rPr>
-          <w:lang w:val="bg-BG"/>
-        </w:rPr>
-      </w:pPr>
-      <w:r>
-        <w:rPr>
-          <w:highlight w:val="yellow"/>
-        </w:rPr>
-        <w:lastRenderedPageBreak/>
-        <w:t xml:space="preserve">TODO: </w:t>
-      </w:r>
-      <w:r>
-        <w:rPr>
-          <w:highlight w:val="yellow"/>
-          <w:lang w:val="bg-BG"/>
-        </w:rPr>
-        <w:t xml:space="preserve">за да се направи с </w:t>
-      </w:r>
-      <w:r>
-        <w:rPr>
-          <w:highlight w:val="yellow"/>
-        </w:rPr>
-        <w:t xml:space="preserve">judge </w:t>
-      </w:r>
-      <w:r>
-        <w:rPr>
-          <w:highlight w:val="yellow"/>
-          <w:lang w:val="bg-BG"/>
-        </w:rPr>
-        <w:t xml:space="preserve">тази задача, ще трябва да се адаптира леко условието </w:t>
-      </w:r>
-      <w:r>
-        <w:rPr>
-          <w:highlight w:val="yellow"/>
-          <w:lang w:val="bg-BG"/>
-        </w:rPr>
-        <w:sym w:font="Wingdings" w:char="F0E0"/>
-      </w:r>
-      <w:r>
-        <w:rPr>
-          <w:highlight w:val="yellow"/>
-          <w:lang w:val="bg-BG"/>
-        </w:rPr>
-        <w:t xml:space="preserve"> да се напише поредица от </w:t>
-      </w:r>
-      <w:r>
-        <w:rPr>
-          <w:highlight w:val="yellow"/>
-        </w:rPr>
-        <w:t>SQL</w:t>
-      </w:r>
-      <w:r>
-        <w:rPr>
-          <w:highlight w:val="yellow"/>
-          <w:lang w:val="bg-BG"/>
-        </w:rPr>
-        <w:t xml:space="preserve"> заявки, която вмъква тези и тези редове в тези и тези таблици … След това да се изпълни </w:t>
-      </w:r>
-      <w:r>
-        <w:rPr>
-          <w:highlight w:val="yellow"/>
-        </w:rPr>
-        <w:t xml:space="preserve">SELECT * FROM Minions; SELECT * FROM Towns. </w:t>
-      </w:r>
-      <w:r>
-        <w:rPr>
-          <w:highlight w:val="yellow"/>
-          <w:lang w:val="bg-BG"/>
-        </w:rPr>
-        <w:t xml:space="preserve">Резултатът от тези заявки да се тества в </w:t>
-      </w:r>
-      <w:r>
-        <w:rPr>
-          <w:highlight w:val="yellow"/>
-        </w:rPr>
-        <w:t xml:space="preserve">judge </w:t>
-      </w:r>
-      <w:r>
-        <w:rPr>
-          <w:highlight w:val="yellow"/>
-          <w:lang w:val="bg-BG"/>
-        </w:rPr>
-        <w:t xml:space="preserve">като </w:t>
-      </w:r>
-      <w:r>
-        <w:rPr>
-          <w:highlight w:val="yellow"/>
-        </w:rPr>
-        <w:t xml:space="preserve">expected output </w:t>
-      </w:r>
-      <w:r>
-        <w:rPr>
-          <w:highlight w:val="yellow"/>
-          <w:lang w:val="bg-BG"/>
-        </w:rPr>
-        <w:t>в тестовете.</w:t>
+        <w:pStyle w:val="Heading2"/>
+      </w:pPr>
+      <w:r>
+        <w:t>Променете името и възрастта на миньон</w:t>
       </w:r>
     </w:p>
     <w:p>
-      <w:pPr>
-        <w:pStyle w:val="Heading2"/>
-      </w:pPr>
-      <w:r>
-        <w:t>Променете името и възрастта на миньон</w:t>
+      <w:r>
+        <w:rPr>
+          <w:bCs/>
+          <w:lang w:val="bg-BG"/>
+        </w:rPr>
+        <w:t>Напишете</w:t>
+      </w:r>
+      <w:r>
+        <w:rPr>
+          <w:bCs/>
+          <w:lang w:val="bg-BG"/>
+        </w:rPr>
+        <w:t xml:space="preserve"> </w:t>
+      </w:r>
+      <w:r>
+        <w:rPr>
+          <w:b/>
+          <w:lang w:val="bg-BG"/>
+        </w:rPr>
+        <w:t>поредица</w:t>
+      </w:r>
+      <w:r>
+        <w:rPr>
+          <w:bCs/>
+          <w:lang w:val="bg-BG"/>
+        </w:rPr>
+        <w:t xml:space="preserve"> от </w:t>
+      </w:r>
+      <w:r>
+        <w:rPr>
+          <w:b/>
+          <w:lang w:val="bg-BG"/>
+        </w:rPr>
+        <w:t>SQL</w:t>
+      </w:r>
+      <w:r>
+        <w:rPr>
+          <w:bCs/>
+          <w:lang w:val="bg-BG"/>
+        </w:rPr>
+        <w:t xml:space="preserve"> </w:t>
+      </w:r>
+      <w:r>
+        <w:rPr>
+          <w:b/>
+          <w:lang w:val="bg-BG"/>
+        </w:rPr>
+        <w:t>заявки</w:t>
+      </w:r>
+      <w:r>
+        <w:rPr>
+          <w:bCs/>
+          <w:lang w:val="bg-BG"/>
+        </w:rPr>
+        <w:t>, която</w:t>
+      </w:r>
+      <w:r>
+        <w:rPr>
+          <w:bCs/>
+        </w:rPr>
+        <w:t xml:space="preserve"> </w:t>
+      </w:r>
+      <w:r>
+        <w:rPr>
+          <w:lang w:val="bg-BG"/>
+        </w:rPr>
+        <w:t>п</w:t>
+      </w:r>
+      <w:r>
+        <w:rPr>
+          <w:lang w:val="bg-BG"/>
+        </w:rPr>
+        <w:t>ромен</w:t>
+      </w:r>
+      <w:r>
+        <w:rPr>
+          <w:lang w:val="bg-BG"/>
+        </w:rPr>
+        <w:t>я</w:t>
+      </w:r>
+      <w:r>
+        <w:rPr>
+          <w:lang w:val="bg-BG"/>
+        </w:rPr>
+        <w:t xml:space="preserve"> </w:t>
+      </w:r>
+      <w:r>
+        <w:rPr>
+          <w:b/>
+          <w:lang w:val="bg-BG"/>
+        </w:rPr>
+        <w:t>името</w:t>
+      </w:r>
+      <w:r>
+        <w:rPr>
+          <w:lang w:val="bg-BG"/>
+        </w:rPr>
+        <w:t xml:space="preserve"> и </w:t>
+      </w:r>
+      <w:r>
+        <w:rPr>
+          <w:b/>
+          <w:lang w:val="bg-BG"/>
+        </w:rPr>
+        <w:t>възрастта</w:t>
+      </w:r>
+      <w:r>
+        <w:rPr>
+          <w:lang w:val="bg-BG"/>
+        </w:rPr>
+        <w:t xml:space="preserve"> на </w:t>
+      </w:r>
+      <w:r>
+        <w:rPr>
+          <w:b/>
+          <w:bCs/>
+          <w:lang w:val="bg-BG"/>
+        </w:rPr>
+        <w:t>миньона</w:t>
+      </w:r>
+      <w:r>
+        <w:rPr>
+          <w:lang w:val="bg-BG"/>
+        </w:rPr>
+        <w:t xml:space="preserve"> с </w:t>
+      </w:r>
+      <w:r>
+        <w:rPr>
+          <w:rFonts w:ascii="Consolas" w:hAnsi="Consolas"/>
+          <w:b/>
+        </w:rPr>
+        <w:t>Id</w:t>
+      </w:r>
+      <w:r>
+        <w:t xml:space="preserve"> </w:t>
+      </w:r>
+      <w:r>
+        <w:rPr>
+          <w:lang w:val="bg-BG"/>
+        </w:rPr>
+        <w:t xml:space="preserve">равно на </w:t>
+      </w:r>
+      <w:r>
+        <w:rPr>
+          <w:b/>
+        </w:rPr>
+        <w:t>1</w:t>
+      </w:r>
+      <w:r>
+        <w:t xml:space="preserve">. </w:t>
+      </w:r>
+      <w:r>
+        <w:rPr>
+          <w:lang w:val="bg-BG"/>
+        </w:rPr>
+        <w:t xml:space="preserve">Новото име трябва да е </w:t>
+      </w:r>
+      <w:r>
+        <w:t>"</w:t>
+      </w:r>
+      <w:r>
+        <w:rPr>
+          <w:b/>
+        </w:rPr>
+        <w:t>Ivan</w:t>
+      </w:r>
+      <w:r>
+        <w:t xml:space="preserve">", </w:t>
+      </w:r>
+      <w:r>
+        <w:rPr>
+          <w:lang w:val="bg-BG"/>
+        </w:rPr>
+        <w:t xml:space="preserve">а годините му да са </w:t>
+      </w:r>
+      <w:r>
+        <w:rPr>
+          <w:b/>
+        </w:rPr>
+        <w:t>15</w:t>
+      </w:r>
+      <w:r>
+        <w:t>.</w:t>
+      </w:r>
+      <w:r>
+        <w:rPr>
+          <w:lang w:val="bg-BG"/>
+        </w:rPr>
+        <w:t xml:space="preserve"> След това да се изберат всички записи от таблицата </w:t>
+      </w:r>
+      <w:r>
+        <w:rPr>
+          <w:rFonts w:ascii="Consolas" w:hAnsi="Consolas"/>
+          <w:b/>
+          <w:bCs/>
+        </w:rPr>
+        <w:t>Minions</w:t>
+      </w:r>
+      <w:r>
+        <w:t>.</w:t>
       </w:r>
     </w:p>
     <w:p>
-      <w:r>
-        <w:rPr>
-          <w:lang w:val="bg-BG"/>
-        </w:rPr>
-        <w:t xml:space="preserve">Променете </w:t>
-      </w:r>
-      <w:r>
-        <w:rPr>
-          <w:b/>
-          <w:lang w:val="bg-BG"/>
-        </w:rPr>
-        <w:t>името</w:t>
-      </w:r>
-      <w:r>
-        <w:rPr>
-          <w:lang w:val="bg-BG"/>
-        </w:rPr>
-        <w:t xml:space="preserve"> и </w:t>
-      </w:r>
-      <w:r>
-        <w:rPr>
-          <w:b/>
-          <w:lang w:val="bg-BG"/>
-        </w:rPr>
-        <w:t>възрастта</w:t>
-      </w:r>
-      <w:r>
-        <w:rPr>
-          <w:lang w:val="bg-BG"/>
-        </w:rPr>
-        <w:t xml:space="preserve"> на миньона с </w:t>
-      </w:r>
-      <w:r>
-        <w:rPr>
-          <w:rFonts w:ascii="Consolas" w:hAnsi="Consolas"/>
-          <w:b/>
-        </w:rPr>
-        <w:t>Id</w:t>
-      </w:r>
-      <w:r>
-        <w:t xml:space="preserve"> </w:t>
-      </w:r>
-      <w:r>
-        <w:rPr>
-          <w:lang w:val="bg-BG"/>
-        </w:rPr>
-        <w:t xml:space="preserve">равно на </w:t>
-      </w:r>
-      <w:r>
-        <w:rPr>
-          <w:b/>
-        </w:rPr>
-        <w:t>1</w:t>
-      </w:r>
-      <w:r>
-        <w:t xml:space="preserve">. </w:t>
-      </w:r>
-      <w:r>
-        <w:rPr>
-          <w:lang w:val="bg-BG"/>
-        </w:rPr>
-        <w:t xml:space="preserve">Новото име трябва да е </w:t>
-      </w:r>
-      <w:r>
-        <w:t>"</w:t>
-      </w:r>
-      <w:r>
-        <w:rPr>
-          <w:b/>
-        </w:rPr>
-        <w:t>Ivan</w:t>
-      </w:r>
-      <w:r>
-        <w:t xml:space="preserve">", </w:t>
-      </w:r>
-      <w:r>
-        <w:rPr>
-          <w:lang w:val="bg-BG"/>
-        </w:rPr>
-        <w:t xml:space="preserve">а годините му да са </w:t>
-      </w:r>
-      <w:r>
-        <w:rPr>
-          <w:b/>
-        </w:rPr>
-        <w:t>15</w:t>
-      </w:r>
-      <w:r>
-        <w:t>.</w:t>
+      <w:pPr>
+        <w:pStyle w:val="Heading2"/>
+      </w:pPr>
+      <w:r>
+        <w:lastRenderedPageBreak/>
+        <w:t>Увеличете годините на миньон</w:t>
       </w:r>
     </w:p>
     <w:p>
-      <w:pPr>
-        <w:rPr>
-          <w:lang w:val="bg-BG"/>
-        </w:rPr>
-      </w:pPr>
-      <w:r>
-        <w:rPr>
-          <w:highlight w:val="yellow"/>
-        </w:rPr>
-        <w:t xml:space="preserve">TODO: </w:t>
-      </w:r>
-      <w:r>
-        <w:rPr>
-          <w:highlight w:val="yellow"/>
-          <w:lang w:val="bg-BG"/>
-        </w:rPr>
-        <w:t xml:space="preserve">за да се направи с </w:t>
-      </w:r>
-      <w:r>
-        <w:rPr>
-          <w:highlight w:val="yellow"/>
-        </w:rPr>
-        <w:t xml:space="preserve">judge </w:t>
-      </w:r>
-      <w:r>
-        <w:rPr>
-          <w:highlight w:val="yellow"/>
-          <w:lang w:val="bg-BG"/>
-        </w:rPr>
-        <w:t xml:space="preserve">тази задача, ще трябва да се адаптира леко условието </w:t>
-      </w:r>
-      <w:r>
-        <w:rPr>
-          <w:highlight w:val="yellow"/>
-          <w:lang w:val="bg-BG"/>
-        </w:rPr>
-        <w:sym w:font="Wingdings" w:char="F0E0"/>
-      </w:r>
-      <w:r>
-        <w:rPr>
-          <w:highlight w:val="yellow"/>
-          <w:lang w:val="bg-BG"/>
-        </w:rPr>
-        <w:t xml:space="preserve"> да се напише поредица от </w:t>
-      </w:r>
-      <w:r>
-        <w:rPr>
-          <w:highlight w:val="yellow"/>
+      <w:r>
+        <w:rPr>
+          <w:bCs/>
+          <w:lang w:val="bg-BG"/>
+        </w:rPr>
+        <w:t>Напишете</w:t>
+      </w:r>
+      <w:r>
+        <w:rPr>
+          <w:bCs/>
+          <w:lang w:val="bg-BG"/>
+        </w:rPr>
+        <w:t xml:space="preserve"> </w:t>
+      </w:r>
+      <w:r>
+        <w:rPr>
+          <w:b/>
+          <w:lang w:val="bg-BG"/>
+        </w:rPr>
+        <w:t>поредица</w:t>
+      </w:r>
+      <w:r>
+        <w:rPr>
+          <w:bCs/>
+          <w:lang w:val="bg-BG"/>
+        </w:rPr>
+        <w:t xml:space="preserve"> от </w:t>
+      </w:r>
+      <w:r>
+        <w:rPr>
+          <w:b/>
+          <w:lang w:val="bg-BG"/>
         </w:rPr>
         <w:t>SQL</w:t>
       </w:r>
       <w:r>
         <w:rPr>
-          <w:highlight w:val="yellow"/>
+          <w:bCs/>
           <w:lang w:val="bg-BG"/>
         </w:rPr>
         <w:t xml:space="preserve"> </w:t>
       </w:r>
       <w:r>
         <w:rPr>
-          <w:highlight w:val="yellow"/>
-        </w:rPr>
-        <w:t xml:space="preserve">UPDATE </w:t>
-      </w:r>
-      <w:r>
-        <w:rPr>
-          <w:highlight w:val="yellow"/>
-          <w:lang w:val="bg-BG"/>
-        </w:rPr>
-        <w:t>заявка</w:t>
-      </w:r>
-      <w:r>
-        <w:rPr>
-          <w:highlight w:val="yellow"/>
-          <w:lang w:val="bg-BG"/>
-        </w:rPr>
-        <w:t>,</w:t>
-      </w:r>
-      <w:r>
-        <w:rPr>
-          <w:highlight w:val="yellow"/>
-          <w:lang w:val="bg-BG"/>
-        </w:rPr>
-        <w:t xml:space="preserve"> след нея да се напише </w:t>
-      </w:r>
-      <w:r>
-        <w:rPr>
-          <w:highlight w:val="yellow"/>
-        </w:rPr>
-        <w:t xml:space="preserve">SQL SELECT </w:t>
-      </w:r>
-      <w:r>
-        <w:rPr>
-          <w:highlight w:val="yellow"/>
-          <w:lang w:val="bg-BG"/>
-        </w:rPr>
-        <w:t xml:space="preserve">заявка, с която да се провери дали изходът в теста в </w:t>
-      </w:r>
-      <w:r>
-        <w:rPr>
-          <w:highlight w:val="yellow"/>
-        </w:rPr>
-        <w:t xml:space="preserve">judge </w:t>
-      </w:r>
-      <w:r>
-        <w:rPr>
-          <w:highlight w:val="yellow"/>
-          <w:lang w:val="bg-BG"/>
-        </w:rPr>
-        <w:t>е както се очаква след извършената промяна в таблицата.</w:t>
+          <w:b/>
+          <w:lang w:val="bg-BG"/>
+        </w:rPr>
+        <w:t>заявки</w:t>
+      </w:r>
+      <w:r>
+        <w:rPr>
+          <w:bCs/>
+          <w:lang w:val="bg-BG"/>
+        </w:rPr>
+        <w:t>, която</w:t>
+      </w:r>
+      <w:r>
+        <w:rPr>
+          <w:lang w:val="bg-BG"/>
+        </w:rPr>
+        <w:t xml:space="preserve"> </w:t>
+      </w:r>
+      <w:r>
+        <w:rPr>
+          <w:lang w:val="bg-BG"/>
+        </w:rPr>
+        <w:t>увеличава</w:t>
+      </w:r>
+      <w:r>
+        <w:rPr>
+          <w:lang w:val="bg-BG"/>
+        </w:rPr>
+        <w:t xml:space="preserve"> с </w:t>
+      </w:r>
+      <w:r>
+        <w:rPr>
+          <w:b/>
+        </w:rPr>
+        <w:t>1</w:t>
+      </w:r>
+      <w:r>
+        <w:t xml:space="preserve"> </w:t>
+      </w:r>
+      <w:r>
+        <w:rPr>
+          <w:lang w:val="bg-BG"/>
+        </w:rPr>
+        <w:t xml:space="preserve">годините на всеки </w:t>
+      </w:r>
+      <w:r>
+        <w:rPr>
+          <w:b/>
+          <w:bCs/>
+          <w:lang w:val="bg-BG"/>
+        </w:rPr>
+        <w:t>миньон</w:t>
+      </w:r>
+      <w:r>
+        <w:t xml:space="preserve">, </w:t>
+      </w:r>
+      <w:r>
+        <w:rPr>
+          <w:lang w:val="bg-BG"/>
+        </w:rPr>
+        <w:t xml:space="preserve">чието </w:t>
+      </w:r>
+      <w:r>
+        <w:rPr>
+          <w:rFonts w:ascii="Consolas" w:hAnsi="Consolas"/>
+          <w:b/>
+        </w:rPr>
+        <w:t>Id</w:t>
+      </w:r>
+      <w:r>
+        <w:t xml:space="preserve"> </w:t>
+      </w:r>
+      <w:r>
+        <w:rPr>
+          <w:lang w:val="bg-BG"/>
+        </w:rPr>
+        <w:t xml:space="preserve">е </w:t>
+      </w:r>
+      <w:r>
+        <w:rPr>
+          <w:b/>
+          <w:lang w:val="bg-BG"/>
+        </w:rPr>
+        <w:t xml:space="preserve">различно </w:t>
+      </w:r>
+      <w:r>
+        <w:rPr>
+          <w:lang w:val="bg-BG"/>
+        </w:rPr>
+        <w:t xml:space="preserve">от </w:t>
+      </w:r>
+      <w:r>
+        <w:rPr>
+          <w:b/>
+        </w:rPr>
+        <w:t>2</w:t>
+      </w:r>
+      <w:r>
+        <w:t xml:space="preserve"> </w:t>
+      </w:r>
+      <w:r>
+        <w:rPr>
+          <w:lang w:val="bg-BG"/>
+        </w:rPr>
+        <w:t xml:space="preserve">и избира всчики записи от таблицата </w:t>
+      </w:r>
+      <w:r>
+        <w:rPr>
+          <w:rFonts w:ascii="Consolas" w:hAnsi="Consolas"/>
+          <w:b/>
+          <w:bCs/>
+        </w:rPr>
+        <w:t>Minions</w:t>
+      </w:r>
+      <w:r>
+        <w:t>.</w:t>
       </w:r>
     </w:p>
     <w:p>
@@ -1980,49 +2347,120 @@
         <w:pStyle w:val="Heading2"/>
       </w:pPr>
       <w:r>
-        <w:t xml:space="preserve">Увеличете годините на </w:t>
-      </w:r>
-      <w:proofErr w:type="spellStart"/>
-      <w:r>
-        <w:t>миньон</w:t>
-      </w:r>
-      <w:proofErr w:type="spellEnd"/>
+        <w:t xml:space="preserve">Изтрийте миньон с </w:t>
+      </w:r>
+      <w:r>
+        <w:rPr>
+          <w:noProof/>
+          <w:lang w:val="en-US"/>
+        </w:rPr>
+        <w:t>ID</w:t>
+      </w:r>
     </w:p>
     <w:p>
       <w:r>
         <w:rPr>
-          <w:lang w:val="bg-BG"/>
-        </w:rPr>
-        <w:t xml:space="preserve">Увеличете с </w:t>
-      </w:r>
-      <w:r>
-        <w:rPr>
-          <w:b/>
-        </w:rPr>
-        <w:t>1</w:t>
-      </w:r>
-      <w:r>
+          <w:bCs/>
+          <w:lang w:val="bg-BG"/>
+        </w:rPr>
+        <w:t>Напишете</w:t>
+      </w:r>
+      <w:r>
+        <w:rPr>
+          <w:bCs/>
+          <w:lang w:val="bg-BG"/>
+        </w:rPr>
         <w:t xml:space="preserve"> </w:t>
       </w:r>
       <w:r>
         <w:rPr>
-          <w:lang w:val="bg-BG"/>
-        </w:rPr>
-        <w:t xml:space="preserve">годините на всеки </w:t>
-      </w:r>
-      <w:proofErr w:type="spellStart"/>
-      <w:r>
-        <w:rPr>
-          <w:lang w:val="bg-BG"/>
-        </w:rPr>
-        <w:t>миньон</w:t>
-      </w:r>
-      <w:proofErr w:type="spellEnd"/>
-      <w:r>
+          <w:b/>
+          <w:lang w:val="bg-BG"/>
+        </w:rPr>
+        <w:t>поредица</w:t>
+      </w:r>
+      <w:r>
+        <w:rPr>
+          <w:bCs/>
+          <w:lang w:val="bg-BG"/>
+        </w:rPr>
+        <w:t xml:space="preserve"> от </w:t>
+      </w:r>
+      <w:r>
+        <w:rPr>
+          <w:b/>
+          <w:lang w:val="bg-BG"/>
+        </w:rPr>
+        <w:t>SQL</w:t>
+      </w:r>
+      <w:r>
+        <w:rPr>
+          <w:bCs/>
+          <w:lang w:val="bg-BG"/>
+        </w:rPr>
+        <w:t xml:space="preserve"> </w:t>
+      </w:r>
+      <w:r>
+        <w:rPr>
+          <w:b/>
+          <w:lang w:val="bg-BG"/>
+        </w:rPr>
+        <w:t>заявки</w:t>
+      </w:r>
+      <w:r>
+        <w:rPr>
+          <w:bCs/>
+        </w:rPr>
         <w:t xml:space="preserve">, </w:t>
       </w:r>
       <w:r>
         <w:rPr>
+          <w:bCs/>
+          <w:lang w:val="bg-BG"/>
+        </w:rPr>
+        <w:t>която</w:t>
+      </w:r>
+      <w:r>
+        <w:rPr>
+          <w:b/>
+          <w:lang w:val="bg-BG"/>
+        </w:rPr>
+        <w:t xml:space="preserve"> п</w:t>
+      </w:r>
+      <w:r>
+        <w:rPr>
+          <w:b/>
+          <w:lang w:val="bg-BG"/>
+        </w:rPr>
+        <w:t>ремах</w:t>
+      </w:r>
+      <w:r>
+        <w:rPr>
+          <w:b/>
+          <w:lang w:val="bg-BG"/>
+        </w:rPr>
+        <w:t>ва</w:t>
+      </w:r>
+      <w:r>
+        <w:rPr>
+          <w:b/>
+          <w:lang w:val="bg-BG"/>
+        </w:rPr>
+        <w:t xml:space="preserve"> </w:t>
+      </w:r>
+      <w:r>
+        <w:rPr>
+          <w:b/>
+          <w:bCs/>
+          <w:lang w:val="bg-BG"/>
+        </w:rPr>
+        <w:t>миньона</w:t>
+      </w:r>
+      <w:r>
+        <w:t xml:space="preserve">, </w:t>
+      </w:r>
+      <w:r>
+        <w:rPr>
           <w:lang w:val="bg-BG"/>
         </w:rPr>
         <w:t xml:space="preserve">чието </w:t>
@@ -2035,32 +2473,50 @@
         <w:t>Id</w:t>
       </w:r>
       <w:r>
+        <w:rPr>
+          <w:b/>
+        </w:rPr>
         <w:t xml:space="preserve"> </w:t>
       </w:r>
       <w:r>
         <w:rPr>
           <w:lang w:val="bg-BG"/>
         </w:rPr>
-        <w:t xml:space="preserve">е </w:t>
-      </w:r>
-      <w:r>
-        <w:rPr>
-          <w:b/>
-          <w:lang w:val="bg-BG"/>
-        </w:rPr>
-        <w:t xml:space="preserve">различно </w:t>
-      </w:r>
-      <w:r>
-        <w:rPr>
-          <w:lang w:val="bg-BG"/>
-        </w:rPr>
-        <w:t xml:space="preserve">от </w:t>
+        <w:t xml:space="preserve">е равно на </w:t>
       </w:r>
       <w:r>
         <w:rPr>
           <w:b/>
         </w:rPr>
         <w:t>2</w:t>
+      </w:r>
+      <w:r>
+        <w:rPr>
+          <w:b/>
+          <w:lang w:val="bg-BG"/>
+        </w:rPr>
+        <w:t xml:space="preserve"> </w:t>
+      </w:r>
+      <w:r>
+        <w:rPr>
+          <w:bCs/>
+          <w:lang w:val="bg-BG"/>
+        </w:rPr>
+        <w:t xml:space="preserve">и избира </w:t>
+      </w:r>
+      <w:r>
+        <w:rPr>
+          <w:lang w:val="bg-BG"/>
+        </w:rPr>
+        <w:t xml:space="preserve">всчики записи от таблицата </w:t>
+      </w:r>
+      <w:r>
+        <w:rPr>
+          <w:rFonts w:ascii="Consolas" w:hAnsi="Consolas"/>
+          <w:b/>
+          <w:bCs/>
+        </w:rPr>
+        <w:t>Minions</w:t>
       </w:r>
       <w:r>
         <w:t>.</w:t>
@@ -2068,533 +2524,334 @@
     </w:p>
     <w:p>
       <w:pPr>
-        <w:rPr>
-          <w:lang w:val="bg-BG"/>
-        </w:rPr>
-      </w:pPr>
-      <w:r>
-        <w:rPr>
-          <w:highlight w:val="yellow"/>
-        </w:rPr>
-        <w:t xml:space="preserve">TODO: </w:t>
-      </w:r>
-      <w:r>
-        <w:rPr>
-          <w:highlight w:val="yellow"/>
-          <w:lang w:val="bg-BG"/>
-        </w:rPr>
-        <w:t xml:space="preserve">за да се направи с </w:t>
-      </w:r>
-      <w:r>
-        <w:rPr>
-          <w:highlight w:val="yellow"/>
-        </w:rPr>
-        <w:t xml:space="preserve">judge </w:t>
-      </w:r>
-      <w:r>
-        <w:rPr>
-          <w:highlight w:val="yellow"/>
-          <w:lang w:val="bg-BG"/>
-        </w:rPr>
-        <w:t xml:space="preserve">тази задача, ще трябва да се адаптира леко условието </w:t>
-      </w:r>
-      <w:r>
-        <w:rPr>
-          <w:highlight w:val="yellow"/>
-          <w:lang w:val="bg-BG"/>
-        </w:rPr>
-        <w:sym w:font="Wingdings" w:char="F0E0"/>
-      </w:r>
-      <w:r>
-        <w:rPr>
-          <w:highlight w:val="yellow"/>
-          <w:lang w:val="bg-BG"/>
-        </w:rPr>
-        <w:t xml:space="preserve"> да се напише поредица от </w:t>
-      </w:r>
-      <w:r>
-        <w:rPr>
-          <w:highlight w:val="yellow"/>
-        </w:rPr>
-        <w:t>SQL</w:t>
-      </w:r>
-      <w:r>
-        <w:rPr>
-          <w:highlight w:val="yellow"/>
-          <w:lang w:val="bg-BG"/>
-        </w:rPr>
-        <w:t xml:space="preserve"> </w:t>
-      </w:r>
-      <w:r>
-        <w:rPr>
-          <w:highlight w:val="yellow"/>
-        </w:rPr>
-        <w:t xml:space="preserve">UPDATE </w:t>
-      </w:r>
-      <w:r>
-        <w:rPr>
-          <w:highlight w:val="yellow"/>
-          <w:lang w:val="bg-BG"/>
-        </w:rPr>
-        <w:t xml:space="preserve">заявка, след нея да се напише </w:t>
-      </w:r>
-      <w:r>
-        <w:rPr>
-          <w:highlight w:val="yellow"/>
-        </w:rPr>
-        <w:t xml:space="preserve">SQL SELECT </w:t>
-      </w:r>
-      <w:r>
-        <w:rPr>
-          <w:highlight w:val="yellow"/>
-          <w:lang w:val="bg-BG"/>
-        </w:rPr>
-        <w:t xml:space="preserve">заявка, с която да се провери дали изходът в теста в </w:t>
-      </w:r>
-      <w:r>
-        <w:rPr>
-          <w:highlight w:val="yellow"/>
-        </w:rPr>
-        <w:t xml:space="preserve">judge </w:t>
-      </w:r>
-      <w:r>
-        <w:rPr>
-          <w:highlight w:val="yellow"/>
-          <w:lang w:val="bg-BG"/>
-        </w:rPr>
-        <w:t>е както се очаква след извършената промяна в таблицата.</w:t>
+        <w:pStyle w:val="Heading2"/>
+      </w:pPr>
+      <w:r>
+        <w:t>Изтрийте данните от</w:t>
+      </w:r>
+      <w:r>
+        <w:t xml:space="preserve"> таблицата </w:t>
+      </w:r>
+      <w:r>
+        <w:rPr>
+          <w:lang w:val="en-US"/>
+        </w:rPr>
+        <w:t>Minions</w:t>
       </w:r>
     </w:p>
     <w:p>
-      <w:pPr>
-        <w:pStyle w:val="Heading2"/>
-      </w:pPr>
-      <w:r>
-        <w:t xml:space="preserve">Изтрийте </w:t>
-      </w:r>
-      <w:proofErr w:type="spellStart"/>
-      <w:r>
-        <w:t>миньон</w:t>
-      </w:r>
-      <w:proofErr w:type="spellEnd"/>
-      <w:r>
-        <w:t xml:space="preserve"> с </w:t>
-      </w:r>
-      <w:r>
-        <w:rPr>
-          <w:noProof/>
-          <w:lang w:val="en-US"/>
-        </w:rPr>
-        <w:t>ID</w:t>
+      <w:r>
+        <w:rPr>
+          <w:bCs/>
+          <w:lang w:val="bg-BG"/>
+        </w:rPr>
+        <w:t>Напишете</w:t>
+      </w:r>
+      <w:r>
+        <w:rPr>
+          <w:bCs/>
+          <w:lang w:val="bg-BG"/>
+        </w:rPr>
+        <w:t xml:space="preserve"> </w:t>
+      </w:r>
+      <w:r>
+        <w:rPr>
+          <w:b/>
+          <w:lang w:val="bg-BG"/>
+        </w:rPr>
+        <w:t>поредица</w:t>
+      </w:r>
+      <w:r>
+        <w:rPr>
+          <w:bCs/>
+          <w:lang w:val="bg-BG"/>
+        </w:rPr>
+        <w:t xml:space="preserve"> от </w:t>
+      </w:r>
+      <w:r>
+        <w:rPr>
+          <w:b/>
+          <w:lang w:val="bg-BG"/>
+        </w:rPr>
+        <w:t>SQL</w:t>
+      </w:r>
+      <w:r>
+        <w:rPr>
+          <w:bCs/>
+          <w:lang w:val="bg-BG"/>
+        </w:rPr>
+        <w:t xml:space="preserve"> </w:t>
+      </w:r>
+      <w:r>
+        <w:rPr>
+          <w:b/>
+          <w:lang w:val="bg-BG"/>
+        </w:rPr>
+        <w:t>заявки</w:t>
+      </w:r>
+      <w:r>
+        <w:rPr>
+          <w:bCs/>
+        </w:rPr>
+        <w:t xml:space="preserve">, </w:t>
+      </w:r>
+      <w:r>
+        <w:rPr>
+          <w:bCs/>
+          <w:lang w:val="bg-BG"/>
+        </w:rPr>
+        <w:t>която</w:t>
+      </w:r>
+      <w:r>
+        <w:rPr>
+          <w:b/>
+          <w:lang w:val="bg-BG"/>
+        </w:rPr>
+        <w:t xml:space="preserve"> </w:t>
+      </w:r>
+      <w:r>
+        <w:rPr>
+          <w:b/>
+          <w:lang w:val="bg-BG"/>
+        </w:rPr>
+        <w:t>изтрива</w:t>
+      </w:r>
+      <w:r>
+        <w:rPr>
+          <w:b/>
+          <w:lang w:val="bg-BG"/>
+        </w:rPr>
+        <w:t xml:space="preserve"> всички данни</w:t>
+      </w:r>
+      <w:r>
+        <w:rPr>
+          <w:lang w:val="bg-BG"/>
+        </w:rPr>
+        <w:t xml:space="preserve"> от таблицата </w:t>
+      </w:r>
+      <w:r>
+        <w:rPr>
+          <w:rFonts w:ascii="Consolas" w:hAnsi="Consolas"/>
+          <w:b/>
+          <w:bCs/>
+        </w:rPr>
+        <w:t>Minions</w:t>
+      </w:r>
+      <w:r>
+        <w:t xml:space="preserve"> </w:t>
+      </w:r>
+      <w:r>
+        <w:rPr>
+          <w:lang w:val="bg-BG"/>
+        </w:rPr>
+        <w:t xml:space="preserve">и избира всички записи от таблицата </w:t>
+      </w:r>
+      <w:r>
+        <w:rPr>
+          <w:rFonts w:ascii="Consolas" w:hAnsi="Consolas"/>
+          <w:b/>
+          <w:bCs/>
+        </w:rPr>
+        <w:t>Minions</w:t>
+      </w:r>
+      <w:r>
+        <w:t>.</w:t>
       </w:r>
     </w:p>
     <w:p>
       <w:pPr>
-        <w:rPr>
-          <w:lang w:val="bg-BG"/>
-        </w:rPr>
-      </w:pPr>
-      <w:r>
-        <w:rPr>
-          <w:b/>
-          <w:lang w:val="bg-BG"/>
-        </w:rPr>
-        <w:t xml:space="preserve">Премахнете </w:t>
-      </w:r>
-      <w:r>
-        <w:rPr>
-          <w:lang w:val="bg-BG"/>
-        </w:rPr>
-        <w:t>миньона</w:t>
-      </w:r>
-      <w:r>
-        <w:t xml:space="preserve">, </w:t>
-      </w:r>
-      <w:r>
-        <w:rPr>
-          <w:lang w:val="bg-BG"/>
-        </w:rPr>
-        <w:t xml:space="preserve">чието </w:t>
-      </w:r>
-      <w:r>
-        <w:rPr>
-          <w:rFonts w:ascii="Consolas" w:hAnsi="Consolas"/>
-          <w:b/>
-        </w:rPr>
-        <w:t>Id</w:t>
-      </w:r>
-      <w:r>
-        <w:rPr>
-          <w:b/>
-        </w:rPr>
-        <w:t xml:space="preserve"> </w:t>
-      </w:r>
-      <w:r>
-        <w:rPr>
-          <w:lang w:val="bg-BG"/>
-        </w:rPr>
-        <w:t xml:space="preserve">е равно на </w:t>
-      </w:r>
-      <w:r>
-        <w:rPr>
-          <w:b/>
-        </w:rPr>
-        <w:t>2</w:t>
-      </w:r>
-      <w:r>
-        <w:t>.</w:t>
+        <w:pStyle w:val="Heading2"/>
+      </w:pPr>
+      <w:r>
+        <w:t>Изтрийте всички таблици</w:t>
       </w:r>
     </w:p>
     <w:p>
       <w:pPr>
-        <w:pStyle w:val="Heading2"/>
-      </w:pPr>
-      <w:r>
-        <w:t>Изтрийте данните от</w:t>
-      </w:r>
-      <w:r>
-        <w:t xml:space="preserve"> таблицата </w:t>
-      </w:r>
-      <w:r>
-        <w:rPr>
-          <w:lang w:val="en-US"/>
+        <w:rPr>
+          <w:highlight w:val="yellow"/>
+        </w:rPr>
+      </w:pPr>
+      <w:r>
+        <w:rPr>
+          <w:b/>
+          <w:lang w:val="bg-BG"/>
+        </w:rPr>
+        <w:t>Изтрийте всички таблици</w:t>
+      </w:r>
+      <w:r>
+        <w:rPr>
+          <w:lang w:val="bg-BG"/>
+        </w:rPr>
+        <w:t xml:space="preserve"> от базата данни на </w:t>
+      </w:r>
+      <w:r>
+        <w:rPr>
+          <w:rFonts w:ascii="Consolas" w:hAnsi="Consolas"/>
+          <w:b/>
+          <w:bCs/>
         </w:rPr>
         <w:t>Minions</w:t>
       </w:r>
-    </w:p>
-    <w:p>
-      <w:r>
-        <w:rPr>
-          <w:b/>
-          <w:lang w:val="bg-BG"/>
-        </w:rPr>
-        <w:t>Изтрийте всички данни</w:t>
-      </w:r>
-      <w:r>
-        <w:rPr>
-          <w:lang w:val="bg-BG"/>
-        </w:rPr>
-        <w:t xml:space="preserve"> от таблицата </w:t>
-      </w:r>
-      <w:r>
-        <w:rPr>
-          <w:rFonts w:ascii="Consolas" w:hAnsi="Consolas"/>
+      <w:r>
+        <w:t xml:space="preserve"> </w:t>
+      </w:r>
+      <w:r>
+        <w:rPr>
+          <w:lang w:val="bg-BG"/>
+        </w:rPr>
+        <w:t xml:space="preserve">с помощта на </w:t>
+      </w:r>
+      <w:r>
+        <w:rPr>
+          <w:b/>
+          <w:noProof/>
+        </w:rPr>
+        <w:t xml:space="preserve">SQL </w:t>
+      </w:r>
+      <w:r>
+        <w:rPr>
+          <w:b/>
+          <w:lang w:val="bg-BG"/>
+        </w:rPr>
+        <w:t>заявка</w:t>
+      </w:r>
+      <w:r>
+        <w:t>.</w:t>
+      </w:r>
+      <w:r>
+        <w:t xml:space="preserve"> </w:t>
+      </w:r>
+      <w:r>
+        <w:rPr>
           <w:b/>
           <w:bCs/>
-        </w:rPr>
-        <w:t>Minions</w:t>
-      </w:r>
-      <w:r>
+          <w:lang w:val="bg-BG"/>
+        </w:rPr>
+        <w:t>Добавете</w:t>
+      </w:r>
+      <w:r>
+        <w:rPr>
+          <w:lang w:val="bg-BG"/>
+        </w:rPr>
+        <w:t xml:space="preserve"> следния код </w:t>
+      </w:r>
+      <w:r>
+        <w:rPr>
+          <w:b/>
+          <w:bCs/>
+          <w:lang w:val="bg-BG"/>
+        </w:rPr>
+        <w:t>след</w:t>
+      </w:r>
+      <w:r>
+        <w:rPr>
+          <w:lang w:val="bg-BG"/>
+        </w:rPr>
         <w:t xml:space="preserve"> </w:t>
       </w:r>
       <w:r>
         <w:rPr>
-          <w:lang w:val="bg-BG"/>
-        </w:rPr>
-        <w:t xml:space="preserve">с помощта на </w:t>
-      </w:r>
-      <w:r>
-        <w:rPr>
-          <w:b/>
-          <w:noProof/>
-        </w:rPr>
-        <w:t xml:space="preserve">SQL </w:t>
-      </w:r>
-      <w:r>
-        <w:rPr>
-          <w:b/>
-          <w:lang w:val="bg-BG"/>
-        </w:rPr>
-        <w:t>заявка</w:t>
-      </w:r>
-      <w:r>
+          <w:b/>
+          <w:bCs/>
+          <w:lang w:val="bg-BG"/>
+        </w:rPr>
+        <w:t>заявката</w:t>
+      </w:r>
+      <w:r>
+        <w:rPr>
+          <w:lang w:val="bg-BG"/>
+        </w:rPr>
+        <w:t xml:space="preserve"> </w:t>
+      </w:r>
+      <w:r>
+        <w:rPr>
+          <w:b/>
+          <w:bCs/>
+          <w:lang w:val="bg-BG"/>
+        </w:rPr>
+        <w:t>си</w:t>
+      </w:r>
+      <w:r>
+        <w:rPr>
+          <w:lang w:val="bg-BG"/>
+        </w:rPr>
+        <w:t xml:space="preserve"> и проверете дали </w:t>
+      </w:r>
+      <w:r>
+        <w:rPr>
+          <w:b/>
+          <w:bCs/>
+          <w:lang w:val="bg-BG"/>
+        </w:rPr>
+        <w:t>след изпълнението му</w:t>
+      </w:r>
+      <w:r>
+        <w:rPr>
+          <w:lang w:val="bg-BG"/>
+        </w:rPr>
+        <w:t xml:space="preserve">, ще се изведат </w:t>
+      </w:r>
+      <w:r>
+        <w:rPr>
+          <w:b/>
+          <w:bCs/>
+          <w:lang w:val="bg-BG"/>
+        </w:rPr>
+        <w:t>очакваните съобщения</w:t>
+      </w:r>
+      <w:r>
+        <w:rPr>
+          <w:lang w:val="bg-BG"/>
+        </w:rPr>
+        <w:t xml:space="preserve">, за </w:t>
+      </w:r>
+      <w:r>
+        <w:rPr>
+          <w:b/>
+          <w:bCs/>
+          <w:lang w:val="bg-BG"/>
+        </w:rPr>
+        <w:t>изтрити таблици</w:t>
+      </w:r>
+      <w:r>
+        <w:rPr>
+          <w:lang w:val="bg-BG"/>
+        </w:rPr>
         <w:t>.</w:t>
       </w:r>
-    </w:p>
-    <w:p>
-      <w:pPr>
-        <w:rPr>
-          <w:lang w:val="bg-BG"/>
-        </w:rPr>
-      </w:pPr>
-      <w:r>
-        <w:rPr>
-          <w:highlight w:val="yellow"/>
-        </w:rPr>
-        <w:t xml:space="preserve">TODO: </w:t>
-      </w:r>
-      <w:r>
-        <w:rPr>
-          <w:highlight w:val="yellow"/>
-          <w:lang w:val="bg-BG"/>
-        </w:rPr>
-        <w:t xml:space="preserve">за да се направи с </w:t>
-      </w:r>
-      <w:r>
-        <w:rPr>
-          <w:highlight w:val="yellow"/>
-        </w:rPr>
-        <w:t xml:space="preserve">judge </w:t>
-      </w:r>
-      <w:r>
-        <w:rPr>
-          <w:highlight w:val="yellow"/>
-          <w:lang w:val="bg-BG"/>
-        </w:rPr>
-        <w:t xml:space="preserve">тази задача, ще трябва да се адаптира леко условието </w:t>
-      </w:r>
-      <w:r>
-        <w:rPr>
-          <w:highlight w:val="yellow"/>
-          <w:lang w:val="bg-BG"/>
-        </w:rPr>
-        <w:sym w:font="Wingdings" w:char="F0E0"/>
-      </w:r>
-      <w:r>
-        <w:rPr>
-          <w:highlight w:val="yellow"/>
-          <w:lang w:val="bg-BG"/>
-        </w:rPr>
-        <w:t xml:space="preserve"> да се напише поредица от </w:t>
-      </w:r>
-      <w:r>
-        <w:rPr>
-          <w:highlight w:val="yellow"/>
-        </w:rPr>
-        <w:t>SQL</w:t>
-      </w:r>
-      <w:r>
-        <w:rPr>
-          <w:highlight w:val="yellow"/>
-          <w:lang w:val="bg-BG"/>
-        </w:rPr>
+      <w:r>
         <w:t xml:space="preserve"> </w:t>
       </w:r>
       <w:r>
         <w:rPr>
-          <w:highlight w:val="yellow"/>
-        </w:rPr>
-        <w:t>DELETE / TRUNCATE</w:t>
-      </w:r>
-      <w:r>
-        <w:rPr>
-          <w:highlight w:val="yellow"/>
-        </w:rPr>
-        <w:t xml:space="preserve"> </w:t>
-      </w:r>
-      <w:r>
-        <w:rPr>
-          <w:highlight w:val="yellow"/>
-          <w:lang w:val="bg-BG"/>
-        </w:rPr>
-        <w:t xml:space="preserve">заявка, след нея да се напише </w:t>
-      </w:r>
-      <w:r>
-        <w:rPr>
-          <w:highlight w:val="yellow"/>
-        </w:rPr>
-        <w:t xml:space="preserve">SQL SELECT </w:t>
-      </w:r>
-      <w:r>
-        <w:rPr>
-          <w:highlight w:val="yellow"/>
-          <w:lang w:val="bg-BG"/>
-        </w:rPr>
-        <w:t xml:space="preserve">заявка, с която да се провери дали изходът в теста в </w:t>
-      </w:r>
-      <w:r>
-        <w:rPr>
-          <w:highlight w:val="yellow"/>
-        </w:rPr>
-        <w:t xml:space="preserve">judge </w:t>
-      </w:r>
-      <w:r>
-        <w:rPr>
-          <w:highlight w:val="yellow"/>
-          <w:lang w:val="bg-BG"/>
-        </w:rPr>
-        <w:t>е както се очаква след извършената промяна в таблицата.</w:t>
-      </w:r>
-    </w:p>
-    <w:p>
-      <w:pPr>
-        <w:pStyle w:val="Heading2"/>
-      </w:pPr>
-      <w:r>
-        <w:t>Изтрийте всички таблици</w:t>
-      </w:r>
-    </w:p>
-    <w:p>
-      <w:r>
-        <w:rPr>
-          <w:b/>
-          <w:lang w:val="bg-BG"/>
-        </w:rPr>
-        <w:t>Изтрийте всички таблици</w:t>
-      </w:r>
-      <w:r>
-        <w:rPr>
-          <w:lang w:val="bg-BG"/>
-        </w:rPr>
-        <w:t xml:space="preserve"> от базата данни на </w:t>
-      </w:r>
-      <w:r>
-        <w:rPr>
-          <w:rFonts w:ascii="Consolas" w:hAnsi="Consolas"/>
+          <w:lang w:val="bg-BG"/>
+        </w:rPr>
+        <w:t xml:space="preserve">Качете </w:t>
+      </w:r>
+      <w:r>
+        <w:rPr>
           <w:b/>
           <w:bCs/>
-        </w:rPr>
-        <w:t>Minions</w:t>
-      </w:r>
-      <w:r>
-        <w:t xml:space="preserve"> </w:t>
-      </w:r>
-      <w:r>
-        <w:rPr>
-          <w:lang w:val="bg-BG"/>
-        </w:rPr>
-        <w:t xml:space="preserve">с помощта на </w:t>
-      </w:r>
-      <w:r>
-        <w:rPr>
-          <w:b/>
-          <w:noProof/>
-        </w:rPr>
-        <w:t xml:space="preserve">SQL </w:t>
-      </w:r>
-      <w:r>
-        <w:rPr>
-          <w:b/>
-          <w:lang w:val="bg-BG"/>
-        </w:rPr>
-        <w:t>заявка</w:t>
+          <w:lang w:val="bg-BG"/>
+        </w:rPr>
+        <w:t>всичко</w:t>
+      </w:r>
+      <w:r>
+        <w:rPr>
+          <w:lang w:val="bg-BG"/>
+        </w:rPr>
+        <w:t xml:space="preserve"> в </w:t>
+      </w:r>
+      <w:r>
+        <w:rPr>
+          <w:b/>
+          <w:bCs/>
+        </w:rPr>
+        <w:t>Judge</w:t>
       </w:r>
       <w:r>
         <w:t>.</w:t>
-      </w:r>
-    </w:p>
-    <w:p>
-      <w:pPr>
-        <w:rPr>
-          <w:highlight w:val="yellow"/>
-          <w:lang w:val="bg-BG"/>
-        </w:rPr>
-      </w:pPr>
-      <w:r>
-        <w:rPr>
-          <w:highlight w:val="yellow"/>
-        </w:rPr>
-        <w:t xml:space="preserve">TODO: </w:t>
-      </w:r>
-      <w:r>
-        <w:rPr>
-          <w:highlight w:val="yellow"/>
-          <w:lang w:val="bg-BG"/>
-        </w:rPr>
-        <w:t xml:space="preserve">за да се направи с </w:t>
-      </w:r>
-      <w:r>
-        <w:rPr>
-          <w:highlight w:val="yellow"/>
-        </w:rPr>
-        <w:t xml:space="preserve">judge </w:t>
-      </w:r>
-      <w:r>
-        <w:rPr>
-          <w:highlight w:val="yellow"/>
-          <w:lang w:val="bg-BG"/>
-        </w:rPr>
-        <w:t xml:space="preserve">тази задача, ще трябва да се адаптира леко условието </w:t>
-      </w:r>
-      <w:r>
-        <w:rPr>
-          <w:highlight w:val="yellow"/>
-          <w:lang w:val="bg-BG"/>
-        </w:rPr>
-        <w:sym w:font="Wingdings" w:char="F0E0"/>
-      </w:r>
-      <w:r>
-        <w:rPr>
-          <w:highlight w:val="yellow"/>
-          <w:lang w:val="bg-BG"/>
-        </w:rPr>
-        <w:t xml:space="preserve"> </w:t>
-      </w:r>
-      <w:r>
-        <w:rPr>
-          <w:highlight w:val="yellow"/>
-          <w:lang w:val="bg-BG"/>
-        </w:rPr>
-        <w:br/>
-        <w:t xml:space="preserve">1) </w:t>
-      </w:r>
-      <w:r>
-        <w:rPr>
-          <w:highlight w:val="yellow"/>
-          <w:lang w:val="bg-BG"/>
-        </w:rPr>
-        <w:t xml:space="preserve">да се напише поредица от </w:t>
-      </w:r>
-      <w:r>
-        <w:rPr>
-          <w:highlight w:val="yellow"/>
-        </w:rPr>
-        <w:t>SQL</w:t>
-      </w:r>
-      <w:r>
-        <w:rPr>
-          <w:highlight w:val="yellow"/>
-          <w:lang w:val="bg-BG"/>
-        </w:rPr>
-        <w:t xml:space="preserve"> </w:t>
-      </w:r>
-      <w:r>
-        <w:rPr>
-          <w:highlight w:val="yellow"/>
-        </w:rPr>
-        <w:t xml:space="preserve">DROP </w:t>
-      </w:r>
-      <w:r>
-        <w:rPr>
-          <w:highlight w:val="yellow"/>
-          <w:lang w:val="bg-BG"/>
-        </w:rPr>
-        <w:t>заявка</w:t>
-      </w:r>
-      <w:r>
-        <w:rPr>
-          <w:highlight w:val="yellow"/>
-          <w:lang w:val="bg-BG"/>
-        </w:rPr>
-        <w:br/>
-        <w:t>2)</w:t>
-      </w:r>
-      <w:r>
-        <w:rPr>
-          <w:highlight w:val="yellow"/>
-          <w:lang w:val="bg-BG"/>
-        </w:rPr>
-        <w:t xml:space="preserve"> след нея да се напише </w:t>
-      </w:r>
-      <w:r>
-        <w:rPr>
-          <w:highlight w:val="yellow"/>
-        </w:rPr>
-        <w:t xml:space="preserve">SQL SELECT </w:t>
-      </w:r>
-      <w:r>
-        <w:rPr>
-          <w:highlight w:val="yellow"/>
-          <w:lang w:val="bg-BG"/>
-        </w:rPr>
-        <w:t xml:space="preserve">заявка, с която да се провери дали </w:t>
-      </w:r>
-      <w:r>
-        <w:rPr>
-          <w:highlight w:val="yellow"/>
-          <w:lang w:val="bg-BG"/>
-        </w:rPr>
-        <w:t>таблиците са изтрити, примерно:</w:t>
       </w:r>
     </w:p>
     <w:tbl>
@@ -2627,7 +2884,6 @@
                 <w:color w:val="000000"/>
                 <w:sz w:val="19"/>
                 <w:szCs w:val="19"/>
-                <w:highlight w:val="yellow"/>
               </w:rPr>
             </w:pPr>
             <w:r>
@@ -2637,7 +2893,6 @@
                 <w:color w:val="0000FF"/>
                 <w:sz w:val="19"/>
                 <w:szCs w:val="19"/>
-                <w:highlight w:val="yellow"/>
               </w:rPr>
               <w:t>IF</w:t>
             </w:r>
@@ -2648,7 +2903,6 @@
                 <w:color w:val="000000"/>
                 <w:sz w:val="19"/>
                 <w:szCs w:val="19"/>
-                <w:highlight w:val="yellow"/>
               </w:rPr>
               <w:t xml:space="preserve"> </w:t>
             </w:r>
@@ -2659,7 +2913,6 @@
                 <w:color w:val="FF00FF"/>
                 <w:sz w:val="19"/>
                 <w:szCs w:val="19"/>
-                <w:highlight w:val="yellow"/>
               </w:rPr>
               <w:t>OBJECT_ID</w:t>
             </w:r>
@@ -2670,7 +2923,6 @@
                 <w:color w:val="808080"/>
                 <w:sz w:val="19"/>
                 <w:szCs w:val="19"/>
-                <w:highlight w:val="yellow"/>
               </w:rPr>
               <w:t>(</w:t>
             </w:r>
@@ -2681,7 +2933,6 @@
                 <w:color w:val="FF0000"/>
                 <w:sz w:val="19"/>
                 <w:szCs w:val="19"/>
-                <w:highlight w:val="yellow"/>
               </w:rPr>
               <w:t>'Minions'</w:t>
             </w:r>
@@ -2692,7 +2943,6 @@
                 <w:color w:val="808080"/>
                 <w:sz w:val="19"/>
                 <w:szCs w:val="19"/>
-                <w:highlight w:val="yellow"/>
               </w:rPr>
               <w:t>)</w:t>
             </w:r>
@@ -2703,7 +2953,6 @@
                 <w:color w:val="000000"/>
                 <w:sz w:val="19"/>
                 <w:szCs w:val="19"/>
-                <w:highlight w:val="yellow"/>
               </w:rPr>
               <w:t xml:space="preserve"> </w:t>
             </w:r>
@@ -2714,7 +2963,6 @@
                 <w:color w:val="808080"/>
                 <w:sz w:val="19"/>
                 <w:szCs w:val="19"/>
-                <w:highlight w:val="yellow"/>
               </w:rPr>
               <w:t>IS</w:t>
             </w:r>
@@ -2725,7 +2973,6 @@
                 <w:color w:val="000000"/>
                 <w:sz w:val="19"/>
                 <w:szCs w:val="19"/>
-                <w:highlight w:val="yellow"/>
               </w:rPr>
               <w:t xml:space="preserve"> </w:t>
             </w:r>
@@ -2736,7 +2983,6 @@
                 <w:color w:val="808080"/>
                 <w:sz w:val="19"/>
                 <w:szCs w:val="19"/>
-                <w:highlight w:val="yellow"/>
               </w:rPr>
               <w:t>NULL</w:t>
             </w:r>
@@ -2753,7 +2999,6 @@
                 <w:color w:val="000000"/>
                 <w:sz w:val="19"/>
                 <w:szCs w:val="19"/>
-                <w:highlight w:val="yellow"/>
               </w:rPr>
             </w:pPr>
             <w:r>
@@ -2763,7 +3008,6 @@
                 <w:color w:val="000000"/>
                 <w:sz w:val="19"/>
                 <w:szCs w:val="19"/>
-                <w:highlight w:val="yellow"/>
               </w:rPr>
               <w:t xml:space="preserve">    </w:t>
             </w:r>
@@ -2774,7 +3018,6 @@
                 <w:color w:val="0000FF"/>
                 <w:sz w:val="19"/>
                 <w:szCs w:val="19"/>
-                <w:highlight w:val="yellow"/>
               </w:rPr>
               <w:t>PRINT</w:t>
             </w:r>
@@ -2785,7 +3028,6 @@
                 <w:color w:val="000000"/>
                 <w:sz w:val="19"/>
                 <w:szCs w:val="19"/>
-                <w:highlight w:val="yellow"/>
               </w:rPr>
               <w:t xml:space="preserve"> </w:t>
             </w:r>
@@ -2796,7 +3038,6 @@
                 <w:color w:val="FF0000"/>
                 <w:sz w:val="19"/>
                 <w:szCs w:val="19"/>
-                <w:highlight w:val="yellow"/>
               </w:rPr>
               <w:t>'Table Minions deleted'</w:t>
             </w:r>
@@ -2807,7 +3048,6 @@
                 <w:color w:val="808080"/>
                 <w:sz w:val="19"/>
                 <w:szCs w:val="19"/>
-                <w:highlight w:val="yellow"/>
               </w:rPr>
               <w:t>;</w:t>
             </w:r>
@@ -2824,7 +3064,6 @@
                 <w:color w:val="000000"/>
                 <w:sz w:val="19"/>
                 <w:szCs w:val="19"/>
-                <w:highlight w:val="yellow"/>
               </w:rPr>
             </w:pPr>
             <w:r>
@@ -2834,7 +3073,6 @@
                 <w:color w:val="0000FF"/>
                 <w:sz w:val="19"/>
                 <w:szCs w:val="19"/>
-                <w:highlight w:val="yellow"/>
               </w:rPr>
               <w:t>ELSE</w:t>
             </w:r>
@@ -2851,7 +3089,6 @@
                 <w:color w:val="808080"/>
                 <w:sz w:val="19"/>
                 <w:szCs w:val="19"/>
-                <w:highlight w:val="yellow"/>
               </w:rPr>
             </w:pPr>
             <w:r>
@@ -2861,7 +3098,6 @@
                 <w:color w:val="000000"/>
                 <w:sz w:val="19"/>
                 <w:szCs w:val="19"/>
-                <w:highlight w:val="yellow"/>
               </w:rPr>
               <w:t xml:space="preserve">    </w:t>
             </w:r>
@@ -2872,7 +3108,6 @@
                 <w:color w:val="0000FF"/>
                 <w:sz w:val="19"/>
                 <w:szCs w:val="19"/>
-                <w:highlight w:val="yellow"/>
               </w:rPr>
               <w:t>PRINT</w:t>
             </w:r>
@@ -2883,7 +3118,6 @@
                 <w:color w:val="000000"/>
                 <w:sz w:val="19"/>
                 <w:szCs w:val="19"/>
-                <w:highlight w:val="yellow"/>
               </w:rPr>
               <w:t xml:space="preserve"> </w:t>
             </w:r>
@@ -2894,7 +3128,6 @@
                 <w:color w:val="FF0000"/>
                 <w:sz w:val="19"/>
                 <w:szCs w:val="19"/>
-                <w:highlight w:val="yellow"/>
               </w:rPr>
               <w:t>'Table Minions exists'</w:t>
             </w:r>
@@ -2905,7 +3138,6 @@
                 <w:color w:val="808080"/>
                 <w:sz w:val="19"/>
                 <w:szCs w:val="19"/>
-                <w:highlight w:val="yellow"/>
               </w:rPr>
               <w:t>;</w:t>
             </w:r>
@@ -2922,7 +3154,6 @@
                 <w:color w:val="000000"/>
                 <w:sz w:val="19"/>
                 <w:szCs w:val="19"/>
-                <w:highlight w:val="yellow"/>
               </w:rPr>
             </w:pPr>
           </w:p>
@@ -2938,7 +3169,6 @@
                 <w:color w:val="000000"/>
                 <w:sz w:val="19"/>
                 <w:szCs w:val="19"/>
-                <w:highlight w:val="yellow"/>
               </w:rPr>
             </w:pPr>
             <w:r>
@@ -2948,7 +3178,6 @@
                 <w:color w:val="0000FF"/>
                 <w:sz w:val="19"/>
                 <w:szCs w:val="19"/>
-                <w:highlight w:val="yellow"/>
               </w:rPr>
               <w:t>IF</w:t>
             </w:r>
@@ -2959,7 +3188,6 @@
                 <w:color w:val="000000"/>
                 <w:sz w:val="19"/>
                 <w:szCs w:val="19"/>
-                <w:highlight w:val="yellow"/>
               </w:rPr>
               <w:t xml:space="preserve"> </w:t>
             </w:r>
@@ -2970,7 +3198,6 @@
                 <w:color w:val="FF00FF"/>
                 <w:sz w:val="19"/>
                 <w:szCs w:val="19"/>
-                <w:highlight w:val="yellow"/>
               </w:rPr>
               <w:t>OBJECT_ID</w:t>
             </w:r>
@@ -2981,7 +3208,6 @@
                 <w:color w:val="808080"/>
                 <w:sz w:val="19"/>
                 <w:szCs w:val="19"/>
-                <w:highlight w:val="yellow"/>
               </w:rPr>
               <w:t>(</w:t>
             </w:r>
@@ -2992,31 +3218,8 @@
                 <w:color w:val="FF0000"/>
                 <w:sz w:val="19"/>
                 <w:szCs w:val="19"/>
-                <w:highlight w:val="yellow"/>
               </w:rPr>
-              <w:t>'</w:t>
-            </w:r>
-            <w:r>
-              <w:rPr>
-                <w:rFonts w:ascii="Consolas" w:hAnsi="Consolas" w:cs="Consolas"/>
-                <w:noProof/>
-                <w:color w:val="FF0000"/>
-                <w:sz w:val="19"/>
-                <w:szCs w:val="19"/>
-                <w:highlight w:val="yellow"/>
-              </w:rPr>
-              <w:t>Towns</w:t>
-            </w:r>
-            <w:r>
-              <w:rPr>
-                <w:rFonts w:ascii="Consolas" w:hAnsi="Consolas" w:cs="Consolas"/>
-                <w:noProof/>
-                <w:color w:val="FF0000"/>
-                <w:sz w:val="19"/>
-                <w:szCs w:val="19"/>
-                <w:highlight w:val="yellow"/>
-              </w:rPr>
-              <w:t>'</w:t>
+              <w:t>'Towns'</w:t>
             </w:r>
             <w:r>
               <w:rPr>
@@ -3025,7 +3228,6 @@
                 <w:color w:val="808080"/>
                 <w:sz w:val="19"/>
                 <w:szCs w:val="19"/>
-                <w:highlight w:val="yellow"/>
               </w:rPr>
               <w:t>)</w:t>
             </w:r>
@@ -3036,7 +3238,6 @@
                 <w:color w:val="000000"/>
                 <w:sz w:val="19"/>
                 <w:szCs w:val="19"/>
-                <w:highlight w:val="yellow"/>
               </w:rPr>
               <w:t xml:space="preserve"> </w:t>
             </w:r>
@@ -3047,7 +3248,6 @@
                 <w:color w:val="808080"/>
                 <w:sz w:val="19"/>
                 <w:szCs w:val="19"/>
-                <w:highlight w:val="yellow"/>
               </w:rPr>
               <w:t>IS</w:t>
             </w:r>
@@ -3058,7 +3258,6 @@
                 <w:color w:val="000000"/>
                 <w:sz w:val="19"/>
                 <w:szCs w:val="19"/>
-                <w:highlight w:val="yellow"/>
               </w:rPr>
               <w:t xml:space="preserve"> </w:t>
             </w:r>
@@ -3069,7 +3268,6 @@
                 <w:color w:val="808080"/>
                 <w:sz w:val="19"/>
                 <w:szCs w:val="19"/>
-                <w:highlight w:val="yellow"/>
               </w:rPr>
               <w:t>NULL</w:t>
             </w:r>
@@ -3086,7 +3284,6 @@
                 <w:color w:val="000000"/>
                 <w:sz w:val="19"/>
                 <w:szCs w:val="19"/>
-                <w:highlight w:val="yellow"/>
               </w:rPr>
             </w:pPr>
             <w:r>
@@ -3096,7 +3293,6 @@
                 <w:color w:val="000000"/>
                 <w:sz w:val="19"/>
                 <w:szCs w:val="19"/>
-                <w:highlight w:val="yellow"/>
               </w:rPr>
               <w:t xml:space="preserve">    </w:t>
             </w:r>
@@ -3107,7 +3303,6 @@
                 <w:color w:val="0000FF"/>
                 <w:sz w:val="19"/>
                 <w:szCs w:val="19"/>
-                <w:highlight w:val="yellow"/>
               </w:rPr>
               <w:t>PRINT</w:t>
             </w:r>
@@ -3118,7 +3313,6 @@
                 <w:color w:val="000000"/>
                 <w:sz w:val="19"/>
                 <w:szCs w:val="19"/>
-                <w:highlight w:val="yellow"/>
               </w:rPr>
               <w:t xml:space="preserve"> </w:t>
             </w:r>
@@ -3129,31 +3323,8 @@
                 <w:color w:val="FF0000"/>
                 <w:sz w:val="19"/>
                 <w:szCs w:val="19"/>
-                <w:highlight w:val="yellow"/>
               </w:rPr>
-              <w:t>'Table Towns</w:t>
-            </w:r>
-            <w:r>
-              <w:rPr>
-                <w:rFonts w:ascii="Consolas" w:hAnsi="Consolas" w:cs="Consolas"/>
-                <w:noProof/>
-                <w:color w:val="FF0000"/>
-                <w:sz w:val="19"/>
-                <w:szCs w:val="19"/>
-                <w:highlight w:val="yellow"/>
-              </w:rPr>
-              <w:t xml:space="preserve"> </w:t>
-            </w:r>
-            <w:r>
-              <w:rPr>
-                <w:rFonts w:ascii="Consolas" w:hAnsi="Consolas" w:cs="Consolas"/>
-                <w:noProof/>
-                <w:color w:val="FF0000"/>
-                <w:sz w:val="19"/>
-                <w:szCs w:val="19"/>
-                <w:highlight w:val="yellow"/>
-              </w:rPr>
-              <w:t>deleted'</w:t>
+              <w:t>'Table Towns deleted'</w:t>
             </w:r>
             <w:r>
               <w:rPr>
@@ -3162,7 +3333,6 @@
                 <w:color w:val="808080"/>
                 <w:sz w:val="19"/>
                 <w:szCs w:val="19"/>
-                <w:highlight w:val="yellow"/>
               </w:rPr>
               <w:t>;</w:t>
             </w:r>
@@ -3179,7 +3349,6 @@
                 <w:color w:val="000000"/>
                 <w:sz w:val="19"/>
                 <w:szCs w:val="19"/>
-                <w:highlight w:val="yellow"/>
               </w:rPr>
             </w:pPr>
             <w:r>
@@ -3189,7 +3358,6 @@
                 <w:color w:val="0000FF"/>
                 <w:sz w:val="19"/>
                 <w:szCs w:val="19"/>
-                <w:highlight w:val="yellow"/>
               </w:rPr>
               <w:t>ELSE</w:t>
             </w:r>
@@ -3214,7 +3382,6 @@
                 <w:color w:val="000000"/>
                 <w:sz w:val="19"/>
                 <w:szCs w:val="19"/>
-                <w:highlight w:val="yellow"/>
               </w:rPr>
               <w:t xml:space="preserve">    </w:t>
             </w:r>
@@ -3225,7 +3392,6 @@
                 <w:color w:val="0000FF"/>
                 <w:sz w:val="19"/>
                 <w:szCs w:val="19"/>
-                <w:highlight w:val="yellow"/>
               </w:rPr>
               <w:t>PRINT</w:t>
             </w:r>
@@ -3236,7 +3402,6 @@
                 <w:color w:val="000000"/>
                 <w:sz w:val="19"/>
                 <w:szCs w:val="19"/>
-                <w:highlight w:val="yellow"/>
               </w:rPr>
               <w:t xml:space="preserve"> </w:t>
             </w:r>
@@ -3247,31 +3412,8 @@
                 <w:color w:val="FF0000"/>
                 <w:sz w:val="19"/>
                 <w:szCs w:val="19"/>
-                <w:highlight w:val="yellow"/>
               </w:rPr>
-              <w:t>'Table Towns</w:t>
-            </w:r>
-            <w:r>
-              <w:rPr>
-                <w:rFonts w:ascii="Consolas" w:hAnsi="Consolas" w:cs="Consolas"/>
-                <w:noProof/>
-                <w:color w:val="FF0000"/>
-                <w:sz w:val="19"/>
-                <w:szCs w:val="19"/>
-                <w:highlight w:val="yellow"/>
-              </w:rPr>
-              <w:t xml:space="preserve"> </w:t>
-            </w:r>
-            <w:r>
-              <w:rPr>
-                <w:rFonts w:ascii="Consolas" w:hAnsi="Consolas" w:cs="Consolas"/>
-                <w:noProof/>
-                <w:color w:val="FF0000"/>
-                <w:sz w:val="19"/>
-                <w:szCs w:val="19"/>
-                <w:highlight w:val="yellow"/>
-              </w:rPr>
-              <w:t>exists'</w:t>
+              <w:t>'Table Towns exists'</w:t>
             </w:r>
             <w:r>
               <w:rPr>
@@ -3280,7 +3422,6 @@
                 <w:color w:val="808080"/>
                 <w:sz w:val="19"/>
                 <w:szCs w:val="19"/>
-                <w:highlight w:val="yellow"/>
               </w:rPr>
               <w:t>;</w:t>
             </w:r>
@@ -3301,7 +3442,6 @@
         <w:ind w:left="567" w:hanging="567"/>
       </w:pPr>
       <w:r>
-        <w:lastRenderedPageBreak/>
         <w:t xml:space="preserve">База данни </w:t>
       </w:r>
       <w:r>
@@ -3750,6 +3890,7 @@
         <w:ind w:left="567" w:hanging="567"/>
       </w:pPr>
       <w:r>
+        <w:lastRenderedPageBreak/>
         <w:t>Попълнете таблиците с примерни данни</w:t>
       </w:r>
     </w:p>
@@ -3767,21 +3908,7 @@
         <w:rPr>
           <w:lang w:val="bg-BG"/>
         </w:rPr>
-        <w:t xml:space="preserve">или подобен генеративен </w:t>
-      </w:r>
-      <w:proofErr w:type="spellStart"/>
-      <w:r>
-        <w:rPr>
-          <w:lang w:val="bg-BG"/>
-        </w:rPr>
-        <w:t>чатбот</w:t>
-      </w:r>
-      <w:proofErr w:type="spellEnd"/>
-      <w:r>
-        <w:rPr>
-          <w:lang w:val="bg-BG"/>
-        </w:rPr>
-        <w:t>, например ето така</w:t>
+        <w:t>или подобен генеративен чатбот, например ето така</w:t>
       </w:r>
       <w:r>
         <w:t>:</w:t>
@@ -3813,7 +3940,7 @@
                     <pic:cNvPicPr/>
                   </pic:nvPicPr>
                   <pic:blipFill>
-                    <a:blip r:embed="rId8"/>
+                    <a:blip r:embed="rId12"/>
                     <a:stretch>
                       <a:fillRect/>
                     </a:stretch>
@@ -3851,13 +3978,27 @@
       <w:r>
         <w:t xml:space="preserve">ChatGPT: </w:t>
       </w:r>
-      <w:hyperlink r:id="rId9" w:history="1">
+      <w:hyperlink r:id="rId13" w:history="1">
         <w:r>
           <w:rPr>
             <w:rStyle w:val="Hyperlink"/>
             <w:lang w:val="bg-BG"/>
           </w:rPr>
-          <w:t>https://chat.openai.com/share/1bd6d1f0-0ebf-42c3-8451-2719be3de694</w:t>
+          <w:t>https://chat.openai.com/sh</w:t>
+        </w:r>
+        <w:r>
+          <w:rPr>
+            <w:rStyle w:val="Hyperlink"/>
+            <w:lang w:val="bg-BG"/>
+          </w:rPr>
+          <w:t>a</w:t>
+        </w:r>
+        <w:r>
+          <w:rPr>
+            <w:rStyle w:val="Hyperlink"/>
+            <w:lang w:val="bg-BG"/>
+          </w:rPr>
+          <w:t>re/1bd6d1f0-0ebf-42c3-8451-2719be3de694</w:t>
         </w:r>
       </w:hyperlink>
       <w:r>
@@ -3881,10 +4022,16 @@
       </w:pPr>
       <w:r>
         <w:rPr>
+          <w:lang w:val="bg-BG"/>
+        </w:rPr>
+        <w:t xml:space="preserve">Използвайки базата </w:t>
+      </w:r>
+      <w:r>
+        <w:rPr>
           <w:rFonts w:eastAsia="Times New Roman" w:cs="Times New Roman"/>
           <w:lang w:val="bg-BG"/>
         </w:rPr>
-        <w:t xml:space="preserve">Използвайте базата данни </w:t>
+        <w:t xml:space="preserve">данни </w:t>
       </w:r>
       <w:r>
         <w:rPr>
@@ -3894,11 +4041,43 @@
         <w:t>Hotel</w:t>
       </w:r>
       <w:r>
+        <w:t>,</w:t>
+      </w:r>
+      <w:r>
+        <w:rPr>
+          <w:lang w:val="bg-BG"/>
+        </w:rPr>
+        <w:t xml:space="preserve"> напишете </w:t>
+      </w:r>
+      <w:r>
+        <w:rPr>
+          <w:b/>
+          <w:bCs/>
+          <w:lang w:val="bg-BG"/>
+        </w:rPr>
+        <w:t>поредица</w:t>
+      </w:r>
+      <w:r>
+        <w:rPr>
+          <w:lang w:val="bg-BG"/>
+        </w:rPr>
+        <w:t xml:space="preserve"> от </w:t>
+      </w:r>
+      <w:r>
+        <w:t xml:space="preserve">SQL </w:t>
+      </w:r>
+      <w:r>
+        <w:rPr>
+          <w:lang w:val="bg-BG"/>
+        </w:rPr>
+        <w:t xml:space="preserve">заявки, която да </w:t>
+      </w:r>
+      <w:r>
         <w:rPr>
           <w:rFonts w:eastAsia="Times New Roman" w:cs="Times New Roman"/>
           <w:lang w:val="bg-BG"/>
         </w:rPr>
-        <w:t>, селектирайте</w:t>
+        <w:t>селектира</w:t>
       </w:r>
       <w:r>
         <w:rPr>
@@ -3958,6 +4137,201 @@
           <w:b/>
         </w:rPr>
         <w:t>Payments</w:t>
+      </w:r>
+      <w:r>
+        <w:rPr>
+          <w:rFonts w:eastAsia="Times New Roman" w:cs="Times New Roman"/>
+          <w:lang w:val="bg-BG"/>
+        </w:rPr>
+        <w:t xml:space="preserve">. След това </w:t>
+      </w:r>
+      <w:r>
+        <w:rPr>
+          <w:rFonts w:eastAsia="Times New Roman" w:cs="Times New Roman"/>
+          <w:b/>
+          <w:lang w:val="bg-BG"/>
+        </w:rPr>
+        <w:t>н</w:t>
+      </w:r>
+      <w:r>
+        <w:rPr>
+          <w:rFonts w:eastAsia="Times New Roman" w:cs="Times New Roman"/>
+          <w:b/>
+          <w:lang w:val="bg-BG"/>
+        </w:rPr>
+        <w:t xml:space="preserve">амалете данъчната ставка с </w:t>
+      </w:r>
+      <w:r>
+        <w:rPr>
+          <w:rFonts w:eastAsia="Times New Roman" w:cs="Times New Roman"/>
+          <w:b/>
+        </w:rPr>
+        <w:t>3%</w:t>
+      </w:r>
+      <w:r>
+        <w:rPr>
+          <w:rFonts w:eastAsia="Times New Roman" w:cs="Times New Roman"/>
+        </w:rPr>
+        <w:t xml:space="preserve"> </w:t>
+      </w:r>
+      <w:r>
+        <w:rPr>
+          <w:rFonts w:eastAsia="Times New Roman" w:cs="Times New Roman"/>
+          <w:lang w:val="bg-BG"/>
+        </w:rPr>
+        <w:t>за всички плащания</w:t>
+      </w:r>
+      <w:r>
+        <w:rPr>
+          <w:rFonts w:eastAsia="Times New Roman" w:cs="Times New Roman"/>
+        </w:rPr>
+        <w:t xml:space="preserve"> </w:t>
+      </w:r>
+      <w:r>
+        <w:rPr>
+          <w:rFonts w:eastAsia="Times New Roman" w:cs="Times New Roman"/>
+          <w:lang w:val="bg-BG"/>
+        </w:rPr>
+        <w:t xml:space="preserve">чрез </w:t>
+      </w:r>
+      <w:r>
+        <w:rPr>
+          <w:rFonts w:eastAsia="Times New Roman" w:cs="Times New Roman"/>
+          <w:b/>
+          <w:bCs/>
+        </w:rPr>
+        <w:t xml:space="preserve">SQL </w:t>
+      </w:r>
+      <w:r>
+        <w:rPr>
+          <w:rFonts w:ascii="Consolas" w:eastAsia="Times New Roman" w:hAnsi="Consolas" w:cs="Times New Roman"/>
+          <w:b/>
+          <w:bCs/>
+        </w:rPr>
+        <w:t>UPDATE</w:t>
+      </w:r>
+      <w:r>
+        <w:rPr>
+          <w:rFonts w:eastAsia="Times New Roman" w:cs="Times New Roman"/>
+        </w:rPr>
+        <w:t xml:space="preserve"> </w:t>
+      </w:r>
+      <w:r>
+        <w:rPr>
+          <w:rFonts w:eastAsia="Times New Roman" w:cs="Times New Roman"/>
+          <w:lang w:val="bg-BG"/>
+        </w:rPr>
+        <w:t>команда</w:t>
+      </w:r>
+      <w:r>
+        <w:rPr>
+          <w:rFonts w:eastAsia="Times New Roman" w:cs="Times New Roman"/>
+        </w:rPr>
+        <w:t xml:space="preserve">. </w:t>
+      </w:r>
+      <w:r>
+        <w:rPr>
+          <w:rFonts w:eastAsia="Times New Roman" w:cs="Times New Roman"/>
+          <w:lang w:val="bg-BG"/>
+        </w:rPr>
+        <w:t>Накрая с</w:t>
+      </w:r>
+      <w:r>
+        <w:rPr>
+          <w:rFonts w:eastAsia="Times New Roman" w:cs="Times New Roman"/>
+          <w:lang w:val="bg-BG"/>
+        </w:rPr>
+        <w:t>електирайте отново</w:t>
+      </w:r>
+      <w:r>
+        <w:rPr>
+          <w:rFonts w:eastAsia="Times New Roman" w:cs="Times New Roman"/>
+          <w:lang w:val="bg-BG"/>
+        </w:rPr>
+        <w:t xml:space="preserve"> </w:t>
+      </w:r>
+      <w:r>
+        <w:rPr>
+          <w:rFonts w:eastAsia="Times New Roman" w:cs="Times New Roman"/>
+          <w:b/>
+          <w:lang w:val="bg-BG"/>
+        </w:rPr>
+        <w:t>колона</w:t>
+      </w:r>
+      <w:r>
+        <w:rPr>
+          <w:rFonts w:eastAsia="Times New Roman" w:cs="Times New Roman"/>
+          <w:b/>
+          <w:lang w:val="bg-BG"/>
+        </w:rPr>
+        <w:t>та</w:t>
+      </w:r>
+      <w:r>
+        <w:rPr>
+          <w:rFonts w:eastAsia="Times New Roman" w:cs="Times New Roman"/>
+          <w:lang w:val="bg-BG"/>
+        </w:rPr>
+        <w:t xml:space="preserve"> </w:t>
+      </w:r>
+      <w:r>
+        <w:rPr>
+          <w:rFonts w:ascii="Consolas" w:eastAsia="Times New Roman" w:hAnsi="Consolas" w:cs="Times New Roman"/>
+          <w:b/>
+          <w:noProof/>
+        </w:rPr>
+        <w:t>TaxRate</w:t>
+      </w:r>
+      <w:r>
+        <w:rPr>
+          <w:rFonts w:eastAsia="Times New Roman" w:cs="Times New Roman"/>
+          <w:noProof/>
+        </w:rPr>
+        <w:t xml:space="preserve"> </w:t>
+      </w:r>
+      <w:r>
+        <w:rPr>
+          <w:rFonts w:eastAsia="Times New Roman" w:cs="Times New Roman"/>
+          <w:lang w:val="bg-BG"/>
+        </w:rPr>
+        <w:t xml:space="preserve">от таблицата </w:t>
+      </w:r>
+      <w:r>
+        <w:rPr>
+          <w:rFonts w:ascii="Consolas" w:eastAsia="Times New Roman" w:hAnsi="Consolas" w:cs="Times New Roman"/>
+          <w:b/>
+        </w:rPr>
+        <w:t>Payments</w:t>
+      </w:r>
+      <w:r>
+        <w:rPr>
+          <w:rFonts w:eastAsia="Times New Roman" w:cs="Times New Roman"/>
+          <w:lang w:val="bg-BG"/>
+        </w:rPr>
+        <w:t xml:space="preserve">. Качете </w:t>
+      </w:r>
+      <w:r>
+        <w:rPr>
+          <w:rFonts w:eastAsia="Times New Roman" w:cs="Times New Roman"/>
+          <w:b/>
+          <w:bCs/>
+          <w:lang w:val="bg-BG"/>
+        </w:rPr>
+        <w:t>трите</w:t>
+      </w:r>
+      <w:r>
+        <w:rPr>
+          <w:rFonts w:eastAsia="Times New Roman" w:cs="Times New Roman"/>
+          <w:lang w:val="bg-BG"/>
+        </w:rPr>
+        <w:t xml:space="preserve"> заявки в </w:t>
+      </w:r>
+      <w:r>
+        <w:rPr>
+          <w:rFonts w:eastAsia="Times New Roman" w:cs="Times New Roman"/>
+          <w:b/>
+          <w:bCs/>
+        </w:rPr>
+        <w:t>Judge</w:t>
       </w:r>
       <w:r>
         <w:rPr>
@@ -3968,77 +4342,11 @@
     </w:p>
     <w:p>
       <w:pPr>
-        <w:rPr>
-          <w:rFonts w:eastAsia="Times New Roman" w:cs="Times New Roman"/>
-        </w:rPr>
-      </w:pPr>
-      <w:r>
-        <w:rPr>
-          <w:rFonts w:eastAsia="Times New Roman" w:cs="Times New Roman"/>
-          <w:b/>
-          <w:lang w:val="bg-BG"/>
-        </w:rPr>
-        <w:t>Н</w:t>
-      </w:r>
-      <w:r>
-        <w:rPr>
-          <w:rFonts w:eastAsia="Times New Roman" w:cs="Times New Roman"/>
-          <w:b/>
-          <w:lang w:val="bg-BG"/>
-        </w:rPr>
-        <w:t xml:space="preserve">амалете данъчната ставка с </w:t>
-      </w:r>
-      <w:r>
-        <w:rPr>
-          <w:rFonts w:eastAsia="Times New Roman" w:cs="Times New Roman"/>
-          <w:b/>
-        </w:rPr>
-        <w:t>3%</w:t>
-      </w:r>
-      <w:r>
-        <w:rPr>
-          <w:rFonts w:eastAsia="Times New Roman" w:cs="Times New Roman"/>
-        </w:rPr>
-        <w:t xml:space="preserve"> </w:t>
-      </w:r>
-      <w:r>
-        <w:rPr>
-          <w:rFonts w:eastAsia="Times New Roman" w:cs="Times New Roman"/>
-          <w:lang w:val="bg-BG"/>
-        </w:rPr>
-        <w:t>за всички плащания</w:t>
-      </w:r>
-      <w:r>
-        <w:rPr>
-          <w:rFonts w:eastAsia="Times New Roman" w:cs="Times New Roman"/>
-        </w:rPr>
-        <w:t xml:space="preserve"> </w:t>
-      </w:r>
-      <w:r>
-        <w:rPr>
-          <w:rFonts w:eastAsia="Times New Roman" w:cs="Times New Roman"/>
-          <w:lang w:val="bg-BG"/>
-        </w:rPr>
-        <w:t xml:space="preserve">чрез </w:t>
-      </w:r>
-      <w:r>
-        <w:rPr>
-          <w:rFonts w:eastAsia="Times New Roman" w:cs="Times New Roman"/>
-        </w:rPr>
-        <w:t xml:space="preserve">SQL UPDATE </w:t>
-      </w:r>
-      <w:r>
-        <w:rPr>
-          <w:rFonts w:eastAsia="Times New Roman" w:cs="Times New Roman"/>
-          <w:lang w:val="bg-BG"/>
-        </w:rPr>
-        <w:t>команда</w:t>
-      </w:r>
-      <w:r>
-        <w:rPr>
-          <w:rFonts w:eastAsia="Times New Roman" w:cs="Times New Roman"/>
-        </w:rPr>
-        <w:t xml:space="preserve">. </w:t>
+        <w:pStyle w:val="Heading2"/>
+        <w:ind w:left="567" w:hanging="567"/>
+      </w:pPr>
+      <w:r>
+        <w:t>Изтрийте всички записи</w:t>
       </w:r>
     </w:p>
     <w:p>
@@ -4053,66 +4361,54 @@
           <w:rFonts w:eastAsia="Times New Roman" w:cs="Times New Roman"/>
           <w:lang w:val="bg-BG"/>
         </w:rPr>
-        <w:t>Селектирайте отново</w:t>
+        <w:t xml:space="preserve">Използвайте базата данни </w:t>
+      </w:r>
+      <w:r>
+        <w:rPr>
+          <w:rFonts w:ascii="Consolas" w:eastAsia="Times New Roman" w:hAnsi="Consolas" w:cs="Times New Roman"/>
+          <w:b/>
+        </w:rPr>
+        <w:t>Hotel</w:t>
       </w:r>
       <w:r>
         <w:rPr>
           <w:rFonts w:eastAsia="Times New Roman" w:cs="Times New Roman"/>
-          <w:lang w:val="bg-BG"/>
         </w:rPr>
         <w:t xml:space="preserve"> </w:t>
       </w:r>
       <w:r>
         <w:rPr>
           <w:rFonts w:eastAsia="Times New Roman" w:cs="Times New Roman"/>
-          <w:b/>
-          <w:lang w:val="bg-BG"/>
-        </w:rPr>
-        <w:t>колона</w:t>
+          <w:lang w:val="bg-BG"/>
+        </w:rPr>
+        <w:t>и</w:t>
       </w:r>
       <w:r>
         <w:rPr>
           <w:rFonts w:eastAsia="Times New Roman" w:cs="Times New Roman"/>
-          <w:b/>
-          <w:lang w:val="bg-BG"/>
-        </w:rPr>
-        <w:t>та</w:t>
+        </w:rPr>
+        <w:t xml:space="preserve">. </w:t>
       </w:r>
       <w:r>
         <w:rPr>
           <w:rFonts w:eastAsia="Times New Roman" w:cs="Times New Roman"/>
           <w:lang w:val="bg-BG"/>
         </w:rPr>
-        <w:t xml:space="preserve"> </w:t>
-      </w:r>
-      <w:r>
-        <w:rPr>
-          <w:rFonts w:ascii="Consolas" w:eastAsia="Times New Roman" w:hAnsi="Consolas" w:cs="Times New Roman"/>
-          <w:b/>
-          <w:noProof/>
-        </w:rPr>
-        <w:t>TaxRate</w:t>
+        <w:t xml:space="preserve">Използвайте </w:t>
       </w:r>
       <w:r>
         <w:rPr>
           <w:rFonts w:eastAsia="Times New Roman" w:cs="Times New Roman"/>
           <w:noProof/>
         </w:rPr>
-        <w:t xml:space="preserve"> </w:t>
+        <w:t xml:space="preserve">SQL </w:t>
       </w:r>
       <w:r>
         <w:rPr>
           <w:rFonts w:eastAsia="Times New Roman" w:cs="Times New Roman"/>
           <w:lang w:val="bg-BG"/>
         </w:rPr>
-        <w:t xml:space="preserve">от таблицата </w:t>
-      </w:r>
-      <w:r>
-        <w:rPr>
-          <w:rFonts w:ascii="Consolas" w:eastAsia="Times New Roman" w:hAnsi="Consolas" w:cs="Times New Roman"/>
-          <w:b/>
-        </w:rPr>
-        <w:t>Payments</w:t>
+        <w:t>заявка</w:t>
       </w:r>
       <w:r>
         <w:rPr>
@@ -4125,532 +4421,189 @@
           <w:rFonts w:eastAsia="Times New Roman" w:cs="Times New Roman"/>
           <w:lang w:val="bg-BG"/>
         </w:rPr>
-        <w:t xml:space="preserve"> Сравнете резултата с предишния преди промяната</w:t>
-      </w:r>
-      <w:r>
-        <w:rPr>
-          <w:rFonts w:eastAsia="Times New Roman" w:cs="Times New Roman"/>
-        </w:rPr>
-        <w:t xml:space="preserve"> (</w:t>
-      </w:r>
-      <w:r>
-        <w:rPr>
-          <w:rFonts w:eastAsia="Times New Roman" w:cs="Times New Roman"/>
-          <w:lang w:val="bg-BG"/>
-        </w:rPr>
-        <w:t>трябва да има промяна в данъчната ставка)</w:t>
-      </w:r>
-      <w:r>
-        <w:rPr>
-          <w:rFonts w:eastAsia="Times New Roman" w:cs="Times New Roman"/>
-          <w:lang w:val="bg-BG"/>
-        </w:rPr>
-        <w:t>.</w:t>
+        <w:t xml:space="preserve"> Проверете след това дали данните са изтрити.</w:t>
       </w:r>
     </w:p>
     <w:p>
       <w:pPr>
         <w:rPr>
-          <w:highlight w:val="yellow"/>
-        </w:rPr>
-      </w:pPr>
-      <w:r>
-        <w:rPr>
-          <w:highlight w:val="yellow"/>
-        </w:rPr>
-        <w:lastRenderedPageBreak/>
-        <w:t xml:space="preserve">TODO: </w:t>
-      </w:r>
-      <w:r>
-        <w:rPr>
-          <w:highlight w:val="yellow"/>
-          <w:lang w:val="bg-BG"/>
-        </w:rPr>
-        <w:t xml:space="preserve">за да се направи с </w:t>
-      </w:r>
-      <w:r>
-        <w:rPr>
-          <w:highlight w:val="yellow"/>
-        </w:rPr>
-        <w:t xml:space="preserve">judge </w:t>
-      </w:r>
-      <w:r>
-        <w:rPr>
-          <w:highlight w:val="yellow"/>
-          <w:lang w:val="bg-BG"/>
-        </w:rPr>
-        <w:t xml:space="preserve">тази задача, ще трябва да се адаптира леко условието </w:t>
-      </w:r>
-      <w:r>
-        <w:rPr>
-          <w:highlight w:val="yellow"/>
-          <w:lang w:val="bg-BG"/>
-        </w:rPr>
-        <w:sym w:font="Wingdings" w:char="F0E0"/>
-      </w:r>
-      <w:r>
-        <w:rPr>
-          <w:highlight w:val="yellow"/>
+          <w:rFonts w:eastAsia="Times New Roman" w:cs="Times New Roman"/>
+          <w:lang w:val="bg-BG"/>
+        </w:rPr>
+      </w:pPr>
+      <w:r>
+        <w:rPr>
+          <w:lang w:val="bg-BG"/>
+        </w:rPr>
+        <w:t xml:space="preserve">Използвайки базата </w:t>
+      </w:r>
+      <w:r>
+        <w:rPr>
+          <w:rFonts w:eastAsia="Times New Roman" w:cs="Times New Roman"/>
+          <w:lang w:val="bg-BG"/>
+        </w:rPr>
+        <w:t xml:space="preserve">данни </w:t>
+      </w:r>
+      <w:r>
+        <w:rPr>
+          <w:rFonts w:ascii="Consolas" w:eastAsia="Times New Roman" w:hAnsi="Consolas" w:cs="Times New Roman"/>
+          <w:b/>
+        </w:rPr>
+        <w:t>Hotel</w:t>
+      </w:r>
+      <w:r>
+        <w:t>,</w:t>
+      </w:r>
+      <w:r>
+        <w:rPr>
+          <w:lang w:val="bg-BG"/>
+        </w:rPr>
+        <w:t xml:space="preserve"> напишете </w:t>
+      </w:r>
+      <w:r>
+        <w:rPr>
+          <w:b/>
+          <w:bCs/>
+          <w:lang w:val="bg-BG"/>
+        </w:rPr>
+        <w:t>поредица</w:t>
+      </w:r>
+      <w:r>
+        <w:rPr>
+          <w:lang w:val="bg-BG"/>
+        </w:rPr>
+        <w:t xml:space="preserve"> от </w:t>
+      </w:r>
+      <w:r>
+        <w:t xml:space="preserve">SQL </w:t>
+      </w:r>
+      <w:r>
+        <w:rPr>
+          <w:lang w:val="bg-BG"/>
+        </w:rPr>
+        <w:t>заявки</w:t>
+      </w:r>
+      <w:r>
+        <w:rPr>
+          <w:lang w:val="bg-BG"/>
+        </w:rPr>
+        <w:t xml:space="preserve">, която избира всички записи от таблицата </w:t>
+      </w:r>
+      <w:r>
+        <w:rPr>
+          <w:rFonts w:ascii="Consolas" w:eastAsia="Times New Roman" w:hAnsi="Consolas" w:cs="Times New Roman"/>
+          <w:b/>
+        </w:rPr>
+        <w:t>Occupancies</w:t>
+      </w:r>
+      <w:r>
+        <w:rPr>
+          <w:lang w:val="bg-BG"/>
+        </w:rPr>
+        <w:t xml:space="preserve">. След това </w:t>
+      </w:r>
+      <w:r>
+        <w:rPr>
+          <w:rFonts w:eastAsia="Times New Roman" w:cs="Times New Roman"/>
+          <w:b/>
+          <w:lang w:val="bg-BG"/>
+        </w:rPr>
+        <w:t>изтрийте</w:t>
+      </w:r>
+      <w:r>
+        <w:rPr>
+          <w:rFonts w:eastAsia="Times New Roman" w:cs="Times New Roman"/>
+          <w:b/>
+          <w:lang w:val="bg-BG"/>
+        </w:rPr>
+        <w:t xml:space="preserve"> всички записи</w:t>
+      </w:r>
+      <w:r>
+        <w:rPr>
+          <w:rFonts w:eastAsia="Times New Roman" w:cs="Times New Roman"/>
+          <w:lang w:val="bg-BG"/>
+        </w:rPr>
+        <w:t xml:space="preserve"> от таблицата </w:t>
+      </w:r>
+      <w:r>
+        <w:rPr>
+          <w:rFonts w:ascii="Consolas" w:eastAsia="Times New Roman" w:hAnsi="Consolas" w:cs="Times New Roman"/>
+          <w:b/>
+        </w:rPr>
+        <w:t>Occupancies</w:t>
+      </w:r>
+      <w:r>
+        <w:rPr>
+          <w:lang w:val="bg-BG"/>
+        </w:rPr>
+        <w:t>.</w:t>
+      </w:r>
+      <w:r>
+        <w:rPr>
+          <w:lang w:val="bg-BG"/>
+        </w:rPr>
+        <w:t xml:space="preserve"> Накрая отново селектирайте всички записи от таблицата </w:t>
+      </w:r>
+      <w:r>
+        <w:rPr>
+          <w:rFonts w:ascii="Consolas" w:eastAsia="Times New Roman" w:hAnsi="Consolas" w:cs="Times New Roman"/>
+          <w:b/>
+        </w:rPr>
+        <w:t>Occupancies</w:t>
+      </w:r>
+      <w:r>
+        <w:rPr>
+          <w:lang w:val="bg-BG"/>
+        </w:rPr>
+        <w:t>.</w:t>
+      </w:r>
+      <w:r>
+        <w:rPr>
           <w:lang w:val="bg-BG"/>
         </w:rPr>
         <w:t xml:space="preserve"> </w:t>
       </w:r>
       <w:r>
         <w:rPr>
-          <w:highlight w:val="yellow"/>
-          <w:lang w:val="bg-BG"/>
-        </w:rPr>
-        <w:br/>
-      </w:r>
-      <w:r>
-        <w:rPr>
-          <w:highlight w:val="yellow"/>
-          <w:lang w:val="bg-BG"/>
-        </w:rPr>
-        <w:t xml:space="preserve">1) да се напише поредица от </w:t>
-      </w:r>
-      <w:r>
-        <w:rPr>
-          <w:highlight w:val="yellow"/>
-        </w:rPr>
-        <w:t>SQL</w:t>
-      </w:r>
-      <w:r>
-        <w:rPr>
-          <w:highlight w:val="yellow"/>
-          <w:lang w:val="bg-BG"/>
-        </w:rPr>
-        <w:t xml:space="preserve"> </w:t>
-      </w:r>
-      <w:r>
-        <w:rPr>
-          <w:highlight w:val="yellow"/>
-        </w:rPr>
-        <w:t>SELECT</w:t>
-      </w:r>
-    </w:p>
-    <w:p>
-      <w:pPr>
-        <w:rPr>
-          <w:highlight w:val="yellow"/>
-        </w:rPr>
-      </w:pPr>
-      <w:r>
-        <w:rPr>
-          <w:highlight w:val="yellow"/>
-        </w:rPr>
-        <w:t>2</w:t>
-      </w:r>
-      <w:r>
-        <w:rPr>
-          <w:highlight w:val="yellow"/>
-          <w:lang w:val="bg-BG"/>
-        </w:rPr>
-        <w:t xml:space="preserve">) да се напише поредица от </w:t>
-      </w:r>
-      <w:r>
-        <w:rPr>
-          <w:highlight w:val="yellow"/>
-        </w:rPr>
-        <w:t>SQL</w:t>
-      </w:r>
-      <w:r>
-        <w:rPr>
-          <w:highlight w:val="yellow"/>
-          <w:lang w:val="bg-BG"/>
-        </w:rPr>
-        <w:t xml:space="preserve"> </w:t>
-      </w:r>
-      <w:r>
-        <w:rPr>
-          <w:highlight w:val="yellow"/>
-        </w:rPr>
-        <w:t>UPDATE</w:t>
-      </w:r>
-    </w:p>
-    <w:p>
-      <w:pPr>
-        <w:rPr>
-          <w:highlight w:val="yellow"/>
-        </w:rPr>
-      </w:pPr>
-      <w:r>
-        <w:rPr>
-          <w:highlight w:val="yellow"/>
-        </w:rPr>
-        <w:t>3</w:t>
-      </w:r>
-      <w:r>
-        <w:rPr>
-          <w:highlight w:val="yellow"/>
-          <w:lang w:val="bg-BG"/>
-        </w:rPr>
-        <w:t xml:space="preserve">) да се напише поредица от </w:t>
-      </w:r>
-      <w:r>
-        <w:rPr>
-          <w:highlight w:val="yellow"/>
-        </w:rPr>
-        <w:t>SQL</w:t>
-      </w:r>
-      <w:r>
-        <w:rPr>
-          <w:highlight w:val="yellow"/>
-          <w:lang w:val="bg-BG"/>
-        </w:rPr>
-        <w:t xml:space="preserve"> </w:t>
-      </w:r>
-      <w:r>
-        <w:rPr>
-          <w:highlight w:val="yellow"/>
-        </w:rPr>
-        <w:t>SELECT</w:t>
-      </w:r>
-    </w:p>
-    <w:p>
-      <w:pPr>
-        <w:rPr>
           <w:rFonts w:eastAsia="Times New Roman" w:cs="Times New Roman"/>
           <w:lang w:val="bg-BG"/>
         </w:rPr>
-      </w:pPr>
-      <w:r>
-        <w:rPr>
-          <w:highlight w:val="yellow"/>
-        </w:rPr>
-        <w:t>4</w:t>
-      </w:r>
-      <w:r>
-        <w:rPr>
-          <w:highlight w:val="yellow"/>
-          <w:lang w:val="bg-BG"/>
-        </w:rPr>
-        <w:t xml:space="preserve">) да се </w:t>
-      </w:r>
-      <w:r>
-        <w:rPr>
-          <w:highlight w:val="yellow"/>
-          <w:lang w:val="bg-BG"/>
-        </w:rPr>
-        <w:t xml:space="preserve">изпратят в </w:t>
-      </w:r>
-      <w:r>
-        <w:rPr>
-          <w:highlight w:val="yellow"/>
-        </w:rPr>
-        <w:t xml:space="preserve">judge </w:t>
-      </w:r>
-      <w:r>
-        <w:rPr>
-          <w:highlight w:val="yellow"/>
-          <w:lang w:val="bg-BG"/>
-        </w:rPr>
-        <w:t>трите команди една след друга</w:t>
-      </w:r>
-    </w:p>
-    <w:p>
-      <w:pPr>
-        <w:pStyle w:val="Heading2"/>
-        <w:ind w:left="567" w:hanging="567"/>
-      </w:pPr>
-      <w:r>
-        <w:t>Изтрийте всички записи</w:t>
-      </w:r>
-    </w:p>
-    <w:p>
-      <w:pPr>
+        <w:t xml:space="preserve">Качете </w:t>
+      </w:r>
+      <w:r>
         <w:rPr>
           <w:rFonts w:eastAsia="Times New Roman" w:cs="Times New Roman"/>
-          <w:lang w:val="bg-BG"/>
-        </w:rPr>
-      </w:pPr>
+          <w:b/>
+          <w:bCs/>
+          <w:lang w:val="bg-BG"/>
+        </w:rPr>
+        <w:t>трите</w:t>
+      </w:r>
       <w:r>
         <w:rPr>
           <w:rFonts w:eastAsia="Times New Roman" w:cs="Times New Roman"/>
           <w:lang w:val="bg-BG"/>
         </w:rPr>
-        <w:t xml:space="preserve">Използвайте базата данни </w:t>
-      </w:r>
-      <w:r>
-        <w:rPr>
-          <w:rFonts w:ascii="Consolas" w:eastAsia="Times New Roman" w:hAnsi="Consolas" w:cs="Times New Roman"/>
-          <w:b/>
-        </w:rPr>
-        <w:t>Hotel</w:t>
+        <w:t xml:space="preserve"> заявки в </w:t>
       </w:r>
       <w:r>
         <w:rPr>
           <w:rFonts w:eastAsia="Times New Roman" w:cs="Times New Roman"/>
-        </w:rPr>
-        <w:t xml:space="preserve"> </w:t>
+          <w:b/>
+          <w:bCs/>
+        </w:rPr>
+        <w:t>Judge</w:t>
       </w:r>
       <w:r>
         <w:rPr>
           <w:rFonts w:eastAsia="Times New Roman" w:cs="Times New Roman"/>
-          <w:lang w:val="bg-BG"/>
-        </w:rPr>
-        <w:t xml:space="preserve">и </w:t>
-      </w:r>
-      <w:r>
-        <w:rPr>
-          <w:rFonts w:eastAsia="Times New Roman" w:cs="Times New Roman"/>
-          <w:b/>
-          <w:lang w:val="bg-BG"/>
-        </w:rPr>
-        <w:t>изтрийте всички записи</w:t>
-      </w:r>
-      <w:r>
-        <w:rPr>
-          <w:rFonts w:eastAsia="Times New Roman" w:cs="Times New Roman"/>
-          <w:lang w:val="bg-BG"/>
-        </w:rPr>
-        <w:t xml:space="preserve"> от таблицата </w:t>
-      </w:r>
-      <w:r>
-        <w:rPr>
-          <w:rFonts w:ascii="Consolas" w:eastAsia="Times New Roman" w:hAnsi="Consolas" w:cs="Times New Roman"/>
-          <w:b/>
-        </w:rPr>
-        <w:t>Occupancies</w:t>
-      </w:r>
-      <w:r>
-        <w:rPr>
-          <w:rFonts w:eastAsia="Times New Roman" w:cs="Times New Roman"/>
-        </w:rPr>
-        <w:t xml:space="preserve">. </w:t>
-      </w:r>
-      <w:r>
-        <w:rPr>
-          <w:rFonts w:eastAsia="Times New Roman" w:cs="Times New Roman"/>
-          <w:lang w:val="bg-BG"/>
-        </w:rPr>
-        <w:t xml:space="preserve">Използвайте </w:t>
-      </w:r>
-      <w:r>
-        <w:rPr>
-          <w:rFonts w:eastAsia="Times New Roman" w:cs="Times New Roman"/>
-          <w:noProof/>
-        </w:rPr>
-        <w:t xml:space="preserve">SQL </w:t>
-      </w:r>
-      <w:r>
-        <w:rPr>
-          <w:rFonts w:eastAsia="Times New Roman" w:cs="Times New Roman"/>
-          <w:lang w:val="bg-BG"/>
-        </w:rPr>
-        <w:t>заявка</w:t>
-      </w:r>
-      <w:r>
-        <w:rPr>
-          <w:rFonts w:eastAsia="Times New Roman" w:cs="Times New Roman"/>
         </w:rPr>
         <w:t>.</w:t>
       </w:r>
-      <w:r>
-        <w:rPr>
-          <w:rFonts w:eastAsia="Times New Roman" w:cs="Times New Roman"/>
-          <w:lang w:val="bg-BG"/>
-        </w:rPr>
-        <w:t xml:space="preserve"> Проверете след това дали данните са изтрити.</w:t>
-      </w:r>
-    </w:p>
-    <w:p>
-      <w:pPr>
-        <w:rPr>
-          <w:highlight w:val="yellow"/>
-        </w:rPr>
-      </w:pPr>
-      <w:r>
-        <w:rPr>
-          <w:highlight w:val="yellow"/>
-        </w:rPr>
-        <w:t xml:space="preserve">TODO: </w:t>
-      </w:r>
-      <w:r>
-        <w:rPr>
-          <w:highlight w:val="yellow"/>
-          <w:lang w:val="bg-BG"/>
-        </w:rPr>
-        <w:t xml:space="preserve">за да се направи с </w:t>
-      </w:r>
-      <w:r>
-        <w:rPr>
-          <w:highlight w:val="yellow"/>
-        </w:rPr>
-        <w:t xml:space="preserve">judge </w:t>
-      </w:r>
-      <w:r>
-        <w:rPr>
-          <w:highlight w:val="yellow"/>
-          <w:lang w:val="bg-BG"/>
-        </w:rPr>
-        <w:t xml:space="preserve">тази задача, ще трябва да се адаптира леко условието </w:t>
-      </w:r>
-      <w:r>
-        <w:rPr>
-          <w:highlight w:val="yellow"/>
-          <w:lang w:val="bg-BG"/>
-        </w:rPr>
-        <w:sym w:font="Wingdings" w:char="F0E0"/>
-      </w:r>
-      <w:r>
-        <w:rPr>
-          <w:highlight w:val="yellow"/>
-          <w:lang w:val="bg-BG"/>
-        </w:rPr>
-        <w:t xml:space="preserve"> </w:t>
-      </w:r>
-      <w:r>
-        <w:rPr>
-          <w:highlight w:val="yellow"/>
-          <w:lang w:val="bg-BG"/>
-        </w:rPr>
-        <w:br/>
-        <w:t xml:space="preserve">1) да се напише поредица от </w:t>
-      </w:r>
-      <w:r>
-        <w:rPr>
-          <w:highlight w:val="yellow"/>
-        </w:rPr>
-        <w:t>SQL</w:t>
-      </w:r>
-      <w:r>
-        <w:rPr>
-          <w:highlight w:val="yellow"/>
-          <w:lang w:val="bg-BG"/>
-        </w:rPr>
-        <w:t xml:space="preserve"> </w:t>
-      </w:r>
-      <w:r>
-        <w:rPr>
-          <w:highlight w:val="yellow"/>
-        </w:rPr>
-        <w:t>SELECT</w:t>
-      </w:r>
-    </w:p>
-    <w:p>
-      <w:pPr>
-        <w:rPr>
-          <w:highlight w:val="yellow"/>
-        </w:rPr>
-      </w:pPr>
-      <w:r>
-        <w:rPr>
-          <w:highlight w:val="yellow"/>
-        </w:rPr>
-        <w:t>2</w:t>
-      </w:r>
-      <w:r>
-        <w:rPr>
-          <w:highlight w:val="yellow"/>
-          <w:lang w:val="bg-BG"/>
-        </w:rPr>
-        <w:t xml:space="preserve">) да се напише поредица от </w:t>
-      </w:r>
-      <w:r>
-        <w:rPr>
-          <w:highlight w:val="yellow"/>
-        </w:rPr>
-        <w:t>SQL</w:t>
-      </w:r>
-      <w:r>
-        <w:rPr>
-          <w:highlight w:val="yellow"/>
-          <w:lang w:val="bg-BG"/>
-        </w:rPr>
-        <w:t xml:space="preserve"> </w:t>
-      </w:r>
-      <w:r>
-        <w:rPr>
-          <w:highlight w:val="yellow"/>
-        </w:rPr>
-        <w:t>DELETE</w:t>
-      </w:r>
-    </w:p>
-    <w:p>
-      <w:pPr>
-        <w:rPr>
-          <w:highlight w:val="yellow"/>
-        </w:rPr>
-      </w:pPr>
-      <w:r>
-        <w:rPr>
-          <w:highlight w:val="yellow"/>
-        </w:rPr>
-        <w:t>3</w:t>
-      </w:r>
-      <w:r>
-        <w:rPr>
-          <w:highlight w:val="yellow"/>
-          <w:lang w:val="bg-BG"/>
-        </w:rPr>
-        <w:t xml:space="preserve">) да се напише поредица от </w:t>
-      </w:r>
-      <w:r>
-        <w:rPr>
-          <w:highlight w:val="yellow"/>
-        </w:rPr>
-        <w:t>SQL</w:t>
-      </w:r>
-      <w:r>
-        <w:rPr>
-          <w:highlight w:val="yellow"/>
-          <w:lang w:val="bg-BG"/>
-        </w:rPr>
-        <w:t xml:space="preserve"> </w:t>
-      </w:r>
-      <w:r>
-        <w:rPr>
-          <w:highlight w:val="yellow"/>
-        </w:rPr>
-        <w:t>SELECT</w:t>
-      </w:r>
-    </w:p>
-    <w:p>
-      <w:pPr>
-        <w:rPr>
-          <w:rFonts w:eastAsia="Times New Roman" w:cs="Times New Roman"/>
-          <w:lang w:val="bg-BG"/>
-        </w:rPr>
-      </w:pPr>
-      <w:r>
-        <w:rPr>
-          <w:highlight w:val="yellow"/>
-        </w:rPr>
-        <w:t>4</w:t>
-      </w:r>
-      <w:r>
-        <w:rPr>
-          <w:highlight w:val="yellow"/>
-          <w:lang w:val="bg-BG"/>
-        </w:rPr>
-        <w:t xml:space="preserve">) да се изпратят в </w:t>
-      </w:r>
-      <w:r>
-        <w:rPr>
-          <w:highlight w:val="yellow"/>
-        </w:rPr>
-        <w:t xml:space="preserve">judge </w:t>
-      </w:r>
-      <w:r>
-        <w:rPr>
-          <w:highlight w:val="yellow"/>
-          <w:lang w:val="bg-BG"/>
-        </w:rPr>
-        <w:t>трите команди една след друга</w:t>
-      </w:r>
-    </w:p>
-    <w:p>
-      <w:pPr>
-        <w:rPr>
-          <w:rFonts w:eastAsia="Times New Roman" w:cs="Times New Roman"/>
-          <w:lang w:val="bg-BG"/>
-        </w:rPr>
-      </w:pPr>
     </w:p>
     <w:sectPr>
-      <w:headerReference w:type="default" r:id="rId10"/>
-      <w:footerReference w:type="default" r:id="rId11"/>
+      <w:headerReference w:type="default" r:id="rId14"/>
+      <w:footerReference w:type="default" r:id="rId15"/>
       <w:pgSz w:w="11909" w:h="16834" w:code="9"/>
       <w:pgMar w:top="567" w:right="737" w:bottom="680" w:left="737" w:header="567" w:footer="510" w:gutter="0"/>
       <w:cols w:space="720"/>
@@ -10959,7 +10912,7 @@
   <w:style w:type="paragraph" w:default="1" w:styleId="Normal">
     <w:name w:val="Normal"/>
     <w:qFormat/>
-    <w:rsid w:val="00AE5467"/>
+    <w:rsid w:val="001F2B4B"/>
     <w:pPr>
       <w:spacing w:before="80" w:after="120"/>
     </w:pPr>

</xml_diff>

<commit_message>
Updating exercise document for SQL CRUD
</commit_message>
<xml_diff>
--- a/Courses/Software-Sciences/Module-3-Databases-New/05-SQL-INSERT-UPDATE-DELETE/05-SQL-INSERT-UPDATE-DELETE-Exercise.docx
+++ b/Courses/Software-Sciences/Module-3-Databases-New/05-SQL-INSERT-UPDATE-DELETE/05-SQL-INSERT-UPDATE-DELETE-Exercise.docx
@@ -51,6 +51,7 @@
       <w:pPr>
         <w:rPr>
           <w:noProof/>
+          <w:lang w:val="ru-RU"/>
         </w:rPr>
       </w:pPr>
       <w:r>
@@ -95,6 +96,7 @@
         <w:rPr>
           <w:b/>
           <w:noProof/>
+          <w:lang w:val="ru-RU"/>
         </w:rPr>
         <w:t>“</w:t>
       </w:r>
@@ -109,12 +111,14 @@
       <w:r>
         <w:rPr>
           <w:noProof/>
+          <w:lang w:val="ru-RU"/>
         </w:rPr>
         <w:t>”</w:t>
       </w:r>
       <w:r>
         <w:rPr>
           <w:noProof/>
+          <w:lang w:val="ru-RU"/>
         </w:rPr>
         <w:t>.</w:t>
       </w:r>
@@ -136,6 +140,7 @@
           <w:rFonts w:eastAsiaTheme="minorHAnsi" w:cstheme="minorBidi"/>
           <w:b w:val="0"/>
           <w:bCs w:val="0"/>
+          <w:noProof/>
           <w:color w:val="auto"/>
           <w:sz w:val="22"/>
           <w:szCs w:val="22"/>
@@ -242,6 +247,7 @@
       <w:r>
         <w:rPr>
           <w:noProof/>
+          <w:lang w:val="bg-BG"/>
         </w:rPr>
         <w:t xml:space="preserve"> </w:t>
       </w:r>
@@ -264,6 +270,7 @@
         <w:rPr>
           <w:b/>
           <w:noProof/>
+          <w:lang w:val="bg-BG"/>
         </w:rPr>
         <w:t xml:space="preserve"> (</w:t>
       </w:r>
@@ -279,6 +286,7 @@
         <w:rPr>
           <w:b/>
           <w:noProof/>
+          <w:lang w:val="bg-BG"/>
         </w:rPr>
         <w:t xml:space="preserve">, </w:t>
       </w:r>
@@ -294,6 +302,7 @@
         <w:rPr>
           <w:b/>
           <w:noProof/>
+          <w:lang w:val="bg-BG"/>
         </w:rPr>
         <w:t xml:space="preserve">, </w:t>
       </w:r>
@@ -309,12 +318,14 @@
         <w:rPr>
           <w:b/>
           <w:noProof/>
+          <w:lang w:val="bg-BG"/>
         </w:rPr>
         <w:t>)</w:t>
       </w:r>
       <w:r>
         <w:rPr>
           <w:noProof/>
+          <w:lang w:val="bg-BG"/>
         </w:rPr>
         <w:t>.</w:t>
       </w:r>
@@ -441,6 +452,7 @@
       <w:pPr>
         <w:rPr>
           <w:noProof/>
+          <w:lang w:val="ru-RU"/>
         </w:rPr>
       </w:pPr>
       <w:r>
@@ -462,6 +474,7 @@
         <w:rPr>
           <w:b/>
           <w:noProof/>
+          <w:lang w:val="ru-RU"/>
         </w:rPr>
         <w:t xml:space="preserve"> (</w:t>
       </w:r>
@@ -477,6 +490,7 @@
         <w:rPr>
           <w:b/>
           <w:noProof/>
+          <w:lang w:val="ru-RU"/>
         </w:rPr>
         <w:t xml:space="preserve">, </w:t>
       </w:r>
@@ -492,12 +506,14 @@
         <w:rPr>
           <w:b/>
           <w:noProof/>
+          <w:lang w:val="ru-RU"/>
         </w:rPr>
         <w:t>)</w:t>
       </w:r>
       <w:r>
         <w:rPr>
           <w:noProof/>
+          <w:lang w:val="ru-RU"/>
         </w:rPr>
         <w:t xml:space="preserve">. </w:t>
       </w:r>
@@ -519,6 +535,7 @@
       <w:r>
         <w:rPr>
           <w:noProof/>
+          <w:lang w:val="ru-RU"/>
         </w:rPr>
         <w:t xml:space="preserve"> </w:t>
       </w:r>
@@ -575,6 +592,7 @@
       <w:r>
         <w:rPr>
           <w:noProof/>
+          <w:lang w:val="ru-RU"/>
         </w:rPr>
         <w:t>.</w:t>
       </w:r>
@@ -652,6 +670,7 @@
       <w:pPr>
         <w:rPr>
           <w:noProof/>
+          <w:lang w:val="ru-RU"/>
         </w:rPr>
       </w:pPr>
       <w:r>
@@ -673,6 +692,7 @@
       <w:r>
         <w:rPr>
           <w:noProof/>
+          <w:lang w:val="ru-RU"/>
         </w:rPr>
         <w:t xml:space="preserve">, </w:t>
       </w:r>
@@ -702,6 +722,7 @@
       <w:r>
         <w:rPr>
           <w:noProof/>
+          <w:lang w:val="ru-RU"/>
         </w:rPr>
         <w:t xml:space="preserve">, </w:t>
       </w:r>
@@ -723,6 +744,7 @@
       <w:r>
         <w:rPr>
           <w:noProof/>
+          <w:lang w:val="ru-RU"/>
         </w:rPr>
         <w:t xml:space="preserve"> </w:t>
       </w:r>
@@ -752,6 +774,7 @@
       <w:r>
         <w:rPr>
           <w:noProof/>
+          <w:lang w:val="ru-RU"/>
         </w:rPr>
         <w:t>.</w:t>
       </w:r>
@@ -760,6 +783,7 @@
       <w:pPr>
         <w:rPr>
           <w:noProof/>
+          <w:lang w:val="ru-RU"/>
         </w:rPr>
       </w:pPr>
       <w:r>
@@ -790,12 +814,42 @@
           <w:bCs/>
           <w:noProof/>
         </w:rPr>
-        <w:t>foreign key constraint</w:t>
+        <w:t>foreign</w:t>
       </w:r>
       <w:r>
         <w:rPr>
           <w:bCs/>
           <w:noProof/>
+          <w:lang w:val="ru-RU"/>
+        </w:rPr>
+        <w:t xml:space="preserve"> </w:t>
+      </w:r>
+      <w:r>
+        <w:rPr>
+          <w:bCs/>
+          <w:noProof/>
+        </w:rPr>
+        <w:t>key</w:t>
+      </w:r>
+      <w:r>
+        <w:rPr>
+          <w:bCs/>
+          <w:noProof/>
+          <w:lang w:val="ru-RU"/>
+        </w:rPr>
+        <w:t xml:space="preserve"> </w:t>
+      </w:r>
+      <w:r>
+        <w:rPr>
+          <w:bCs/>
+          <w:noProof/>
+        </w:rPr>
+        <w:t>constraint</w:t>
+      </w:r>
+      <w:r>
+        <w:rPr>
+          <w:bCs/>
+          <w:noProof/>
           <w:lang w:val="bg-BG"/>
         </w:rPr>
         <w:t>)</w:t>
@@ -803,6 +857,7 @@
       <w:r>
         <w:rPr>
           <w:noProof/>
+          <w:lang w:val="ru-RU"/>
         </w:rPr>
         <w:t xml:space="preserve">, </w:t>
       </w:r>
@@ -825,6 +880,7 @@
         <w:rPr>
           <w:b/>
           <w:noProof/>
+          <w:lang w:val="ru-RU"/>
         </w:rPr>
         <w:t xml:space="preserve"> </w:t>
       </w:r>
@@ -854,6 +910,7 @@
       <w:r>
         <w:rPr>
           <w:noProof/>
+          <w:lang w:val="ru-RU"/>
         </w:rPr>
         <w:t xml:space="preserve"> </w:t>
       </w:r>
@@ -875,6 +932,7 @@
       <w:r>
         <w:rPr>
           <w:noProof/>
+          <w:lang w:val="ru-RU"/>
         </w:rPr>
         <w:t>.</w:t>
       </w:r>
@@ -1052,6 +1110,9 @@
         <w:t>записи</w:t>
       </w:r>
       <w:r>
+        <w:rPr>
+          <w:lang w:val="ru-RU"/>
+        </w:rPr>
         <w:t xml:space="preserve">, </w:t>
       </w:r>
       <w:r>
@@ -1086,6 +1147,7 @@
         <w:rPr>
           <w:b/>
           <w:bCs/>
+          <w:lang w:val="ru-RU"/>
         </w:rPr>
         <w:t>-</w:t>
       </w:r>
@@ -1115,13 +1177,7 @@
         <w:rPr>
           <w:lang w:val="bg-BG"/>
         </w:rPr>
-        <w:t>из</w:t>
-      </w:r>
-      <w:r>
-        <w:rPr>
-          <w:lang w:val="bg-BG"/>
-        </w:rPr>
-        <w:t xml:space="preserve">берете всички записи от таблицата </w:t>
+        <w:t xml:space="preserve">изберете всички записи от таблицата </w:t>
       </w:r>
       <w:r>
         <w:rPr>
@@ -1132,6 +1188,9 @@
         <w:t>Minions</w:t>
       </w:r>
       <w:r>
+        <w:rPr>
+          <w:lang w:val="ru-RU"/>
+        </w:rPr>
         <w:t xml:space="preserve">, </w:t>
       </w:r>
       <w:r>
@@ -1149,10 +1208,19 @@
         <w:t>Towns</w:t>
       </w:r>
       <w:r>
+        <w:rPr>
+          <w:lang w:val="ru-RU"/>
+        </w:rPr>
         <w:t>.</w:t>
       </w:r>
     </w:p>
-    <w:p/>
+    <w:p>
+      <w:pPr>
+        <w:rPr>
+          <w:lang w:val="ru-RU"/>
+        </w:rPr>
+      </w:pPr>
+    </w:p>
     <w:tbl>
       <w:tblPr>
         <w:tblStyle w:val="TableGrid"/>
@@ -1791,6 +1859,9 @@
     <w:p>
       <w:pPr>
         <w:spacing w:before="100" w:beforeAutospacing="1"/>
+        <w:rPr>
+          <w:lang w:val="ru-RU"/>
+        </w:rPr>
       </w:pPr>
       <w:r>
         <w:rPr>
@@ -1813,7 +1884,13 @@
         <w:t xml:space="preserve">, </w:t>
       </w:r>
       <w:r>
-        <w:t xml:space="preserve">a </w:t>
+        <w:t>a</w:t>
+      </w:r>
+      <w:r>
+        <w:rPr>
+          <w:lang w:val="ru-RU"/>
+        </w:rPr>
+        <w:t xml:space="preserve"> </w:t>
       </w:r>
       <w:r>
         <w:rPr>
@@ -1885,12 +1962,18 @@
         <w:t>TownId</w:t>
       </w:r>
       <w:r>
+        <w:rPr>
+          <w:lang w:val="ru-RU"/>
+        </w:rPr>
         <w:t>.</w:t>
       </w:r>
     </w:p>
     <w:p>
       <w:pPr>
         <w:spacing w:before="100" w:beforeAutospacing="1"/>
+        <w:rPr>
+          <w:lang w:val="ru-RU"/>
+        </w:rPr>
       </w:pPr>
       <w:r>
         <w:rPr>
@@ -1912,17 +1995,29 @@
           <w:bCs/>
           <w:noProof/>
         </w:rPr>
-        <w:t xml:space="preserve">SQL </w:t>
+        <w:t>SQL</w:t>
       </w:r>
       <w:r>
         <w:rPr>
           <w:b/>
           <w:bCs/>
+          <w:noProof/>
+          <w:lang w:val="ru-RU"/>
+        </w:rPr>
+        <w:t xml:space="preserve"> </w:t>
+      </w:r>
+      <w:r>
+        <w:rPr>
+          <w:b/>
+          <w:bCs/>
           <w:lang w:val="bg-BG"/>
         </w:rPr>
         <w:t>заявки</w:t>
       </w:r>
       <w:r>
+        <w:rPr>
+          <w:lang w:val="ru-RU"/>
+        </w:rPr>
         <w:t xml:space="preserve">. </w:t>
       </w:r>
       <w:r>
@@ -1934,6 +2029,7 @@
       <w:r>
         <w:rPr>
           <w:noProof/>
+          <w:lang w:val="ru-RU"/>
         </w:rPr>
         <w:t>(</w:t>
       </w:r>
@@ -1956,718 +2052,844 @@
         <w:t>dentity</w:t>
       </w:r>
       <w:r>
+        <w:rPr>
+          <w:lang w:val="ru-RU"/>
+        </w:rPr>
         <w:t>).</w:t>
       </w:r>
     </w:p>
     <w:p>
       <w:pPr>
-        <w:pStyle w:val="Heading2"/>
-      </w:pPr>
-      <w:r>
-        <w:t>Променете името и възрастта на миньон</w:t>
+        <w:spacing w:before="100" w:beforeAutospacing="1"/>
+        <w:rPr>
+          <w:lang w:val="bg-BG"/>
+        </w:rPr>
+      </w:pPr>
+      <w:r>
+        <w:rPr>
+          <w:lang w:val="bg-BG"/>
+        </w:rPr>
+        <w:t xml:space="preserve">Изберете </w:t>
+      </w:r>
+      <w:r>
+        <w:rPr>
+          <w:b/>
+          <w:bCs/>
+          <w:lang w:val="bg-BG"/>
+        </w:rPr>
+        <w:t>всички записи</w:t>
+      </w:r>
+      <w:r>
+        <w:rPr>
+          <w:lang w:val="bg-BG"/>
+        </w:rPr>
+        <w:t xml:space="preserve"> от таблицата </w:t>
+      </w:r>
+      <w:r>
+        <w:rPr>
+          <w:rFonts w:ascii="Consolas" w:hAnsi="Consolas"/>
+          <w:b/>
+          <w:bCs/>
+        </w:rPr>
+        <w:t>Minions</w:t>
+      </w:r>
+      <w:r>
+        <w:rPr>
+          <w:lang w:val="bg-BG"/>
+        </w:rPr>
+        <w:t xml:space="preserve">, след което направете същото с таблицата </w:t>
+      </w:r>
+      <w:r>
+        <w:rPr>
+          <w:rFonts w:ascii="Consolas" w:hAnsi="Consolas"/>
+          <w:b/>
+          <w:bCs/>
+        </w:rPr>
+        <w:t>Towns</w:t>
+      </w:r>
+      <w:r>
+        <w:rPr>
+          <w:lang w:val="ru-RU"/>
+        </w:rPr>
+        <w:t>.</w:t>
       </w:r>
     </w:p>
     <w:p>
-      <w:r>
-        <w:rPr>
-          <w:bCs/>
-          <w:lang w:val="bg-BG"/>
-        </w:rPr>
-        <w:t>Напишете</w:t>
-      </w:r>
-      <w:r>
-        <w:rPr>
-          <w:bCs/>
-          <w:lang w:val="bg-BG"/>
-        </w:rPr>
-        <w:t xml:space="preserve"> </w:t>
-      </w:r>
-      <w:r>
-        <w:rPr>
-          <w:b/>
-          <w:lang w:val="bg-BG"/>
-        </w:rPr>
-        <w:t>поредица</w:t>
-      </w:r>
-      <w:r>
-        <w:rPr>
-          <w:bCs/>
-          <w:lang w:val="bg-BG"/>
-        </w:rPr>
-        <w:t xml:space="preserve"> от </w:t>
-      </w:r>
-      <w:r>
-        <w:rPr>
-          <w:b/>
-          <w:lang w:val="bg-BG"/>
-        </w:rPr>
-        <w:t>SQL</w:t>
-      </w:r>
-      <w:r>
-        <w:rPr>
-          <w:bCs/>
-          <w:lang w:val="bg-BG"/>
-        </w:rPr>
-        <w:t xml:space="preserve"> </w:t>
-      </w:r>
-      <w:r>
-        <w:rPr>
-          <w:b/>
-          <w:lang w:val="bg-BG"/>
-        </w:rPr>
-        <w:t>заявки</w:t>
-      </w:r>
-      <w:r>
-        <w:rPr>
-          <w:bCs/>
-          <w:lang w:val="bg-BG"/>
-        </w:rPr>
-        <w:t>, която</w:t>
-      </w:r>
-      <w:r>
-        <w:rPr>
-          <w:bCs/>
-        </w:rPr>
-        <w:t xml:space="preserve"> </w:t>
-      </w:r>
-      <w:r>
-        <w:rPr>
-          <w:lang w:val="bg-BG"/>
-        </w:rPr>
-        <w:t>п</w:t>
-      </w:r>
-      <w:r>
-        <w:rPr>
-          <w:lang w:val="bg-BG"/>
-        </w:rPr>
-        <w:t>ромен</w:t>
-      </w:r>
-      <w:r>
-        <w:rPr>
-          <w:lang w:val="bg-BG"/>
-        </w:rPr>
-        <w:t>я</w:t>
-      </w:r>
-      <w:r>
-        <w:rPr>
-          <w:lang w:val="bg-BG"/>
-        </w:rPr>
-        <w:t xml:space="preserve"> </w:t>
-      </w:r>
-      <w:r>
-        <w:rPr>
-          <w:b/>
-          <w:lang w:val="bg-BG"/>
-        </w:rPr>
-        <w:t>името</w:t>
-      </w:r>
-      <w:r>
-        <w:rPr>
-          <w:lang w:val="bg-BG"/>
-        </w:rPr>
-        <w:t xml:space="preserve"> и </w:t>
-      </w:r>
-      <w:r>
-        <w:rPr>
-          <w:b/>
-          <w:lang w:val="bg-BG"/>
-        </w:rPr>
-        <w:t>възрастта</w:t>
-      </w:r>
-      <w:r>
-        <w:rPr>
-          <w:lang w:val="bg-BG"/>
-        </w:rPr>
-        <w:t xml:space="preserve"> на </w:t>
-      </w:r>
-      <w:r>
-        <w:rPr>
-          <w:b/>
-          <w:bCs/>
-          <w:lang w:val="bg-BG"/>
-        </w:rPr>
-        <w:t>миньона</w:t>
-      </w:r>
-      <w:r>
-        <w:rPr>
-          <w:lang w:val="bg-BG"/>
-        </w:rPr>
-        <w:t xml:space="preserve"> с </w:t>
-      </w:r>
-      <w:r>
-        <w:rPr>
-          <w:rFonts w:ascii="Consolas" w:hAnsi="Consolas"/>
-          <w:b/>
-        </w:rPr>
-        <w:t>Id</w:t>
-      </w:r>
-      <w:r>
-        <w:t xml:space="preserve"> </w:t>
-      </w:r>
-      <w:r>
-        <w:rPr>
-          <w:lang w:val="bg-BG"/>
-        </w:rPr>
-        <w:t xml:space="preserve">равно на </w:t>
-      </w:r>
-      <w:r>
-        <w:rPr>
-          <w:b/>
-        </w:rPr>
-        <w:t>1</w:t>
-      </w:r>
-      <w:r>
-        <w:t xml:space="preserve">. </w:t>
-      </w:r>
-      <w:r>
-        <w:rPr>
-          <w:lang w:val="bg-BG"/>
-        </w:rPr>
-        <w:t xml:space="preserve">Новото име трябва да е </w:t>
-      </w:r>
-      <w:r>
-        <w:t>"</w:t>
-      </w:r>
-      <w:r>
-        <w:rPr>
-          <w:b/>
-        </w:rPr>
-        <w:t>Ivan</w:t>
-      </w:r>
-      <w:r>
-        <w:t xml:space="preserve">", </w:t>
-      </w:r>
-      <w:r>
-        <w:rPr>
-          <w:lang w:val="bg-BG"/>
-        </w:rPr>
-        <w:t xml:space="preserve">а годините му да са </w:t>
-      </w:r>
-      <w:r>
-        <w:rPr>
-          <w:b/>
-        </w:rPr>
-        <w:t>15</w:t>
-      </w:r>
-      <w:r>
-        <w:t>.</w:t>
-      </w:r>
-      <w:r>
-        <w:rPr>
-          <w:lang w:val="bg-BG"/>
-        </w:rPr>
-        <w:t xml:space="preserve"> След това да се изберат всички записи от таблицата </w:t>
-      </w:r>
-      <w:r>
-        <w:rPr>
-          <w:rFonts w:ascii="Consolas" w:hAnsi="Consolas"/>
-          <w:b/>
-          <w:bCs/>
-        </w:rPr>
-        <w:t>Minions</w:t>
-      </w:r>
-      <w:r>
-        <w:t>.</w:t>
+      <w:pPr>
+        <w:pStyle w:val="Heading2"/>
+      </w:pPr>
+      <w:r>
+        <w:lastRenderedPageBreak/>
+        <w:t>Променете името и възрастта на миньон</w:t>
       </w:r>
     </w:p>
     <w:p>
       <w:pPr>
-        <w:pStyle w:val="Heading2"/>
-      </w:pPr>
-      <w:r>
-        <w:lastRenderedPageBreak/>
-        <w:t>Увеличете годините на миньон</w:t>
+        <w:rPr>
+          <w:lang w:val="ru-RU"/>
+        </w:rPr>
+      </w:pPr>
+      <w:r>
+        <w:rPr>
+          <w:bCs/>
+          <w:lang w:val="bg-BG"/>
+        </w:rPr>
+        <w:t>Напишете</w:t>
+      </w:r>
+      <w:r>
+        <w:rPr>
+          <w:bCs/>
+          <w:lang w:val="bg-BG"/>
+        </w:rPr>
+        <w:t xml:space="preserve"> </w:t>
+      </w:r>
+      <w:r>
+        <w:rPr>
+          <w:b/>
+          <w:lang w:val="bg-BG"/>
+        </w:rPr>
+        <w:t>поредица</w:t>
+      </w:r>
+      <w:r>
+        <w:rPr>
+          <w:bCs/>
+          <w:lang w:val="bg-BG"/>
+        </w:rPr>
+        <w:t xml:space="preserve"> от </w:t>
+      </w:r>
+      <w:r>
+        <w:rPr>
+          <w:b/>
+          <w:lang w:val="bg-BG"/>
+        </w:rPr>
+        <w:t>SQL</w:t>
+      </w:r>
+      <w:r>
+        <w:rPr>
+          <w:bCs/>
+          <w:lang w:val="bg-BG"/>
+        </w:rPr>
+        <w:t xml:space="preserve"> </w:t>
+      </w:r>
+      <w:r>
+        <w:rPr>
+          <w:b/>
+          <w:lang w:val="bg-BG"/>
+        </w:rPr>
+        <w:t>заявки</w:t>
+      </w:r>
+      <w:r>
+        <w:rPr>
+          <w:bCs/>
+          <w:lang w:val="bg-BG"/>
+        </w:rPr>
+        <w:t>, която</w:t>
+      </w:r>
+      <w:r>
+        <w:rPr>
+          <w:bCs/>
+          <w:lang w:val="ru-RU"/>
+        </w:rPr>
+        <w:t xml:space="preserve"> </w:t>
+      </w:r>
+      <w:r>
+        <w:rPr>
+          <w:lang w:val="bg-BG"/>
+        </w:rPr>
+        <w:t>п</w:t>
+      </w:r>
+      <w:r>
+        <w:rPr>
+          <w:lang w:val="bg-BG"/>
+        </w:rPr>
+        <w:t>ромен</w:t>
+      </w:r>
+      <w:r>
+        <w:rPr>
+          <w:lang w:val="bg-BG"/>
+        </w:rPr>
+        <w:t>я</w:t>
+      </w:r>
+      <w:r>
+        <w:rPr>
+          <w:lang w:val="bg-BG"/>
+        </w:rPr>
+        <w:t xml:space="preserve"> </w:t>
+      </w:r>
+      <w:r>
+        <w:rPr>
+          <w:b/>
+          <w:lang w:val="bg-BG"/>
+        </w:rPr>
+        <w:t>името</w:t>
+      </w:r>
+      <w:r>
+        <w:rPr>
+          <w:lang w:val="bg-BG"/>
+        </w:rPr>
+        <w:t xml:space="preserve"> и </w:t>
+      </w:r>
+      <w:r>
+        <w:rPr>
+          <w:b/>
+          <w:lang w:val="bg-BG"/>
+        </w:rPr>
+        <w:t>възрастта</w:t>
+      </w:r>
+      <w:r>
+        <w:rPr>
+          <w:lang w:val="bg-BG"/>
+        </w:rPr>
+        <w:t xml:space="preserve"> на </w:t>
+      </w:r>
+      <w:r>
+        <w:rPr>
+          <w:b/>
+          <w:bCs/>
+          <w:lang w:val="bg-BG"/>
+        </w:rPr>
+        <w:t>миньона</w:t>
+      </w:r>
+      <w:r>
+        <w:rPr>
+          <w:lang w:val="bg-BG"/>
+        </w:rPr>
+        <w:t xml:space="preserve"> с </w:t>
+      </w:r>
+      <w:r>
+        <w:rPr>
+          <w:rFonts w:ascii="Consolas" w:hAnsi="Consolas"/>
+          <w:b/>
+        </w:rPr>
+        <w:t>Id</w:t>
+      </w:r>
+      <w:r>
+        <w:rPr>
+          <w:lang w:val="ru-RU"/>
+        </w:rPr>
+        <w:t xml:space="preserve"> </w:t>
+      </w:r>
+      <w:r>
+        <w:rPr>
+          <w:lang w:val="bg-BG"/>
+        </w:rPr>
+        <w:t xml:space="preserve">равно на </w:t>
+      </w:r>
+      <w:r>
+        <w:rPr>
+          <w:b/>
+          <w:lang w:val="ru-RU"/>
+        </w:rPr>
+        <w:t>1</w:t>
+      </w:r>
+      <w:r>
+        <w:rPr>
+          <w:lang w:val="ru-RU"/>
+        </w:rPr>
+        <w:t xml:space="preserve">. </w:t>
+      </w:r>
+      <w:r>
+        <w:rPr>
+          <w:lang w:val="bg-BG"/>
+        </w:rPr>
+        <w:t xml:space="preserve">Новото име трябва да е </w:t>
+      </w:r>
+      <w:r>
+        <w:rPr>
+          <w:lang w:val="ru-RU"/>
+        </w:rPr>
+        <w:t>"</w:t>
+      </w:r>
+      <w:r>
+        <w:rPr>
+          <w:b/>
+        </w:rPr>
+        <w:t>Ivan</w:t>
+      </w:r>
+      <w:r>
+        <w:rPr>
+          <w:lang w:val="ru-RU"/>
+        </w:rPr>
+        <w:t xml:space="preserve">", </w:t>
+      </w:r>
+      <w:r>
+        <w:rPr>
+          <w:lang w:val="bg-BG"/>
+        </w:rPr>
+        <w:t xml:space="preserve">а годините му да са </w:t>
+      </w:r>
+      <w:r>
+        <w:rPr>
+          <w:b/>
+          <w:lang w:val="ru-RU"/>
+        </w:rPr>
+        <w:t>15</w:t>
+      </w:r>
+      <w:r>
+        <w:rPr>
+          <w:lang w:val="ru-RU"/>
+        </w:rPr>
+        <w:t>.</w:t>
+      </w:r>
+      <w:r>
+        <w:rPr>
+          <w:lang w:val="bg-BG"/>
+        </w:rPr>
+        <w:t xml:space="preserve"> След това да се изберат всички записи от таблицата </w:t>
+      </w:r>
+      <w:r>
+        <w:rPr>
+          <w:rFonts w:ascii="Consolas" w:hAnsi="Consolas"/>
+          <w:b/>
+          <w:bCs/>
+        </w:rPr>
+        <w:t>Minions</w:t>
+      </w:r>
+      <w:r>
+        <w:rPr>
+          <w:lang w:val="ru-RU"/>
+        </w:rPr>
+        <w:t>.</w:t>
       </w:r>
     </w:p>
     <w:p>
-      <w:r>
-        <w:rPr>
-          <w:bCs/>
-          <w:lang w:val="bg-BG"/>
-        </w:rPr>
-        <w:t>Напишете</w:t>
-      </w:r>
-      <w:r>
-        <w:rPr>
-          <w:bCs/>
-          <w:lang w:val="bg-BG"/>
-        </w:rPr>
-        <w:t xml:space="preserve"> </w:t>
-      </w:r>
-      <w:r>
-        <w:rPr>
-          <w:b/>
-          <w:lang w:val="bg-BG"/>
-        </w:rPr>
-        <w:t>поредица</w:t>
-      </w:r>
-      <w:r>
-        <w:rPr>
-          <w:bCs/>
-          <w:lang w:val="bg-BG"/>
-        </w:rPr>
-        <w:t xml:space="preserve"> от </w:t>
-      </w:r>
-      <w:r>
-        <w:rPr>
-          <w:b/>
-          <w:lang w:val="bg-BG"/>
-        </w:rPr>
-        <w:t>SQL</w:t>
-      </w:r>
-      <w:r>
-        <w:rPr>
-          <w:bCs/>
-          <w:lang w:val="bg-BG"/>
-        </w:rPr>
-        <w:t xml:space="preserve"> </w:t>
-      </w:r>
-      <w:r>
-        <w:rPr>
-          <w:b/>
-          <w:lang w:val="bg-BG"/>
-        </w:rPr>
-        <w:t>заявки</w:t>
-      </w:r>
-      <w:r>
-        <w:rPr>
-          <w:bCs/>
-          <w:lang w:val="bg-BG"/>
-        </w:rPr>
-        <w:t>, която</w:t>
-      </w:r>
-      <w:r>
-        <w:rPr>
-          <w:lang w:val="bg-BG"/>
-        </w:rPr>
-        <w:t xml:space="preserve"> </w:t>
-      </w:r>
-      <w:r>
-        <w:rPr>
-          <w:lang w:val="bg-BG"/>
-        </w:rPr>
-        <w:t>увеличава</w:t>
-      </w:r>
-      <w:r>
-        <w:rPr>
-          <w:lang w:val="bg-BG"/>
-        </w:rPr>
-        <w:t xml:space="preserve"> с </w:t>
-      </w:r>
-      <w:r>
-        <w:rPr>
-          <w:b/>
-        </w:rPr>
-        <w:t>1</w:t>
-      </w:r>
-      <w:r>
-        <w:t xml:space="preserve"> </w:t>
-      </w:r>
-      <w:r>
-        <w:rPr>
-          <w:lang w:val="bg-BG"/>
-        </w:rPr>
-        <w:t xml:space="preserve">годините на всеки </w:t>
-      </w:r>
-      <w:r>
-        <w:rPr>
-          <w:b/>
-          <w:bCs/>
-          <w:lang w:val="bg-BG"/>
-        </w:rPr>
-        <w:t>миньон</w:t>
-      </w:r>
-      <w:r>
-        <w:t xml:space="preserve">, </w:t>
-      </w:r>
-      <w:r>
-        <w:rPr>
-          <w:lang w:val="bg-BG"/>
-        </w:rPr>
-        <w:t xml:space="preserve">чието </w:t>
-      </w:r>
-      <w:r>
-        <w:rPr>
-          <w:rFonts w:ascii="Consolas" w:hAnsi="Consolas"/>
-          <w:b/>
-        </w:rPr>
-        <w:t>Id</w:t>
-      </w:r>
-      <w:r>
-        <w:t xml:space="preserve"> </w:t>
-      </w:r>
-      <w:r>
-        <w:rPr>
-          <w:lang w:val="bg-BG"/>
-        </w:rPr>
-        <w:t xml:space="preserve">е </w:t>
-      </w:r>
-      <w:r>
-        <w:rPr>
-          <w:b/>
-          <w:lang w:val="bg-BG"/>
-        </w:rPr>
-        <w:t xml:space="preserve">различно </w:t>
-      </w:r>
-      <w:r>
-        <w:rPr>
-          <w:lang w:val="bg-BG"/>
-        </w:rPr>
-        <w:t xml:space="preserve">от </w:t>
-      </w:r>
-      <w:r>
-        <w:rPr>
-          <w:b/>
-        </w:rPr>
-        <w:t>2</w:t>
-      </w:r>
-      <w:r>
-        <w:t xml:space="preserve"> </w:t>
-      </w:r>
-      <w:r>
-        <w:rPr>
-          <w:lang w:val="bg-BG"/>
-        </w:rPr>
-        <w:t xml:space="preserve">и избира всчики записи от таблицата </w:t>
-      </w:r>
-      <w:r>
-        <w:rPr>
-          <w:rFonts w:ascii="Consolas" w:hAnsi="Consolas"/>
-          <w:b/>
-          <w:bCs/>
-        </w:rPr>
-        <w:t>Minions</w:t>
-      </w:r>
-      <w:r>
-        <w:t>.</w:t>
+      <w:pPr>
+        <w:pStyle w:val="Heading2"/>
+      </w:pPr>
+      <w:r>
+        <w:t>Увеличете годините на миньон</w:t>
       </w:r>
     </w:p>
     <w:p>
       <w:pPr>
-        <w:pStyle w:val="Heading2"/>
-      </w:pPr>
-      <w:r>
-        <w:t xml:space="preserve">Изтрийте миньон с </w:t>
-      </w:r>
-      <w:r>
-        <w:rPr>
-          <w:noProof/>
-          <w:lang w:val="en-US"/>
-        </w:rPr>
-        <w:t>ID</w:t>
+        <w:rPr>
+          <w:lang w:val="ru-RU"/>
+        </w:rPr>
+      </w:pPr>
+      <w:r>
+        <w:rPr>
+          <w:bCs/>
+          <w:lang w:val="bg-BG"/>
+        </w:rPr>
+        <w:t>Напишете</w:t>
+      </w:r>
+      <w:r>
+        <w:rPr>
+          <w:bCs/>
+          <w:lang w:val="bg-BG"/>
+        </w:rPr>
+        <w:t xml:space="preserve"> </w:t>
+      </w:r>
+      <w:r>
+        <w:rPr>
+          <w:b/>
+          <w:lang w:val="bg-BG"/>
+        </w:rPr>
+        <w:t>поредица</w:t>
+      </w:r>
+      <w:r>
+        <w:rPr>
+          <w:bCs/>
+          <w:lang w:val="bg-BG"/>
+        </w:rPr>
+        <w:t xml:space="preserve"> от </w:t>
+      </w:r>
+      <w:r>
+        <w:rPr>
+          <w:b/>
+          <w:lang w:val="bg-BG"/>
+        </w:rPr>
+        <w:t>SQL</w:t>
+      </w:r>
+      <w:r>
+        <w:rPr>
+          <w:bCs/>
+          <w:lang w:val="bg-BG"/>
+        </w:rPr>
+        <w:t xml:space="preserve"> </w:t>
+      </w:r>
+      <w:r>
+        <w:rPr>
+          <w:b/>
+          <w:lang w:val="bg-BG"/>
+        </w:rPr>
+        <w:t>заявки</w:t>
+      </w:r>
+      <w:r>
+        <w:rPr>
+          <w:bCs/>
+          <w:lang w:val="bg-BG"/>
+        </w:rPr>
+        <w:t>, която</w:t>
+      </w:r>
+      <w:r>
+        <w:rPr>
+          <w:lang w:val="bg-BG"/>
+        </w:rPr>
+        <w:t xml:space="preserve"> </w:t>
+      </w:r>
+      <w:r>
+        <w:rPr>
+          <w:lang w:val="bg-BG"/>
+        </w:rPr>
+        <w:t>увеличава</w:t>
+      </w:r>
+      <w:r>
+        <w:rPr>
+          <w:lang w:val="bg-BG"/>
+        </w:rPr>
+        <w:t xml:space="preserve"> с </w:t>
+      </w:r>
+      <w:r>
+        <w:rPr>
+          <w:b/>
+          <w:lang w:val="ru-RU"/>
+        </w:rPr>
+        <w:t>1</w:t>
+      </w:r>
+      <w:r>
+        <w:rPr>
+          <w:lang w:val="ru-RU"/>
+        </w:rPr>
+        <w:t xml:space="preserve"> </w:t>
+      </w:r>
+      <w:r>
+        <w:rPr>
+          <w:lang w:val="bg-BG"/>
+        </w:rPr>
+        <w:t xml:space="preserve">годините на всеки </w:t>
+      </w:r>
+      <w:r>
+        <w:rPr>
+          <w:b/>
+          <w:bCs/>
+          <w:lang w:val="bg-BG"/>
+        </w:rPr>
+        <w:t>миньон</w:t>
+      </w:r>
+      <w:r>
+        <w:rPr>
+          <w:lang w:val="ru-RU"/>
+        </w:rPr>
+        <w:t xml:space="preserve">, </w:t>
+      </w:r>
+      <w:r>
+        <w:rPr>
+          <w:lang w:val="bg-BG"/>
+        </w:rPr>
+        <w:t xml:space="preserve">чието </w:t>
+      </w:r>
+      <w:r>
+        <w:rPr>
+          <w:rFonts w:ascii="Consolas" w:hAnsi="Consolas"/>
+          <w:b/>
+        </w:rPr>
+        <w:t>Id</w:t>
+      </w:r>
+      <w:r>
+        <w:rPr>
+          <w:lang w:val="ru-RU"/>
+        </w:rPr>
+        <w:t xml:space="preserve"> </w:t>
+      </w:r>
+      <w:r>
+        <w:rPr>
+          <w:lang w:val="bg-BG"/>
+        </w:rPr>
+        <w:t xml:space="preserve">е </w:t>
+      </w:r>
+      <w:r>
+        <w:rPr>
+          <w:b/>
+          <w:lang w:val="bg-BG"/>
+        </w:rPr>
+        <w:t xml:space="preserve">различно </w:t>
+      </w:r>
+      <w:r>
+        <w:rPr>
+          <w:lang w:val="bg-BG"/>
+        </w:rPr>
+        <w:t xml:space="preserve">от </w:t>
+      </w:r>
+      <w:r>
+        <w:rPr>
+          <w:b/>
+          <w:lang w:val="ru-RU"/>
+        </w:rPr>
+        <w:t>3</w:t>
+      </w:r>
+      <w:r>
+        <w:rPr>
+          <w:lang w:val="ru-RU"/>
+        </w:rPr>
+        <w:t xml:space="preserve"> </w:t>
+      </w:r>
+      <w:r>
+        <w:rPr>
+          <w:lang w:val="bg-BG"/>
+        </w:rPr>
+        <w:t xml:space="preserve">и избира всчики записи от таблицата </w:t>
+      </w:r>
+      <w:r>
+        <w:rPr>
+          <w:rFonts w:ascii="Consolas" w:hAnsi="Consolas"/>
+          <w:b/>
+          <w:bCs/>
+        </w:rPr>
+        <w:t>Minions</w:t>
+      </w:r>
+      <w:r>
+        <w:rPr>
+          <w:lang w:val="ru-RU"/>
+        </w:rPr>
+        <w:t>.</w:t>
       </w:r>
     </w:p>
     <w:p>
-      <w:r>
-        <w:rPr>
-          <w:bCs/>
-          <w:lang w:val="bg-BG"/>
-        </w:rPr>
-        <w:t>Напишете</w:t>
-      </w:r>
-      <w:r>
-        <w:rPr>
-          <w:bCs/>
-          <w:lang w:val="bg-BG"/>
-        </w:rPr>
-        <w:t xml:space="preserve"> </w:t>
-      </w:r>
-      <w:r>
-        <w:rPr>
-          <w:b/>
-          <w:lang w:val="bg-BG"/>
-        </w:rPr>
-        <w:t>поредица</w:t>
-      </w:r>
-      <w:r>
-        <w:rPr>
-          <w:bCs/>
-          <w:lang w:val="bg-BG"/>
-        </w:rPr>
-        <w:t xml:space="preserve"> от </w:t>
-      </w:r>
-      <w:r>
-        <w:rPr>
-          <w:b/>
-          <w:lang w:val="bg-BG"/>
-        </w:rPr>
-        <w:t>SQL</w:t>
-      </w:r>
-      <w:r>
-        <w:rPr>
-          <w:bCs/>
-          <w:lang w:val="bg-BG"/>
-        </w:rPr>
-        <w:t xml:space="preserve"> </w:t>
-      </w:r>
-      <w:r>
-        <w:rPr>
-          <w:b/>
-          <w:lang w:val="bg-BG"/>
-        </w:rPr>
-        <w:t>заявки</w:t>
-      </w:r>
-      <w:r>
-        <w:rPr>
-          <w:bCs/>
-        </w:rPr>
-        <w:t xml:space="preserve">, </w:t>
-      </w:r>
-      <w:r>
-        <w:rPr>
-          <w:bCs/>
-          <w:lang w:val="bg-BG"/>
-        </w:rPr>
-        <w:t>която</w:t>
-      </w:r>
-      <w:r>
-        <w:rPr>
-          <w:b/>
-          <w:lang w:val="bg-BG"/>
-        </w:rPr>
-        <w:t xml:space="preserve"> п</w:t>
-      </w:r>
-      <w:r>
-        <w:rPr>
-          <w:b/>
-          <w:lang w:val="bg-BG"/>
-        </w:rPr>
-        <w:t>ремах</w:t>
-      </w:r>
-      <w:r>
-        <w:rPr>
-          <w:b/>
-          <w:lang w:val="bg-BG"/>
-        </w:rPr>
-        <w:t>ва</w:t>
-      </w:r>
-      <w:r>
-        <w:rPr>
-          <w:b/>
-          <w:lang w:val="bg-BG"/>
-        </w:rPr>
-        <w:t xml:space="preserve"> </w:t>
-      </w:r>
-      <w:r>
-        <w:rPr>
-          <w:b/>
-          <w:bCs/>
-          <w:lang w:val="bg-BG"/>
-        </w:rPr>
-        <w:t>миньона</w:t>
-      </w:r>
-      <w:r>
-        <w:t xml:space="preserve">, </w:t>
-      </w:r>
-      <w:r>
-        <w:rPr>
-          <w:lang w:val="bg-BG"/>
-        </w:rPr>
-        <w:t xml:space="preserve">чието </w:t>
-      </w:r>
-      <w:r>
-        <w:rPr>
-          <w:rFonts w:ascii="Consolas" w:hAnsi="Consolas"/>
-          <w:b/>
-        </w:rPr>
-        <w:t>Id</w:t>
-      </w:r>
-      <w:r>
-        <w:rPr>
-          <w:b/>
-        </w:rPr>
-        <w:t xml:space="preserve"> </w:t>
-      </w:r>
-      <w:r>
-        <w:rPr>
-          <w:lang w:val="bg-BG"/>
-        </w:rPr>
-        <w:t xml:space="preserve">е равно на </w:t>
-      </w:r>
-      <w:r>
-        <w:rPr>
-          <w:b/>
-        </w:rPr>
-        <w:t>2</w:t>
-      </w:r>
-      <w:r>
-        <w:rPr>
-          <w:b/>
-          <w:lang w:val="bg-BG"/>
-        </w:rPr>
-        <w:t xml:space="preserve"> </w:t>
-      </w:r>
-      <w:r>
-        <w:rPr>
-          <w:bCs/>
-          <w:lang w:val="bg-BG"/>
-        </w:rPr>
-        <w:t xml:space="preserve">и избира </w:t>
-      </w:r>
-      <w:r>
-        <w:rPr>
-          <w:lang w:val="bg-BG"/>
-        </w:rPr>
-        <w:t xml:space="preserve">всчики записи от таблицата </w:t>
-      </w:r>
-      <w:r>
-        <w:rPr>
-          <w:rFonts w:ascii="Consolas" w:hAnsi="Consolas"/>
-          <w:b/>
-          <w:bCs/>
-        </w:rPr>
-        <w:t>Minions</w:t>
-      </w:r>
-      <w:r>
-        <w:t>.</w:t>
+      <w:pPr>
+        <w:pStyle w:val="Heading2"/>
+      </w:pPr>
+      <w:r>
+        <w:t xml:space="preserve">Изтрийте миньон с </w:t>
+      </w:r>
+      <w:r>
+        <w:rPr>
+          <w:noProof/>
+          <w:lang w:val="en-US"/>
+        </w:rPr>
+        <w:t>ID</w:t>
       </w:r>
     </w:p>
     <w:p>
       <w:pPr>
-        <w:pStyle w:val="Heading2"/>
-      </w:pPr>
-      <w:r>
-        <w:t>Изтрийте данните от</w:t>
-      </w:r>
-      <w:r>
-        <w:t xml:space="preserve"> таблицата </w:t>
-      </w:r>
-      <w:r>
-        <w:rPr>
-          <w:lang w:val="en-US"/>
+        <w:rPr>
+          <w:lang w:val="ru-RU"/>
+        </w:rPr>
+      </w:pPr>
+      <w:r>
+        <w:rPr>
+          <w:bCs/>
+          <w:lang w:val="bg-BG"/>
+        </w:rPr>
+        <w:t>Напишете</w:t>
+      </w:r>
+      <w:r>
+        <w:rPr>
+          <w:bCs/>
+          <w:lang w:val="bg-BG"/>
+        </w:rPr>
+        <w:t xml:space="preserve"> </w:t>
+      </w:r>
+      <w:r>
+        <w:rPr>
+          <w:b/>
+          <w:lang w:val="bg-BG"/>
+        </w:rPr>
+        <w:t>поредица</w:t>
+      </w:r>
+      <w:r>
+        <w:rPr>
+          <w:bCs/>
+          <w:lang w:val="bg-BG"/>
+        </w:rPr>
+        <w:t xml:space="preserve"> от </w:t>
+      </w:r>
+      <w:r>
+        <w:rPr>
+          <w:b/>
+          <w:lang w:val="bg-BG"/>
+        </w:rPr>
+        <w:t>SQL</w:t>
+      </w:r>
+      <w:r>
+        <w:rPr>
+          <w:bCs/>
+          <w:lang w:val="bg-BG"/>
+        </w:rPr>
+        <w:t xml:space="preserve"> </w:t>
+      </w:r>
+      <w:r>
+        <w:rPr>
+          <w:b/>
+          <w:lang w:val="bg-BG"/>
+        </w:rPr>
+        <w:t>заявки</w:t>
+      </w:r>
+      <w:r>
+        <w:rPr>
+          <w:bCs/>
+          <w:lang w:val="ru-RU"/>
+        </w:rPr>
+        <w:t xml:space="preserve">, </w:t>
+      </w:r>
+      <w:r>
+        <w:rPr>
+          <w:bCs/>
+          <w:lang w:val="bg-BG"/>
+        </w:rPr>
+        <w:t>която</w:t>
+      </w:r>
+      <w:r>
+        <w:rPr>
+          <w:b/>
+          <w:lang w:val="bg-BG"/>
+        </w:rPr>
+        <w:t xml:space="preserve"> п</w:t>
+      </w:r>
+      <w:r>
+        <w:rPr>
+          <w:b/>
+          <w:lang w:val="bg-BG"/>
+        </w:rPr>
+        <w:t>ремах</w:t>
+      </w:r>
+      <w:r>
+        <w:rPr>
+          <w:b/>
+          <w:lang w:val="bg-BG"/>
+        </w:rPr>
+        <w:t>ва</w:t>
+      </w:r>
+      <w:r>
+        <w:rPr>
+          <w:b/>
+          <w:lang w:val="bg-BG"/>
+        </w:rPr>
+        <w:t xml:space="preserve"> </w:t>
+      </w:r>
+      <w:r>
+        <w:rPr>
+          <w:b/>
+          <w:bCs/>
+          <w:lang w:val="bg-BG"/>
+        </w:rPr>
+        <w:t>миньона</w:t>
+      </w:r>
+      <w:r>
+        <w:rPr>
+          <w:lang w:val="ru-RU"/>
+        </w:rPr>
+        <w:t xml:space="preserve">, </w:t>
+      </w:r>
+      <w:r>
+        <w:rPr>
+          <w:lang w:val="bg-BG"/>
+        </w:rPr>
+        <w:t xml:space="preserve">чието </w:t>
+      </w:r>
+      <w:r>
+        <w:rPr>
+          <w:rFonts w:ascii="Consolas" w:hAnsi="Consolas"/>
+          <w:b/>
+        </w:rPr>
+        <w:t>Id</w:t>
+      </w:r>
+      <w:r>
+        <w:rPr>
+          <w:b/>
+          <w:lang w:val="ru-RU"/>
+        </w:rPr>
+        <w:t xml:space="preserve"> </w:t>
+      </w:r>
+      <w:r>
+        <w:rPr>
+          <w:lang w:val="bg-BG"/>
+        </w:rPr>
+        <w:t xml:space="preserve">е равно на </w:t>
+      </w:r>
+      <w:r>
+        <w:rPr>
+          <w:b/>
+          <w:lang w:val="ru-RU"/>
+        </w:rPr>
+        <w:t>2</w:t>
+      </w:r>
+      <w:r>
+        <w:rPr>
+          <w:b/>
+          <w:lang w:val="bg-BG"/>
+        </w:rPr>
+        <w:t xml:space="preserve"> </w:t>
+      </w:r>
+      <w:r>
+        <w:rPr>
+          <w:bCs/>
+          <w:lang w:val="bg-BG"/>
+        </w:rPr>
+        <w:t xml:space="preserve">и избира </w:t>
+      </w:r>
+      <w:r>
+        <w:rPr>
+          <w:lang w:val="bg-BG"/>
+        </w:rPr>
+        <w:t xml:space="preserve">всчики записи от таблицата </w:t>
+      </w:r>
+      <w:r>
+        <w:rPr>
+          <w:rFonts w:ascii="Consolas" w:hAnsi="Consolas"/>
+          <w:b/>
+          <w:bCs/>
         </w:rPr>
         <w:t>Minions</w:t>
+      </w:r>
+      <w:r>
+        <w:rPr>
+          <w:lang w:val="ru-RU"/>
+        </w:rPr>
+        <w:t>.</w:t>
       </w:r>
     </w:p>
     <w:p>
-      <w:r>
-        <w:rPr>
-          <w:bCs/>
-          <w:lang w:val="bg-BG"/>
-        </w:rPr>
-        <w:t>Напишете</w:t>
-      </w:r>
-      <w:r>
-        <w:rPr>
-          <w:bCs/>
-          <w:lang w:val="bg-BG"/>
-        </w:rPr>
-        <w:t xml:space="preserve"> </w:t>
-      </w:r>
-      <w:r>
-        <w:rPr>
-          <w:b/>
-          <w:lang w:val="bg-BG"/>
-        </w:rPr>
-        <w:t>поредица</w:t>
-      </w:r>
-      <w:r>
-        <w:rPr>
-          <w:bCs/>
-          <w:lang w:val="bg-BG"/>
-        </w:rPr>
-        <w:t xml:space="preserve"> от </w:t>
-      </w:r>
-      <w:r>
-        <w:rPr>
-          <w:b/>
-          <w:lang w:val="bg-BG"/>
-        </w:rPr>
-        <w:t>SQL</w:t>
-      </w:r>
-      <w:r>
-        <w:rPr>
-          <w:bCs/>
-          <w:lang w:val="bg-BG"/>
-        </w:rPr>
-        <w:t xml:space="preserve"> </w:t>
-      </w:r>
-      <w:r>
-        <w:rPr>
-          <w:b/>
-          <w:lang w:val="bg-BG"/>
-        </w:rPr>
-        <w:t>заявки</w:t>
-      </w:r>
-      <w:r>
-        <w:rPr>
-          <w:bCs/>
-        </w:rPr>
-        <w:t xml:space="preserve">, </w:t>
-      </w:r>
-      <w:r>
-        <w:rPr>
-          <w:bCs/>
-          <w:lang w:val="bg-BG"/>
-        </w:rPr>
-        <w:t>която</w:t>
-      </w:r>
-      <w:r>
-        <w:rPr>
-          <w:b/>
-          <w:lang w:val="bg-BG"/>
-        </w:rPr>
-        <w:t xml:space="preserve"> </w:t>
-      </w:r>
-      <w:r>
-        <w:rPr>
-          <w:b/>
-          <w:lang w:val="bg-BG"/>
-        </w:rPr>
-        <w:t>изтрива</w:t>
-      </w:r>
-      <w:r>
-        <w:rPr>
-          <w:b/>
-          <w:lang w:val="bg-BG"/>
-        </w:rPr>
-        <w:t xml:space="preserve"> всички данни</w:t>
-      </w:r>
-      <w:r>
-        <w:rPr>
-          <w:lang w:val="bg-BG"/>
-        </w:rPr>
-        <w:t xml:space="preserve"> от таблицата </w:t>
-      </w:r>
-      <w:r>
-        <w:rPr>
-          <w:rFonts w:ascii="Consolas" w:hAnsi="Consolas"/>
-          <w:b/>
-          <w:bCs/>
+      <w:pPr>
+        <w:pStyle w:val="Heading2"/>
+      </w:pPr>
+      <w:r>
+        <w:t>Изтрийте данните от</w:t>
+      </w:r>
+      <w:r>
+        <w:t xml:space="preserve"> таблицата </w:t>
+      </w:r>
+      <w:r>
+        <w:rPr>
+          <w:lang w:val="en-US"/>
         </w:rPr>
         <w:t>Minions</w:t>
-      </w:r>
-      <w:r>
-        <w:t xml:space="preserve"> </w:t>
-      </w:r>
-      <w:r>
-        <w:rPr>
-          <w:lang w:val="bg-BG"/>
-        </w:rPr>
-        <w:t xml:space="preserve">и избира всички записи от таблицата </w:t>
-      </w:r>
-      <w:r>
-        <w:rPr>
-          <w:rFonts w:ascii="Consolas" w:hAnsi="Consolas"/>
-          <w:b/>
-          <w:bCs/>
-        </w:rPr>
-        <w:t>Minions</w:t>
-      </w:r>
-      <w:r>
-        <w:t>.</w:t>
       </w:r>
     </w:p>
     <w:p>
       <w:pPr>
-        <w:pStyle w:val="Heading2"/>
-      </w:pPr>
-      <w:r>
-        <w:t>Изтрийте всички таблици</w:t>
+        <w:rPr>
+          <w:lang w:val="ru-RU"/>
+        </w:rPr>
+      </w:pPr>
+      <w:r>
+        <w:rPr>
+          <w:bCs/>
+          <w:lang w:val="bg-BG"/>
+        </w:rPr>
+        <w:t>Напишете</w:t>
+      </w:r>
+      <w:r>
+        <w:rPr>
+          <w:bCs/>
+          <w:lang w:val="bg-BG"/>
+        </w:rPr>
+        <w:t xml:space="preserve"> </w:t>
+      </w:r>
+      <w:r>
+        <w:rPr>
+          <w:b/>
+          <w:lang w:val="bg-BG"/>
+        </w:rPr>
+        <w:t>поредица</w:t>
+      </w:r>
+      <w:r>
+        <w:rPr>
+          <w:bCs/>
+          <w:lang w:val="bg-BG"/>
+        </w:rPr>
+        <w:t xml:space="preserve"> от </w:t>
+      </w:r>
+      <w:r>
+        <w:rPr>
+          <w:b/>
+          <w:lang w:val="bg-BG"/>
+        </w:rPr>
+        <w:t>SQL</w:t>
+      </w:r>
+      <w:r>
+        <w:rPr>
+          <w:bCs/>
+          <w:lang w:val="bg-BG"/>
+        </w:rPr>
+        <w:t xml:space="preserve"> </w:t>
+      </w:r>
+      <w:r>
+        <w:rPr>
+          <w:b/>
+          <w:lang w:val="bg-BG"/>
+        </w:rPr>
+        <w:t>заявки</w:t>
+      </w:r>
+      <w:r>
+        <w:rPr>
+          <w:bCs/>
+          <w:lang w:val="ru-RU"/>
+        </w:rPr>
+        <w:t xml:space="preserve">, </w:t>
+      </w:r>
+      <w:r>
+        <w:rPr>
+          <w:bCs/>
+          <w:lang w:val="bg-BG"/>
+        </w:rPr>
+        <w:t>която</w:t>
+      </w:r>
+      <w:r>
+        <w:rPr>
+          <w:b/>
+          <w:lang w:val="bg-BG"/>
+        </w:rPr>
+        <w:t xml:space="preserve"> изтрива</w:t>
+      </w:r>
+      <w:r>
+        <w:rPr>
+          <w:b/>
+          <w:lang w:val="bg-BG"/>
+        </w:rPr>
+        <w:t xml:space="preserve"> всички данни</w:t>
+      </w:r>
+      <w:r>
+        <w:rPr>
+          <w:lang w:val="bg-BG"/>
+        </w:rPr>
+        <w:t xml:space="preserve"> от таблицата </w:t>
+      </w:r>
+      <w:r>
+        <w:rPr>
+          <w:rFonts w:ascii="Consolas" w:hAnsi="Consolas"/>
+          <w:b/>
+          <w:bCs/>
+        </w:rPr>
+        <w:t>Minions</w:t>
+      </w:r>
+      <w:r>
+        <w:rPr>
+          <w:lang w:val="ru-RU"/>
+        </w:rPr>
+        <w:t xml:space="preserve"> </w:t>
+      </w:r>
+      <w:r>
+        <w:rPr>
+          <w:lang w:val="bg-BG"/>
+        </w:rPr>
+        <w:t xml:space="preserve">и избира всички записи от таблицата </w:t>
+      </w:r>
+      <w:r>
+        <w:rPr>
+          <w:rFonts w:ascii="Consolas" w:hAnsi="Consolas"/>
+          <w:b/>
+          <w:bCs/>
+        </w:rPr>
+        <w:t>Minions</w:t>
+      </w:r>
+      <w:r>
+        <w:rPr>
+          <w:lang w:val="ru-RU"/>
+        </w:rPr>
+        <w:t>.</w:t>
       </w:r>
     </w:p>
     <w:p>
       <w:pPr>
+        <w:pStyle w:val="Heading2"/>
+      </w:pPr>
+      <w:r>
+        <w:t>Изтрийте всички таблици</w:t>
+      </w:r>
+    </w:p>
+    <w:p>
+      <w:pPr>
         <w:rPr>
           <w:highlight w:val="yellow"/>
         </w:rPr>
@@ -2694,6 +2916,9 @@
         <w:t>Minions</w:t>
       </w:r>
       <w:r>
+        <w:rPr>
+          <w:lang w:val="ru-RU"/>
+        </w:rPr>
         <w:t xml:space="preserve"> </w:t>
       </w:r>
       <w:r>
@@ -2707,7 +2932,15 @@
           <w:b/>
           <w:noProof/>
         </w:rPr>
-        <w:t xml:space="preserve">SQL </w:t>
+        <w:t>SQL</w:t>
+      </w:r>
+      <w:r>
+        <w:rPr>
+          <w:b/>
+          <w:noProof/>
+          <w:lang w:val="ru-RU"/>
+        </w:rPr>
+        <w:t xml:space="preserve"> </w:t>
       </w:r>
       <w:r>
         <w:rPr>
@@ -2717,9 +2950,15 @@
         <w:t>заявка</w:t>
       </w:r>
       <w:r>
+        <w:rPr>
+          <w:lang w:val="ru-RU"/>
+        </w:rPr>
         <w:t>.</w:t>
       </w:r>
       <w:r>
+        <w:rPr>
+          <w:lang w:val="ru-RU"/>
+        </w:rPr>
         <w:t xml:space="preserve"> </w:t>
       </w:r>
       <w:r>
@@ -2821,6 +3060,9 @@
         <w:t>.</w:t>
       </w:r>
       <w:r>
+        <w:rPr>
+          <w:lang w:val="ru-RU"/>
+        </w:rPr>
         <w:t xml:space="preserve"> </w:t>
       </w:r>
       <w:r>
@@ -3471,6 +3713,9 @@
         <w:t>Hotel</w:t>
       </w:r>
       <w:r>
+        <w:rPr>
+          <w:lang w:val="ru-RU"/>
+        </w:rPr>
         <w:t xml:space="preserve"> </w:t>
       </w:r>
       <w:r>
@@ -3480,6 +3725,9 @@
         <w:t>със следните таблици</w:t>
       </w:r>
       <w:r>
+        <w:rPr>
+          <w:lang w:val="ru-RU"/>
+        </w:rPr>
         <w:t>:</w:t>
       </w:r>
     </w:p>
@@ -3747,6 +3995,7 @@
         <w:rPr>
           <w:lang w:val="bg-BG"/>
         </w:rPr>
+        <w:lastRenderedPageBreak/>
         <w:t xml:space="preserve">Задайте </w:t>
       </w:r>
       <w:r>
@@ -3759,6 +4008,7 @@
       <w:r>
         <w:rPr>
           <w:b/>
+          <w:lang w:val="ru-RU"/>
         </w:rPr>
         <w:t>-</w:t>
       </w:r>
@@ -3776,6 +4026,9 @@
         <w:t xml:space="preserve"> за всяка колона</w:t>
       </w:r>
       <w:r>
+        <w:rPr>
+          <w:lang w:val="ru-RU"/>
+        </w:rPr>
         <w:t xml:space="preserve">. </w:t>
       </w:r>
       <w:r>
@@ -3792,6 +4045,9 @@
         <w:t xml:space="preserve"> за всяка таблица</w:t>
       </w:r>
       <w:r>
+        <w:rPr>
+          <w:lang w:val="ru-RU"/>
+        </w:rPr>
         <w:t xml:space="preserve">. </w:t>
       </w:r>
       <w:r>
@@ -3803,6 +4059,7 @@
       <w:r>
         <w:rPr>
           <w:b/>
+          <w:lang w:val="ru-RU"/>
         </w:rPr>
         <w:t xml:space="preserve">3 </w:t>
       </w:r>
@@ -3814,6 +4071,9 @@
         <w:t>записа</w:t>
       </w:r>
       <w:r>
+        <w:rPr>
+          <w:lang w:val="ru-RU"/>
+        </w:rPr>
         <w:t xml:space="preserve">. </w:t>
       </w:r>
       <w:r>
@@ -3823,6 +4083,9 @@
         <w:t>Уверете се</w:t>
       </w:r>
       <w:r>
+        <w:rPr>
+          <w:lang w:val="ru-RU"/>
+        </w:rPr>
         <w:t xml:space="preserve">, </w:t>
       </w:r>
       <w:r>
@@ -3832,6 +4095,9 @@
         <w:t>че колоните</w:t>
       </w:r>
       <w:r>
+        <w:rPr>
+          <w:lang w:val="ru-RU"/>
+        </w:rPr>
         <w:t xml:space="preserve">, </w:t>
       </w:r>
       <w:r>
@@ -3844,6 +4110,7 @@
         <w:rPr>
           <w:b/>
           <w:bCs/>
+          <w:lang w:val="ru-RU"/>
         </w:rPr>
         <w:t xml:space="preserve">2 </w:t>
       </w:r>
@@ -3856,6 +4123,9 @@
         <w:t>таблици</w:t>
       </w:r>
       <w:r>
+        <w:rPr>
+          <w:lang w:val="ru-RU"/>
+        </w:rPr>
         <w:t xml:space="preserve">, </w:t>
       </w:r>
       <w:r>
@@ -3872,6 +4142,9 @@
         <w:t>един и същи тип данни</w:t>
       </w:r>
       <w:r>
+        <w:rPr>
+          <w:lang w:val="ru-RU"/>
+        </w:rPr>
         <w:t xml:space="preserve">. </w:t>
       </w:r>
       <w:r>
@@ -3881,6 +4154,9 @@
         <w:t>Помислете кои полета винаги са задължителни и кои са незадължителни</w:t>
       </w:r>
       <w:r>
+        <w:rPr>
+          <w:lang w:val="ru-RU"/>
+        </w:rPr>
         <w:t>.</w:t>
       </w:r>
     </w:p>
@@ -3890,11 +4166,15 @@
         <w:ind w:left="567" w:hanging="567"/>
       </w:pPr>
       <w:r>
-        <w:lastRenderedPageBreak/>
         <w:t>Попълнете таблиците с примерни данни</w:t>
       </w:r>
     </w:p>
     <w:p>
+      <w:pPr>
+        <w:rPr>
+          <w:lang w:val="ru-RU"/>
+        </w:rPr>
+      </w:pPr>
       <w:r>
         <w:rPr>
           <w:lang w:val="bg-BG"/>
@@ -3902,7 +4182,13 @@
         <w:t xml:space="preserve">Попълнете всяка една от таблиците с няколко реда примерни данни, с които да работите. Може да си помогнете с </w:t>
       </w:r>
       <w:r>
-        <w:t xml:space="preserve">ChatGPT </w:t>
+        <w:t>ChatGPT</w:t>
+      </w:r>
+      <w:r>
+        <w:rPr>
+          <w:lang w:val="ru-RU"/>
+        </w:rPr>
+        <w:t xml:space="preserve"> </w:t>
       </w:r>
       <w:r>
         <w:rPr>
@@ -3911,6 +4197,9 @@
         <w:t>или подобен генеративен чатбот, например ето така</w:t>
       </w:r>
       <w:r>
+        <w:rPr>
+          <w:lang w:val="ru-RU"/>
+        </w:rPr>
         <w:t>:</w:t>
       </w:r>
     </w:p>
@@ -3969,6 +4258,11 @@
       </w:r>
     </w:p>
     <w:p>
+      <w:pPr>
+        <w:rPr>
+          <w:lang w:val="ru-RU"/>
+        </w:rPr>
+      </w:pPr>
       <w:r>
         <w:rPr>
           <w:lang w:val="bg-BG"/>
@@ -3976,7 +4270,13 @@
         <w:t xml:space="preserve">Примерно запитване към </w:t>
       </w:r>
       <w:r>
-        <w:t xml:space="preserve">ChatGPT: </w:t>
+        <w:t>ChatGPT</w:t>
+      </w:r>
+      <w:r>
+        <w:rPr>
+          <w:lang w:val="ru-RU"/>
+        </w:rPr>
+        <w:t xml:space="preserve">: </w:t>
       </w:r>
       <w:hyperlink r:id="rId13" w:history="1">
         <w:r>
@@ -3984,24 +4284,13 @@
             <w:rStyle w:val="Hyperlink"/>
             <w:lang w:val="bg-BG"/>
           </w:rPr>
-          <w:t>https://chat.openai.com/sh</w:t>
-        </w:r>
-        <w:r>
-          <w:rPr>
-            <w:rStyle w:val="Hyperlink"/>
-            <w:lang w:val="bg-BG"/>
-          </w:rPr>
-          <w:t>a</w:t>
-        </w:r>
-        <w:r>
-          <w:rPr>
-            <w:rStyle w:val="Hyperlink"/>
-            <w:lang w:val="bg-BG"/>
-          </w:rPr>
-          <w:t>re/1bd6d1f0-0ebf-42c3-8451-2719be3de694</w:t>
+          <w:t>https://chat.openai.com/share/1bd6d1f0-0ebf-42c3-8451-2719be3de694</w:t>
         </w:r>
       </w:hyperlink>
       <w:r>
+        <w:rPr>
+          <w:lang w:val="ru-RU"/>
+        </w:rPr>
         <w:t>.</w:t>
       </w:r>
     </w:p>
@@ -4018,6 +4307,7 @@
       <w:pPr>
         <w:rPr>
           <w:rFonts w:eastAsia="Times New Roman" w:cs="Times New Roman"/>
+          <w:lang w:val="ru-RU"/>
         </w:rPr>
       </w:pPr>
       <w:r>
@@ -4041,6 +4331,9 @@
         <w:t>Hotel</w:t>
       </w:r>
       <w:r>
+        <w:rPr>
+          <w:lang w:val="ru-RU"/>
+        </w:rPr>
         <w:t>,</w:t>
       </w:r>
       <w:r>
@@ -4064,7 +4357,13 @@
         <w:t xml:space="preserve"> от </w:t>
       </w:r>
       <w:r>
-        <w:t xml:space="preserve">SQL </w:t>
+        <w:t>SQL</w:t>
+      </w:r>
+      <w:r>
+        <w:rPr>
+          <w:lang w:val="ru-RU"/>
+        </w:rPr>
+        <w:t xml:space="preserve"> </w:t>
       </w:r>
       <w:r>
         <w:rPr>
@@ -4121,6 +4420,7 @@
         <w:rPr>
           <w:rFonts w:eastAsia="Times New Roman" w:cs="Times New Roman"/>
           <w:noProof/>
+          <w:lang w:val="ru-RU"/>
         </w:rPr>
         <w:t xml:space="preserve"> </w:t>
       </w:r>
@@ -4165,12 +4465,14 @@
         <w:rPr>
           <w:rFonts w:eastAsia="Times New Roman" w:cs="Times New Roman"/>
           <w:b/>
+          <w:lang w:val="ru-RU"/>
         </w:rPr>
         <w:t>3%</w:t>
       </w:r>
       <w:r>
         <w:rPr>
           <w:rFonts w:eastAsia="Times New Roman" w:cs="Times New Roman"/>
+          <w:lang w:val="ru-RU"/>
         </w:rPr>
         <w:t xml:space="preserve"> </w:t>
       </w:r>
@@ -4184,6 +4486,7 @@
       <w:r>
         <w:rPr>
           <w:rFonts w:eastAsia="Times New Roman" w:cs="Times New Roman"/>
+          <w:lang w:val="ru-RU"/>
         </w:rPr>
         <w:t xml:space="preserve"> </w:t>
       </w:r>
@@ -4200,7 +4503,16 @@
           <w:b/>
           <w:bCs/>
         </w:rPr>
-        <w:t xml:space="preserve">SQL </w:t>
+        <w:t>SQL</w:t>
+      </w:r>
+      <w:r>
+        <w:rPr>
+          <w:rFonts w:eastAsia="Times New Roman" w:cs="Times New Roman"/>
+          <w:b/>
+          <w:bCs/>
+          <w:lang w:val="ru-RU"/>
+        </w:rPr>
+        <w:t xml:space="preserve"> </w:t>
       </w:r>
       <w:r>
         <w:rPr>
@@ -4213,6 +4525,7 @@
       <w:r>
         <w:rPr>
           <w:rFonts w:eastAsia="Times New Roman" w:cs="Times New Roman"/>
+          <w:lang w:val="ru-RU"/>
         </w:rPr>
         <w:t xml:space="preserve"> </w:t>
       </w:r>
@@ -4226,6 +4539,7 @@
       <w:r>
         <w:rPr>
           <w:rFonts w:eastAsia="Times New Roman" w:cs="Times New Roman"/>
+          <w:lang w:val="ru-RU"/>
         </w:rPr>
         <w:t xml:space="preserve">. </w:t>
       </w:r>
@@ -4285,6 +4599,7 @@
         <w:rPr>
           <w:rFonts w:eastAsia="Times New Roman" w:cs="Times New Roman"/>
           <w:noProof/>
+          <w:lang w:val="ru-RU"/>
         </w:rPr>
         <w:t xml:space="preserve"> </w:t>
       </w:r>
@@ -4336,6 +4651,7 @@
       <w:r>
         <w:rPr>
           <w:rFonts w:eastAsia="Times New Roman" w:cs="Times New Roman"/>
+          <w:lang w:val="ru-RU"/>
         </w:rPr>
         <w:t>.</w:t>
       </w:r>
@@ -4373,6 +4689,7 @@
       <w:r>
         <w:rPr>
           <w:rFonts w:eastAsia="Times New Roman" w:cs="Times New Roman"/>
+          <w:lang w:val="bg-BG"/>
         </w:rPr>
         <w:t xml:space="preserve"> </w:t>
       </w:r>
@@ -4386,6 +4703,7 @@
       <w:r>
         <w:rPr>
           <w:rFonts w:eastAsia="Times New Roman" w:cs="Times New Roman"/>
+          <w:lang w:val="bg-BG"/>
         </w:rPr>
         <w:t xml:space="preserve">. </w:t>
       </w:r>
@@ -4401,11 +4719,19 @@
           <w:rFonts w:eastAsia="Times New Roman" w:cs="Times New Roman"/>
           <w:noProof/>
         </w:rPr>
-        <w:t xml:space="preserve">SQL </w:t>
+        <w:t>SQL</w:t>
       </w:r>
       <w:r>
         <w:rPr>
           <w:rFonts w:eastAsia="Times New Roman" w:cs="Times New Roman"/>
+          <w:noProof/>
+          <w:lang w:val="bg-BG"/>
+        </w:rPr>
+        <w:t xml:space="preserve"> </w:t>
+      </w:r>
+      <w:r>
+        <w:rPr>
+          <w:rFonts w:eastAsia="Times New Roman" w:cs="Times New Roman"/>
           <w:lang w:val="bg-BG"/>
         </w:rPr>
         <w:t>заявка</w:t>
@@ -4413,6 +4739,7 @@
       <w:r>
         <w:rPr>
           <w:rFonts w:eastAsia="Times New Roman" w:cs="Times New Roman"/>
+          <w:lang w:val="bg-BG"/>
         </w:rPr>
         <w:t>.</w:t>
       </w:r>
@@ -4452,6 +4779,9 @@
         <w:t>Hotel</w:t>
       </w:r>
       <w:r>
+        <w:rPr>
+          <w:lang w:val="ru-RU"/>
+        </w:rPr>
         <w:t>,</w:t>
       </w:r>
       <w:r>
@@ -4475,19 +4805,19 @@
         <w:t xml:space="preserve"> от </w:t>
       </w:r>
       <w:r>
-        <w:t xml:space="preserve">SQL </w:t>
-      </w:r>
-      <w:r>
-        <w:rPr>
-          <w:lang w:val="bg-BG"/>
-        </w:rPr>
-        <w:t>заявки</w:t>
-      </w:r>
-      <w:r>
-        <w:rPr>
-          <w:lang w:val="bg-BG"/>
-        </w:rPr>
-        <w:t xml:space="preserve">, която избира всички записи от таблицата </w:t>
+        <w:t>SQL</w:t>
+      </w:r>
+      <w:r>
+        <w:rPr>
+          <w:lang w:val="ru-RU"/>
+        </w:rPr>
+        <w:t xml:space="preserve"> </w:t>
+      </w:r>
+      <w:r>
+        <w:rPr>
+          <w:lang w:val="bg-BG"/>
+        </w:rPr>
+        <w:t xml:space="preserve">заявки, която избира всички записи от таблицата </w:t>
       </w:r>
       <w:r>
         <w:rPr>
@@ -4536,13 +4866,7 @@
         <w:rPr>
           <w:lang w:val="bg-BG"/>
         </w:rPr>
-        <w:t>.</w:t>
-      </w:r>
-      <w:r>
-        <w:rPr>
-          <w:lang w:val="bg-BG"/>
-        </w:rPr>
-        <w:t xml:space="preserve"> Накрая отново селектирайте всички записи от таблицата </w:t>
+        <w:t xml:space="preserve">. Накрая отново селектирайте всички записи от таблицата </w:t>
       </w:r>
       <w:r>
         <w:rPr>
@@ -4555,13 +4879,7 @@
         <w:rPr>
           <w:lang w:val="bg-BG"/>
         </w:rPr>
-        <w:t>.</w:t>
-      </w:r>
-      <w:r>
-        <w:rPr>
-          <w:lang w:val="bg-BG"/>
-        </w:rPr>
-        <w:t xml:space="preserve"> </w:t>
+        <w:t xml:space="preserve">. </w:t>
       </w:r>
       <w:r>
         <w:rPr>
@@ -4744,6 +5062,7 @@
                               <w:color w:val="595959" w:themeColor="text1" w:themeTint="A6"/>
                               <w:sz w:val="17"/>
                               <w:szCs w:val="17"/>
+                              <w:lang w:val="ru-RU"/>
                             </w:rPr>
                             <w:t xml:space="preserve">, </w:t>
                           </w:r>
@@ -4814,7 +5133,16 @@
                               <w:sz w:val="17"/>
                               <w:szCs w:val="17"/>
                             </w:rPr>
-                            <w:t>NC-</w:t>
+                            <w:t>NC</w:t>
+                          </w:r>
+                          <w:r>
+                            <w:rPr>
+                              <w:color w:val="595959" w:themeColor="text1" w:themeTint="A6"/>
+                              <w:sz w:val="17"/>
+                              <w:szCs w:val="17"/>
+                              <w:lang w:val="ru-RU"/>
+                            </w:rPr>
+                            <w:t>-</w:t>
                           </w:r>
                           <w:r>
                             <w:rPr>
@@ -5041,6 +5369,7 @@
                         <w:color w:val="595959" w:themeColor="text1" w:themeTint="A6"/>
                         <w:sz w:val="17"/>
                         <w:szCs w:val="17"/>
+                        <w:lang w:val="ru-RU"/>
                       </w:rPr>
                       <w:t xml:space="preserve">, </w:t>
                     </w:r>
@@ -5111,7 +5440,16 @@
                         <w:sz w:val="17"/>
                         <w:szCs w:val="17"/>
                       </w:rPr>
-                      <w:t>NC-</w:t>
+                      <w:t>NC</w:t>
+                    </w:r>
+                    <w:r>
+                      <w:rPr>
+                        <w:color w:val="595959" w:themeColor="text1" w:themeTint="A6"/>
+                        <w:sz w:val="17"/>
+                        <w:szCs w:val="17"/>
+                        <w:lang w:val="ru-RU"/>
+                      </w:rPr>
+                      <w:t>-</w:t>
                     </w:r>
                     <w:r>
                       <w:rPr>

</xml_diff>

<commit_message>
Updating SQL CRUD exercise document
</commit_message>
<xml_diff>
--- a/Courses/Software-Sciences/Module-3-Databases-New/05-SQL-INSERT-UPDATE-DELETE/05-SQL-INSERT-UPDATE-DELETE-Exercise.docx
+++ b/Courses/Software-Sciences/Module-3-Databases-New/05-SQL-INSERT-UPDATE-DELETE/05-SQL-INSERT-UPDATE-DELETE-Exercise.docx
@@ -72,7 +72,7 @@
         </w:rPr>
         <w:t xml:space="preserve">: </w:t>
       </w:r>
-      <w:hyperlink r:id="rId8" w:history="1">
+      <w:hyperlink r:id="rId8" w:anchor="0" w:history="1">
         <w:r>
           <w:rPr>
             <w:rStyle w:val="Hyperlink"/>
@@ -2384,7 +2384,21 @@
         <w:rPr>
           <w:lang w:val="bg-BG"/>
         </w:rPr>
-        <w:t xml:space="preserve"> След това да се изберат всички записи от таблицата </w:t>
+        <w:t xml:space="preserve"> След това да се изберат </w:t>
+      </w:r>
+      <w:r>
+        <w:rPr>
+          <w:b/>
+          <w:bCs/>
+          <w:lang w:val="bg-BG"/>
+        </w:rPr>
+        <w:t>всички записи</w:t>
+      </w:r>
+      <w:r>
+        <w:rPr>
+          <w:lang w:val="bg-BG"/>
+        </w:rPr>
+        <w:t xml:space="preserve"> от таблицата </w:t>
       </w:r>
       <w:r>
         <w:rPr>
@@ -2577,7 +2591,21 @@
         <w:rPr>
           <w:lang w:val="bg-BG"/>
         </w:rPr>
-        <w:t xml:space="preserve">и избира всчики записи от таблицата </w:t>
+        <w:t xml:space="preserve">и избира </w:t>
+      </w:r>
+      <w:r>
+        <w:rPr>
+          <w:b/>
+          <w:bCs/>
+          <w:lang w:val="bg-BG"/>
+        </w:rPr>
+        <w:t>всчики записи</w:t>
+      </w:r>
+      <w:r>
+        <w:rPr>
+          <w:lang w:val="bg-BG"/>
+        </w:rPr>
+        <w:t xml:space="preserve"> от таблицата </w:t>
       </w:r>
       <w:r>
         <w:rPr>
@@ -2769,9 +2797,17 @@
       </w:r>
       <w:r>
         <w:rPr>
-          <w:lang w:val="bg-BG"/>
-        </w:rPr>
-        <w:t xml:space="preserve">всчики записи от таблицата </w:t>
+          <w:b/>
+          <w:bCs/>
+          <w:lang w:val="bg-BG"/>
+        </w:rPr>
+        <w:t>всчики записи</w:t>
+      </w:r>
+      <w:r>
+        <w:rPr>
+          <w:lang w:val="bg-BG"/>
+        </w:rPr>
+        <w:t xml:space="preserve"> от таблицата </w:t>
       </w:r>
       <w:r>
         <w:rPr>
@@ -2912,7 +2948,21 @@
         <w:rPr>
           <w:lang w:val="bg-BG"/>
         </w:rPr>
-        <w:t xml:space="preserve">и избира всички записи от таблицата </w:t>
+        <w:t xml:space="preserve">и избира </w:t>
+      </w:r>
+      <w:r>
+        <w:rPr>
+          <w:b/>
+          <w:bCs/>
+          <w:lang w:val="bg-BG"/>
+        </w:rPr>
+        <w:t>всички записи</w:t>
+      </w:r>
+      <w:r>
+        <w:rPr>
+          <w:lang w:val="bg-BG"/>
+        </w:rPr>
+        <w:t xml:space="preserve"> от таблицата </w:t>
       </w:r>
       <w:r>
         <w:rPr>
@@ -3156,7 +3206,7 @@
         <w:tblLook w:val="04A0" w:firstRow="1" w:lastRow="0" w:firstColumn="1" w:lastColumn="0" w:noHBand="0" w:noVBand="1"/>
       </w:tblPr>
       <w:tblGrid>
-        <w:gridCol w:w="10425"/>
+        <w:gridCol w:w="9350"/>
       </w:tblGrid>
       <w:tr>
         <w:tc>
@@ -4036,8 +4086,7 @@
       <w:pPr>
         <w:spacing w:after="0"/>
         <w:rPr>
-          <w:b/>
-          <w:lang w:val="bg-BG"/>
+          <w:lang w:val="ru-RU"/>
         </w:rPr>
       </w:pPr>
       <w:r>
@@ -4211,6 +4260,62 @@
     </w:p>
     <w:p>
       <w:pPr>
+        <w:spacing w:after="0"/>
+        <w:rPr>
+          <w:lang w:val="bg-BG"/>
+        </w:rPr>
+      </w:pPr>
+      <w:r>
+        <w:rPr>
+          <w:lang w:val="bg-BG"/>
+        </w:rPr>
+        <w:t xml:space="preserve">Изпълнете следните </w:t>
+      </w:r>
+      <w:r>
+        <w:rPr>
+          <w:b/>
+          <w:bCs/>
+          <w:lang w:val="bg-BG"/>
+        </w:rPr>
+        <w:t>заявки</w:t>
+      </w:r>
+      <w:r>
+        <w:rPr>
+          <w:lang w:val="bg-BG"/>
+        </w:rPr>
+        <w:t xml:space="preserve">, които извличат </w:t>
+      </w:r>
+      <w:r>
+        <w:rPr>
+          <w:b/>
+          <w:bCs/>
+          <w:lang w:val="bg-BG"/>
+        </w:rPr>
+        <w:t>бройката</w:t>
+      </w:r>
+      <w:r>
+        <w:rPr>
+          <w:lang w:val="bg-BG"/>
+        </w:rPr>
+        <w:t xml:space="preserve"> на </w:t>
+      </w:r>
+      <w:r>
+        <w:rPr>
+          <w:b/>
+          <w:bCs/>
+          <w:lang w:val="bg-BG"/>
+        </w:rPr>
+        <w:t>записите</w:t>
+      </w:r>
+      <w:r>
+        <w:rPr>
+          <w:lang w:val="bg-BG"/>
+        </w:rPr>
+        <w:t xml:space="preserve"> в таблиците:</w:t>
+      </w:r>
+    </w:p>
+    <w:p>
+      <w:pPr>
         <w:pStyle w:val="Heading2"/>
         <w:ind w:left="567" w:hanging="567"/>
       </w:pPr>
@@ -4228,6 +4333,12 @@
         <w:rPr>
           <w:lang w:val="bg-BG"/>
         </w:rPr>
+        <w:t xml:space="preserve"> </w:t>
+      </w:r>
+      <w:r>
+        <w:rPr>
+          <w:lang w:val="bg-BG"/>
+        </w:rPr>
         <w:t xml:space="preserve">Попълнете всяка една от таблиците с няколко реда примерни данни, с които да работите. Може да си помогнете с </w:t>
       </w:r>
       <w:r>
@@ -4258,6 +4369,12 @@
           <w:lang w:val="bg-BG"/>
         </w:rPr>
       </w:pPr>
+      <w:r>
+        <w:rPr>
+          <w:noProof/>
+        </w:rPr>
+        <w:t xml:space="preserve"> </w:t>
+      </w:r>
       <w:r>
         <w:rPr>
           <w:noProof/>
@@ -4343,12 +4460,135 @@
         <w:t>.</w:t>
       </w:r>
     </w:p>
+    <w:tbl>
+      <w:tblPr>
+        <w:tblStyle w:val="TableGrid"/>
+        <w:tblpPr w:leftFromText="180" w:rightFromText="180" w:vertAnchor="text" w:horzAnchor="margin" w:tblpY="-18"/>
+        <w:tblW w:w="0" w:type="auto"/>
+        <w:tblLook w:val="04A0" w:firstRow="1" w:lastRow="0" w:firstColumn="1" w:lastColumn="0" w:noHBand="0" w:noVBand="1"/>
+      </w:tblPr>
+      <w:tblGrid>
+        <w:gridCol w:w="9350"/>
+      </w:tblGrid>
+      <w:tr>
+        <w:trPr>
+          <w:trHeight w:val="2582"/>
+        </w:trPr>
+        <w:tc>
+          <w:tcPr>
+            <w:tcW w:w="10425" w:type="dxa"/>
+          </w:tcPr>
+          <w:p>
+            <w:pPr>
+              <w:spacing w:after="0"/>
+              <w:rPr>
+                <w:b/>
+              </w:rPr>
+            </w:pPr>
+            <w:r>
+              <w:rPr>
+                <w:b/>
+              </w:rPr>
+              <w:t>SELECT COUNT(*) FROM Employees</w:t>
+            </w:r>
+          </w:p>
+          <w:p>
+            <w:pPr>
+              <w:spacing w:after="0"/>
+              <w:rPr>
+                <w:b/>
+              </w:rPr>
+            </w:pPr>
+            <w:r>
+              <w:rPr>
+                <w:b/>
+              </w:rPr>
+              <w:t>SELECT COUNT(*)  FROM Customers</w:t>
+            </w:r>
+          </w:p>
+          <w:p>
+            <w:pPr>
+              <w:spacing w:after="0"/>
+              <w:rPr>
+                <w:b/>
+              </w:rPr>
+            </w:pPr>
+            <w:r>
+              <w:rPr>
+                <w:b/>
+              </w:rPr>
+              <w:t>SELECT COUNT(*)  FROM RoomStatus</w:t>
+            </w:r>
+          </w:p>
+          <w:p>
+            <w:pPr>
+              <w:spacing w:after="0"/>
+              <w:rPr>
+                <w:b/>
+              </w:rPr>
+            </w:pPr>
+            <w:r>
+              <w:rPr>
+                <w:b/>
+              </w:rPr>
+              <w:t>SELECT COUNT(*)  FROM BedTypes</w:t>
+            </w:r>
+          </w:p>
+          <w:p>
+            <w:pPr>
+              <w:spacing w:after="0"/>
+              <w:rPr>
+                <w:b/>
+              </w:rPr>
+            </w:pPr>
+            <w:r>
+              <w:rPr>
+                <w:b/>
+              </w:rPr>
+              <w:t>SELECT COUNT(*)  FROM Rooms</w:t>
+            </w:r>
+          </w:p>
+          <w:p>
+            <w:pPr>
+              <w:spacing w:after="0"/>
+              <w:rPr>
+                <w:b/>
+              </w:rPr>
+            </w:pPr>
+            <w:r>
+              <w:rPr>
+                <w:b/>
+              </w:rPr>
+              <w:t>SELECT COUNT(*)  FROM Payments</w:t>
+            </w:r>
+          </w:p>
+          <w:p>
+            <w:pPr>
+              <w:spacing w:after="0"/>
+              <w:rPr>
+                <w:b/>
+                <w:lang w:val="bg-BG"/>
+              </w:rPr>
+            </w:pPr>
+            <w:r>
+              <w:rPr>
+                <w:b/>
+              </w:rPr>
+              <w:t>SELECT COUNT(*)  FROM Occupancies</w:t>
+            </w:r>
+          </w:p>
+        </w:tc>
+      </w:tr>
+    </w:tbl>
     <w:p>
       <w:pPr>
         <w:pStyle w:val="Heading2"/>
         <w:ind w:left="567" w:hanging="567"/>
       </w:pPr>
       <w:r>
+        <w:t xml:space="preserve"> </w:t>
+      </w:r>
+      <w:r>
         <w:t>Намалете данъчната ставка</w:t>
       </w:r>
     </w:p>
@@ -4811,6 +5051,7 @@
         <w:rPr>
           <w:lang w:val="bg-BG"/>
         </w:rPr>
+        <w:lastRenderedPageBreak/>
         <w:t xml:space="preserve">Използвайки базата </w:t>
       </w:r>
       <w:r>
@@ -4969,12 +5210,9 @@
       </w:r>
     </w:p>
     <w:sectPr>
-      <w:headerReference w:type="default" r:id="rId15"/>
-      <w:footerReference w:type="default" r:id="rId16"/>
-      <w:pgSz w:w="11909" w:h="16834" w:code="9"/>
-      <w:pgMar w:top="567" w:right="737" w:bottom="680" w:left="737" w:header="567" w:footer="510" w:gutter="0"/>
+      <w:pgSz w:w="12240" w:h="15840"/>
+      <w:pgMar w:top="1440" w:right="1440" w:bottom="1440" w:left="1440" w:header="720" w:footer="720" w:gutter="0"/>
       <w:cols w:space="720"/>
-      <w:docGrid w:linePitch="360"/>
     </w:sectPr>
   </w:body>
 </w:document>
@@ -5005,1166 +5243,6 @@
 </w:endnotes>
 </file>
 
-<file path=word/footer1.xml><?xml version="1.0" encoding="utf-8"?>
-<w:ftr xmlns:wpc="http://schemas.microsoft.com/office/word/2010/wordprocessingCanvas" xmlns:cx="http://schemas.microsoft.com/office/drawing/2014/chartex" xmlns:cx1="http://schemas.microsoft.com/office/drawing/2015/9/8/chartex" xmlns:cx2="http://schemas.microsoft.com/office/drawing/2015/10/21/chartex" xmlns:cx3="http://schemas.microsoft.com/office/drawing/2016/5/9/chartex" xmlns:cx4="http://schemas.microsoft.com/office/drawing/2016/5/10/chartex" xmlns:cx5="http://schemas.microsoft.com/office/drawing/2016/5/11/chartex" xmlns:cx6="http://schemas.microsoft.com/office/drawing/2016/5/12/chartex" xmlns:cx7="http://schemas.microsoft.com/office/drawing/2016/5/13/chartex" xmlns:cx8="http://schemas.microsoft.com/office/drawing/2016/5/14/chartex" xmlns:mc="http://schemas.openxmlformats.org/markup-compatibility/2006" xmlns:aink="http://schemas.microsoft.com/office/drawing/2016/ink" xmlns:am3d="http://schemas.microsoft.com/office/drawing/2017/model3d" xmlns:o="urn:schemas-microsoft-com:office:office" xmlns:oel="http://schemas.microsoft.com/office/2019/extlst" xmlns:r="http://schemas.openxmlformats.org/officeDocument/2006/relationships" xmlns:m="http://schemas.openxmlformats.org/officeDocument/2006/math" xmlns:v="urn:schemas-microsoft-com:vml" xmlns:wp14="http://schemas.microsoft.com/office/word/2010/wordprocessingDrawing" xmlns:wp="http://schemas.openxmlformats.org/drawingml/2006/wordprocessingDrawing" xmlns:w10="urn:schemas-microsoft-com:office:word" xmlns:w="http://schemas.openxmlformats.org/wordprocessingml/2006/main" xmlns:w14="http://schemas.microsoft.com/office/word/2010/wordml" xmlns:w15="http://schemas.microsoft.com/office/word/2012/wordml" xmlns:w16cex="http://schemas.microsoft.com/office/word/2018/wordml/cex" xmlns:w16cid="http://schemas.microsoft.com/office/word/2016/wordml/cid" xmlns:w16="http://schemas.microsoft.com/office/word/2018/wordml" xmlns:w16sdtdh="http://schemas.microsoft.com/office/word/2020/wordml/sdtdatahash" xmlns:w16se="http://schemas.microsoft.com/office/word/2015/wordml/symex" xmlns:wpg="http://schemas.microsoft.com/office/word/2010/wordprocessingGroup" xmlns:wpi="http://schemas.microsoft.com/office/word/2010/wordprocessingInk" xmlns:wne="http://schemas.microsoft.com/office/word/2006/wordml" xmlns:wps="http://schemas.microsoft.com/office/word/2010/wordprocessingShape" mc:Ignorable="w14 w15 w16se w16cid w16 w16cex w16sdtdh wp14">
-  <w:p>
-    <w:pPr>
-      <w:pStyle w:val="Footer"/>
-      <w:rPr>
-        <w:lang w:val="bg-BG"/>
-      </w:rPr>
-    </w:pPr>
-    <w:r>
-      <w:rPr>
-        <w:noProof/>
-      </w:rPr>
-      <mc:AlternateContent>
-        <mc:Choice Requires="wps">
-          <w:drawing>
-            <wp:anchor distT="0" distB="0" distL="114300" distR="114300" simplePos="0" relativeHeight="251660288" behindDoc="0" locked="0" layoutInCell="1" allowOverlap="1" wp14:anchorId="7ACB1FAE" wp14:editId="29A37053">
-              <wp:simplePos x="0" y="0"/>
-              <wp:positionH relativeFrom="column">
-                <wp:posOffset>1284605</wp:posOffset>
-              </wp:positionH>
-              <wp:positionV relativeFrom="paragraph">
-                <wp:posOffset>88363</wp:posOffset>
-              </wp:positionV>
-              <wp:extent cx="5320567" cy="513715"/>
-              <wp:effectExtent l="0" t="0" r="0" b="635"/>
-              <wp:wrapNone/>
-              <wp:docPr id="16" name="Text Box 16"/>
-              <wp:cNvGraphicFramePr>
-                <a:graphicFrameLocks xmlns:a="http://schemas.openxmlformats.org/drawingml/2006/main"/>
-              </wp:cNvGraphicFramePr>
-              <a:graphic xmlns:a="http://schemas.openxmlformats.org/drawingml/2006/main">
-                <a:graphicData uri="http://schemas.microsoft.com/office/word/2010/wordprocessingShape">
-                  <wps:wsp>
-                    <wps:cNvSpPr txBox="1">
-                      <a:spLocks noChangeArrowheads="1"/>
-                    </wps:cNvSpPr>
-                    <wps:spPr bwMode="auto">
-                      <a:xfrm>
-                        <a:off x="0" y="0"/>
-                        <a:ext cx="5320567" cy="513715"/>
-                      </a:xfrm>
-                      <a:prstGeom prst="rect">
-                        <a:avLst/>
-                      </a:prstGeom>
-                      <a:noFill/>
-                      <a:ln w="9525">
-                        <a:noFill/>
-                        <a:miter lim="800000"/>
-                        <a:headEnd/>
-                        <a:tailEnd/>
-                      </a:ln>
-                    </wps:spPr>
-                    <wps:txbx>
-                      <w:txbxContent>
-                        <w:p>
-                          <w:pPr>
-                            <w:spacing w:before="60" w:after="60" w:line="240" w:lineRule="auto"/>
-                            <w:jc w:val="both"/>
-                            <w:rPr>
-                              <w:sz w:val="17"/>
-                              <w:szCs w:val="17"/>
-                              <w:lang w:val="ru-RU"/>
-                            </w:rPr>
-                          </w:pPr>
-                          <w:r>
-                            <w:rPr>
-                              <w:color w:val="595959" w:themeColor="text1" w:themeTint="A6"/>
-                              <w:sz w:val="17"/>
-                              <w:szCs w:val="17"/>
-                              <w:lang w:val="bg-BG"/>
-                            </w:rPr>
-                            <w:t>Проект</w:t>
-                          </w:r>
-                          <w:r>
-                            <w:rPr>
-                              <w:color w:val="595959" w:themeColor="text1" w:themeTint="A6"/>
-                              <w:sz w:val="17"/>
-                              <w:szCs w:val="17"/>
-                              <w:lang w:val="bg-BG"/>
-                            </w:rPr>
-                            <w:t xml:space="preserve"> "</w:t>
-                          </w:r>
-                          <w:r>
-                            <w:rPr>
-                              <w:color w:val="595959" w:themeColor="text1" w:themeTint="A6"/>
-                              <w:sz w:val="17"/>
-                              <w:szCs w:val="17"/>
-                              <w:lang w:val="bg-BG"/>
-                            </w:rPr>
-                            <w:t>Отворено учебно съдържание</w:t>
-                          </w:r>
-                          <w:r>
-                            <w:rPr>
-                              <w:color w:val="595959" w:themeColor="text1" w:themeTint="A6"/>
-                              <w:sz w:val="17"/>
-                              <w:szCs w:val="17"/>
-                              <w:lang w:val="bg-BG"/>
-                            </w:rPr>
-                            <w:t xml:space="preserve"> по програмиране и ИТ"</w:t>
-                          </w:r>
-                          <w:r>
-                            <w:rPr>
-                              <w:color w:val="595959" w:themeColor="text1" w:themeTint="A6"/>
-                              <w:sz w:val="17"/>
-                              <w:szCs w:val="17"/>
-                              <w:lang w:val="ru-RU"/>
-                            </w:rPr>
-                            <w:t xml:space="preserve">, </w:t>
-                          </w:r>
-                          <w:r>
-                            <w:rPr>
-                              <w:color w:val="595959" w:themeColor="text1" w:themeTint="A6"/>
-                              <w:sz w:val="17"/>
-                              <w:szCs w:val="17"/>
-                              <w:lang w:val="bg-BG"/>
-                            </w:rPr>
-                            <w:t>СофтУни Фондация</w:t>
-                          </w:r>
-                          <w:r>
-                            <w:rPr>
-                              <w:color w:val="595959" w:themeColor="text1" w:themeTint="A6"/>
-                              <w:sz w:val="17"/>
-                              <w:szCs w:val="17"/>
-                              <w:lang w:val="ru-RU"/>
-                            </w:rPr>
-                            <w:t xml:space="preserve"> </w:t>
-                          </w:r>
-                          <w:r>
-                            <w:rPr>
-                              <w:color w:val="595959" w:themeColor="text1" w:themeTint="A6"/>
-                              <w:sz w:val="17"/>
-                              <w:szCs w:val="17"/>
-                              <w:lang w:val="bg-BG"/>
-                            </w:rPr>
-                            <w:t xml:space="preserve">(лиценз </w:t>
-                          </w:r>
-                          <w:r>
-                            <w:rPr>
-                              <w:color w:val="595959" w:themeColor="text1" w:themeTint="A6"/>
-                              <w:sz w:val="17"/>
-                              <w:szCs w:val="17"/>
-                            </w:rPr>
-                            <w:t>CC</w:t>
-                          </w:r>
-                          <w:r>
-                            <w:rPr>
-                              <w:color w:val="595959" w:themeColor="text1" w:themeTint="A6"/>
-                              <w:sz w:val="17"/>
-                              <w:szCs w:val="17"/>
-                              <w:lang w:val="ru-RU"/>
-                            </w:rPr>
-                            <w:t>-</w:t>
-                          </w:r>
-                          <w:r>
-                            <w:rPr>
-                              <w:color w:val="595959" w:themeColor="text1" w:themeTint="A6"/>
-                              <w:sz w:val="17"/>
-                              <w:szCs w:val="17"/>
-                            </w:rPr>
-                            <w:t>BY</w:t>
-                          </w:r>
-                          <w:r>
-                            <w:rPr>
-                              <w:color w:val="595959" w:themeColor="text1" w:themeTint="A6"/>
-                              <w:sz w:val="17"/>
-                              <w:szCs w:val="17"/>
-                              <w:lang w:val="ru-RU"/>
-                            </w:rPr>
-                            <w:t>-</w:t>
-                          </w:r>
-                          <w:r>
-                            <w:rPr>
-                              <w:color w:val="595959" w:themeColor="text1" w:themeTint="A6"/>
-                              <w:sz w:val="17"/>
-                              <w:szCs w:val="17"/>
-                            </w:rPr>
-                            <w:t>NC</w:t>
-                          </w:r>
-                          <w:r>
-                            <w:rPr>
-                              <w:color w:val="595959" w:themeColor="text1" w:themeTint="A6"/>
-                              <w:sz w:val="17"/>
-                              <w:szCs w:val="17"/>
-                              <w:lang w:val="ru-RU"/>
-                            </w:rPr>
-                            <w:t>-</w:t>
-                          </w:r>
-                          <w:r>
-                            <w:rPr>
-                              <w:color w:val="595959" w:themeColor="text1" w:themeTint="A6"/>
-                              <w:sz w:val="17"/>
-                              <w:szCs w:val="17"/>
-                            </w:rPr>
-                            <w:t>SA</w:t>
-                          </w:r>
-                          <w:r>
-                            <w:rPr>
-                              <w:color w:val="595959" w:themeColor="text1" w:themeTint="A6"/>
-                              <w:sz w:val="17"/>
-                              <w:szCs w:val="17"/>
-                              <w:lang w:val="ru-RU"/>
-                            </w:rPr>
-                            <w:t>)</w:t>
-                          </w:r>
-                        </w:p>
-                        <w:p>
-                          <w:pPr>
-                            <w:spacing w:before="60" w:after="60" w:line="240" w:lineRule="auto"/>
-                            <w:jc w:val="both"/>
-                            <w:rPr>
-                              <w:noProof/>
-                              <w:color w:val="95B3D7" w:themeColor="accent1" w:themeTint="99"/>
-                              <w:sz w:val="17"/>
-                              <w:szCs w:val="17"/>
-                              <w:lang w:val="ru-RU"/>
-                            </w:rPr>
-                          </w:pPr>
-                          <w:hyperlink r:id="rId1" w:history="1">
-                            <w:r>
-                              <w:rPr>
-                                <w:rStyle w:val="Hyperlink"/>
-                                <w:noProof/>
-                                <w:color w:val="95B3D7" w:themeColor="accent1" w:themeTint="99"/>
-                                <w:sz w:val="17"/>
-                                <w:szCs w:val="17"/>
-                              </w:rPr>
-                              <w:t>https</w:t>
-                            </w:r>
-                            <w:r>
-                              <w:rPr>
-                                <w:rStyle w:val="Hyperlink"/>
-                                <w:noProof/>
-                                <w:color w:val="95B3D7" w:themeColor="accent1" w:themeTint="99"/>
-                                <w:sz w:val="17"/>
-                                <w:szCs w:val="17"/>
-                                <w:lang w:val="ru-RU"/>
-                              </w:rPr>
-                              <w:t>://</w:t>
-                            </w:r>
-                            <w:r>
-                              <w:rPr>
-                                <w:rStyle w:val="Hyperlink"/>
-                                <w:noProof/>
-                                <w:color w:val="95B3D7" w:themeColor="accent1" w:themeTint="99"/>
-                                <w:sz w:val="17"/>
-                                <w:szCs w:val="17"/>
-                              </w:rPr>
-                              <w:t>github</w:t>
-                            </w:r>
-                            <w:r>
-                              <w:rPr>
-                                <w:rStyle w:val="Hyperlink"/>
-                                <w:noProof/>
-                                <w:color w:val="95B3D7" w:themeColor="accent1" w:themeTint="99"/>
-                                <w:sz w:val="17"/>
-                                <w:szCs w:val="17"/>
-                                <w:lang w:val="ru-RU"/>
-                              </w:rPr>
-                              <w:t>.</w:t>
-                            </w:r>
-                            <w:r>
-                              <w:rPr>
-                                <w:rStyle w:val="Hyperlink"/>
-                                <w:noProof/>
-                                <w:color w:val="95B3D7" w:themeColor="accent1" w:themeTint="99"/>
-                                <w:sz w:val="17"/>
-                                <w:szCs w:val="17"/>
-                              </w:rPr>
-                              <w:t>com</w:t>
-                            </w:r>
-                            <w:r>
-                              <w:rPr>
-                                <w:rStyle w:val="Hyperlink"/>
-                                <w:noProof/>
-                                <w:color w:val="95B3D7" w:themeColor="accent1" w:themeTint="99"/>
-                                <w:sz w:val="17"/>
-                                <w:szCs w:val="17"/>
-                                <w:lang w:val="ru-RU"/>
-                              </w:rPr>
-                              <w:t>/</w:t>
-                            </w:r>
-                            <w:r>
-                              <w:rPr>
-                                <w:rStyle w:val="Hyperlink"/>
-                                <w:noProof/>
-                                <w:color w:val="95B3D7" w:themeColor="accent1" w:themeTint="99"/>
-                                <w:sz w:val="17"/>
-                                <w:szCs w:val="17"/>
-                              </w:rPr>
-                              <w:t>BG</w:t>
-                            </w:r>
-                            <w:r>
-                              <w:rPr>
-                                <w:rStyle w:val="Hyperlink"/>
-                                <w:noProof/>
-                                <w:color w:val="95B3D7" w:themeColor="accent1" w:themeTint="99"/>
-                                <w:sz w:val="17"/>
-                                <w:szCs w:val="17"/>
-                                <w:lang w:val="ru-RU"/>
-                              </w:rPr>
-                              <w:t>-</w:t>
-                            </w:r>
-                            <w:r>
-                              <w:rPr>
-                                <w:rStyle w:val="Hyperlink"/>
-                                <w:noProof/>
-                                <w:color w:val="95B3D7" w:themeColor="accent1" w:themeTint="99"/>
-                                <w:sz w:val="17"/>
-                                <w:szCs w:val="17"/>
-                              </w:rPr>
-                              <w:t>IT</w:t>
-                            </w:r>
-                            <w:r>
-                              <w:rPr>
-                                <w:rStyle w:val="Hyperlink"/>
-                                <w:noProof/>
-                                <w:color w:val="95B3D7" w:themeColor="accent1" w:themeTint="99"/>
-                                <w:sz w:val="17"/>
-                                <w:szCs w:val="17"/>
-                                <w:lang w:val="ru-RU"/>
-                              </w:rPr>
-                              <w:t>-</w:t>
-                            </w:r>
-                            <w:r>
-                              <w:rPr>
-                                <w:rStyle w:val="Hyperlink"/>
-                                <w:noProof/>
-                                <w:color w:val="95B3D7" w:themeColor="accent1" w:themeTint="99"/>
-                                <w:sz w:val="17"/>
-                                <w:szCs w:val="17"/>
-                              </w:rPr>
-                              <w:t>Edu</w:t>
-                            </w:r>
-                          </w:hyperlink>
-                        </w:p>
-                      </w:txbxContent>
-                    </wps:txbx>
-                    <wps:bodyPr rot="0" vert="horz" wrap="square" lIns="18000" tIns="43200" rIns="18000" bIns="18000" anchor="t" anchorCtr="0">
-                      <a:noAutofit/>
-                    </wps:bodyPr>
-                  </wps:wsp>
-                </a:graphicData>
-              </a:graphic>
-              <wp14:sizeRelH relativeFrom="page">
-                <wp14:pctWidth>0</wp14:pctWidth>
-              </wp14:sizeRelH>
-              <wp14:sizeRelV relativeFrom="page">
-                <wp14:pctHeight>0</wp14:pctHeight>
-              </wp14:sizeRelV>
-            </wp:anchor>
-          </w:drawing>
-        </mc:Choice>
-        <mc:Fallback>
-          <w:pict>
-            <v:shapetype w14:anchorId="7ACB1FAE" id="_x0000_t202" coordsize="21600,21600" o:spt="202" path="m,l,21600r21600,l21600,xe">
-              <v:stroke joinstyle="miter"/>
-              <v:path gradientshapeok="t" o:connecttype="rect"/>
-            </v:shapetype>
-            <v:shape id="Text Box 16" o:spid="_x0000_s1026" type="#_x0000_t202" style="position:absolute;margin-left:101.15pt;margin-top:6.95pt;width:418.95pt;height:40.45pt;z-index:251660288;visibility:visible;mso-wrap-style:square;mso-width-percent:0;mso-height-percent:0;mso-wrap-distance-left:9pt;mso-wrap-distance-top:0;mso-wrap-distance-right:9pt;mso-wrap-distance-bottom:0;mso-position-horizontal:absolute;mso-position-horizontal-relative:text;mso-position-vertical:absolute;mso-position-vertical-relative:text;mso-width-percent:0;mso-height-percent:0;mso-width-relative:page;mso-height-relative:page;v-text-anchor:top" o:gfxdata="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" filled="f" stroked="f">
-              <v:textbox inset=".5mm,1.2mm,.5mm,.5mm">
-                <w:txbxContent>
-                  <w:p>
-                    <w:pPr>
-                      <w:spacing w:before="60" w:after="60" w:line="240" w:lineRule="auto"/>
-                      <w:jc w:val="both"/>
-                      <w:rPr>
-                        <w:sz w:val="17"/>
-                        <w:szCs w:val="17"/>
-                        <w:lang w:val="ru-RU"/>
-                      </w:rPr>
-                    </w:pPr>
-                    <w:r>
-                      <w:rPr>
-                        <w:color w:val="595959" w:themeColor="text1" w:themeTint="A6"/>
-                        <w:sz w:val="17"/>
-                        <w:szCs w:val="17"/>
-                        <w:lang w:val="bg-BG"/>
-                      </w:rPr>
-                      <w:t>Проект</w:t>
-                    </w:r>
-                    <w:r>
-                      <w:rPr>
-                        <w:color w:val="595959" w:themeColor="text1" w:themeTint="A6"/>
-                        <w:sz w:val="17"/>
-                        <w:szCs w:val="17"/>
-                        <w:lang w:val="bg-BG"/>
-                      </w:rPr>
-                      <w:t xml:space="preserve"> "</w:t>
-                    </w:r>
-                    <w:r>
-                      <w:rPr>
-                        <w:color w:val="595959" w:themeColor="text1" w:themeTint="A6"/>
-                        <w:sz w:val="17"/>
-                        <w:szCs w:val="17"/>
-                        <w:lang w:val="bg-BG"/>
-                      </w:rPr>
-                      <w:t>Отворено учебно съдържание</w:t>
-                    </w:r>
-                    <w:r>
-                      <w:rPr>
-                        <w:color w:val="595959" w:themeColor="text1" w:themeTint="A6"/>
-                        <w:sz w:val="17"/>
-                        <w:szCs w:val="17"/>
-                        <w:lang w:val="bg-BG"/>
-                      </w:rPr>
-                      <w:t xml:space="preserve"> по програмиране и ИТ"</w:t>
-                    </w:r>
-                    <w:r>
-                      <w:rPr>
-                        <w:color w:val="595959" w:themeColor="text1" w:themeTint="A6"/>
-                        <w:sz w:val="17"/>
-                        <w:szCs w:val="17"/>
-                        <w:lang w:val="ru-RU"/>
-                      </w:rPr>
-                      <w:t xml:space="preserve">, </w:t>
-                    </w:r>
-                    <w:r>
-                      <w:rPr>
-                        <w:color w:val="595959" w:themeColor="text1" w:themeTint="A6"/>
-                        <w:sz w:val="17"/>
-                        <w:szCs w:val="17"/>
-                        <w:lang w:val="bg-BG"/>
-                      </w:rPr>
-                      <w:t>СофтУни Фондация</w:t>
-                    </w:r>
-                    <w:r>
-                      <w:rPr>
-                        <w:color w:val="595959" w:themeColor="text1" w:themeTint="A6"/>
-                        <w:sz w:val="17"/>
-                        <w:szCs w:val="17"/>
-                        <w:lang w:val="ru-RU"/>
-                      </w:rPr>
-                      <w:t xml:space="preserve"> </w:t>
-                    </w:r>
-                    <w:r>
-                      <w:rPr>
-                        <w:color w:val="595959" w:themeColor="text1" w:themeTint="A6"/>
-                        <w:sz w:val="17"/>
-                        <w:szCs w:val="17"/>
-                        <w:lang w:val="bg-BG"/>
-                      </w:rPr>
-                      <w:t xml:space="preserve">(лиценз </w:t>
-                    </w:r>
-                    <w:r>
-                      <w:rPr>
-                        <w:color w:val="595959" w:themeColor="text1" w:themeTint="A6"/>
-                        <w:sz w:val="17"/>
-                        <w:szCs w:val="17"/>
-                      </w:rPr>
-                      <w:t>CC</w:t>
-                    </w:r>
-                    <w:r>
-                      <w:rPr>
-                        <w:color w:val="595959" w:themeColor="text1" w:themeTint="A6"/>
-                        <w:sz w:val="17"/>
-                        <w:szCs w:val="17"/>
-                        <w:lang w:val="ru-RU"/>
-                      </w:rPr>
-                      <w:t>-</w:t>
-                    </w:r>
-                    <w:r>
-                      <w:rPr>
-                        <w:color w:val="595959" w:themeColor="text1" w:themeTint="A6"/>
-                        <w:sz w:val="17"/>
-                        <w:szCs w:val="17"/>
-                      </w:rPr>
-                      <w:t>BY</w:t>
-                    </w:r>
-                    <w:r>
-                      <w:rPr>
-                        <w:color w:val="595959" w:themeColor="text1" w:themeTint="A6"/>
-                        <w:sz w:val="17"/>
-                        <w:szCs w:val="17"/>
-                        <w:lang w:val="ru-RU"/>
-                      </w:rPr>
-                      <w:t>-</w:t>
-                    </w:r>
-                    <w:r>
-                      <w:rPr>
-                        <w:color w:val="595959" w:themeColor="text1" w:themeTint="A6"/>
-                        <w:sz w:val="17"/>
-                        <w:szCs w:val="17"/>
-                      </w:rPr>
-                      <w:t>NC</w:t>
-                    </w:r>
-                    <w:r>
-                      <w:rPr>
-                        <w:color w:val="595959" w:themeColor="text1" w:themeTint="A6"/>
-                        <w:sz w:val="17"/>
-                        <w:szCs w:val="17"/>
-                        <w:lang w:val="ru-RU"/>
-                      </w:rPr>
-                      <w:t>-</w:t>
-                    </w:r>
-                    <w:r>
-                      <w:rPr>
-                        <w:color w:val="595959" w:themeColor="text1" w:themeTint="A6"/>
-                        <w:sz w:val="17"/>
-                        <w:szCs w:val="17"/>
-                      </w:rPr>
-                      <w:t>SA</w:t>
-                    </w:r>
-                    <w:r>
-                      <w:rPr>
-                        <w:color w:val="595959" w:themeColor="text1" w:themeTint="A6"/>
-                        <w:sz w:val="17"/>
-                        <w:szCs w:val="17"/>
-                        <w:lang w:val="ru-RU"/>
-                      </w:rPr>
-                      <w:t>)</w:t>
-                    </w:r>
-                  </w:p>
-                  <w:p>
-                    <w:pPr>
-                      <w:spacing w:before="60" w:after="60" w:line="240" w:lineRule="auto"/>
-                      <w:jc w:val="both"/>
-                      <w:rPr>
-                        <w:noProof/>
-                        <w:color w:val="95B3D7" w:themeColor="accent1" w:themeTint="99"/>
-                        <w:sz w:val="17"/>
-                        <w:szCs w:val="17"/>
-                        <w:lang w:val="ru-RU"/>
-                      </w:rPr>
-                    </w:pPr>
-                    <w:hyperlink r:id="rId2" w:history="1">
-                      <w:r>
-                        <w:rPr>
-                          <w:rStyle w:val="Hyperlink"/>
-                          <w:noProof/>
-                          <w:color w:val="95B3D7" w:themeColor="accent1" w:themeTint="99"/>
-                          <w:sz w:val="17"/>
-                          <w:szCs w:val="17"/>
-                        </w:rPr>
-                        <w:t>https</w:t>
-                      </w:r>
-                      <w:r>
-                        <w:rPr>
-                          <w:rStyle w:val="Hyperlink"/>
-                          <w:noProof/>
-                          <w:color w:val="95B3D7" w:themeColor="accent1" w:themeTint="99"/>
-                          <w:sz w:val="17"/>
-                          <w:szCs w:val="17"/>
-                          <w:lang w:val="ru-RU"/>
-                        </w:rPr>
-                        <w:t>://</w:t>
-                      </w:r>
-                      <w:r>
-                        <w:rPr>
-                          <w:rStyle w:val="Hyperlink"/>
-                          <w:noProof/>
-                          <w:color w:val="95B3D7" w:themeColor="accent1" w:themeTint="99"/>
-                          <w:sz w:val="17"/>
-                          <w:szCs w:val="17"/>
-                        </w:rPr>
-                        <w:t>github</w:t>
-                      </w:r>
-                      <w:r>
-                        <w:rPr>
-                          <w:rStyle w:val="Hyperlink"/>
-                          <w:noProof/>
-                          <w:color w:val="95B3D7" w:themeColor="accent1" w:themeTint="99"/>
-                          <w:sz w:val="17"/>
-                          <w:szCs w:val="17"/>
-                          <w:lang w:val="ru-RU"/>
-                        </w:rPr>
-                        <w:t>.</w:t>
-                      </w:r>
-                      <w:r>
-                        <w:rPr>
-                          <w:rStyle w:val="Hyperlink"/>
-                          <w:noProof/>
-                          <w:color w:val="95B3D7" w:themeColor="accent1" w:themeTint="99"/>
-                          <w:sz w:val="17"/>
-                          <w:szCs w:val="17"/>
-                        </w:rPr>
-                        <w:t>com</w:t>
-                      </w:r>
-                      <w:r>
-                        <w:rPr>
-                          <w:rStyle w:val="Hyperlink"/>
-                          <w:noProof/>
-                          <w:color w:val="95B3D7" w:themeColor="accent1" w:themeTint="99"/>
-                          <w:sz w:val="17"/>
-                          <w:szCs w:val="17"/>
-                          <w:lang w:val="ru-RU"/>
-                        </w:rPr>
-                        <w:t>/</w:t>
-                      </w:r>
-                      <w:r>
-                        <w:rPr>
-                          <w:rStyle w:val="Hyperlink"/>
-                          <w:noProof/>
-                          <w:color w:val="95B3D7" w:themeColor="accent1" w:themeTint="99"/>
-                          <w:sz w:val="17"/>
-                          <w:szCs w:val="17"/>
-                        </w:rPr>
-                        <w:t>BG</w:t>
-                      </w:r>
-                      <w:r>
-                        <w:rPr>
-                          <w:rStyle w:val="Hyperlink"/>
-                          <w:noProof/>
-                          <w:color w:val="95B3D7" w:themeColor="accent1" w:themeTint="99"/>
-                          <w:sz w:val="17"/>
-                          <w:szCs w:val="17"/>
-                          <w:lang w:val="ru-RU"/>
-                        </w:rPr>
-                        <w:t>-</w:t>
-                      </w:r>
-                      <w:r>
-                        <w:rPr>
-                          <w:rStyle w:val="Hyperlink"/>
-                          <w:noProof/>
-                          <w:color w:val="95B3D7" w:themeColor="accent1" w:themeTint="99"/>
-                          <w:sz w:val="17"/>
-                          <w:szCs w:val="17"/>
-                        </w:rPr>
-                        <w:t>IT</w:t>
-                      </w:r>
-                      <w:r>
-                        <w:rPr>
-                          <w:rStyle w:val="Hyperlink"/>
-                          <w:noProof/>
-                          <w:color w:val="95B3D7" w:themeColor="accent1" w:themeTint="99"/>
-                          <w:sz w:val="17"/>
-                          <w:szCs w:val="17"/>
-                          <w:lang w:val="ru-RU"/>
-                        </w:rPr>
-                        <w:t>-</w:t>
-                      </w:r>
-                      <w:r>
-                        <w:rPr>
-                          <w:rStyle w:val="Hyperlink"/>
-                          <w:noProof/>
-                          <w:color w:val="95B3D7" w:themeColor="accent1" w:themeTint="99"/>
-                          <w:sz w:val="17"/>
-                          <w:szCs w:val="17"/>
-                        </w:rPr>
-                        <w:t>Edu</w:t>
-                      </w:r>
-                    </w:hyperlink>
-                  </w:p>
-                </w:txbxContent>
-              </v:textbox>
-            </v:shape>
-          </w:pict>
-        </mc:Fallback>
-      </mc:AlternateContent>
-    </w:r>
-    <w:r>
-      <w:rPr>
-        <w:noProof/>
-      </w:rPr>
-      <w:drawing>
-        <wp:anchor distT="0" distB="0" distL="114300" distR="114300" simplePos="0" relativeHeight="251663360" behindDoc="0" locked="0" layoutInCell="1" allowOverlap="1" wp14:anchorId="4E17BC4E" wp14:editId="703668A3">
-          <wp:simplePos x="0" y="0"/>
-          <wp:positionH relativeFrom="margin">
-            <wp:posOffset>52217</wp:posOffset>
-          </wp:positionH>
-          <wp:positionV relativeFrom="paragraph">
-            <wp:posOffset>205105</wp:posOffset>
-          </wp:positionV>
-          <wp:extent cx="1107440" cy="276225"/>
-          <wp:effectExtent l="0" t="0" r="0" b="9525"/>
-          <wp:wrapSquare wrapText="bothSides"/>
-          <wp:docPr id="58" name="Picture 58" descr="SoftUniFoundation_Logo_OneLine@2x">
-            <a:hlinkClick xmlns:a="http://schemas.openxmlformats.org/drawingml/2006/main" r:id="rId3"/>
-          </wp:docPr>
-          <wp:cNvGraphicFramePr>
-            <a:graphicFrameLocks xmlns:a="http://schemas.openxmlformats.org/drawingml/2006/main" noChangeAspect="1"/>
-          </wp:cNvGraphicFramePr>
-          <a:graphic xmlns:a="http://schemas.openxmlformats.org/drawingml/2006/main">
-            <a:graphicData uri="http://schemas.openxmlformats.org/drawingml/2006/picture">
-              <pic:pic xmlns:pic="http://schemas.openxmlformats.org/drawingml/2006/picture">
-                <pic:nvPicPr>
-                  <pic:cNvPr id="58" name="Picture 58" descr="SoftUniFoundation_Logo_OneLine@2x">
-                    <a:hlinkClick r:id="rId3"/>
-                  </pic:cNvPr>
-                  <pic:cNvPicPr>
-                    <a:picLocks noChangeAspect="1" noChangeArrowheads="1"/>
-                  </pic:cNvPicPr>
-                </pic:nvPicPr>
-                <pic:blipFill>
-                  <a:blip r:embed="rId4">
-                    <a:alphaModFix amt="70000"/>
-                    <a:extLst>
-                      <a:ext uri="{28A0092B-C50C-407E-A947-70E740481C1C}">
-                        <a14:useLocalDpi xmlns:a14="http://schemas.microsoft.com/office/drawing/2010/main" val="0"/>
-                      </a:ext>
-                    </a:extLst>
-                  </a:blip>
-                  <a:srcRect/>
-                  <a:stretch>
-                    <a:fillRect/>
-                  </a:stretch>
-                </pic:blipFill>
-                <pic:spPr bwMode="auto">
-                  <a:xfrm>
-                    <a:off x="0" y="0"/>
-                    <a:ext cx="1107440" cy="276225"/>
-                  </a:xfrm>
-                  <a:prstGeom prst="rect">
-                    <a:avLst/>
-                  </a:prstGeom>
-                  <a:noFill/>
-                </pic:spPr>
-              </pic:pic>
-            </a:graphicData>
-          </a:graphic>
-          <wp14:sizeRelH relativeFrom="page">
-            <wp14:pctWidth>0</wp14:pctWidth>
-          </wp14:sizeRelH>
-          <wp14:sizeRelV relativeFrom="page">
-            <wp14:pctHeight>0</wp14:pctHeight>
-          </wp14:sizeRelV>
-        </wp:anchor>
-      </w:drawing>
-    </w:r>
-    <w:r>
-      <w:rPr>
-        <w:noProof/>
-      </w:rPr>
-      <mc:AlternateContent>
-        <mc:Choice Requires="wps">
-          <w:drawing>
-            <wp:anchor distT="0" distB="0" distL="114300" distR="114300" simplePos="0" relativeHeight="251659264" behindDoc="0" locked="0" layoutInCell="1" allowOverlap="1" wp14:anchorId="41DE7BF4" wp14:editId="0F460D6B">
-              <wp:simplePos x="0" y="0"/>
-              <wp:positionH relativeFrom="column">
-                <wp:posOffset>-1270</wp:posOffset>
-              </wp:positionH>
-              <wp:positionV relativeFrom="paragraph">
-                <wp:posOffset>66040</wp:posOffset>
-              </wp:positionV>
-              <wp:extent cx="6614160" cy="0"/>
-              <wp:effectExtent l="0" t="0" r="0" b="0"/>
-              <wp:wrapNone/>
-              <wp:docPr id="19" name="Straight Connector 19"/>
-              <wp:cNvGraphicFramePr/>
-              <a:graphic xmlns:a="http://schemas.openxmlformats.org/drawingml/2006/main">
-                <a:graphicData uri="http://schemas.microsoft.com/office/word/2010/wordprocessingShape">
-                  <wps:wsp>
-                    <wps:cNvCnPr/>
-                    <wps:spPr>
-                      <a:xfrm flipV="1">
-                        <a:off x="0" y="0"/>
-                        <a:ext cx="6614160" cy="0"/>
-                      </a:xfrm>
-                      <a:prstGeom prst="line">
-                        <a:avLst/>
-                      </a:prstGeom>
-                      <a:ln w="12700" cap="rnd">
-                        <a:solidFill>
-                          <a:schemeClr val="accent6">
-                            <a:lumMod val="50000"/>
-                          </a:schemeClr>
-                        </a:solidFill>
-                      </a:ln>
-                    </wps:spPr>
-                    <wps:style>
-                      <a:lnRef idx="1">
-                        <a:schemeClr val="accent1"/>
-                      </a:lnRef>
-                      <a:fillRef idx="0">
-                        <a:schemeClr val="accent1"/>
-                      </a:fillRef>
-                      <a:effectRef idx="0">
-                        <a:schemeClr val="accent1"/>
-                      </a:effectRef>
-                      <a:fontRef idx="minor">
-                        <a:schemeClr val="tx1"/>
-                      </a:fontRef>
-                    </wps:style>
-                    <wps:bodyPr/>
-                  </wps:wsp>
-                </a:graphicData>
-              </a:graphic>
-              <wp14:sizeRelH relativeFrom="page">
-                <wp14:pctWidth>0</wp14:pctWidth>
-              </wp14:sizeRelH>
-              <wp14:sizeRelV relativeFrom="page">
-                <wp14:pctHeight>0</wp14:pctHeight>
-              </wp14:sizeRelV>
-            </wp:anchor>
-          </w:drawing>
-        </mc:Choice>
-        <mc:Fallback>
-          <w:pict>
-            <v:line w14:anchorId="23DA4A24" id="Straight Connector 19" o:spid="_x0000_s1026" style="position:absolute;flip:y;z-index:251659264;visibility:visible;mso-wrap-style:square;mso-width-percent:0;mso-height-percent:0;mso-wrap-distance-left:9pt;mso-wrap-distance-top:0;mso-wrap-distance-right:9pt;mso-wrap-distance-bottom:0;mso-position-horizontal:absolute;mso-position-horizontal-relative:text;mso-position-vertical:absolute;mso-position-vertical-relative:text;mso-width-percent:0;mso-height-percent:0;mso-width-relative:page;mso-height-relative:page" from="-.1pt,5.2pt" to="520.7pt,5.2pt" o:gfxdata="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" strokecolor="#974706 [1609]" strokeweight="1pt">
-              <v:stroke endcap="round"/>
-            </v:line>
-          </w:pict>
-        </mc:Fallback>
-      </mc:AlternateContent>
-    </w:r>
-  </w:p>
-  <w:p>
-    <w:pPr>
-      <w:pStyle w:val="Footer"/>
-    </w:pPr>
-    <w:r>
-      <w:rPr>
-        <w:noProof/>
-      </w:rPr>
-      <mc:AlternateContent>
-        <mc:Choice Requires="wps">
-          <w:drawing>
-            <wp:anchor distT="0" distB="0" distL="114300" distR="114300" simplePos="0" relativeHeight="251661312" behindDoc="0" locked="0" layoutInCell="1" allowOverlap="1" wp14:anchorId="0D7D8A2E" wp14:editId="242AC50E">
-              <wp:simplePos x="0" y="0"/>
-              <wp:positionH relativeFrom="column">
-                <wp:posOffset>5647055</wp:posOffset>
-              </wp:positionH>
-              <wp:positionV relativeFrom="paragraph">
-                <wp:posOffset>106045</wp:posOffset>
-              </wp:positionV>
-              <wp:extent cx="900430" cy="201930"/>
-              <wp:effectExtent l="0" t="0" r="13970" b="7620"/>
-              <wp:wrapNone/>
-              <wp:docPr id="4" name="Text Box 4"/>
-              <wp:cNvGraphicFramePr/>
-              <a:graphic xmlns:a="http://schemas.openxmlformats.org/drawingml/2006/main">
-                <a:graphicData uri="http://schemas.microsoft.com/office/word/2010/wordprocessingShape">
-                  <wps:wsp>
-                    <wps:cNvSpPr txBox="1"/>
-                    <wps:spPr>
-                      <a:xfrm>
-                        <a:off x="0" y="0"/>
-                        <a:ext cx="900430" cy="201930"/>
-                      </a:xfrm>
-                      <a:prstGeom prst="rect">
-                        <a:avLst/>
-                      </a:prstGeom>
-                      <a:noFill/>
-                      <a:ln w="6350">
-                        <a:noFill/>
-                      </a:ln>
-                      <a:effectLst/>
-                    </wps:spPr>
-                    <wps:style>
-                      <a:lnRef idx="0">
-                        <a:schemeClr val="accent1"/>
-                      </a:lnRef>
-                      <a:fillRef idx="0">
-                        <a:schemeClr val="accent1"/>
-                      </a:fillRef>
-                      <a:effectRef idx="0">
-                        <a:schemeClr val="accent1"/>
-                      </a:effectRef>
-                      <a:fontRef idx="minor">
-                        <a:schemeClr val="dk1"/>
-                      </a:fontRef>
-                    </wps:style>
-                    <wps:txbx>
-                      <w:txbxContent>
-                        <w:p>
-                          <w:pPr>
-                            <w:spacing w:after="0" w:line="240" w:lineRule="auto"/>
-                            <w:jc w:val="right"/>
-                            <w:rPr>
-                              <w:color w:val="595959" w:themeColor="text1" w:themeTint="A6"/>
-                              <w:sz w:val="17"/>
-                              <w:szCs w:val="17"/>
-                            </w:rPr>
-                          </w:pPr>
-                          <w:r>
-                            <w:rPr>
-                              <w:color w:val="595959" w:themeColor="text1" w:themeTint="A6"/>
-                              <w:sz w:val="17"/>
-                              <w:szCs w:val="17"/>
-                              <w:lang w:val="bg-BG"/>
-                            </w:rPr>
-                            <w:t>стр.</w:t>
-                          </w:r>
-                          <w:r>
-                            <w:rPr>
-                              <w:color w:val="595959" w:themeColor="text1" w:themeTint="A6"/>
-                              <w:sz w:val="17"/>
-                              <w:szCs w:val="17"/>
-                            </w:rPr>
-                            <w:t xml:space="preserve"> </w:t>
-                          </w:r>
-                          <w:r>
-                            <w:rPr>
-                              <w:color w:val="595959" w:themeColor="text1" w:themeTint="A6"/>
-                              <w:sz w:val="17"/>
-                              <w:szCs w:val="17"/>
-                            </w:rPr>
-                            <w:fldChar w:fldCharType="begin"/>
-                          </w:r>
-                          <w:r>
-                            <w:rPr>
-                              <w:color w:val="595959" w:themeColor="text1" w:themeTint="A6"/>
-                              <w:sz w:val="17"/>
-                              <w:szCs w:val="17"/>
-                            </w:rPr>
-                            <w:instrText xml:space="preserve"> PAGE   \* MERGEFORMAT </w:instrText>
-                          </w:r>
-                          <w:r>
-                            <w:rPr>
-                              <w:color w:val="595959" w:themeColor="text1" w:themeTint="A6"/>
-                              <w:sz w:val="17"/>
-                              <w:szCs w:val="17"/>
-                            </w:rPr>
-                            <w:fldChar w:fldCharType="separate"/>
-                          </w:r>
-                          <w:r>
-                            <w:rPr>
-                              <w:noProof/>
-                              <w:color w:val="595959" w:themeColor="text1" w:themeTint="A6"/>
-                              <w:sz w:val="17"/>
-                              <w:szCs w:val="17"/>
-                            </w:rPr>
-                            <w:t>1</w:t>
-                          </w:r>
-                          <w:r>
-                            <w:rPr>
-                              <w:color w:val="595959" w:themeColor="text1" w:themeTint="A6"/>
-                              <w:sz w:val="17"/>
-                              <w:szCs w:val="17"/>
-                            </w:rPr>
-                            <w:fldChar w:fldCharType="end"/>
-                          </w:r>
-                          <w:r>
-                            <w:rPr>
-                              <w:color w:val="595959" w:themeColor="text1" w:themeTint="A6"/>
-                              <w:sz w:val="17"/>
-                              <w:szCs w:val="17"/>
-                            </w:rPr>
-                            <w:t xml:space="preserve"> </w:t>
-                          </w:r>
-                          <w:r>
-                            <w:rPr>
-                              <w:color w:val="595959" w:themeColor="text1" w:themeTint="A6"/>
-                              <w:sz w:val="17"/>
-                              <w:szCs w:val="17"/>
-                              <w:lang w:val="bg-BG"/>
-                            </w:rPr>
-                            <w:t>от</w:t>
-                          </w:r>
-                          <w:r>
-                            <w:rPr>
-                              <w:color w:val="595959" w:themeColor="text1" w:themeTint="A6"/>
-                              <w:sz w:val="17"/>
-                              <w:szCs w:val="17"/>
-                            </w:rPr>
-                            <w:t xml:space="preserve"> </w:t>
-                          </w:r>
-                          <w:r>
-                            <w:rPr>
-                              <w:color w:val="595959" w:themeColor="text1" w:themeTint="A6"/>
-                              <w:sz w:val="17"/>
-                              <w:szCs w:val="17"/>
-                            </w:rPr>
-                            <w:fldChar w:fldCharType="begin"/>
-                          </w:r>
-                          <w:r>
-                            <w:rPr>
-                              <w:color w:val="595959" w:themeColor="text1" w:themeTint="A6"/>
-                              <w:sz w:val="17"/>
-                              <w:szCs w:val="17"/>
-                            </w:rPr>
-                            <w:instrText xml:space="preserve"> NUMPAGES   \* MERGEFORMAT </w:instrText>
-                          </w:r>
-                          <w:r>
-                            <w:rPr>
-                              <w:color w:val="595959" w:themeColor="text1" w:themeTint="A6"/>
-                              <w:sz w:val="17"/>
-                              <w:szCs w:val="17"/>
-                            </w:rPr>
-                            <w:fldChar w:fldCharType="separate"/>
-                          </w:r>
-                          <w:r>
-                            <w:rPr>
-                              <w:noProof/>
-                              <w:color w:val="595959" w:themeColor="text1" w:themeTint="A6"/>
-                              <w:sz w:val="17"/>
-                              <w:szCs w:val="17"/>
-                            </w:rPr>
-                            <w:t>1</w:t>
-                          </w:r>
-                          <w:r>
-                            <w:rPr>
-                              <w:color w:val="595959" w:themeColor="text1" w:themeTint="A6"/>
-                              <w:sz w:val="17"/>
-                              <w:szCs w:val="17"/>
-                            </w:rPr>
-                            <w:fldChar w:fldCharType="end"/>
-                          </w:r>
-                        </w:p>
-                      </w:txbxContent>
-                    </wps:txbx>
-                    <wps:bodyPr rot="0" spcFirstLastPara="0" vertOverflow="overflow" horzOverflow="overflow" vert="horz" wrap="square" lIns="0" tIns="0" rIns="0" bIns="0" numCol="1" spcCol="0" rtlCol="0" fromWordArt="0" anchor="ctr" anchorCtr="0" forceAA="0" compatLnSpc="1">
-                      <a:prstTxWarp prst="textNoShape">
-                        <a:avLst/>
-                      </a:prstTxWarp>
-                      <a:noAutofit/>
-                    </wps:bodyPr>
-                  </wps:wsp>
-                </a:graphicData>
-              </a:graphic>
-              <wp14:sizeRelH relativeFrom="page">
-                <wp14:pctWidth>0</wp14:pctWidth>
-              </wp14:sizeRelH>
-              <wp14:sizeRelV relativeFrom="page">
-                <wp14:pctHeight>0</wp14:pctHeight>
-              </wp14:sizeRelV>
-            </wp:anchor>
-          </w:drawing>
-        </mc:Choice>
-        <mc:Fallback>
-          <w:pict>
-            <v:shape w14:anchorId="0D7D8A2E" id="Text Box 4" o:spid="_x0000_s1027" type="#_x0000_t202" style="position:absolute;margin-left:444.65pt;margin-top:8.35pt;width:70.9pt;height:15.9pt;z-index:251661312;visibility:visible;mso-wrap-style:square;mso-width-percent:0;mso-height-percent:0;mso-wrap-distance-left:9pt;mso-wrap-distance-top:0;mso-wrap-distance-right:9pt;mso-wrap-distance-bottom:0;mso-position-horizontal:absolute;mso-position-horizontal-relative:text;mso-position-vertical:absolute;mso-position-vertical-relative:text;mso-width-percent:0;mso-height-percent:0;mso-width-relative:page;mso-height-relative:page;v-text-anchor:middle" o:gfxdata="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" filled="f" stroked="f" strokeweight=".5pt">
-              <v:textbox inset="0,0,0,0">
-                <w:txbxContent>
-                  <w:p>
-                    <w:pPr>
-                      <w:spacing w:after="0" w:line="240" w:lineRule="auto"/>
-                      <w:jc w:val="right"/>
-                      <w:rPr>
-                        <w:color w:val="595959" w:themeColor="text1" w:themeTint="A6"/>
-                        <w:sz w:val="17"/>
-                        <w:szCs w:val="17"/>
-                      </w:rPr>
-                    </w:pPr>
-                    <w:r>
-                      <w:rPr>
-                        <w:color w:val="595959" w:themeColor="text1" w:themeTint="A6"/>
-                        <w:sz w:val="17"/>
-                        <w:szCs w:val="17"/>
-                        <w:lang w:val="bg-BG"/>
-                      </w:rPr>
-                      <w:t>стр.</w:t>
-                    </w:r>
-                    <w:r>
-                      <w:rPr>
-                        <w:color w:val="595959" w:themeColor="text1" w:themeTint="A6"/>
-                        <w:sz w:val="17"/>
-                        <w:szCs w:val="17"/>
-                      </w:rPr>
-                      <w:t xml:space="preserve"> </w:t>
-                    </w:r>
-                    <w:r>
-                      <w:rPr>
-                        <w:color w:val="595959" w:themeColor="text1" w:themeTint="A6"/>
-                        <w:sz w:val="17"/>
-                        <w:szCs w:val="17"/>
-                      </w:rPr>
-                      <w:fldChar w:fldCharType="begin"/>
-                    </w:r>
-                    <w:r>
-                      <w:rPr>
-                        <w:color w:val="595959" w:themeColor="text1" w:themeTint="A6"/>
-                        <w:sz w:val="17"/>
-                        <w:szCs w:val="17"/>
-                      </w:rPr>
-                      <w:instrText xml:space="preserve"> PAGE   \* MERGEFORMAT </w:instrText>
-                    </w:r>
-                    <w:r>
-                      <w:rPr>
-                        <w:color w:val="595959" w:themeColor="text1" w:themeTint="A6"/>
-                        <w:sz w:val="17"/>
-                        <w:szCs w:val="17"/>
-                      </w:rPr>
-                      <w:fldChar w:fldCharType="separate"/>
-                    </w:r>
-                    <w:r>
-                      <w:rPr>
-                        <w:noProof/>
-                        <w:color w:val="595959" w:themeColor="text1" w:themeTint="A6"/>
-                        <w:sz w:val="17"/>
-                        <w:szCs w:val="17"/>
-                      </w:rPr>
-                      <w:t>1</w:t>
-                    </w:r>
-                    <w:r>
-                      <w:rPr>
-                        <w:color w:val="595959" w:themeColor="text1" w:themeTint="A6"/>
-                        <w:sz w:val="17"/>
-                        <w:szCs w:val="17"/>
-                      </w:rPr>
-                      <w:fldChar w:fldCharType="end"/>
-                    </w:r>
-                    <w:r>
-                      <w:rPr>
-                        <w:color w:val="595959" w:themeColor="text1" w:themeTint="A6"/>
-                        <w:sz w:val="17"/>
-                        <w:szCs w:val="17"/>
-                      </w:rPr>
-                      <w:t xml:space="preserve"> </w:t>
-                    </w:r>
-                    <w:r>
-                      <w:rPr>
-                        <w:color w:val="595959" w:themeColor="text1" w:themeTint="A6"/>
-                        <w:sz w:val="17"/>
-                        <w:szCs w:val="17"/>
-                        <w:lang w:val="bg-BG"/>
-                      </w:rPr>
-                      <w:t>от</w:t>
-                    </w:r>
-                    <w:r>
-                      <w:rPr>
-                        <w:color w:val="595959" w:themeColor="text1" w:themeTint="A6"/>
-                        <w:sz w:val="17"/>
-                        <w:szCs w:val="17"/>
-                      </w:rPr>
-                      <w:t xml:space="preserve"> </w:t>
-                    </w:r>
-                    <w:r>
-                      <w:rPr>
-                        <w:color w:val="595959" w:themeColor="text1" w:themeTint="A6"/>
-                        <w:sz w:val="17"/>
-                        <w:szCs w:val="17"/>
-                      </w:rPr>
-                      <w:fldChar w:fldCharType="begin"/>
-                    </w:r>
-                    <w:r>
-                      <w:rPr>
-                        <w:color w:val="595959" w:themeColor="text1" w:themeTint="A6"/>
-                        <w:sz w:val="17"/>
-                        <w:szCs w:val="17"/>
-                      </w:rPr>
-                      <w:instrText xml:space="preserve"> NUMPAGES   \* MERGEFORMAT </w:instrText>
-                    </w:r>
-                    <w:r>
-                      <w:rPr>
-                        <w:color w:val="595959" w:themeColor="text1" w:themeTint="A6"/>
-                        <w:sz w:val="17"/>
-                        <w:szCs w:val="17"/>
-                      </w:rPr>
-                      <w:fldChar w:fldCharType="separate"/>
-                    </w:r>
-                    <w:r>
-                      <w:rPr>
-                        <w:noProof/>
-                        <w:color w:val="595959" w:themeColor="text1" w:themeTint="A6"/>
-                        <w:sz w:val="17"/>
-                        <w:szCs w:val="17"/>
-                      </w:rPr>
-                      <w:t>1</w:t>
-                    </w:r>
-                    <w:r>
-                      <w:rPr>
-                        <w:color w:val="595959" w:themeColor="text1" w:themeTint="A6"/>
-                        <w:sz w:val="17"/>
-                        <w:szCs w:val="17"/>
-                      </w:rPr>
-                      <w:fldChar w:fldCharType="end"/>
-                    </w:r>
-                  </w:p>
-                </w:txbxContent>
-              </v:textbox>
-            </v:shape>
-          </w:pict>
-        </mc:Fallback>
-      </mc:AlternateContent>
-    </w:r>
-  </w:p>
-</w:ftr>
-</file>
-
 <file path=word/footnotes.xml><?xml version="1.0" encoding="utf-8"?>
 <w:footnotes xmlns:wpc="http://schemas.microsoft.com/office/word/2010/wordprocessingCanvas" xmlns:cx="http://schemas.microsoft.com/office/drawing/2014/chartex" xmlns:cx1="http://schemas.microsoft.com/office/drawing/2015/9/8/chartex" xmlns:cx2="http://schemas.microsoft.com/office/drawing/2015/10/21/chartex" xmlns:cx3="http://schemas.microsoft.com/office/drawing/2016/5/9/chartex" xmlns:cx4="http://schemas.microsoft.com/office/drawing/2016/5/10/chartex" xmlns:cx5="http://schemas.microsoft.com/office/drawing/2016/5/11/chartex" xmlns:cx6="http://schemas.microsoft.com/office/drawing/2016/5/12/chartex" xmlns:cx7="http://schemas.microsoft.com/office/drawing/2016/5/13/chartex" xmlns:cx8="http://schemas.microsoft.com/office/drawing/2016/5/14/chartex" xmlns:mc="http://schemas.openxmlformats.org/markup-compatibility/2006" xmlns:aink="http://schemas.microsoft.com/office/drawing/2016/ink" xmlns:am3d="http://schemas.microsoft.com/office/drawing/2017/model3d" xmlns:o="urn:schemas-microsoft-com:office:office" xmlns:oel="http://schemas.microsoft.com/office/2019/extlst" xmlns:r="http://schemas.openxmlformats.org/officeDocument/2006/relationships" xmlns:m="http://schemas.openxmlformats.org/officeDocument/2006/math" xmlns:v="urn:schemas-microsoft-com:vml" xmlns:wp14="http://schemas.microsoft.com/office/word/2010/wordprocessingDrawing" xmlns:wp="http://schemas.openxmlformats.org/drawingml/2006/wordprocessingDrawing" xmlns:w10="urn:schemas-microsoft-com:office:word" xmlns:w="http://schemas.openxmlformats.org/wordprocessingml/2006/main" xmlns:w14="http://schemas.microsoft.com/office/word/2010/wordml" xmlns:w15="http://schemas.microsoft.com/office/word/2012/wordml" xmlns:w16cex="http://schemas.microsoft.com/office/word/2018/wordml/cex" xmlns:w16cid="http://schemas.microsoft.com/office/word/2016/wordml/cid" xmlns:w16="http://schemas.microsoft.com/office/word/2018/wordml" xmlns:w16sdtdh="http://schemas.microsoft.com/office/word/2020/wordml/sdtdatahash" xmlns:w16se="http://schemas.microsoft.com/office/word/2015/wordml/symex" xmlns:wpg="http://schemas.microsoft.com/office/word/2010/wordprocessingGroup" xmlns:wpi="http://schemas.microsoft.com/office/word/2010/wordprocessingInk" xmlns:wne="http://schemas.microsoft.com/office/word/2006/wordml" xmlns:wps="http://schemas.microsoft.com/office/word/2010/wordprocessingShape" mc:Ignorable="w14 w15 w16se w16cid w16 w16cex w16sdtdh wp14">
   <w:footnote w:type="separator" w:id="-1">
@@ -6188,17 +5266,6 @@
     </w:p>
   </w:footnote>
 </w:footnotes>
-</file>
-
-<file path=word/header1.xml><?xml version="1.0" encoding="utf-8"?>
-<w:hdr xmlns:wpc="http://schemas.microsoft.com/office/word/2010/wordprocessingCanvas" xmlns:cx="http://schemas.microsoft.com/office/drawing/2014/chartex" xmlns:cx1="http://schemas.microsoft.com/office/drawing/2015/9/8/chartex" xmlns:cx2="http://schemas.microsoft.com/office/drawing/2015/10/21/chartex" xmlns:cx3="http://schemas.microsoft.com/office/drawing/2016/5/9/chartex" xmlns:cx4="http://schemas.microsoft.com/office/drawing/2016/5/10/chartex" xmlns:cx5="http://schemas.microsoft.com/office/drawing/2016/5/11/chartex" xmlns:cx6="http://schemas.microsoft.com/office/drawing/2016/5/12/chartex" xmlns:cx7="http://schemas.microsoft.com/office/drawing/2016/5/13/chartex" xmlns:cx8="http://schemas.microsoft.com/office/drawing/2016/5/14/chartex" xmlns:mc="http://schemas.openxmlformats.org/markup-compatibility/2006" xmlns:aink="http://schemas.microsoft.com/office/drawing/2016/ink" xmlns:am3d="http://schemas.microsoft.com/office/drawing/2017/model3d" xmlns:o="urn:schemas-microsoft-com:office:office" xmlns:oel="http://schemas.microsoft.com/office/2019/extlst" xmlns:r="http://schemas.openxmlformats.org/officeDocument/2006/relationships" xmlns:m="http://schemas.openxmlformats.org/officeDocument/2006/math" xmlns:v="urn:schemas-microsoft-com:vml" xmlns:wp14="http://schemas.microsoft.com/office/word/2010/wordprocessingDrawing" xmlns:wp="http://schemas.openxmlformats.org/drawingml/2006/wordprocessingDrawing" xmlns:w10="urn:schemas-microsoft-com:office:word" xmlns:w="http://schemas.openxmlformats.org/wordprocessingml/2006/main" xmlns:w14="http://schemas.microsoft.com/office/word/2010/wordml" xmlns:w15="http://schemas.microsoft.com/office/word/2012/wordml" xmlns:w16cex="http://schemas.microsoft.com/office/word/2018/wordml/cex" xmlns:w16cid="http://schemas.microsoft.com/office/word/2016/wordml/cid" xmlns:w16="http://schemas.microsoft.com/office/word/2018/wordml" xmlns:w16sdtdh="http://schemas.microsoft.com/office/word/2020/wordml/sdtdatahash" xmlns:w16se="http://schemas.microsoft.com/office/word/2015/wordml/symex" xmlns:wpg="http://schemas.microsoft.com/office/word/2010/wordprocessingGroup" xmlns:wpi="http://schemas.microsoft.com/office/word/2010/wordprocessingInk" xmlns:wne="http://schemas.microsoft.com/office/word/2006/wordml" xmlns:wps="http://schemas.microsoft.com/office/word/2010/wordprocessingShape" mc:Ignorable="w14 w15 w16se w16cid w16 w16cex w16sdtdh wp14">
-  <w:p>
-    <w:pPr>
-      <w:pStyle w:val="Header"/>
-      <w:ind w:hanging="1134"/>
-    </w:pPr>
-  </w:p>
-</w:hdr>
 </file>
 
 <file path=word/numbering.xml><?xml version="1.0" encoding="utf-8"?>
@@ -6637,9 +5704,8 @@
   <w:abstractNum w:abstractNumId="4" w15:restartNumberingAfterBreak="0">
     <w:nsid w:val="13A00DEC"/>
     <w:multiLevelType w:val="hybridMultilevel"/>
-    <w:tmpl w:val="5E960EC2"/>
-    <w:lvl w:ilvl="0" w:tplc="A47E1DC6">
-      <w:start w:val="1"/>
+    <w:tmpl w:val="6BDAFBCC"/>
+    <w:lvl w:ilvl="0" w:tplc="84BA3C26">
       <w:numFmt w:val="decimal"/>
       <w:pStyle w:val="Heading2"/>
       <w:lvlText w:val="%1."/>
@@ -6647,6 +5713,9 @@
       <w:pPr>
         <w:ind w:left="360" w:hanging="360"/>
       </w:pPr>
+      <w:rPr>
+        <w:rFonts w:hint="default"/>
+      </w:rPr>
     </w:lvl>
     <w:lvl w:ilvl="1" w:tplc="04090019" w:tentative="1">
       <w:start w:val="1"/>
@@ -11299,7 +10368,7 @@
   <w:style w:type="paragraph" w:default="1" w:styleId="Normal">
     <w:name w:val="Normal"/>
     <w:qFormat/>
-    <w:rsid w:val="001F2B4B"/>
+    <w:rsid w:val="001032F7"/>
     <w:pPr>
       <w:spacing w:before="80" w:after="120"/>
     </w:pPr>

</xml_diff>

<commit_message>
SQL INSERT UPDATE DELETE exercise document updated
</commit_message>
<xml_diff>
--- a/Courses/Software-Sciences/Module-3-Databases-New/05-SQL-INSERT-UPDATE-DELETE/05-SQL-INSERT-UPDATE-DELETE-Exercise.docx
+++ b/Courses/Software-Sciences/Module-3-Databases-New/05-SQL-INSERT-UPDATE-DELETE/05-SQL-INSERT-UPDATE-DELETE-Exercise.docx
@@ -2028,6 +2028,7 @@
         <w:rPr>
           <w:lang w:val="bg-BG"/>
         </w:rPr>
+        <w:lastRenderedPageBreak/>
         <w:t xml:space="preserve">Използвайте </w:t>
       </w:r>
       <w:r>
@@ -2168,7 +2169,6 @@
         <w:pStyle w:val="Heading2"/>
       </w:pPr>
       <w:r>
-        <w:lastRenderedPageBreak/>
         <w:t>Променете името и възрастта на миньон</w:t>
       </w:r>
     </w:p>
@@ -2417,6 +2417,361 @@
     </w:p>
     <w:p>
       <w:pPr>
+        <w:pStyle w:val="Heading3"/>
+        <w:rPr>
+          <w:lang w:val="bg-BG"/>
+        </w:rPr>
+      </w:pPr>
+      <w:r>
+        <w:rPr>
+          <w:lang w:val="bg-BG"/>
+        </w:rPr>
+        <w:t>Пример</w:t>
+      </w:r>
+    </w:p>
+    <w:tbl>
+      <w:tblPr>
+        <w:tblStyle w:val="TableGrid"/>
+        <w:tblW w:w="0" w:type="auto"/>
+        <w:tblInd w:w="-5" w:type="dxa"/>
+        <w:tblLayout w:type="fixed"/>
+        <w:tblCellMar>
+          <w:top w:w="216" w:type="dxa"/>
+          <w:left w:w="360" w:type="dxa"/>
+          <w:bottom w:w="216" w:type="dxa"/>
+          <w:right w:w="360" w:type="dxa"/>
+        </w:tblCellMar>
+        <w:tblLook w:val="04A0" w:firstRow="1" w:lastRow="0" w:firstColumn="1" w:lastColumn="0" w:noHBand="0" w:noVBand="1"/>
+      </w:tblPr>
+      <w:tblGrid>
+        <w:gridCol w:w="1023"/>
+        <w:gridCol w:w="1620"/>
+        <w:gridCol w:w="1440"/>
+        <w:gridCol w:w="1440"/>
+      </w:tblGrid>
+      <w:tr>
+        <w:trPr>
+          <w:trHeight w:val="57"/>
+        </w:trPr>
+        <w:tc>
+          <w:tcPr>
+            <w:tcW w:w="1023" w:type="dxa"/>
+            <w:shd w:val="clear" w:color="auto" w:fill="D9D9D9" w:themeFill="background1" w:themeFillShade="D9"/>
+            <w:vAlign w:val="center"/>
+          </w:tcPr>
+          <w:p>
+            <w:pPr>
+              <w:tabs>
+                <w:tab w:val="center" w:pos="1451"/>
+                <w:tab w:val="right" w:pos="2903"/>
+              </w:tabs>
+              <w:spacing w:before="0" w:after="0"/>
+              <w:jc w:val="center"/>
+              <w:rPr>
+                <w:b/>
+              </w:rPr>
+            </w:pPr>
+            <w:r>
+              <w:rPr>
+                <w:b/>
+              </w:rPr>
+              <w:t>Id</w:t>
+            </w:r>
+          </w:p>
+        </w:tc>
+        <w:tc>
+          <w:tcPr>
+            <w:tcW w:w="1620" w:type="dxa"/>
+            <w:shd w:val="clear" w:color="auto" w:fill="D9D9D9" w:themeFill="background1" w:themeFillShade="D9"/>
+            <w:vAlign w:val="center"/>
+          </w:tcPr>
+          <w:p>
+            <w:pPr>
+              <w:tabs>
+                <w:tab w:val="center" w:pos="1451"/>
+                <w:tab w:val="right" w:pos="2903"/>
+              </w:tabs>
+              <w:spacing w:before="0" w:after="0"/>
+              <w:jc w:val="center"/>
+              <w:rPr>
+                <w:b/>
+              </w:rPr>
+            </w:pPr>
+            <w:r>
+              <w:rPr>
+                <w:b/>
+              </w:rPr>
+              <w:t>Name</w:t>
+            </w:r>
+          </w:p>
+        </w:tc>
+        <w:tc>
+          <w:tcPr>
+            <w:tcW w:w="1440" w:type="dxa"/>
+            <w:tcBorders>
+              <w:right w:val="single" w:sz="4" w:space="0" w:color="auto"/>
+            </w:tcBorders>
+            <w:shd w:val="clear" w:color="auto" w:fill="D9D9D9" w:themeFill="background1" w:themeFillShade="D9"/>
+            <w:vAlign w:val="center"/>
+          </w:tcPr>
+          <w:p>
+            <w:pPr>
+              <w:tabs>
+                <w:tab w:val="center" w:pos="1451"/>
+                <w:tab w:val="right" w:pos="2903"/>
+              </w:tabs>
+              <w:spacing w:before="0" w:after="0"/>
+              <w:jc w:val="center"/>
+              <w:rPr>
+                <w:b/>
+              </w:rPr>
+            </w:pPr>
+            <w:r>
+              <w:rPr>
+                <w:b/>
+              </w:rPr>
+              <w:t>Age</w:t>
+            </w:r>
+          </w:p>
+        </w:tc>
+        <w:tc>
+          <w:tcPr>
+            <w:tcW w:w="1440" w:type="dxa"/>
+            <w:tcBorders>
+              <w:right w:val="single" w:sz="4" w:space="0" w:color="auto"/>
+            </w:tcBorders>
+            <w:shd w:val="clear" w:color="auto" w:fill="D9D9D9" w:themeFill="background1" w:themeFillShade="D9"/>
+            <w:vAlign w:val="center"/>
+          </w:tcPr>
+          <w:p>
+            <w:pPr>
+              <w:tabs>
+                <w:tab w:val="center" w:pos="1451"/>
+                <w:tab w:val="right" w:pos="2903"/>
+              </w:tabs>
+              <w:spacing w:before="0" w:after="0"/>
+              <w:jc w:val="center"/>
+              <w:rPr>
+                <w:b/>
+              </w:rPr>
+            </w:pPr>
+            <w:r>
+              <w:rPr>
+                <w:b/>
+                <w:noProof/>
+              </w:rPr>
+              <w:t>TownId</w:t>
+            </w:r>
+          </w:p>
+        </w:tc>
+      </w:tr>
+      <w:tr>
+        <w:tc>
+          <w:tcPr>
+            <w:tcW w:w="1023" w:type="dxa"/>
+            <w:vAlign w:val="center"/>
+          </w:tcPr>
+          <w:p>
+            <w:pPr>
+              <w:spacing w:after="0"/>
+              <w:jc w:val="center"/>
+            </w:pPr>
+            <w:r>
+              <w:t>1</w:t>
+            </w:r>
+          </w:p>
+        </w:tc>
+        <w:tc>
+          <w:tcPr>
+            <w:tcW w:w="1620" w:type="dxa"/>
+            <w:vAlign w:val="center"/>
+          </w:tcPr>
+          <w:p>
+            <w:pPr>
+              <w:spacing w:after="0"/>
+            </w:pPr>
+            <w:r>
+              <w:t>Ivan</w:t>
+            </w:r>
+          </w:p>
+        </w:tc>
+        <w:tc>
+          <w:tcPr>
+            <w:tcW w:w="1440" w:type="dxa"/>
+            <w:tcBorders>
+              <w:right w:val="single" w:sz="4" w:space="0" w:color="auto"/>
+            </w:tcBorders>
+            <w:vAlign w:val="center"/>
+          </w:tcPr>
+          <w:p>
+            <w:pPr>
+              <w:spacing w:after="0"/>
+            </w:pPr>
+            <w:r>
+              <w:t>15</w:t>
+            </w:r>
+          </w:p>
+        </w:tc>
+        <w:tc>
+          <w:tcPr>
+            <w:tcW w:w="1440" w:type="dxa"/>
+            <w:tcBorders>
+              <w:right w:val="single" w:sz="4" w:space="0" w:color="auto"/>
+            </w:tcBorders>
+            <w:vAlign w:val="center"/>
+          </w:tcPr>
+          <w:p>
+            <w:pPr>
+              <w:spacing w:after="0"/>
+            </w:pPr>
+            <w:r>
+              <w:t>1</w:t>
+            </w:r>
+          </w:p>
+        </w:tc>
+      </w:tr>
+      <w:tr>
+        <w:trPr>
+          <w:trHeight w:val="185"/>
+        </w:trPr>
+        <w:tc>
+          <w:tcPr>
+            <w:tcW w:w="1023" w:type="dxa"/>
+            <w:vAlign w:val="center"/>
+          </w:tcPr>
+          <w:p>
+            <w:pPr>
+              <w:spacing w:after="0"/>
+              <w:jc w:val="center"/>
+            </w:pPr>
+            <w:r>
+              <w:t>2</w:t>
+            </w:r>
+          </w:p>
+        </w:tc>
+        <w:tc>
+          <w:tcPr>
+            <w:tcW w:w="1620" w:type="dxa"/>
+            <w:vAlign w:val="center"/>
+          </w:tcPr>
+          <w:p>
+            <w:pPr>
+              <w:spacing w:after="0"/>
+            </w:pPr>
+            <w:r>
+              <w:t>Bob</w:t>
+            </w:r>
+          </w:p>
+        </w:tc>
+        <w:tc>
+          <w:tcPr>
+            <w:tcW w:w="1440" w:type="dxa"/>
+            <w:tcBorders>
+              <w:right w:val="single" w:sz="4" w:space="0" w:color="auto"/>
+            </w:tcBorders>
+            <w:vAlign w:val="center"/>
+          </w:tcPr>
+          <w:p>
+            <w:pPr>
+              <w:spacing w:after="0"/>
+            </w:pPr>
+            <w:r>
+              <w:t>15</w:t>
+            </w:r>
+          </w:p>
+        </w:tc>
+        <w:tc>
+          <w:tcPr>
+            <w:tcW w:w="1440" w:type="dxa"/>
+            <w:tcBorders>
+              <w:right w:val="single" w:sz="4" w:space="0" w:color="auto"/>
+            </w:tcBorders>
+            <w:vAlign w:val="center"/>
+          </w:tcPr>
+          <w:p>
+            <w:pPr>
+              <w:spacing w:after="0"/>
+            </w:pPr>
+            <w:r>
+              <w:t>3</w:t>
+            </w:r>
+          </w:p>
+        </w:tc>
+      </w:tr>
+      <w:tr>
+        <w:trPr>
+          <w:trHeight w:val="269"/>
+        </w:trPr>
+        <w:tc>
+          <w:tcPr>
+            <w:tcW w:w="1023" w:type="dxa"/>
+            <w:vAlign w:val="center"/>
+          </w:tcPr>
+          <w:p>
+            <w:pPr>
+              <w:spacing w:after="0"/>
+              <w:jc w:val="center"/>
+            </w:pPr>
+            <w:r>
+              <w:t>3</w:t>
+            </w:r>
+          </w:p>
+        </w:tc>
+        <w:tc>
+          <w:tcPr>
+            <w:tcW w:w="1620" w:type="dxa"/>
+            <w:vAlign w:val="center"/>
+          </w:tcPr>
+          <w:p>
+            <w:pPr>
+              <w:spacing w:after="0"/>
+            </w:pPr>
+            <w:r>
+              <w:t>Steward</w:t>
+            </w:r>
+          </w:p>
+        </w:tc>
+        <w:tc>
+          <w:tcPr>
+            <w:tcW w:w="1440" w:type="dxa"/>
+            <w:tcBorders>
+              <w:right w:val="single" w:sz="4" w:space="0" w:color="auto"/>
+            </w:tcBorders>
+            <w:vAlign w:val="center"/>
+          </w:tcPr>
+          <w:p>
+            <w:pPr>
+              <w:spacing w:after="0"/>
+            </w:pPr>
+            <w:r>
+              <w:rPr>
+                <w:noProof/>
+              </w:rPr>
+              <w:t>NULL</w:t>
+            </w:r>
+          </w:p>
+        </w:tc>
+        <w:tc>
+          <w:tcPr>
+            <w:tcW w:w="1440" w:type="dxa"/>
+            <w:tcBorders>
+              <w:right w:val="single" w:sz="4" w:space="0" w:color="auto"/>
+            </w:tcBorders>
+            <w:vAlign w:val="center"/>
+          </w:tcPr>
+          <w:p>
+            <w:pPr>
+              <w:spacing w:after="0"/>
+            </w:pPr>
+            <w:r>
+              <w:t>2</w:t>
+            </w:r>
+          </w:p>
+        </w:tc>
+      </w:tr>
+    </w:tbl>
+    <w:p>
+      <w:pPr>
         <w:pStyle w:val="Heading2"/>
       </w:pPr>
       <w:r>
@@ -2624,6 +2979,370 @@
     </w:p>
     <w:p>
       <w:pPr>
+        <w:pStyle w:val="Heading3"/>
+        <w:rPr>
+          <w:lang w:val="bg-BG"/>
+        </w:rPr>
+      </w:pPr>
+      <w:r>
+        <w:rPr>
+          <w:lang w:val="bg-BG"/>
+        </w:rPr>
+        <w:t>Пример</w:t>
+      </w:r>
+    </w:p>
+    <w:tbl>
+      <w:tblPr>
+        <w:tblStyle w:val="TableGrid"/>
+        <w:tblW w:w="0" w:type="auto"/>
+        <w:tblInd w:w="-5" w:type="dxa"/>
+        <w:tblLayout w:type="fixed"/>
+        <w:tblCellMar>
+          <w:top w:w="216" w:type="dxa"/>
+          <w:left w:w="360" w:type="dxa"/>
+          <w:bottom w:w="216" w:type="dxa"/>
+          <w:right w:w="360" w:type="dxa"/>
+        </w:tblCellMar>
+        <w:tblLook w:val="04A0" w:firstRow="1" w:lastRow="0" w:firstColumn="1" w:lastColumn="0" w:noHBand="0" w:noVBand="1"/>
+      </w:tblPr>
+      <w:tblGrid>
+        <w:gridCol w:w="1023"/>
+        <w:gridCol w:w="1620"/>
+        <w:gridCol w:w="1440"/>
+        <w:gridCol w:w="1440"/>
+      </w:tblGrid>
+      <w:tr>
+        <w:trPr>
+          <w:trHeight w:val="57"/>
+        </w:trPr>
+        <w:tc>
+          <w:tcPr>
+            <w:tcW w:w="1023" w:type="dxa"/>
+            <w:shd w:val="clear" w:color="auto" w:fill="D9D9D9" w:themeFill="background1" w:themeFillShade="D9"/>
+            <w:vAlign w:val="center"/>
+          </w:tcPr>
+          <w:p>
+            <w:pPr>
+              <w:tabs>
+                <w:tab w:val="center" w:pos="1451"/>
+                <w:tab w:val="right" w:pos="2903"/>
+              </w:tabs>
+              <w:spacing w:before="0" w:after="0"/>
+              <w:jc w:val="center"/>
+              <w:rPr>
+                <w:b/>
+              </w:rPr>
+            </w:pPr>
+            <w:r>
+              <w:rPr>
+                <w:b/>
+              </w:rPr>
+              <w:t>Id</w:t>
+            </w:r>
+          </w:p>
+        </w:tc>
+        <w:tc>
+          <w:tcPr>
+            <w:tcW w:w="1620" w:type="dxa"/>
+            <w:shd w:val="clear" w:color="auto" w:fill="D9D9D9" w:themeFill="background1" w:themeFillShade="D9"/>
+            <w:vAlign w:val="center"/>
+          </w:tcPr>
+          <w:p>
+            <w:pPr>
+              <w:tabs>
+                <w:tab w:val="center" w:pos="1451"/>
+                <w:tab w:val="right" w:pos="2903"/>
+              </w:tabs>
+              <w:spacing w:before="0" w:after="0"/>
+              <w:jc w:val="center"/>
+              <w:rPr>
+                <w:b/>
+              </w:rPr>
+            </w:pPr>
+            <w:r>
+              <w:rPr>
+                <w:b/>
+              </w:rPr>
+              <w:t>Name</w:t>
+            </w:r>
+          </w:p>
+        </w:tc>
+        <w:tc>
+          <w:tcPr>
+            <w:tcW w:w="1440" w:type="dxa"/>
+            <w:tcBorders>
+              <w:right w:val="single" w:sz="4" w:space="0" w:color="auto"/>
+            </w:tcBorders>
+            <w:shd w:val="clear" w:color="auto" w:fill="D9D9D9" w:themeFill="background1" w:themeFillShade="D9"/>
+            <w:vAlign w:val="center"/>
+          </w:tcPr>
+          <w:p>
+            <w:pPr>
+              <w:tabs>
+                <w:tab w:val="center" w:pos="1451"/>
+                <w:tab w:val="right" w:pos="2903"/>
+              </w:tabs>
+              <w:spacing w:before="0" w:after="0"/>
+              <w:jc w:val="center"/>
+              <w:rPr>
+                <w:b/>
+              </w:rPr>
+            </w:pPr>
+            <w:r>
+              <w:rPr>
+                <w:b/>
+              </w:rPr>
+              <w:t>Age</w:t>
+            </w:r>
+          </w:p>
+        </w:tc>
+        <w:tc>
+          <w:tcPr>
+            <w:tcW w:w="1440" w:type="dxa"/>
+            <w:tcBorders>
+              <w:right w:val="single" w:sz="4" w:space="0" w:color="auto"/>
+            </w:tcBorders>
+            <w:shd w:val="clear" w:color="auto" w:fill="D9D9D9" w:themeFill="background1" w:themeFillShade="D9"/>
+            <w:vAlign w:val="center"/>
+          </w:tcPr>
+          <w:p>
+            <w:pPr>
+              <w:tabs>
+                <w:tab w:val="center" w:pos="1451"/>
+                <w:tab w:val="right" w:pos="2903"/>
+              </w:tabs>
+              <w:spacing w:before="0" w:after="0"/>
+              <w:jc w:val="center"/>
+              <w:rPr>
+                <w:b/>
+              </w:rPr>
+            </w:pPr>
+            <w:r>
+              <w:rPr>
+                <w:b/>
+                <w:noProof/>
+              </w:rPr>
+              <w:t>TownId</w:t>
+            </w:r>
+          </w:p>
+        </w:tc>
+      </w:tr>
+      <w:tr>
+        <w:tc>
+          <w:tcPr>
+            <w:tcW w:w="1023" w:type="dxa"/>
+            <w:vAlign w:val="center"/>
+          </w:tcPr>
+          <w:p>
+            <w:pPr>
+              <w:spacing w:after="0"/>
+              <w:jc w:val="center"/>
+            </w:pPr>
+            <w:r>
+              <w:t>1</w:t>
+            </w:r>
+          </w:p>
+        </w:tc>
+        <w:tc>
+          <w:tcPr>
+            <w:tcW w:w="1620" w:type="dxa"/>
+            <w:vAlign w:val="center"/>
+          </w:tcPr>
+          <w:p>
+            <w:pPr>
+              <w:spacing w:after="0"/>
+            </w:pPr>
+            <w:r>
+              <w:t>Ivan</w:t>
+            </w:r>
+          </w:p>
+        </w:tc>
+        <w:tc>
+          <w:tcPr>
+            <w:tcW w:w="1440" w:type="dxa"/>
+            <w:tcBorders>
+              <w:right w:val="single" w:sz="4" w:space="0" w:color="auto"/>
+            </w:tcBorders>
+            <w:vAlign w:val="center"/>
+          </w:tcPr>
+          <w:p>
+            <w:pPr>
+              <w:spacing w:after="0"/>
+              <w:rPr>
+                <w:lang w:val="bg-BG"/>
+              </w:rPr>
+            </w:pPr>
+            <w:r>
+              <w:rPr>
+                <w:lang w:val="bg-BG"/>
+              </w:rPr>
+              <w:t>16</w:t>
+            </w:r>
+          </w:p>
+        </w:tc>
+        <w:tc>
+          <w:tcPr>
+            <w:tcW w:w="1440" w:type="dxa"/>
+            <w:tcBorders>
+              <w:right w:val="single" w:sz="4" w:space="0" w:color="auto"/>
+            </w:tcBorders>
+            <w:vAlign w:val="center"/>
+          </w:tcPr>
+          <w:p>
+            <w:pPr>
+              <w:spacing w:after="0"/>
+            </w:pPr>
+            <w:r>
+              <w:t>1</w:t>
+            </w:r>
+          </w:p>
+        </w:tc>
+      </w:tr>
+      <w:tr>
+        <w:trPr>
+          <w:trHeight w:val="185"/>
+        </w:trPr>
+        <w:tc>
+          <w:tcPr>
+            <w:tcW w:w="1023" w:type="dxa"/>
+            <w:vAlign w:val="center"/>
+          </w:tcPr>
+          <w:p>
+            <w:pPr>
+              <w:spacing w:after="0"/>
+              <w:jc w:val="center"/>
+            </w:pPr>
+            <w:r>
+              <w:t>2</w:t>
+            </w:r>
+          </w:p>
+        </w:tc>
+        <w:tc>
+          <w:tcPr>
+            <w:tcW w:w="1620" w:type="dxa"/>
+            <w:vAlign w:val="center"/>
+          </w:tcPr>
+          <w:p>
+            <w:pPr>
+              <w:spacing w:after="0"/>
+            </w:pPr>
+            <w:r>
+              <w:t>Bob</w:t>
+            </w:r>
+          </w:p>
+        </w:tc>
+        <w:tc>
+          <w:tcPr>
+            <w:tcW w:w="1440" w:type="dxa"/>
+            <w:tcBorders>
+              <w:right w:val="single" w:sz="4" w:space="0" w:color="auto"/>
+            </w:tcBorders>
+            <w:vAlign w:val="center"/>
+          </w:tcPr>
+          <w:p>
+            <w:pPr>
+              <w:spacing w:after="0"/>
+            </w:pPr>
+            <w:r>
+              <w:rPr>
+                <w:lang w:val="bg-BG"/>
+              </w:rPr>
+              <w:t>16</w:t>
+            </w:r>
+          </w:p>
+        </w:tc>
+        <w:tc>
+          <w:tcPr>
+            <w:tcW w:w="1440" w:type="dxa"/>
+            <w:tcBorders>
+              <w:right w:val="single" w:sz="4" w:space="0" w:color="auto"/>
+            </w:tcBorders>
+            <w:vAlign w:val="center"/>
+          </w:tcPr>
+          <w:p>
+            <w:pPr>
+              <w:spacing w:after="0"/>
+            </w:pPr>
+            <w:r>
+              <w:t>3</w:t>
+            </w:r>
+          </w:p>
+        </w:tc>
+      </w:tr>
+      <w:tr>
+        <w:trPr>
+          <w:trHeight w:val="269"/>
+        </w:trPr>
+        <w:tc>
+          <w:tcPr>
+            <w:tcW w:w="1023" w:type="dxa"/>
+            <w:vAlign w:val="center"/>
+          </w:tcPr>
+          <w:p>
+            <w:pPr>
+              <w:spacing w:after="0"/>
+              <w:jc w:val="center"/>
+            </w:pPr>
+            <w:r>
+              <w:t>3</w:t>
+            </w:r>
+          </w:p>
+        </w:tc>
+        <w:tc>
+          <w:tcPr>
+            <w:tcW w:w="1620" w:type="dxa"/>
+            <w:vAlign w:val="center"/>
+          </w:tcPr>
+          <w:p>
+            <w:pPr>
+              <w:spacing w:after="0"/>
+            </w:pPr>
+            <w:r>
+              <w:t>Steward</w:t>
+            </w:r>
+          </w:p>
+        </w:tc>
+        <w:tc>
+          <w:tcPr>
+            <w:tcW w:w="1440" w:type="dxa"/>
+            <w:tcBorders>
+              <w:right w:val="single" w:sz="4" w:space="0" w:color="auto"/>
+            </w:tcBorders>
+            <w:vAlign w:val="center"/>
+          </w:tcPr>
+          <w:p>
+            <w:pPr>
+              <w:spacing w:after="0"/>
+            </w:pPr>
+            <w:r>
+              <w:rPr>
+                <w:noProof/>
+              </w:rPr>
+              <w:t>NULL</w:t>
+            </w:r>
+          </w:p>
+        </w:tc>
+        <w:tc>
+          <w:tcPr>
+            <w:tcW w:w="1440" w:type="dxa"/>
+            <w:tcBorders>
+              <w:right w:val="single" w:sz="4" w:space="0" w:color="auto"/>
+            </w:tcBorders>
+            <w:vAlign w:val="center"/>
+          </w:tcPr>
+          <w:p>
+            <w:pPr>
+              <w:spacing w:after="0"/>
+            </w:pPr>
+            <w:r>
+              <w:t>2</w:t>
+            </w:r>
+          </w:p>
+        </w:tc>
+      </w:tr>
+    </w:tbl>
+    <w:p>
+      <w:pPr>
         <w:pStyle w:val="Heading2"/>
       </w:pPr>
       <w:r>
@@ -2826,6 +3545,294 @@
     </w:p>
     <w:p>
       <w:pPr>
+        <w:pStyle w:val="Heading3"/>
+        <w:rPr>
+          <w:lang w:val="bg-BG"/>
+        </w:rPr>
+      </w:pPr>
+      <w:r>
+        <w:rPr>
+          <w:lang w:val="bg-BG"/>
+        </w:rPr>
+        <w:lastRenderedPageBreak/>
+        <w:t>Пример</w:t>
+      </w:r>
+    </w:p>
+    <w:tbl>
+      <w:tblPr>
+        <w:tblStyle w:val="TableGrid"/>
+        <w:tblW w:w="0" w:type="auto"/>
+        <w:tblInd w:w="-5" w:type="dxa"/>
+        <w:tblLayout w:type="fixed"/>
+        <w:tblCellMar>
+          <w:top w:w="216" w:type="dxa"/>
+          <w:left w:w="360" w:type="dxa"/>
+          <w:bottom w:w="216" w:type="dxa"/>
+          <w:right w:w="360" w:type="dxa"/>
+        </w:tblCellMar>
+        <w:tblLook w:val="04A0" w:firstRow="1" w:lastRow="0" w:firstColumn="1" w:lastColumn="0" w:noHBand="0" w:noVBand="1"/>
+      </w:tblPr>
+      <w:tblGrid>
+        <w:gridCol w:w="1023"/>
+        <w:gridCol w:w="1620"/>
+        <w:gridCol w:w="1440"/>
+        <w:gridCol w:w="1440"/>
+      </w:tblGrid>
+      <w:tr>
+        <w:trPr>
+          <w:trHeight w:val="57"/>
+        </w:trPr>
+        <w:tc>
+          <w:tcPr>
+            <w:tcW w:w="1023" w:type="dxa"/>
+            <w:shd w:val="clear" w:color="auto" w:fill="D9D9D9" w:themeFill="background1" w:themeFillShade="D9"/>
+            <w:vAlign w:val="center"/>
+          </w:tcPr>
+          <w:p>
+            <w:pPr>
+              <w:tabs>
+                <w:tab w:val="center" w:pos="1451"/>
+                <w:tab w:val="right" w:pos="2903"/>
+              </w:tabs>
+              <w:spacing w:before="0" w:after="0"/>
+              <w:jc w:val="center"/>
+              <w:rPr>
+                <w:b/>
+              </w:rPr>
+            </w:pPr>
+            <w:r>
+              <w:rPr>
+                <w:b/>
+              </w:rPr>
+              <w:t>Id</w:t>
+            </w:r>
+          </w:p>
+        </w:tc>
+        <w:tc>
+          <w:tcPr>
+            <w:tcW w:w="1620" w:type="dxa"/>
+            <w:shd w:val="clear" w:color="auto" w:fill="D9D9D9" w:themeFill="background1" w:themeFillShade="D9"/>
+            <w:vAlign w:val="center"/>
+          </w:tcPr>
+          <w:p>
+            <w:pPr>
+              <w:tabs>
+                <w:tab w:val="center" w:pos="1451"/>
+                <w:tab w:val="right" w:pos="2903"/>
+              </w:tabs>
+              <w:spacing w:before="0" w:after="0"/>
+              <w:jc w:val="center"/>
+              <w:rPr>
+                <w:b/>
+              </w:rPr>
+            </w:pPr>
+            <w:r>
+              <w:rPr>
+                <w:b/>
+              </w:rPr>
+              <w:t>Name</w:t>
+            </w:r>
+          </w:p>
+        </w:tc>
+        <w:tc>
+          <w:tcPr>
+            <w:tcW w:w="1440" w:type="dxa"/>
+            <w:tcBorders>
+              <w:right w:val="single" w:sz="4" w:space="0" w:color="auto"/>
+            </w:tcBorders>
+            <w:shd w:val="clear" w:color="auto" w:fill="D9D9D9" w:themeFill="background1" w:themeFillShade="D9"/>
+            <w:vAlign w:val="center"/>
+          </w:tcPr>
+          <w:p>
+            <w:pPr>
+              <w:tabs>
+                <w:tab w:val="center" w:pos="1451"/>
+                <w:tab w:val="right" w:pos="2903"/>
+              </w:tabs>
+              <w:spacing w:before="0" w:after="0"/>
+              <w:jc w:val="center"/>
+              <w:rPr>
+                <w:b/>
+              </w:rPr>
+            </w:pPr>
+            <w:r>
+              <w:rPr>
+                <w:b/>
+              </w:rPr>
+              <w:t>Age</w:t>
+            </w:r>
+          </w:p>
+        </w:tc>
+        <w:tc>
+          <w:tcPr>
+            <w:tcW w:w="1440" w:type="dxa"/>
+            <w:tcBorders>
+              <w:right w:val="single" w:sz="4" w:space="0" w:color="auto"/>
+            </w:tcBorders>
+            <w:shd w:val="clear" w:color="auto" w:fill="D9D9D9" w:themeFill="background1" w:themeFillShade="D9"/>
+            <w:vAlign w:val="center"/>
+          </w:tcPr>
+          <w:p>
+            <w:pPr>
+              <w:tabs>
+                <w:tab w:val="center" w:pos="1451"/>
+                <w:tab w:val="right" w:pos="2903"/>
+              </w:tabs>
+              <w:spacing w:before="0" w:after="0"/>
+              <w:jc w:val="center"/>
+              <w:rPr>
+                <w:b/>
+              </w:rPr>
+            </w:pPr>
+            <w:r>
+              <w:rPr>
+                <w:b/>
+                <w:noProof/>
+              </w:rPr>
+              <w:t>TownId</w:t>
+            </w:r>
+          </w:p>
+        </w:tc>
+      </w:tr>
+      <w:tr>
+        <w:tc>
+          <w:tcPr>
+            <w:tcW w:w="1023" w:type="dxa"/>
+            <w:vAlign w:val="center"/>
+          </w:tcPr>
+          <w:p>
+            <w:pPr>
+              <w:spacing w:after="0"/>
+              <w:jc w:val="center"/>
+            </w:pPr>
+            <w:r>
+              <w:t>1</w:t>
+            </w:r>
+          </w:p>
+        </w:tc>
+        <w:tc>
+          <w:tcPr>
+            <w:tcW w:w="1620" w:type="dxa"/>
+            <w:vAlign w:val="center"/>
+          </w:tcPr>
+          <w:p>
+            <w:pPr>
+              <w:spacing w:after="0"/>
+            </w:pPr>
+            <w:r>
+              <w:t>Ivan</w:t>
+            </w:r>
+          </w:p>
+        </w:tc>
+        <w:tc>
+          <w:tcPr>
+            <w:tcW w:w="1440" w:type="dxa"/>
+            <w:tcBorders>
+              <w:right w:val="single" w:sz="4" w:space="0" w:color="auto"/>
+            </w:tcBorders>
+            <w:vAlign w:val="center"/>
+          </w:tcPr>
+          <w:p>
+            <w:pPr>
+              <w:spacing w:after="0"/>
+            </w:pPr>
+            <w:r>
+              <w:t>15</w:t>
+            </w:r>
+          </w:p>
+        </w:tc>
+        <w:tc>
+          <w:tcPr>
+            <w:tcW w:w="1440" w:type="dxa"/>
+            <w:tcBorders>
+              <w:right w:val="single" w:sz="4" w:space="0" w:color="auto"/>
+            </w:tcBorders>
+            <w:vAlign w:val="center"/>
+          </w:tcPr>
+          <w:p>
+            <w:pPr>
+              <w:spacing w:after="0"/>
+            </w:pPr>
+            <w:r>
+              <w:t>1</w:t>
+            </w:r>
+          </w:p>
+        </w:tc>
+      </w:tr>
+      <w:tr>
+        <w:trPr>
+          <w:trHeight w:val="269"/>
+        </w:trPr>
+        <w:tc>
+          <w:tcPr>
+            <w:tcW w:w="1023" w:type="dxa"/>
+            <w:vAlign w:val="center"/>
+          </w:tcPr>
+          <w:p>
+            <w:pPr>
+              <w:spacing w:after="0"/>
+              <w:jc w:val="center"/>
+            </w:pPr>
+            <w:r>
+              <w:t>3</w:t>
+            </w:r>
+          </w:p>
+        </w:tc>
+        <w:tc>
+          <w:tcPr>
+            <w:tcW w:w="1620" w:type="dxa"/>
+            <w:vAlign w:val="center"/>
+          </w:tcPr>
+          <w:p>
+            <w:pPr>
+              <w:spacing w:after="0"/>
+            </w:pPr>
+            <w:r>
+              <w:t>Steward</w:t>
+            </w:r>
+          </w:p>
+        </w:tc>
+        <w:tc>
+          <w:tcPr>
+            <w:tcW w:w="1440" w:type="dxa"/>
+            <w:tcBorders>
+              <w:right w:val="single" w:sz="4" w:space="0" w:color="auto"/>
+            </w:tcBorders>
+            <w:vAlign w:val="center"/>
+          </w:tcPr>
+          <w:p>
+            <w:pPr>
+              <w:spacing w:after="0"/>
+            </w:pPr>
+            <w:r>
+              <w:rPr>
+                <w:noProof/>
+              </w:rPr>
+              <w:t>NULL</w:t>
+            </w:r>
+          </w:p>
+        </w:tc>
+        <w:tc>
+          <w:tcPr>
+            <w:tcW w:w="1440" w:type="dxa"/>
+            <w:tcBorders>
+              <w:right w:val="single" w:sz="4" w:space="0" w:color="auto"/>
+            </w:tcBorders>
+            <w:vAlign w:val="center"/>
+          </w:tcPr>
+          <w:p>
+            <w:pPr>
+              <w:spacing w:after="0"/>
+            </w:pPr>
+            <w:r>
+              <w:t>2</w:t>
+            </w:r>
+          </w:p>
+        </w:tc>
+      </w:tr>
+    </w:tbl>
+    <w:p>
+      <w:pPr>
         <w:pStyle w:val="Heading2"/>
       </w:pPr>
       <w:r>
@@ -2956,13 +3963,47 @@
           <w:bCs/>
           <w:lang w:val="bg-BG"/>
         </w:rPr>
-        <w:t>всички записи</w:t>
-      </w:r>
-      <w:r>
-        <w:rPr>
-          <w:lang w:val="bg-BG"/>
-        </w:rPr>
-        <w:t xml:space="preserve"> от таблицата </w:t>
+        <w:t xml:space="preserve">бройката </w:t>
+      </w:r>
+      <w:r>
+        <w:rPr>
+          <w:lang w:val="bg-BG"/>
+        </w:rPr>
+        <w:t>на</w:t>
+      </w:r>
+      <w:r>
+        <w:rPr>
+          <w:b/>
+          <w:bCs/>
+          <w:lang w:val="bg-BG"/>
+        </w:rPr>
+        <w:t xml:space="preserve"> записи</w:t>
+      </w:r>
+      <w:r>
+        <w:rPr>
+          <w:b/>
+          <w:bCs/>
+          <w:lang w:val="bg-BG"/>
+        </w:rPr>
+        <w:t>те</w:t>
+      </w:r>
+      <w:r>
+        <w:rPr>
+          <w:lang w:val="bg-BG"/>
+        </w:rPr>
+        <w:t xml:space="preserve"> </w:t>
+      </w:r>
+      <w:r>
+        <w:rPr>
+          <w:lang w:val="bg-BG"/>
+        </w:rPr>
+        <w:t>в</w:t>
+      </w:r>
+      <w:r>
+        <w:rPr>
+          <w:lang w:val="bg-BG"/>
+        </w:rPr>
+        <w:t xml:space="preserve"> таблицата </w:t>
       </w:r>
       <w:r>
         <w:rPr>
@@ -2979,6 +4020,219 @@
         <w:t>.</w:t>
       </w:r>
     </w:p>
+    <w:p>
+      <w:pPr>
+        <w:pStyle w:val="Heading4"/>
+        <w:rPr>
+          <w:lang w:val="bg-BG"/>
+        </w:rPr>
+      </w:pPr>
+      <w:r>
+        <w:rPr>
+          <w:lang w:val="bg-BG"/>
+        </w:rPr>
+        <w:t>Подсказка</w:t>
+      </w:r>
+    </w:p>
+    <w:p>
+      <w:pPr>
+        <w:rPr>
+          <w:lang w:val="ru-RU"/>
+        </w:rPr>
+      </w:pPr>
+      <w:r>
+        <w:rPr>
+          <w:lang w:val="bg-BG"/>
+        </w:rPr>
+        <w:t xml:space="preserve">Изпълнете </w:t>
+      </w:r>
+      <w:r>
+        <w:rPr>
+          <w:b/>
+          <w:bCs/>
+          <w:lang w:val="bg-BG"/>
+        </w:rPr>
+        <w:t>следната заявка</w:t>
+      </w:r>
+      <w:r>
+        <w:rPr>
+          <w:lang w:val="bg-BG"/>
+        </w:rPr>
+        <w:t xml:space="preserve">, за да извлечете </w:t>
+      </w:r>
+      <w:r>
+        <w:rPr>
+          <w:b/>
+          <w:bCs/>
+          <w:lang w:val="bg-BG"/>
+        </w:rPr>
+        <w:t>бройката</w:t>
+      </w:r>
+      <w:r>
+        <w:rPr>
+          <w:lang w:val="bg-BG"/>
+        </w:rPr>
+        <w:t xml:space="preserve"> на </w:t>
+      </w:r>
+      <w:r>
+        <w:rPr>
+          <w:b/>
+          <w:bCs/>
+          <w:lang w:val="bg-BG"/>
+        </w:rPr>
+        <w:t>записите</w:t>
+      </w:r>
+      <w:r>
+        <w:rPr>
+          <w:lang w:val="bg-BG"/>
+        </w:rPr>
+        <w:t xml:space="preserve"> в таблицата </w:t>
+      </w:r>
+      <w:r>
+        <w:rPr>
+          <w:rFonts w:ascii="Consolas" w:hAnsi="Consolas"/>
+          <w:b/>
+          <w:bCs/>
+        </w:rPr>
+        <w:t>Minions</w:t>
+      </w:r>
+      <w:r>
+        <w:rPr>
+          <w:lang w:val="ru-RU"/>
+        </w:rPr>
+        <w:t>:</w:t>
+      </w:r>
+    </w:p>
+    <w:tbl>
+      <w:tblPr>
+        <w:tblStyle w:val="TableGrid"/>
+        <w:tblW w:w="0" w:type="auto"/>
+        <w:tblLook w:val="04A0" w:firstRow="1" w:lastRow="0" w:firstColumn="1" w:lastColumn="0" w:noHBand="0" w:noVBand="1"/>
+      </w:tblPr>
+      <w:tblGrid>
+        <w:gridCol w:w="4945"/>
+      </w:tblGrid>
+      <w:tr>
+        <w:tc>
+          <w:tcPr>
+            <w:tcW w:w="4945" w:type="dxa"/>
+          </w:tcPr>
+          <w:p>
+            <w:pPr>
+              <w:rPr>
+                <w:rFonts w:ascii="Consolas" w:hAnsi="Consolas"/>
+                <w:b/>
+                <w:bCs/>
+              </w:rPr>
+            </w:pPr>
+            <w:r>
+              <w:rPr>
+                <w:rFonts w:ascii="Consolas" w:hAnsi="Consolas"/>
+                <w:b/>
+                <w:bCs/>
+              </w:rPr>
+              <w:t>SELECT COUNT(*)</w:t>
+            </w:r>
+            <w:r>
+              <w:rPr>
+                <w:rFonts w:ascii="Consolas" w:hAnsi="Consolas"/>
+                <w:b/>
+                <w:bCs/>
+              </w:rPr>
+              <w:t xml:space="preserve"> AS [Count]</w:t>
+            </w:r>
+            <w:r>
+              <w:rPr>
+                <w:rFonts w:ascii="Consolas" w:hAnsi="Consolas"/>
+                <w:b/>
+                <w:bCs/>
+              </w:rPr>
+              <w:t xml:space="preserve"> FROM Minions</w:t>
+            </w:r>
+          </w:p>
+        </w:tc>
+      </w:tr>
+    </w:tbl>
+    <w:p>
+      <w:pPr>
+        <w:pStyle w:val="Heading3"/>
+        <w:rPr>
+          <w:lang w:val="bg-BG"/>
+        </w:rPr>
+      </w:pPr>
+      <w:r>
+        <w:rPr>
+          <w:lang w:val="bg-BG"/>
+        </w:rPr>
+        <w:t>Пример</w:t>
+      </w:r>
+    </w:p>
+    <w:tbl>
+      <w:tblPr>
+        <w:tblStyle w:val="TableGrid"/>
+        <w:tblW w:w="0" w:type="auto"/>
+        <w:tblInd w:w="-5" w:type="dxa"/>
+        <w:tblLayout w:type="fixed"/>
+        <w:tblCellMar>
+          <w:top w:w="216" w:type="dxa"/>
+          <w:left w:w="360" w:type="dxa"/>
+          <w:bottom w:w="216" w:type="dxa"/>
+          <w:right w:w="360" w:type="dxa"/>
+        </w:tblCellMar>
+        <w:tblLook w:val="04A0" w:firstRow="1" w:lastRow="0" w:firstColumn="1" w:lastColumn="0" w:noHBand="0" w:noVBand="1"/>
+      </w:tblPr>
+      <w:tblGrid>
+        <w:gridCol w:w="1377"/>
+      </w:tblGrid>
+      <w:tr>
+        <w:trPr>
+          <w:trHeight w:val="57"/>
+        </w:trPr>
+        <w:tc>
+          <w:tcPr>
+            <w:tcW w:w="1377" w:type="dxa"/>
+            <w:shd w:val="clear" w:color="auto" w:fill="D9D9D9" w:themeFill="background1" w:themeFillShade="D9"/>
+            <w:vAlign w:val="center"/>
+          </w:tcPr>
+          <w:p>
+            <w:pPr>
+              <w:tabs>
+                <w:tab w:val="center" w:pos="1451"/>
+                <w:tab w:val="right" w:pos="2903"/>
+              </w:tabs>
+              <w:spacing w:before="0" w:after="0"/>
+              <w:jc w:val="center"/>
+              <w:rPr>
+                <w:b/>
+              </w:rPr>
+            </w:pPr>
+            <w:r>
+              <w:rPr>
+                <w:b/>
+              </w:rPr>
+              <w:t>Count</w:t>
+            </w:r>
+          </w:p>
+        </w:tc>
+      </w:tr>
+      <w:tr>
+        <w:tc>
+          <w:tcPr>
+            <w:tcW w:w="1377" w:type="dxa"/>
+            <w:vAlign w:val="center"/>
+          </w:tcPr>
+          <w:p>
+            <w:pPr>
+              <w:spacing w:after="0"/>
+              <w:jc w:val="center"/>
+            </w:pPr>
+            <w:r>
+              <w:t>0</w:t>
+            </w:r>
+          </w:p>
+        </w:tc>
+      </w:tr>
+    </w:tbl>
     <w:p>
       <w:pPr>
         <w:pStyle w:val="Heading2"/>
@@ -3772,13 +5026,6 @@
     </w:tbl>
     <w:p>
       <w:pPr>
-        <w:rPr>
-          <w:lang w:val="bg-BG"/>
-        </w:rPr>
-      </w:pPr>
-    </w:p>
-    <w:p>
-      <w:pPr>
         <w:pStyle w:val="Heading2"/>
         <w:ind w:left="567" w:hanging="567"/>
       </w:pPr>
@@ -3849,6 +5096,7 @@
           <w:b/>
           <w:noProof/>
         </w:rPr>
+        <w:lastRenderedPageBreak/>
         <w:t>Employees</w:t>
       </w:r>
       <w:r>
@@ -4093,7 +5341,6 @@
         <w:rPr>
           <w:lang w:val="bg-BG"/>
         </w:rPr>
-        <w:lastRenderedPageBreak/>
         <w:t xml:space="preserve">Задайте </w:t>
       </w:r>
       <w:r>
@@ -4372,6 +5619,7 @@
       <w:r>
         <w:rPr>
           <w:noProof/>
+          <w:lang w:val="ru-RU"/>
         </w:rPr>
         <w:t xml:space="preserve"> </w:t>
       </w:r>
@@ -4489,6 +5737,7 @@
               <w:rPr>
                 <w:b/>
               </w:rPr>
+              <w:lastRenderedPageBreak/>
               <w:t>SELECT COUNT(*) FROM Employees</w:t>
             </w:r>
           </w:p>
@@ -5051,7 +6300,6 @@
         <w:rPr>
           <w:lang w:val="bg-BG"/>
         </w:rPr>
-        <w:lastRenderedPageBreak/>
         <w:t xml:space="preserve">Използвайки базата </w:t>
       </w:r>
       <w:r>
@@ -10368,7 +11616,7 @@
   <w:style w:type="paragraph" w:default="1" w:styleId="Normal">
     <w:name w:val="Normal"/>
     <w:qFormat/>
-    <w:rsid w:val="001032F7"/>
+    <w:rsid w:val="00E34878"/>
     <w:pPr>
       <w:spacing w:before="80" w:after="120"/>
     </w:pPr>

</xml_diff>

<commit_message>
Updates on SQL CRUD exercise
</commit_message>
<xml_diff>
--- a/Courses/Software-Sciences/Module-3-Databases-New/05-SQL-INSERT-UPDATE-DELETE/05-SQL-INSERT-UPDATE-DELETE-Exercise.docx
+++ b/Courses/Software-Sciences/Module-3-Databases-New/05-SQL-INSERT-UPDATE-DELETE/05-SQL-INSERT-UPDATE-DELETE-Exercise.docx
@@ -5399,32 +5399,6 @@
         <w:rPr>
           <w:lang w:val="bg-BG"/>
         </w:rPr>
-        <w:t xml:space="preserve">Попълнете всяка таблица само с </w:t>
-      </w:r>
-      <w:r>
-        <w:rPr>
-          <w:b/>
-          <w:lang w:val="ru-RU"/>
-        </w:rPr>
-        <w:t xml:space="preserve">3 </w:t>
-      </w:r>
-      <w:r>
-        <w:rPr>
-          <w:b/>
-          <w:lang w:val="bg-BG"/>
-        </w:rPr>
-        <w:t>записа</w:t>
-      </w:r>
-      <w:r>
-        <w:rPr>
-          <w:lang w:val="ru-RU"/>
-        </w:rPr>
-        <w:t xml:space="preserve">. </w:t>
-      </w:r>
-      <w:r>
-        <w:rPr>
-          <w:lang w:val="bg-BG"/>
-        </w:rPr>
         <w:t>Уверете се</w:t>
       </w:r>
       <w:r>
@@ -5580,28 +5554,68 @@
         <w:rPr>
           <w:lang w:val="bg-BG"/>
         </w:rPr>
+        <w:t xml:space="preserve">Попълнете всяка една от таблиците с </w:t>
+      </w:r>
+      <w:r>
+        <w:rPr>
+          <w:b/>
+          <w:bCs/>
+          <w:lang w:val="bg-BG"/>
+        </w:rPr>
+        <w:t>4</w:t>
+      </w:r>
+      <w:r>
+        <w:rPr>
+          <w:lang w:val="bg-BG"/>
+        </w:rPr>
+        <w:t xml:space="preserve"> реда </w:t>
+      </w:r>
+      <w:r>
+        <w:rPr>
+          <w:b/>
+          <w:bCs/>
+          <w:lang w:val="bg-BG"/>
+        </w:rPr>
+        <w:t>примерни данни</w:t>
+      </w:r>
+      <w:r>
+        <w:rPr>
+          <w:lang w:val="bg-BG"/>
+        </w:rPr>
+        <w:t xml:space="preserve">, с които да работите. Може да си помогнете с </w:t>
+      </w:r>
+      <w:r>
+        <w:rPr>
+          <w:b/>
+          <w:bCs/>
+        </w:rPr>
+        <w:t>ChatGPT</w:t>
+      </w:r>
+      <w:r>
+        <w:rPr>
+          <w:lang w:val="ru-RU"/>
+        </w:rPr>
         <w:t xml:space="preserve"> </w:t>
       </w:r>
       <w:r>
         <w:rPr>
           <w:lang w:val="bg-BG"/>
         </w:rPr>
-        <w:t xml:space="preserve">Попълнете всяка една от таблиците с няколко реда примерни данни, с които да работите. Може да си помогнете с </w:t>
-      </w:r>
-      <w:r>
-        <w:t>ChatGPT</w:t>
-      </w:r>
-      <w:r>
-        <w:rPr>
-          <w:lang w:val="ru-RU"/>
-        </w:rPr>
-        <w:t xml:space="preserve"> </w:t>
-      </w:r>
-      <w:r>
-        <w:rPr>
-          <w:lang w:val="bg-BG"/>
-        </w:rPr>
-        <w:t>или подобен генеративен чатбот, например ето така</w:t>
+        <w:t xml:space="preserve">или подобен генеративен </w:t>
+      </w:r>
+      <w:r>
+        <w:rPr>
+          <w:b/>
+          <w:bCs/>
+          <w:lang w:val="bg-BG"/>
+        </w:rPr>
+        <w:t>чатбот</w:t>
+      </w:r>
+      <w:r>
+        <w:rPr>
+          <w:lang w:val="bg-BG"/>
+        </w:rPr>
+        <w:t>, например ето така</w:t>
       </w:r>
       <w:r>
         <w:rPr>
@@ -5684,6 +5698,10 @@
         <w:t xml:space="preserve">Примерно запитване към </w:t>
       </w:r>
       <w:r>
+        <w:rPr>
+          <w:b/>
+          <w:bCs/>
+        </w:rPr>
         <w:t>ChatGPT</w:t>
       </w:r>
       <w:r>
@@ -5698,7 +5716,49 @@
             <w:rStyle w:val="Hyperlink"/>
             <w:lang w:val="bg-BG"/>
           </w:rPr>
-          <w:t>https://chat.openai.com/share/1bd6d1f0-0ebf-42c3-8451-2719be3de694</w:t>
+          <w:t>https://ch</w:t>
+        </w:r>
+        <w:r>
+          <w:rPr>
+            <w:rStyle w:val="Hyperlink"/>
+            <w:lang w:val="bg-BG"/>
+          </w:rPr>
+          <w:t>a</w:t>
+        </w:r>
+        <w:r>
+          <w:rPr>
+            <w:rStyle w:val="Hyperlink"/>
+            <w:lang w:val="bg-BG"/>
+          </w:rPr>
+          <w:t>t.opena</w:t>
+        </w:r>
+        <w:r>
+          <w:rPr>
+            <w:rStyle w:val="Hyperlink"/>
+            <w:lang w:val="bg-BG"/>
+          </w:rPr>
+          <w:t>i</w:t>
+        </w:r>
+        <w:r>
+          <w:rPr>
+            <w:rStyle w:val="Hyperlink"/>
+            <w:lang w:val="bg-BG"/>
+          </w:rPr>
+          <w:t>.c</w:t>
+        </w:r>
+        <w:r>
+          <w:rPr>
+            <w:rStyle w:val="Hyperlink"/>
+            <w:lang w:val="bg-BG"/>
+          </w:rPr>
+          <w:t>o</w:t>
+        </w:r>
+        <w:r>
+          <w:rPr>
+            <w:rStyle w:val="Hyperlink"/>
+            <w:lang w:val="bg-BG"/>
+          </w:rPr>
+          <w:t>m/share/1bd6d1f0-0ebf-42c3-8451-2719be3de694</w:t>
         </w:r>
       </w:hyperlink>
       <w:r>
@@ -6286,14 +6346,46 @@
           <w:rFonts w:eastAsia="Times New Roman" w:cs="Times New Roman"/>
           <w:lang w:val="bg-BG"/>
         </w:rPr>
-        <w:t xml:space="preserve"> Проверете след това дали данните са изтрити.</w:t>
+        <w:t xml:space="preserve"> Проверете след това дали </w:t>
+      </w:r>
+      <w:r>
+        <w:rPr>
+          <w:rFonts w:eastAsia="Times New Roman" w:cs="Times New Roman"/>
+          <w:b/>
+          <w:bCs/>
+          <w:lang w:val="bg-BG"/>
+        </w:rPr>
+        <w:t>данните</w:t>
+      </w:r>
+      <w:r>
+        <w:rPr>
+          <w:rFonts w:eastAsia="Times New Roman" w:cs="Times New Roman"/>
+          <w:lang w:val="bg-BG"/>
+        </w:rPr>
+        <w:t xml:space="preserve"> са </w:t>
+      </w:r>
+      <w:r>
+        <w:rPr>
+          <w:rFonts w:eastAsia="Times New Roman" w:cs="Times New Roman"/>
+          <w:b/>
+          <w:bCs/>
+          <w:lang w:val="bg-BG"/>
+        </w:rPr>
+        <w:t>изтрити</w:t>
+      </w:r>
+      <w:r>
+        <w:rPr>
+          <w:rFonts w:eastAsia="Times New Roman" w:cs="Times New Roman"/>
+          <w:lang w:val="bg-BG"/>
+        </w:rPr>
+        <w:t>.</w:t>
       </w:r>
     </w:p>
     <w:p>
       <w:pPr>
         <w:rPr>
           <w:rFonts w:eastAsia="Times New Roman" w:cs="Times New Roman"/>
-          <w:lang w:val="bg-BG"/>
+          <w:lang w:val="ru-RU"/>
         </w:rPr>
       </w:pPr>
       <w:r>
@@ -6404,7 +6496,47 @@
         <w:rPr>
           <w:lang w:val="bg-BG"/>
         </w:rPr>
-        <w:t xml:space="preserve">. Накрая отново селектирайте всички записи от таблицата </w:t>
+        <w:t xml:space="preserve">. Накрая отново </w:t>
+      </w:r>
+      <w:r>
+        <w:rPr>
+          <w:lang w:val="bg-BG"/>
+        </w:rPr>
+        <w:t xml:space="preserve">вземете </w:t>
+      </w:r>
+      <w:r>
+        <w:rPr>
+          <w:b/>
+          <w:bCs/>
+          <w:lang w:val="bg-BG"/>
+        </w:rPr>
+        <w:t>бройката</w:t>
+      </w:r>
+      <w:r>
+        <w:rPr>
+          <w:lang w:val="bg-BG"/>
+        </w:rPr>
+        <w:t xml:space="preserve"> на </w:t>
+      </w:r>
+      <w:r>
+        <w:rPr>
+          <w:b/>
+          <w:bCs/>
+          <w:lang w:val="bg-BG"/>
+        </w:rPr>
+        <w:t>записите</w:t>
+      </w:r>
+      <w:r>
+        <w:rPr>
+          <w:lang w:val="bg-BG"/>
+        </w:rPr>
+        <w:t xml:space="preserve"> от таблицата</w:t>
+      </w:r>
+      <w:r>
+        <w:rPr>
+          <w:lang w:val="bg-BG"/>
+        </w:rPr>
+        <w:t xml:space="preserve"> </w:t>
       </w:r>
       <w:r>
         <w:rPr>
@@ -6453,9 +6585,144 @@
       <w:r>
         <w:rPr>
           <w:rFonts w:eastAsia="Times New Roman" w:cs="Times New Roman"/>
+          <w:lang w:val="ru-RU"/>
         </w:rPr>
         <w:t>.</w:t>
       </w:r>
+    </w:p>
+    <w:p>
+      <w:pPr>
+        <w:pStyle w:val="Heading4"/>
+        <w:rPr>
+          <w:lang w:val="bg-BG"/>
+        </w:rPr>
+      </w:pPr>
+      <w:r>
+        <w:rPr>
+          <w:lang w:val="bg-BG"/>
+        </w:rPr>
+        <w:t>Подсказка</w:t>
+      </w:r>
+    </w:p>
+    <w:p>
+      <w:r>
+        <w:rPr>
+          <w:lang w:val="bg-BG"/>
+        </w:rPr>
+        <w:t>За да намерите</w:t>
+      </w:r>
+      <w:r>
+        <w:rPr>
+          <w:lang w:val="bg-BG"/>
+        </w:rPr>
+        <w:t xml:space="preserve"> </w:t>
+      </w:r>
+      <w:r>
+        <w:rPr>
+          <w:b/>
+          <w:bCs/>
+          <w:lang w:val="bg-BG"/>
+        </w:rPr>
+        <w:t>бройката</w:t>
+      </w:r>
+      <w:r>
+        <w:rPr>
+          <w:lang w:val="bg-BG"/>
+        </w:rPr>
+        <w:t xml:space="preserve"> на </w:t>
+      </w:r>
+      <w:r>
+        <w:rPr>
+          <w:b/>
+          <w:bCs/>
+          <w:lang w:val="bg-BG"/>
+        </w:rPr>
+        <w:t>записите</w:t>
+      </w:r>
+      <w:r>
+        <w:rPr>
+          <w:lang w:val="bg-BG"/>
+        </w:rPr>
+        <w:t xml:space="preserve"> в таблицата </w:t>
+      </w:r>
+      <w:r>
+        <w:rPr>
+          <w:rFonts w:ascii="Consolas" w:hAnsi="Consolas"/>
+          <w:b/>
+          <w:bCs/>
+        </w:rPr>
+        <w:t>Occupancies</w:t>
+      </w:r>
+      <w:r>
+        <w:rPr>
+          <w:lang w:val="ru-RU"/>
+        </w:rPr>
+        <w:t xml:space="preserve"> </w:t>
+      </w:r>
+      <w:r>
+        <w:rPr>
+          <w:lang w:val="bg-BG"/>
+        </w:rPr>
+        <w:t xml:space="preserve">използвайте следната </w:t>
+      </w:r>
+      <w:r>
+        <w:rPr>
+          <w:b/>
+          <w:bCs/>
+          <w:lang w:val="bg-BG"/>
+        </w:rPr>
+        <w:t>заявка</w:t>
+      </w:r>
+      <w:r>
+        <w:rPr>
+          <w:lang w:val="bg-BG"/>
+        </w:rPr>
+        <w:t>:</w:t>
+      </w:r>
+    </w:p>
+    <w:tbl>
+      <w:tblPr>
+        <w:tblStyle w:val="TableGrid"/>
+        <w:tblpPr w:leftFromText="180" w:rightFromText="180" w:vertAnchor="text" w:horzAnchor="margin" w:tblpY="-18"/>
+        <w:tblW w:w="0" w:type="auto"/>
+        <w:tblLook w:val="04A0" w:firstRow="1" w:lastRow="0" w:firstColumn="1" w:lastColumn="0" w:noHBand="0" w:noVBand="1"/>
+      </w:tblPr>
+      <w:tblGrid>
+        <w:gridCol w:w="9350"/>
+      </w:tblGrid>
+      <w:tr>
+        <w:trPr>
+          <w:trHeight w:val="440"/>
+        </w:trPr>
+        <w:tc>
+          <w:tcPr>
+            <w:tcW w:w="10425" w:type="dxa"/>
+          </w:tcPr>
+          <w:p>
+            <w:pPr>
+              <w:spacing w:after="0"/>
+              <w:rPr>
+                <w:b/>
+                <w:lang w:val="bg-BG"/>
+              </w:rPr>
+            </w:pPr>
+            <w:r>
+              <w:rPr>
+                <w:b/>
+              </w:rPr>
+              <w:t>SELECT COUNT(*)  FROM Occupancies</w:t>
+            </w:r>
+          </w:p>
+        </w:tc>
+      </w:tr>
+    </w:tbl>
+    <w:p>
+      <w:pPr>
+        <w:rPr>
+          <w:rFonts w:eastAsia="Times New Roman" w:cs="Times New Roman"/>
+          <w:lang w:val="bg-BG"/>
+        </w:rPr>
+      </w:pPr>
     </w:p>
     <w:sectPr>
       <w:pgSz w:w="12240" w:h="15840"/>
@@ -11616,7 +11883,7 @@
   <w:style w:type="paragraph" w:default="1" w:styleId="Normal">
     <w:name w:val="Normal"/>
     <w:qFormat/>
-    <w:rsid w:val="00E34878"/>
+    <w:rsid w:val="00F14023"/>
     <w:pPr>
       <w:spacing w:before="80" w:after="120"/>
     </w:pPr>

</xml_diff>

<commit_message>
SQL CRUD exercise document updated
</commit_message>
<xml_diff>
--- a/Courses/Software-Sciences/Module-3-Databases-New/05-SQL-INSERT-UPDATE-DELETE/05-SQL-INSERT-UPDATE-DELETE-Exercise.docx
+++ b/Courses/Software-Sciences/Module-3-Databases-New/05-SQL-INSERT-UPDATE-DELETE/05-SQL-INSERT-UPDATE-DELETE-Exercise.docx
@@ -5481,62 +5481,6 @@
     </w:p>
     <w:p>
       <w:pPr>
-        <w:spacing w:after="0"/>
-        <w:rPr>
-          <w:lang w:val="bg-BG"/>
-        </w:rPr>
-      </w:pPr>
-      <w:r>
-        <w:rPr>
-          <w:lang w:val="bg-BG"/>
-        </w:rPr>
-        <w:t xml:space="preserve">Изпълнете следните </w:t>
-      </w:r>
-      <w:r>
-        <w:rPr>
-          <w:b/>
-          <w:bCs/>
-          <w:lang w:val="bg-BG"/>
-        </w:rPr>
-        <w:t>заявки</w:t>
-      </w:r>
-      <w:r>
-        <w:rPr>
-          <w:lang w:val="bg-BG"/>
-        </w:rPr>
-        <w:t xml:space="preserve">, които извличат </w:t>
-      </w:r>
-      <w:r>
-        <w:rPr>
-          <w:b/>
-          <w:bCs/>
-          <w:lang w:val="bg-BG"/>
-        </w:rPr>
-        <w:t>бройката</w:t>
-      </w:r>
-      <w:r>
-        <w:rPr>
-          <w:lang w:val="bg-BG"/>
-        </w:rPr>
-        <w:t xml:space="preserve"> на </w:t>
-      </w:r>
-      <w:r>
-        <w:rPr>
-          <w:b/>
-          <w:bCs/>
-          <w:lang w:val="bg-BG"/>
-        </w:rPr>
-        <w:t>записите</w:t>
-      </w:r>
-      <w:r>
-        <w:rPr>
-          <w:lang w:val="bg-BG"/>
-        </w:rPr>
-        <w:t xml:space="preserve"> в таблиците:</w:t>
-      </w:r>
-    </w:p>
-    <w:p>
-      <w:pPr>
         <w:pStyle w:val="Heading2"/>
         <w:ind w:left="567" w:hanging="567"/>
       </w:pPr>
@@ -5716,49 +5660,7 @@
             <w:rStyle w:val="Hyperlink"/>
             <w:lang w:val="bg-BG"/>
           </w:rPr>
-          <w:t>https://ch</w:t>
-        </w:r>
-        <w:r>
-          <w:rPr>
-            <w:rStyle w:val="Hyperlink"/>
-            <w:lang w:val="bg-BG"/>
-          </w:rPr>
-          <w:t>a</w:t>
-        </w:r>
-        <w:r>
-          <w:rPr>
-            <w:rStyle w:val="Hyperlink"/>
-            <w:lang w:val="bg-BG"/>
-          </w:rPr>
-          <w:t>t.opena</w:t>
-        </w:r>
-        <w:r>
-          <w:rPr>
-            <w:rStyle w:val="Hyperlink"/>
-            <w:lang w:val="bg-BG"/>
-          </w:rPr>
-          <w:t>i</w:t>
-        </w:r>
-        <w:r>
-          <w:rPr>
-            <w:rStyle w:val="Hyperlink"/>
-            <w:lang w:val="bg-BG"/>
-          </w:rPr>
-          <w:t>.c</w:t>
-        </w:r>
-        <w:r>
-          <w:rPr>
-            <w:rStyle w:val="Hyperlink"/>
-            <w:lang w:val="bg-BG"/>
-          </w:rPr>
-          <w:t>o</w:t>
-        </w:r>
-        <w:r>
-          <w:rPr>
-            <w:rStyle w:val="Hyperlink"/>
-            <w:lang w:val="bg-BG"/>
-          </w:rPr>
-          <w:t>m/share/1bd6d1f0-0ebf-42c3-8451-2719be3de694</w:t>
+          <w:t>https://chat.openai.com/share/1bd6d1f0-0ebf-42c3-8451-2719be3de694</w:t>
         </w:r>
       </w:hyperlink>
       <w:r>
@@ -6605,6 +6507,11 @@
       </w:r>
     </w:p>
     <w:p>
+      <w:pPr>
+        <w:rPr>
+          <w:lang w:val="ru-RU"/>
+        </w:rPr>
+      </w:pPr>
       <w:r>
         <w:rPr>
           <w:lang w:val="bg-BG"/>

</xml_diff>

<commit_message>
Updates on SQL CRUD document
</commit_message>
<xml_diff>
--- a/Courses/Software-Sciences/Module-3-Databases-New/05-SQL-INSERT-UPDATE-DELETE/05-SQL-INSERT-UPDATE-DELETE-Exercise.docx
+++ b/Courses/Software-Sciences/Module-3-Databases-New/05-SQL-INSERT-UPDATE-DELETE/05-SQL-INSERT-UPDATE-DELETE-Exercise.docx
@@ -5138,7 +5138,19 @@
         <w:rPr>
           <w:noProof/>
         </w:rPr>
-        <w:t>(AccountNumber, FirstName, LastName, PhoneNumber, EmergencyName, EmergencyNumber, Notes)</w:t>
+        <w:t>(</w:t>
+      </w:r>
+      <w:r>
+        <w:rPr>
+          <w:noProof/>
+        </w:rPr>
+        <w:t>Id</w:t>
+      </w:r>
+      <w:r>
+        <w:rPr>
+          <w:noProof/>
+        </w:rPr>
+        <w:t>, FirstName, LastName, PhoneNumber, EmergencyName, EmergencyNumber, Notes)</w:t>
       </w:r>
     </w:p>
     <w:p>
@@ -5166,7 +5178,19 @@
         <w:rPr>
           <w:noProof/>
         </w:rPr>
-        <w:t xml:space="preserve"> (RoomStatus, Notes)</w:t>
+        <w:t xml:space="preserve"> (</w:t>
+      </w:r>
+      <w:r>
+        <w:rPr>
+          <w:noProof/>
+        </w:rPr>
+        <w:t xml:space="preserve">Id, </w:t>
+      </w:r>
+      <w:r>
+        <w:rPr>
+          <w:noProof/>
+        </w:rPr>
+        <w:t>RoomStatus, Notes)</w:t>
       </w:r>
     </w:p>
     <w:p>
@@ -5201,7 +5225,19 @@
         <w:rPr>
           <w:noProof/>
         </w:rPr>
-        <w:t>(RoomType, Notes)</w:t>
+        <w:t>(</w:t>
+      </w:r>
+      <w:r>
+        <w:rPr>
+          <w:noProof/>
+        </w:rPr>
+        <w:t xml:space="preserve">Id, </w:t>
+      </w:r>
+      <w:r>
+        <w:rPr>
+          <w:noProof/>
+        </w:rPr>
+        <w:t>RoomType, Notes)</w:t>
       </w:r>
     </w:p>
     <w:p>
@@ -5229,7 +5265,19 @@
         <w:rPr>
           <w:noProof/>
         </w:rPr>
-        <w:t xml:space="preserve"> (BedType, Notes)</w:t>
+        <w:t xml:space="preserve"> (</w:t>
+      </w:r>
+      <w:r>
+        <w:rPr>
+          <w:noProof/>
+        </w:rPr>
+        <w:t xml:space="preserve">Id, </w:t>
+      </w:r>
+      <w:r>
+        <w:rPr>
+          <w:noProof/>
+        </w:rPr>
+        <w:t>BedType, Notes)</w:t>
       </w:r>
     </w:p>
     <w:p>
@@ -5333,9 +5381,6 @@
     <w:p>
       <w:pPr>
         <w:spacing w:after="0"/>
-        <w:rPr>
-          <w:lang w:val="ru-RU"/>
-        </w:rPr>
       </w:pPr>
       <w:r>
         <w:rPr>
@@ -5498,7 +5543,7 @@
         <w:rPr>
           <w:lang w:val="bg-BG"/>
         </w:rPr>
-        <w:t xml:space="preserve">Попълнете всяка една от таблиците с </w:t>
+        <w:t xml:space="preserve">Попълнете </w:t>
       </w:r>
       <w:r>
         <w:rPr>
@@ -5506,7 +5551,21 @@
           <w:bCs/>
           <w:lang w:val="bg-BG"/>
         </w:rPr>
-        <w:t>4</w:t>
+        <w:t>всяка една</w:t>
+      </w:r>
+      <w:r>
+        <w:rPr>
+          <w:lang w:val="bg-BG"/>
+        </w:rPr>
+        <w:t xml:space="preserve"> от таблиците с </w:t>
+      </w:r>
+      <w:r>
+        <w:rPr>
+          <w:b/>
+          <w:bCs/>
+          <w:lang w:val="bg-BG"/>
+        </w:rPr>
+        <w:t>5</w:t>
       </w:r>
       <w:r>
         <w:rPr>
@@ -5576,20 +5635,13 @@
       </w:pPr>
       <w:r>
         <w:rPr>
-          <w:noProof/>
-          <w:lang w:val="ru-RU"/>
-        </w:rPr>
-        <w:t xml:space="preserve"> </w:t>
-      </w:r>
-      <w:r>
-        <w:rPr>
-          <w:noProof/>
+          <w:lang w:val="bg-BG"/>
         </w:rPr>
         <w:drawing>
-          <wp:inline distT="0" distB="0" distL="0" distR="0" wp14:anchorId="110F0E21" wp14:editId="34C171D6">
-            <wp:extent cx="4652596" cy="2983280"/>
-            <wp:effectExtent l="19050" t="19050" r="15240" b="26670"/>
-            <wp:docPr id="1407669859" name="Picture 1" descr="A screenshot of a computer&#10;&#10;Description automatically generated"/>
+          <wp:inline distT="0" distB="0" distL="0" distR="0" wp14:anchorId="6FEF7790" wp14:editId="66015E9D">
+            <wp:extent cx="5943600" cy="3511550"/>
+            <wp:effectExtent l="0" t="0" r="0" b="0"/>
+            <wp:docPr id="6599037" name="Picture 1" descr="A screenshot of a computer&#10;&#10;Description automatically generated"/>
             <wp:cNvGraphicFramePr>
               <a:graphicFrameLocks xmlns:a="http://schemas.openxmlformats.org/drawingml/2006/main" noChangeAspect="1"/>
             </wp:cNvGraphicFramePr>
@@ -5597,7 +5649,7 @@
               <a:graphicData uri="http://schemas.openxmlformats.org/drawingml/2006/picture">
                 <pic:pic xmlns:pic="http://schemas.openxmlformats.org/drawingml/2006/picture">
                   <pic:nvPicPr>
-                    <pic:cNvPr id="1407669859" name="Picture 1" descr="A screenshot of a computer&#10;&#10;Description automatically generated"/>
+                    <pic:cNvPr id="6599037" name="Picture 1" descr="A screenshot of a computer&#10;&#10;Description automatically generated"/>
                     <pic:cNvPicPr/>
                   </pic:nvPicPr>
                   <pic:blipFill>
@@ -5609,18 +5661,11 @@
                   <pic:spPr>
                     <a:xfrm>
                       <a:off x="0" y="0"/>
-                      <a:ext cx="4689383" cy="3006868"/>
+                      <a:ext cx="5943600" cy="3511550"/>
                     </a:xfrm>
                     <a:prstGeom prst="rect">
                       <a:avLst/>
                     </a:prstGeom>
-                    <a:ln>
-                      <a:solidFill>
-                        <a:schemeClr val="bg1">
-                          <a:lumMod val="85000"/>
-                        </a:schemeClr>
-                      </a:solidFill>
-                    </a:ln>
                   </pic:spPr>
                 </pic:pic>
               </a:graphicData>
@@ -5654,20 +5699,325 @@
         </w:rPr>
         <w:t xml:space="preserve">: </w:t>
       </w:r>
-      <w:hyperlink r:id="rId14" w:history="1">
-        <w:r>
-          <w:rPr>
-            <w:rStyle w:val="Hyperlink"/>
-            <w:lang w:val="bg-BG"/>
-          </w:rPr>
-          <w:t>https://chat.openai.com/share/1bd6d1f0-0ebf-42c3-8451-2719be3de694</w:t>
-        </w:r>
-      </w:hyperlink>
-      <w:r>
-        <w:rPr>
+      <w:r>
+        <w:fldChar w:fldCharType="begin"/>
+      </w:r>
+      <w:r>
+        <w:instrText>HYPERLINK</w:instrText>
+      </w:r>
+      <w:r>
+        <w:rPr>
+          <w:lang w:val="ru-RU"/>
+        </w:rPr>
+        <w:instrText xml:space="preserve"> "</w:instrText>
+      </w:r>
+      <w:r>
+        <w:instrText>https</w:instrText>
+      </w:r>
+      <w:r>
+        <w:rPr>
+          <w:lang w:val="ru-RU"/>
+        </w:rPr>
+        <w:instrText>://</w:instrText>
+      </w:r>
+      <w:r>
+        <w:instrText>chat</w:instrText>
+      </w:r>
+      <w:r>
+        <w:rPr>
+          <w:lang w:val="ru-RU"/>
+        </w:rPr>
+        <w:instrText>.</w:instrText>
+      </w:r>
+      <w:r>
+        <w:instrText>openai</w:instrText>
+      </w:r>
+      <w:r>
+        <w:rPr>
+          <w:lang w:val="ru-RU"/>
+        </w:rPr>
+        <w:instrText>.</w:instrText>
+      </w:r>
+      <w:r>
+        <w:instrText>com</w:instrText>
+      </w:r>
+      <w:r>
+        <w:rPr>
+          <w:lang w:val="ru-RU"/>
+        </w:rPr>
+        <w:instrText>/</w:instrText>
+      </w:r>
+      <w:r>
+        <w:instrText>share</w:instrText>
+      </w:r>
+      <w:r>
+        <w:rPr>
+          <w:lang w:val="ru-RU"/>
+        </w:rPr>
+        <w:instrText>/</w:instrText>
+      </w:r>
+      <w:r>
+        <w:instrText>e</w:instrText>
+      </w:r>
+      <w:r>
+        <w:rPr>
+          <w:lang w:val="ru-RU"/>
+        </w:rPr>
+        <w:instrText>7678</w:instrText>
+      </w:r>
+      <w:r>
+        <w:instrText>a</w:instrText>
+      </w:r>
+      <w:r>
+        <w:rPr>
+          <w:lang w:val="ru-RU"/>
+        </w:rPr>
+        <w:instrText>91-</w:instrText>
+      </w:r>
+      <w:r>
+        <w:instrText>e</w:instrText>
+      </w:r>
+      <w:r>
+        <w:rPr>
+          <w:lang w:val="ru-RU"/>
+        </w:rPr>
+        <w:instrText>807-4</w:instrText>
+      </w:r>
+      <w:r>
+        <w:instrText>f</w:instrText>
+      </w:r>
+      <w:r>
+        <w:rPr>
+          <w:lang w:val="ru-RU"/>
+        </w:rPr>
+        <w:instrText>61-8</w:instrText>
+      </w:r>
+      <w:r>
+        <w:instrText>b</w:instrText>
+      </w:r>
+      <w:r>
+        <w:rPr>
+          <w:lang w:val="ru-RU"/>
+        </w:rPr>
+        <w:instrText>9</w:instrText>
+      </w:r>
+      <w:r>
+        <w:instrText>c</w:instrText>
+      </w:r>
+      <w:r>
+        <w:rPr>
+          <w:lang w:val="ru-RU"/>
+        </w:rPr>
+        <w:instrText>-</w:instrText>
+      </w:r>
+      <w:r>
+        <w:instrText>ddfb</w:instrText>
+      </w:r>
+      <w:r>
+        <w:rPr>
+          <w:lang w:val="ru-RU"/>
+        </w:rPr>
+        <w:instrText>4</w:instrText>
+      </w:r>
+      <w:r>
+        <w:instrText>f</w:instrText>
+      </w:r>
+      <w:r>
+        <w:rPr>
+          <w:lang w:val="ru-RU"/>
+        </w:rPr>
+        <w:instrText>215996"</w:instrText>
+      </w:r>
+      <w:r>
+        <w:fldChar w:fldCharType="separate"/>
+      </w:r>
+      <w:r>
+        <w:rPr>
+          <w:rStyle w:val="Hyperlink"/>
+        </w:rPr>
+        <w:t>https</w:t>
+      </w:r>
+      <w:r>
+        <w:rPr>
+          <w:rStyle w:val="Hyperlink"/>
+          <w:lang w:val="ru-RU"/>
+        </w:rPr>
+        <w:t>://</w:t>
+      </w:r>
+      <w:r>
+        <w:rPr>
+          <w:rStyle w:val="Hyperlink"/>
+        </w:rPr>
+        <w:t>c</w:t>
+      </w:r>
+      <w:r>
+        <w:rPr>
+          <w:rStyle w:val="Hyperlink"/>
+        </w:rPr>
+        <w:t>h</w:t>
+      </w:r>
+      <w:r>
+        <w:rPr>
+          <w:rStyle w:val="Hyperlink"/>
+        </w:rPr>
+        <w:t>at</w:t>
+      </w:r>
+      <w:r>
+        <w:rPr>
+          <w:rStyle w:val="Hyperlink"/>
           <w:lang w:val="ru-RU"/>
         </w:rPr>
         <w:t>.</w:t>
+      </w:r>
+      <w:proofErr w:type="spellStart"/>
+      <w:r>
+        <w:rPr>
+          <w:rStyle w:val="Hyperlink"/>
+        </w:rPr>
+        <w:t>openai</w:t>
+      </w:r>
+      <w:proofErr w:type="spellEnd"/>
+      <w:r>
+        <w:rPr>
+          <w:rStyle w:val="Hyperlink"/>
+          <w:lang w:val="ru-RU"/>
+        </w:rPr>
+        <w:t>.</w:t>
+      </w:r>
+      <w:r>
+        <w:rPr>
+          <w:rStyle w:val="Hyperlink"/>
+        </w:rPr>
+        <w:t>com</w:t>
+      </w:r>
+      <w:r>
+        <w:rPr>
+          <w:rStyle w:val="Hyperlink"/>
+          <w:lang w:val="ru-RU"/>
+        </w:rPr>
+        <w:t>/</w:t>
+      </w:r>
+      <w:r>
+        <w:rPr>
+          <w:rStyle w:val="Hyperlink"/>
+        </w:rPr>
+        <w:t>share</w:t>
+      </w:r>
+      <w:r>
+        <w:rPr>
+          <w:rStyle w:val="Hyperlink"/>
+          <w:lang w:val="ru-RU"/>
+        </w:rPr>
+        <w:t>/</w:t>
+      </w:r>
+      <w:r>
+        <w:rPr>
+          <w:rStyle w:val="Hyperlink"/>
+        </w:rPr>
+        <w:t>e</w:t>
+      </w:r>
+      <w:r>
+        <w:rPr>
+          <w:rStyle w:val="Hyperlink"/>
+          <w:lang w:val="ru-RU"/>
+        </w:rPr>
+        <w:t>7678</w:t>
+      </w:r>
+      <w:r>
+        <w:rPr>
+          <w:rStyle w:val="Hyperlink"/>
+        </w:rPr>
+        <w:t>a</w:t>
+      </w:r>
+      <w:r>
+        <w:rPr>
+          <w:rStyle w:val="Hyperlink"/>
+          <w:lang w:val="ru-RU"/>
+        </w:rPr>
+        <w:t>91-</w:t>
+      </w:r>
+      <w:r>
+        <w:rPr>
+          <w:rStyle w:val="Hyperlink"/>
+        </w:rPr>
+        <w:t>e</w:t>
+      </w:r>
+      <w:r>
+        <w:rPr>
+          <w:rStyle w:val="Hyperlink"/>
+          <w:lang w:val="ru-RU"/>
+        </w:rPr>
+        <w:t>807-4</w:t>
+      </w:r>
+      <w:r>
+        <w:rPr>
+          <w:rStyle w:val="Hyperlink"/>
+        </w:rPr>
+        <w:t>f</w:t>
+      </w:r>
+      <w:r>
+        <w:rPr>
+          <w:rStyle w:val="Hyperlink"/>
+          <w:lang w:val="ru-RU"/>
+        </w:rPr>
+        <w:t>61-8</w:t>
+      </w:r>
+      <w:r>
+        <w:rPr>
+          <w:rStyle w:val="Hyperlink"/>
+        </w:rPr>
+        <w:t>b</w:t>
+      </w:r>
+      <w:r>
+        <w:rPr>
+          <w:rStyle w:val="Hyperlink"/>
+          <w:lang w:val="ru-RU"/>
+        </w:rPr>
+        <w:t>9</w:t>
+      </w:r>
+      <w:r>
+        <w:rPr>
+          <w:rStyle w:val="Hyperlink"/>
+        </w:rPr>
+        <w:t>c</w:t>
+      </w:r>
+      <w:r>
+        <w:rPr>
+          <w:rStyle w:val="Hyperlink"/>
+          <w:lang w:val="ru-RU"/>
+        </w:rPr>
+        <w:t>-</w:t>
+      </w:r>
+      <w:proofErr w:type="spellStart"/>
+      <w:r>
+        <w:rPr>
+          <w:rStyle w:val="Hyperlink"/>
+        </w:rPr>
+        <w:t>ddfb</w:t>
+      </w:r>
+      <w:proofErr w:type="spellEnd"/>
+      <w:r>
+        <w:rPr>
+          <w:rStyle w:val="Hyperlink"/>
+          <w:lang w:val="ru-RU"/>
+        </w:rPr>
+        <w:t>4</w:t>
+      </w:r>
+      <w:r>
+        <w:rPr>
+          <w:rStyle w:val="Hyperlink"/>
+        </w:rPr>
+        <w:t>f</w:t>
+      </w:r>
+      <w:r>
+        <w:rPr>
+          <w:rStyle w:val="Hyperlink"/>
+          <w:lang w:val="ru-RU"/>
+        </w:rPr>
+        <w:t>215996</w:t>
+      </w:r>
+      <w:r>
+        <w:fldChar w:fldCharType="end"/>
       </w:r>
     </w:p>
     <w:tbl>

</xml_diff>

<commit_message>
Fix on SQL CRUD exercise document
</commit_message>
<xml_diff>
--- a/Courses/Software-Sciences/Module-3-Databases-New/05-SQL-INSERT-UPDATE-DELETE/05-SQL-INSERT-UPDATE-DELETE-Exercise.docx
+++ b/Courses/Software-Sciences/Module-3-Databases-New/05-SQL-INSERT-UPDATE-DELETE/05-SQL-INSERT-UPDATE-DELETE-Exercise.docx
@@ -5381,6 +5381,9 @@
     <w:p>
       <w:pPr>
         <w:spacing w:after="0"/>
+        <w:rPr>
+          <w:lang w:val="ru-RU"/>
+        </w:rPr>
       </w:pPr>
       <w:r>
         <w:rPr>
@@ -5635,6 +5638,7 @@
       </w:pPr>
       <w:r>
         <w:rPr>
+          <w:noProof/>
           <w:lang w:val="bg-BG"/>
         </w:rPr>
         <w:drawing>
@@ -5699,326 +5703,181 @@
         </w:rPr>
         <w:t xml:space="preserve">: </w:t>
       </w:r>
-      <w:r>
-        <w:fldChar w:fldCharType="begin"/>
-      </w:r>
-      <w:r>
-        <w:instrText>HYPERLINK</w:instrText>
-      </w:r>
-      <w:r>
-        <w:rPr>
-          <w:lang w:val="ru-RU"/>
-        </w:rPr>
-        <w:instrText xml:space="preserve"> "</w:instrText>
-      </w:r>
-      <w:r>
-        <w:instrText>https</w:instrText>
-      </w:r>
-      <w:r>
-        <w:rPr>
-          <w:lang w:val="ru-RU"/>
-        </w:rPr>
-        <w:instrText>://</w:instrText>
-      </w:r>
-      <w:r>
-        <w:instrText>chat</w:instrText>
-      </w:r>
-      <w:r>
-        <w:rPr>
-          <w:lang w:val="ru-RU"/>
-        </w:rPr>
-        <w:instrText>.</w:instrText>
-      </w:r>
-      <w:r>
-        <w:instrText>openai</w:instrText>
-      </w:r>
-      <w:r>
-        <w:rPr>
-          <w:lang w:val="ru-RU"/>
-        </w:rPr>
-        <w:instrText>.</w:instrText>
-      </w:r>
-      <w:r>
-        <w:instrText>com</w:instrText>
-      </w:r>
-      <w:r>
-        <w:rPr>
-          <w:lang w:val="ru-RU"/>
-        </w:rPr>
-        <w:instrText>/</w:instrText>
-      </w:r>
-      <w:r>
-        <w:instrText>share</w:instrText>
-      </w:r>
-      <w:r>
-        <w:rPr>
-          <w:lang w:val="ru-RU"/>
-        </w:rPr>
-        <w:instrText>/</w:instrText>
-      </w:r>
-      <w:r>
-        <w:instrText>e</w:instrText>
-      </w:r>
-      <w:r>
-        <w:rPr>
-          <w:lang w:val="ru-RU"/>
-        </w:rPr>
-        <w:instrText>7678</w:instrText>
-      </w:r>
-      <w:r>
-        <w:instrText>a</w:instrText>
-      </w:r>
-      <w:r>
-        <w:rPr>
-          <w:lang w:val="ru-RU"/>
-        </w:rPr>
-        <w:instrText>91-</w:instrText>
-      </w:r>
-      <w:r>
-        <w:instrText>e</w:instrText>
-      </w:r>
-      <w:r>
-        <w:rPr>
-          <w:lang w:val="ru-RU"/>
-        </w:rPr>
-        <w:instrText>807-4</w:instrText>
-      </w:r>
-      <w:r>
-        <w:instrText>f</w:instrText>
-      </w:r>
-      <w:r>
-        <w:rPr>
-          <w:lang w:val="ru-RU"/>
-        </w:rPr>
-        <w:instrText>61-8</w:instrText>
-      </w:r>
-      <w:r>
-        <w:instrText>b</w:instrText>
-      </w:r>
-      <w:r>
-        <w:rPr>
-          <w:lang w:val="ru-RU"/>
-        </w:rPr>
-        <w:instrText>9</w:instrText>
-      </w:r>
-      <w:r>
-        <w:instrText>c</w:instrText>
-      </w:r>
-      <w:r>
-        <w:rPr>
-          <w:lang w:val="ru-RU"/>
-        </w:rPr>
-        <w:instrText>-</w:instrText>
-      </w:r>
-      <w:r>
-        <w:instrText>ddfb</w:instrText>
-      </w:r>
-      <w:r>
-        <w:rPr>
-          <w:lang w:val="ru-RU"/>
-        </w:rPr>
-        <w:instrText>4</w:instrText>
-      </w:r>
-      <w:r>
-        <w:instrText>f</w:instrText>
-      </w:r>
-      <w:r>
-        <w:rPr>
-          <w:lang w:val="ru-RU"/>
-        </w:rPr>
-        <w:instrText>215996"</w:instrText>
-      </w:r>
-      <w:r>
-        <w:fldChar w:fldCharType="separate"/>
-      </w:r>
-      <w:r>
-        <w:rPr>
-          <w:rStyle w:val="Hyperlink"/>
-        </w:rPr>
-        <w:t>https</w:t>
-      </w:r>
-      <w:r>
-        <w:rPr>
-          <w:rStyle w:val="Hyperlink"/>
-          <w:lang w:val="ru-RU"/>
-        </w:rPr>
-        <w:t>://</w:t>
-      </w:r>
-      <w:r>
-        <w:rPr>
-          <w:rStyle w:val="Hyperlink"/>
-        </w:rPr>
-        <w:t>c</w:t>
-      </w:r>
-      <w:r>
-        <w:rPr>
-          <w:rStyle w:val="Hyperlink"/>
-        </w:rPr>
-        <w:t>h</w:t>
-      </w:r>
-      <w:r>
-        <w:rPr>
-          <w:rStyle w:val="Hyperlink"/>
-        </w:rPr>
-        <w:t>at</w:t>
-      </w:r>
-      <w:r>
-        <w:rPr>
-          <w:rStyle w:val="Hyperlink"/>
-          <w:lang w:val="ru-RU"/>
-        </w:rPr>
-        <w:t>.</w:t>
-      </w:r>
-      <w:proofErr w:type="spellStart"/>
-      <w:r>
-        <w:rPr>
-          <w:rStyle w:val="Hyperlink"/>
-        </w:rPr>
-        <w:t>openai</w:t>
-      </w:r>
-      <w:proofErr w:type="spellEnd"/>
-      <w:r>
-        <w:rPr>
-          <w:rStyle w:val="Hyperlink"/>
-          <w:lang w:val="ru-RU"/>
-        </w:rPr>
-        <w:t>.</w:t>
-      </w:r>
-      <w:r>
-        <w:rPr>
-          <w:rStyle w:val="Hyperlink"/>
-        </w:rPr>
-        <w:t>com</w:t>
-      </w:r>
-      <w:r>
-        <w:rPr>
-          <w:rStyle w:val="Hyperlink"/>
-          <w:lang w:val="ru-RU"/>
-        </w:rPr>
-        <w:t>/</w:t>
-      </w:r>
-      <w:r>
-        <w:rPr>
-          <w:rStyle w:val="Hyperlink"/>
-        </w:rPr>
-        <w:t>share</w:t>
-      </w:r>
-      <w:r>
-        <w:rPr>
-          <w:rStyle w:val="Hyperlink"/>
-          <w:lang w:val="ru-RU"/>
-        </w:rPr>
-        <w:t>/</w:t>
-      </w:r>
-      <w:r>
-        <w:rPr>
-          <w:rStyle w:val="Hyperlink"/>
-        </w:rPr>
-        <w:t>e</w:t>
-      </w:r>
-      <w:r>
-        <w:rPr>
-          <w:rStyle w:val="Hyperlink"/>
-          <w:lang w:val="ru-RU"/>
-        </w:rPr>
-        <w:t>7678</w:t>
-      </w:r>
-      <w:r>
-        <w:rPr>
-          <w:rStyle w:val="Hyperlink"/>
-        </w:rPr>
-        <w:t>a</w:t>
-      </w:r>
-      <w:r>
-        <w:rPr>
-          <w:rStyle w:val="Hyperlink"/>
-          <w:lang w:val="ru-RU"/>
-        </w:rPr>
-        <w:t>91-</w:t>
-      </w:r>
-      <w:r>
-        <w:rPr>
-          <w:rStyle w:val="Hyperlink"/>
-        </w:rPr>
-        <w:t>e</w:t>
-      </w:r>
-      <w:r>
-        <w:rPr>
-          <w:rStyle w:val="Hyperlink"/>
-          <w:lang w:val="ru-RU"/>
-        </w:rPr>
-        <w:t>807-4</w:t>
-      </w:r>
-      <w:r>
-        <w:rPr>
-          <w:rStyle w:val="Hyperlink"/>
-        </w:rPr>
-        <w:t>f</w:t>
-      </w:r>
-      <w:r>
-        <w:rPr>
-          <w:rStyle w:val="Hyperlink"/>
-          <w:lang w:val="ru-RU"/>
-        </w:rPr>
-        <w:t>61-8</w:t>
-      </w:r>
-      <w:r>
-        <w:rPr>
-          <w:rStyle w:val="Hyperlink"/>
-        </w:rPr>
-        <w:t>b</w:t>
-      </w:r>
-      <w:r>
-        <w:rPr>
-          <w:rStyle w:val="Hyperlink"/>
-          <w:lang w:val="ru-RU"/>
-        </w:rPr>
-        <w:t>9</w:t>
-      </w:r>
-      <w:r>
-        <w:rPr>
-          <w:rStyle w:val="Hyperlink"/>
-        </w:rPr>
-        <w:t>c</w:t>
-      </w:r>
-      <w:r>
-        <w:rPr>
-          <w:rStyle w:val="Hyperlink"/>
-          <w:lang w:val="ru-RU"/>
-        </w:rPr>
-        <w:t>-</w:t>
-      </w:r>
-      <w:proofErr w:type="spellStart"/>
-      <w:r>
-        <w:rPr>
-          <w:rStyle w:val="Hyperlink"/>
-        </w:rPr>
-        <w:t>ddfb</w:t>
-      </w:r>
-      <w:proofErr w:type="spellEnd"/>
-      <w:r>
-        <w:rPr>
-          <w:rStyle w:val="Hyperlink"/>
-          <w:lang w:val="ru-RU"/>
-        </w:rPr>
-        <w:t>4</w:t>
-      </w:r>
-      <w:r>
-        <w:rPr>
-          <w:rStyle w:val="Hyperlink"/>
-        </w:rPr>
-        <w:t>f</w:t>
-      </w:r>
-      <w:r>
-        <w:rPr>
-          <w:rStyle w:val="Hyperlink"/>
-          <w:lang w:val="ru-RU"/>
-        </w:rPr>
-        <w:t>215996</w:t>
-      </w:r>
-      <w:r>
-        <w:fldChar w:fldCharType="end"/>
-      </w:r>
+      <w:hyperlink r:id="rId14" w:history="1">
+        <w:r>
+          <w:rPr>
+            <w:rStyle w:val="Hyperlink"/>
+          </w:rPr>
+          <w:t>https</w:t>
+        </w:r>
+        <w:r>
+          <w:rPr>
+            <w:rStyle w:val="Hyperlink"/>
+            <w:lang w:val="ru-RU"/>
+          </w:rPr>
+          <w:t>://</w:t>
+        </w:r>
+        <w:r>
+          <w:rPr>
+            <w:rStyle w:val="Hyperlink"/>
+          </w:rPr>
+          <w:t>chat</w:t>
+        </w:r>
+        <w:r>
+          <w:rPr>
+            <w:rStyle w:val="Hyperlink"/>
+            <w:lang w:val="ru-RU"/>
+          </w:rPr>
+          <w:t>.</w:t>
+        </w:r>
+        <w:proofErr w:type="spellStart"/>
+        <w:r>
+          <w:rPr>
+            <w:rStyle w:val="Hyperlink"/>
+          </w:rPr>
+          <w:t>openai</w:t>
+        </w:r>
+        <w:proofErr w:type="spellEnd"/>
+        <w:r>
+          <w:rPr>
+            <w:rStyle w:val="Hyperlink"/>
+            <w:lang w:val="ru-RU"/>
+          </w:rPr>
+          <w:t>.</w:t>
+        </w:r>
+        <w:r>
+          <w:rPr>
+            <w:rStyle w:val="Hyperlink"/>
+          </w:rPr>
+          <w:t>com</w:t>
+        </w:r>
+        <w:r>
+          <w:rPr>
+            <w:rStyle w:val="Hyperlink"/>
+            <w:lang w:val="ru-RU"/>
+          </w:rPr>
+          <w:t>/</w:t>
+        </w:r>
+        <w:r>
+          <w:rPr>
+            <w:rStyle w:val="Hyperlink"/>
+          </w:rPr>
+          <w:t>share</w:t>
+        </w:r>
+        <w:r>
+          <w:rPr>
+            <w:rStyle w:val="Hyperlink"/>
+            <w:lang w:val="ru-RU"/>
+          </w:rPr>
+          <w:t>/</w:t>
+        </w:r>
+        <w:r>
+          <w:rPr>
+            <w:rStyle w:val="Hyperlink"/>
+          </w:rPr>
+          <w:t>e</w:t>
+        </w:r>
+        <w:r>
+          <w:rPr>
+            <w:rStyle w:val="Hyperlink"/>
+            <w:lang w:val="ru-RU"/>
+          </w:rPr>
+          <w:t>7678</w:t>
+        </w:r>
+        <w:r>
+          <w:rPr>
+            <w:rStyle w:val="Hyperlink"/>
+          </w:rPr>
+          <w:t>a</w:t>
+        </w:r>
+        <w:r>
+          <w:rPr>
+            <w:rStyle w:val="Hyperlink"/>
+            <w:lang w:val="ru-RU"/>
+          </w:rPr>
+          <w:t>91-</w:t>
+        </w:r>
+        <w:r>
+          <w:rPr>
+            <w:rStyle w:val="Hyperlink"/>
+          </w:rPr>
+          <w:t>e</w:t>
+        </w:r>
+        <w:r>
+          <w:rPr>
+            <w:rStyle w:val="Hyperlink"/>
+            <w:lang w:val="ru-RU"/>
+          </w:rPr>
+          <w:t>807-4</w:t>
+        </w:r>
+        <w:r>
+          <w:rPr>
+            <w:rStyle w:val="Hyperlink"/>
+          </w:rPr>
+          <w:t>f</w:t>
+        </w:r>
+        <w:r>
+          <w:rPr>
+            <w:rStyle w:val="Hyperlink"/>
+            <w:lang w:val="ru-RU"/>
+          </w:rPr>
+          <w:t>61-8</w:t>
+        </w:r>
+        <w:r>
+          <w:rPr>
+            <w:rStyle w:val="Hyperlink"/>
+          </w:rPr>
+          <w:t>b</w:t>
+        </w:r>
+        <w:r>
+          <w:rPr>
+            <w:rStyle w:val="Hyperlink"/>
+            <w:lang w:val="ru-RU"/>
+          </w:rPr>
+          <w:t>9</w:t>
+        </w:r>
+        <w:r>
+          <w:rPr>
+            <w:rStyle w:val="Hyperlink"/>
+          </w:rPr>
+          <w:t>c</w:t>
+        </w:r>
+        <w:r>
+          <w:rPr>
+            <w:rStyle w:val="Hyperlink"/>
+            <w:lang w:val="ru-RU"/>
+          </w:rPr>
+          <w:t>-</w:t>
+        </w:r>
+        <w:proofErr w:type="spellStart"/>
+        <w:r>
+          <w:rPr>
+            <w:rStyle w:val="Hyperlink"/>
+          </w:rPr>
+          <w:t>ddfb</w:t>
+        </w:r>
+        <w:proofErr w:type="spellEnd"/>
+        <w:r>
+          <w:rPr>
+            <w:rStyle w:val="Hyperlink"/>
+            <w:lang w:val="ru-RU"/>
+          </w:rPr>
+          <w:t>4</w:t>
+        </w:r>
+        <w:r>
+          <w:rPr>
+            <w:rStyle w:val="Hyperlink"/>
+          </w:rPr>
+          <w:t>f</w:t>
+        </w:r>
+        <w:r>
+          <w:rPr>
+            <w:rStyle w:val="Hyperlink"/>
+            <w:lang w:val="ru-RU"/>
+          </w:rPr>
+          <w:t>215996</w:t>
+        </w:r>
+      </w:hyperlink>
     </w:p>
     <w:tbl>
       <w:tblPr>
@@ -6331,7 +6190,16 @@
           <w:rFonts w:eastAsia="Times New Roman" w:cs="Times New Roman"/>
           <w:lang w:val="bg-BG"/>
         </w:rPr>
-        <w:t>за всички плащания</w:t>
+        <w:t xml:space="preserve">за всички </w:t>
+      </w:r>
+      <w:r>
+        <w:rPr>
+          <w:rFonts w:eastAsia="Times New Roman" w:cs="Times New Roman"/>
+          <w:b/>
+          <w:bCs/>
+          <w:lang w:val="bg-BG"/>
+        </w:rPr>
+        <w:t>плащания</w:t>
       </w:r>
       <w:r>
         <w:rPr>

</xml_diff>

<commit_message>
Small fix in a task from SQL CRUD exercise document
</commit_message>
<xml_diff>
--- a/Courses/Software-Sciences/Module-3-Databases-New/05-SQL-INSERT-UPDATE-DELETE/05-SQL-INSERT-UPDATE-DELETE-Exercise.docx
+++ b/Courses/Software-Sciences/Module-3-Databases-New/05-SQL-INSERT-UPDATE-DELETE/05-SQL-INSERT-UPDATE-DELETE-Exercise.docx
@@ -5703,181 +5703,318 @@
         </w:rPr>
         <w:t xml:space="preserve">: </w:t>
       </w:r>
-      <w:hyperlink r:id="rId14" w:history="1">
-        <w:r>
-          <w:rPr>
-            <w:rStyle w:val="Hyperlink"/>
-          </w:rPr>
-          <w:t>https</w:t>
-        </w:r>
-        <w:r>
-          <w:rPr>
-            <w:rStyle w:val="Hyperlink"/>
-            <w:lang w:val="ru-RU"/>
-          </w:rPr>
-          <w:t>://</w:t>
-        </w:r>
-        <w:r>
-          <w:rPr>
-            <w:rStyle w:val="Hyperlink"/>
-          </w:rPr>
-          <w:t>chat</w:t>
-        </w:r>
-        <w:r>
-          <w:rPr>
-            <w:rStyle w:val="Hyperlink"/>
-            <w:lang w:val="ru-RU"/>
-          </w:rPr>
-          <w:t>.</w:t>
-        </w:r>
-        <w:proofErr w:type="spellStart"/>
-        <w:r>
-          <w:rPr>
-            <w:rStyle w:val="Hyperlink"/>
-          </w:rPr>
-          <w:t>openai</w:t>
-        </w:r>
-        <w:proofErr w:type="spellEnd"/>
-        <w:r>
-          <w:rPr>
-            <w:rStyle w:val="Hyperlink"/>
-            <w:lang w:val="ru-RU"/>
-          </w:rPr>
-          <w:t>.</w:t>
-        </w:r>
-        <w:r>
-          <w:rPr>
-            <w:rStyle w:val="Hyperlink"/>
-          </w:rPr>
-          <w:t>com</w:t>
-        </w:r>
-        <w:r>
-          <w:rPr>
-            <w:rStyle w:val="Hyperlink"/>
-            <w:lang w:val="ru-RU"/>
-          </w:rPr>
-          <w:t>/</w:t>
-        </w:r>
-        <w:r>
-          <w:rPr>
-            <w:rStyle w:val="Hyperlink"/>
-          </w:rPr>
-          <w:t>share</w:t>
-        </w:r>
-        <w:r>
-          <w:rPr>
-            <w:rStyle w:val="Hyperlink"/>
-            <w:lang w:val="ru-RU"/>
-          </w:rPr>
-          <w:t>/</w:t>
-        </w:r>
-        <w:r>
-          <w:rPr>
-            <w:rStyle w:val="Hyperlink"/>
-          </w:rPr>
-          <w:t>e</w:t>
-        </w:r>
-        <w:r>
-          <w:rPr>
-            <w:rStyle w:val="Hyperlink"/>
-            <w:lang w:val="ru-RU"/>
-          </w:rPr>
-          <w:t>7678</w:t>
-        </w:r>
-        <w:r>
-          <w:rPr>
-            <w:rStyle w:val="Hyperlink"/>
-          </w:rPr>
-          <w:t>a</w:t>
-        </w:r>
-        <w:r>
-          <w:rPr>
-            <w:rStyle w:val="Hyperlink"/>
-            <w:lang w:val="ru-RU"/>
-          </w:rPr>
-          <w:t>91-</w:t>
-        </w:r>
-        <w:r>
-          <w:rPr>
-            <w:rStyle w:val="Hyperlink"/>
-          </w:rPr>
-          <w:t>e</w:t>
-        </w:r>
-        <w:r>
-          <w:rPr>
-            <w:rStyle w:val="Hyperlink"/>
-            <w:lang w:val="ru-RU"/>
-          </w:rPr>
-          <w:t>807-4</w:t>
-        </w:r>
-        <w:r>
-          <w:rPr>
-            <w:rStyle w:val="Hyperlink"/>
-          </w:rPr>
-          <w:t>f</w:t>
-        </w:r>
-        <w:r>
-          <w:rPr>
-            <w:rStyle w:val="Hyperlink"/>
-            <w:lang w:val="ru-RU"/>
-          </w:rPr>
-          <w:t>61-8</w:t>
-        </w:r>
-        <w:r>
-          <w:rPr>
-            <w:rStyle w:val="Hyperlink"/>
-          </w:rPr>
-          <w:t>b</w:t>
-        </w:r>
-        <w:r>
-          <w:rPr>
-            <w:rStyle w:val="Hyperlink"/>
-            <w:lang w:val="ru-RU"/>
-          </w:rPr>
-          <w:t>9</w:t>
-        </w:r>
-        <w:r>
-          <w:rPr>
-            <w:rStyle w:val="Hyperlink"/>
-          </w:rPr>
-          <w:t>c</w:t>
-        </w:r>
-        <w:r>
-          <w:rPr>
-            <w:rStyle w:val="Hyperlink"/>
-            <w:lang w:val="ru-RU"/>
-          </w:rPr>
-          <w:t>-</w:t>
-        </w:r>
-        <w:proofErr w:type="spellStart"/>
-        <w:r>
-          <w:rPr>
-            <w:rStyle w:val="Hyperlink"/>
-          </w:rPr>
-          <w:t>ddfb</w:t>
-        </w:r>
-        <w:proofErr w:type="spellEnd"/>
-        <w:r>
-          <w:rPr>
-            <w:rStyle w:val="Hyperlink"/>
-            <w:lang w:val="ru-RU"/>
-          </w:rPr>
-          <w:t>4</w:t>
-        </w:r>
-        <w:r>
-          <w:rPr>
-            <w:rStyle w:val="Hyperlink"/>
-          </w:rPr>
-          <w:t>f</w:t>
-        </w:r>
-        <w:r>
-          <w:rPr>
-            <w:rStyle w:val="Hyperlink"/>
-            <w:lang w:val="ru-RU"/>
-          </w:rPr>
-          <w:t>215996</w:t>
-        </w:r>
-      </w:hyperlink>
+      <w:r>
+        <w:fldChar w:fldCharType="begin"/>
+      </w:r>
+      <w:r>
+        <w:instrText>HYPERLINK</w:instrText>
+      </w:r>
+      <w:r>
+        <w:rPr>
+          <w:lang w:val="ru-RU"/>
+        </w:rPr>
+        <w:instrText xml:space="preserve"> "</w:instrText>
+      </w:r>
+      <w:r>
+        <w:instrText>https</w:instrText>
+      </w:r>
+      <w:r>
+        <w:rPr>
+          <w:lang w:val="ru-RU"/>
+        </w:rPr>
+        <w:instrText>://</w:instrText>
+      </w:r>
+      <w:r>
+        <w:instrText>chat</w:instrText>
+      </w:r>
+      <w:r>
+        <w:rPr>
+          <w:lang w:val="ru-RU"/>
+        </w:rPr>
+        <w:instrText>.</w:instrText>
+      </w:r>
+      <w:r>
+        <w:instrText>openai</w:instrText>
+      </w:r>
+      <w:r>
+        <w:rPr>
+          <w:lang w:val="ru-RU"/>
+        </w:rPr>
+        <w:instrText>.</w:instrText>
+      </w:r>
+      <w:r>
+        <w:instrText>com</w:instrText>
+      </w:r>
+      <w:r>
+        <w:rPr>
+          <w:lang w:val="ru-RU"/>
+        </w:rPr>
+        <w:instrText>/</w:instrText>
+      </w:r>
+      <w:r>
+        <w:instrText>share</w:instrText>
+      </w:r>
+      <w:r>
+        <w:rPr>
+          <w:lang w:val="ru-RU"/>
+        </w:rPr>
+        <w:instrText>/</w:instrText>
+      </w:r>
+      <w:r>
+        <w:instrText>e</w:instrText>
+      </w:r>
+      <w:r>
+        <w:rPr>
+          <w:lang w:val="ru-RU"/>
+        </w:rPr>
+        <w:instrText>7678</w:instrText>
+      </w:r>
+      <w:r>
+        <w:instrText>a</w:instrText>
+      </w:r>
+      <w:r>
+        <w:rPr>
+          <w:lang w:val="ru-RU"/>
+        </w:rPr>
+        <w:instrText>91-</w:instrText>
+      </w:r>
+      <w:r>
+        <w:instrText>e</w:instrText>
+      </w:r>
+      <w:r>
+        <w:rPr>
+          <w:lang w:val="ru-RU"/>
+        </w:rPr>
+        <w:instrText>807-4</w:instrText>
+      </w:r>
+      <w:r>
+        <w:instrText>f</w:instrText>
+      </w:r>
+      <w:r>
+        <w:rPr>
+          <w:lang w:val="ru-RU"/>
+        </w:rPr>
+        <w:instrText>61-8</w:instrText>
+      </w:r>
+      <w:r>
+        <w:instrText>b</w:instrText>
+      </w:r>
+      <w:r>
+        <w:rPr>
+          <w:lang w:val="ru-RU"/>
+        </w:rPr>
+        <w:instrText>9</w:instrText>
+      </w:r>
+      <w:r>
+        <w:instrText>c</w:instrText>
+      </w:r>
+      <w:r>
+        <w:rPr>
+          <w:lang w:val="ru-RU"/>
+        </w:rPr>
+        <w:instrText>-</w:instrText>
+      </w:r>
+      <w:r>
+        <w:instrText>ddfb</w:instrText>
+      </w:r>
+      <w:r>
+        <w:rPr>
+          <w:lang w:val="ru-RU"/>
+        </w:rPr>
+        <w:instrText>4</w:instrText>
+      </w:r>
+      <w:r>
+        <w:instrText>f</w:instrText>
+      </w:r>
+      <w:r>
+        <w:rPr>
+          <w:lang w:val="ru-RU"/>
+        </w:rPr>
+        <w:instrText>215996"</w:instrText>
+      </w:r>
+      <w:r>
+        <w:fldChar w:fldCharType="separate"/>
+      </w:r>
+      <w:r>
+        <w:rPr>
+          <w:rStyle w:val="Hyperlink"/>
+        </w:rPr>
+        <w:t>https</w:t>
+      </w:r>
+      <w:r>
+        <w:rPr>
+          <w:rStyle w:val="Hyperlink"/>
+          <w:lang w:val="ru-RU"/>
+        </w:rPr>
+        <w:t>://</w:t>
+      </w:r>
+      <w:r>
+        <w:rPr>
+          <w:rStyle w:val="Hyperlink"/>
+        </w:rPr>
+        <w:t>chat</w:t>
+      </w:r>
+      <w:r>
+        <w:rPr>
+          <w:rStyle w:val="Hyperlink"/>
+          <w:lang w:val="ru-RU"/>
+        </w:rPr>
+        <w:t>.</w:t>
+      </w:r>
+      <w:proofErr w:type="spellStart"/>
+      <w:r>
+        <w:rPr>
+          <w:rStyle w:val="Hyperlink"/>
+        </w:rPr>
+        <w:t>openai</w:t>
+      </w:r>
+      <w:proofErr w:type="spellEnd"/>
+      <w:r>
+        <w:rPr>
+          <w:rStyle w:val="Hyperlink"/>
+          <w:lang w:val="ru-RU"/>
+        </w:rPr>
+        <w:t>.</w:t>
+      </w:r>
+      <w:r>
+        <w:rPr>
+          <w:rStyle w:val="Hyperlink"/>
+        </w:rPr>
+        <w:t>com</w:t>
+      </w:r>
+      <w:r>
+        <w:rPr>
+          <w:rStyle w:val="Hyperlink"/>
+          <w:lang w:val="ru-RU"/>
+        </w:rPr>
+        <w:t>/</w:t>
+      </w:r>
+      <w:r>
+        <w:rPr>
+          <w:rStyle w:val="Hyperlink"/>
+        </w:rPr>
+        <w:t>share</w:t>
+      </w:r>
+      <w:r>
+        <w:rPr>
+          <w:rStyle w:val="Hyperlink"/>
+          <w:lang w:val="ru-RU"/>
+        </w:rPr>
+        <w:t>/</w:t>
+      </w:r>
+      <w:r>
+        <w:rPr>
+          <w:rStyle w:val="Hyperlink"/>
+        </w:rPr>
+        <w:t>e</w:t>
+      </w:r>
+      <w:r>
+        <w:rPr>
+          <w:rStyle w:val="Hyperlink"/>
+          <w:lang w:val="ru-RU"/>
+        </w:rPr>
+        <w:t>7678</w:t>
+      </w:r>
+      <w:r>
+        <w:rPr>
+          <w:rStyle w:val="Hyperlink"/>
+        </w:rPr>
+        <w:t>a</w:t>
+      </w:r>
+      <w:r>
+        <w:rPr>
+          <w:rStyle w:val="Hyperlink"/>
+          <w:lang w:val="ru-RU"/>
+        </w:rPr>
+        <w:t>91-</w:t>
+      </w:r>
+      <w:r>
+        <w:rPr>
+          <w:rStyle w:val="Hyperlink"/>
+        </w:rPr>
+        <w:t>e</w:t>
+      </w:r>
+      <w:r>
+        <w:rPr>
+          <w:rStyle w:val="Hyperlink"/>
+          <w:lang w:val="ru-RU"/>
+        </w:rPr>
+        <w:t>807-4</w:t>
+      </w:r>
+      <w:r>
+        <w:rPr>
+          <w:rStyle w:val="Hyperlink"/>
+        </w:rPr>
+        <w:t>f</w:t>
+      </w:r>
+      <w:r>
+        <w:rPr>
+          <w:rStyle w:val="Hyperlink"/>
+          <w:lang w:val="ru-RU"/>
+        </w:rPr>
+        <w:t>61-8</w:t>
+      </w:r>
+      <w:r>
+        <w:rPr>
+          <w:rStyle w:val="Hyperlink"/>
+        </w:rPr>
+        <w:t>b</w:t>
+      </w:r>
+      <w:r>
+        <w:rPr>
+          <w:rStyle w:val="Hyperlink"/>
+          <w:lang w:val="ru-RU"/>
+        </w:rPr>
+        <w:t>9</w:t>
+      </w:r>
+      <w:r>
+        <w:rPr>
+          <w:rStyle w:val="Hyperlink"/>
+        </w:rPr>
+        <w:t>c</w:t>
+      </w:r>
+      <w:r>
+        <w:rPr>
+          <w:rStyle w:val="Hyperlink"/>
+          <w:lang w:val="ru-RU"/>
+        </w:rPr>
+        <w:t>-</w:t>
+      </w:r>
+      <w:proofErr w:type="spellStart"/>
+      <w:r>
+        <w:rPr>
+          <w:rStyle w:val="Hyperlink"/>
+        </w:rPr>
+        <w:t>ddfb</w:t>
+      </w:r>
+      <w:proofErr w:type="spellEnd"/>
+      <w:r>
+        <w:rPr>
+          <w:rStyle w:val="Hyperlink"/>
+          <w:lang w:val="ru-RU"/>
+        </w:rPr>
+        <w:t>4</w:t>
+      </w:r>
+      <w:r>
+        <w:rPr>
+          <w:rStyle w:val="Hyperlink"/>
+        </w:rPr>
+        <w:t>f</w:t>
+      </w:r>
+      <w:r>
+        <w:rPr>
+          <w:rStyle w:val="Hyperlink"/>
+          <w:lang w:val="ru-RU"/>
+        </w:rPr>
+        <w:t>215996</w:t>
+      </w:r>
+      <w:r>
+        <w:rPr>
+          <w:rStyle w:val="Hyperlink"/>
+          <w:lang w:val="ru-RU"/>
+        </w:rPr>
+        <w:fldChar w:fldCharType="end"/>
+      </w:r>
     </w:p>
     <w:tbl>
       <w:tblPr>
@@ -6567,7 +6704,61 @@
         <w:rPr>
           <w:lang w:val="bg-BG"/>
         </w:rPr>
-        <w:t xml:space="preserve">заявки, която избира всички записи от таблицата </w:t>
+        <w:t>заявки, която избира</w:t>
+      </w:r>
+      <w:r>
+        <w:rPr>
+          <w:lang w:val="bg-BG"/>
+        </w:rPr>
+        <w:t xml:space="preserve"> </w:t>
+      </w:r>
+      <w:r>
+        <w:rPr>
+          <w:b/>
+          <w:bCs/>
+          <w:lang w:val="bg-BG"/>
+        </w:rPr>
+        <w:t>бройката</w:t>
+      </w:r>
+      <w:r>
+        <w:rPr>
+          <w:lang w:val="bg-BG"/>
+        </w:rPr>
+        <w:t xml:space="preserve"> на</w:t>
+      </w:r>
+      <w:r>
+        <w:rPr>
+          <w:lang w:val="bg-BG"/>
+        </w:rPr>
+        <w:t xml:space="preserve"> </w:t>
+      </w:r>
+      <w:r>
+        <w:rPr>
+          <w:b/>
+          <w:bCs/>
+          <w:lang w:val="bg-BG"/>
+        </w:rPr>
+        <w:t>всички</w:t>
+      </w:r>
+      <w:r>
+        <w:rPr>
+          <w:lang w:val="bg-BG"/>
+        </w:rPr>
+        <w:t xml:space="preserve"> </w:t>
+      </w:r>
+      <w:r>
+        <w:rPr>
+          <w:b/>
+          <w:bCs/>
+          <w:lang w:val="bg-BG"/>
+        </w:rPr>
+        <w:t>записи</w:t>
+      </w:r>
+      <w:r>
+        <w:rPr>
+          <w:lang w:val="bg-BG"/>
+        </w:rPr>
+        <w:t xml:space="preserve"> от таблицата </w:t>
       </w:r>
       <w:r>
         <w:rPr>
@@ -6616,7 +6807,21 @@
         <w:rPr>
           <w:lang w:val="bg-BG"/>
         </w:rPr>
-        <w:t xml:space="preserve">. Накрая отново </w:t>
+        <w:t xml:space="preserve">. Накрая </w:t>
+      </w:r>
+      <w:r>
+        <w:rPr>
+          <w:b/>
+          <w:bCs/>
+          <w:lang w:val="bg-BG"/>
+        </w:rPr>
+        <w:t>отново</w:t>
+      </w:r>
+      <w:r>
+        <w:rPr>
+          <w:lang w:val="bg-BG"/>
+        </w:rPr>
+        <w:t xml:space="preserve"> </w:t>
       </w:r>
       <w:r>
         <w:rPr>

</xml_diff>

<commit_message>
Fix on SQL CRUD document
</commit_message>
<xml_diff>
--- a/Courses/Software-Sciences/Module-3-Databases-New/05-SQL-INSERT-UPDATE-DELETE/05-SQL-INSERT-UPDATE-DELETE-Exercise.docx
+++ b/Courses/Software-Sciences/Module-3-Databases-New/05-SQL-INSERT-UPDATE-DELETE/05-SQL-INSERT-UPDATE-DELETE-Exercise.docx
@@ -72,15 +72,178 @@
         </w:rPr>
         <w:t xml:space="preserve">: </w:t>
       </w:r>
-      <w:hyperlink r:id="rId8" w:anchor="0" w:history="1">
-        <w:r>
-          <w:rPr>
-            <w:rStyle w:val="Hyperlink"/>
-            <w:lang w:val="ru-RU"/>
-          </w:rPr>
-          <w:t>https://judge.softuni.org/Contests/Practice/Index/4605#0</w:t>
-        </w:r>
-      </w:hyperlink>
+      <w:r>
+        <w:fldChar w:fldCharType="begin"/>
+      </w:r>
+      <w:r>
+        <w:instrText>HYPERLINK</w:instrText>
+      </w:r>
+      <w:r>
+        <w:rPr>
+          <w:lang w:val="ru-RU"/>
+        </w:rPr>
+        <w:instrText xml:space="preserve"> "</w:instrText>
+      </w:r>
+      <w:r>
+        <w:instrText>https</w:instrText>
+      </w:r>
+      <w:r>
+        <w:rPr>
+          <w:lang w:val="ru-RU"/>
+        </w:rPr>
+        <w:instrText>://</w:instrText>
+      </w:r>
+      <w:r>
+        <w:instrText>judge</w:instrText>
+      </w:r>
+      <w:r>
+        <w:rPr>
+          <w:lang w:val="ru-RU"/>
+        </w:rPr>
+        <w:instrText>.</w:instrText>
+      </w:r>
+      <w:r>
+        <w:instrText>softuni</w:instrText>
+      </w:r>
+      <w:r>
+        <w:rPr>
+          <w:lang w:val="ru-RU"/>
+        </w:rPr>
+        <w:instrText>.</w:instrText>
+      </w:r>
+      <w:r>
+        <w:instrText>org</w:instrText>
+      </w:r>
+      <w:r>
+        <w:rPr>
+          <w:lang w:val="ru-RU"/>
+        </w:rPr>
+        <w:instrText>/</w:instrText>
+      </w:r>
+      <w:r>
+        <w:instrText>Contests</w:instrText>
+      </w:r>
+      <w:r>
+        <w:rPr>
+          <w:lang w:val="ru-RU"/>
+        </w:rPr>
+        <w:instrText>/</w:instrText>
+      </w:r>
+      <w:r>
+        <w:instrText>Practice</w:instrText>
+      </w:r>
+      <w:r>
+        <w:rPr>
+          <w:lang w:val="ru-RU"/>
+        </w:rPr>
+        <w:instrText>/</w:instrText>
+      </w:r>
+      <w:r>
+        <w:instrText>Index</w:instrText>
+      </w:r>
+      <w:r>
+        <w:rPr>
+          <w:lang w:val="ru-RU"/>
+        </w:rPr>
+        <w:instrText>/4605#0"</w:instrText>
+      </w:r>
+      <w:r>
+        <w:fldChar w:fldCharType="separate"/>
+      </w:r>
+      <w:r>
+        <w:rPr>
+          <w:rStyle w:val="Hyperlink"/>
+        </w:rPr>
+        <w:t>https</w:t>
+      </w:r>
+      <w:r>
+        <w:rPr>
+          <w:rStyle w:val="Hyperlink"/>
+          <w:lang w:val="ru-RU"/>
+        </w:rPr>
+        <w:t>://</w:t>
+      </w:r>
+      <w:r>
+        <w:rPr>
+          <w:rStyle w:val="Hyperlink"/>
+        </w:rPr>
+        <w:t>judge</w:t>
+      </w:r>
+      <w:r>
+        <w:rPr>
+          <w:rStyle w:val="Hyperlink"/>
+          <w:lang w:val="ru-RU"/>
+        </w:rPr>
+        <w:t>.</w:t>
+      </w:r>
+      <w:r>
+        <w:rPr>
+          <w:rStyle w:val="Hyperlink"/>
+        </w:rPr>
+        <w:t>softuni</w:t>
+      </w:r>
+      <w:r>
+        <w:rPr>
+          <w:rStyle w:val="Hyperlink"/>
+          <w:lang w:val="ru-RU"/>
+        </w:rPr>
+        <w:t>.</w:t>
+      </w:r>
+      <w:r>
+        <w:rPr>
+          <w:rStyle w:val="Hyperlink"/>
+        </w:rPr>
+        <w:t>org</w:t>
+      </w:r>
+      <w:r>
+        <w:rPr>
+          <w:rStyle w:val="Hyperlink"/>
+          <w:lang w:val="ru-RU"/>
+        </w:rPr>
+        <w:t>/</w:t>
+      </w:r>
+      <w:r>
+        <w:rPr>
+          <w:rStyle w:val="Hyperlink"/>
+        </w:rPr>
+        <w:t>Contests</w:t>
+      </w:r>
+      <w:r>
+        <w:rPr>
+          <w:rStyle w:val="Hyperlink"/>
+          <w:lang w:val="ru-RU"/>
+        </w:rPr>
+        <w:t>/</w:t>
+      </w:r>
+      <w:r>
+        <w:rPr>
+          <w:rStyle w:val="Hyperlink"/>
+        </w:rPr>
+        <w:t>Practice</w:t>
+      </w:r>
+      <w:r>
+        <w:rPr>
+          <w:rStyle w:val="Hyperlink"/>
+          <w:lang w:val="ru-RU"/>
+        </w:rPr>
+        <w:t>/</w:t>
+      </w:r>
+      <w:r>
+        <w:rPr>
+          <w:rStyle w:val="Hyperlink"/>
+        </w:rPr>
+        <w:t>Index</w:t>
+      </w:r>
+      <w:r>
+        <w:rPr>
+          <w:rStyle w:val="Hyperlink"/>
+          <w:lang w:val="ru-RU"/>
+        </w:rPr>
+        <w:t>/4605#0</w:t>
+      </w:r>
+      <w:r>
+        <w:fldChar w:fldCharType="end"/>
+      </w:r>
     </w:p>
     <w:p>
       <w:pPr>
@@ -211,7 +374,7 @@
                     <pic:cNvPicPr/>
                   </pic:nvPicPr>
                   <pic:blipFill>
-                    <a:blip r:embed="rId9"/>
+                    <a:blip r:embed="rId8"/>
                     <a:stretch>
                       <a:fillRect/>
                     </a:stretch>
@@ -469,7 +632,7 @@
                     <pic:cNvPicPr/>
                   </pic:nvPicPr>
                   <pic:blipFill>
-                    <a:blip r:embed="rId10"/>
+                    <a:blip r:embed="rId9"/>
                     <a:stretch>
                       <a:fillRect/>
                     </a:stretch>
@@ -673,7 +836,7 @@
                     <pic:cNvPicPr/>
                   </pic:nvPicPr>
                   <pic:blipFill>
-                    <a:blip r:embed="rId11"/>
+                    <a:blip r:embed="rId10"/>
                     <a:stretch>
                       <a:fillRect/>
                     </a:stretch>
@@ -1014,7 +1177,7 @@
                     <pic:cNvPicPr/>
                   </pic:nvPicPr>
                   <pic:blipFill>
-                    <a:blip r:embed="rId12"/>
+                    <a:blip r:embed="rId11"/>
                     <a:stretch>
                       <a:fillRect/>
                     </a:stretch>
@@ -5657,7 +5820,7 @@
                     <pic:cNvPicPr/>
                   </pic:nvPicPr>
                   <pic:blipFill>
-                    <a:blip r:embed="rId13"/>
+                    <a:blip r:embed="rId12"/>
                     <a:stretch>
                       <a:fillRect/>
                     </a:stretch>
@@ -5703,318 +5866,181 @@
         </w:rPr>
         <w:t xml:space="preserve">: </w:t>
       </w:r>
-      <w:r>
-        <w:fldChar w:fldCharType="begin"/>
-      </w:r>
-      <w:r>
-        <w:instrText>HYPERLINK</w:instrText>
-      </w:r>
-      <w:r>
-        <w:rPr>
-          <w:lang w:val="ru-RU"/>
-        </w:rPr>
-        <w:instrText xml:space="preserve"> "</w:instrText>
-      </w:r>
-      <w:r>
-        <w:instrText>https</w:instrText>
-      </w:r>
-      <w:r>
-        <w:rPr>
-          <w:lang w:val="ru-RU"/>
-        </w:rPr>
-        <w:instrText>://</w:instrText>
-      </w:r>
-      <w:r>
-        <w:instrText>chat</w:instrText>
-      </w:r>
-      <w:r>
-        <w:rPr>
-          <w:lang w:val="ru-RU"/>
-        </w:rPr>
-        <w:instrText>.</w:instrText>
-      </w:r>
-      <w:r>
-        <w:instrText>openai</w:instrText>
-      </w:r>
-      <w:r>
-        <w:rPr>
-          <w:lang w:val="ru-RU"/>
-        </w:rPr>
-        <w:instrText>.</w:instrText>
-      </w:r>
-      <w:r>
-        <w:instrText>com</w:instrText>
-      </w:r>
-      <w:r>
-        <w:rPr>
-          <w:lang w:val="ru-RU"/>
-        </w:rPr>
-        <w:instrText>/</w:instrText>
-      </w:r>
-      <w:r>
-        <w:instrText>share</w:instrText>
-      </w:r>
-      <w:r>
-        <w:rPr>
-          <w:lang w:val="ru-RU"/>
-        </w:rPr>
-        <w:instrText>/</w:instrText>
-      </w:r>
-      <w:r>
-        <w:instrText>e</w:instrText>
-      </w:r>
-      <w:r>
-        <w:rPr>
-          <w:lang w:val="ru-RU"/>
-        </w:rPr>
-        <w:instrText>7678</w:instrText>
-      </w:r>
-      <w:r>
-        <w:instrText>a</w:instrText>
-      </w:r>
-      <w:r>
-        <w:rPr>
-          <w:lang w:val="ru-RU"/>
-        </w:rPr>
-        <w:instrText>91-</w:instrText>
-      </w:r>
-      <w:r>
-        <w:instrText>e</w:instrText>
-      </w:r>
-      <w:r>
-        <w:rPr>
-          <w:lang w:val="ru-RU"/>
-        </w:rPr>
-        <w:instrText>807-4</w:instrText>
-      </w:r>
-      <w:r>
-        <w:instrText>f</w:instrText>
-      </w:r>
-      <w:r>
-        <w:rPr>
-          <w:lang w:val="ru-RU"/>
-        </w:rPr>
-        <w:instrText>61-8</w:instrText>
-      </w:r>
-      <w:r>
-        <w:instrText>b</w:instrText>
-      </w:r>
-      <w:r>
-        <w:rPr>
-          <w:lang w:val="ru-RU"/>
-        </w:rPr>
-        <w:instrText>9</w:instrText>
-      </w:r>
-      <w:r>
-        <w:instrText>c</w:instrText>
-      </w:r>
-      <w:r>
-        <w:rPr>
-          <w:lang w:val="ru-RU"/>
-        </w:rPr>
-        <w:instrText>-</w:instrText>
-      </w:r>
-      <w:r>
-        <w:instrText>ddfb</w:instrText>
-      </w:r>
-      <w:r>
-        <w:rPr>
-          <w:lang w:val="ru-RU"/>
-        </w:rPr>
-        <w:instrText>4</w:instrText>
-      </w:r>
-      <w:r>
-        <w:instrText>f</w:instrText>
-      </w:r>
-      <w:r>
-        <w:rPr>
-          <w:lang w:val="ru-RU"/>
-        </w:rPr>
-        <w:instrText>215996"</w:instrText>
-      </w:r>
-      <w:r>
-        <w:fldChar w:fldCharType="separate"/>
-      </w:r>
-      <w:r>
-        <w:rPr>
-          <w:rStyle w:val="Hyperlink"/>
-        </w:rPr>
-        <w:t>https</w:t>
-      </w:r>
-      <w:r>
-        <w:rPr>
-          <w:rStyle w:val="Hyperlink"/>
-          <w:lang w:val="ru-RU"/>
-        </w:rPr>
-        <w:t>://</w:t>
-      </w:r>
-      <w:r>
-        <w:rPr>
-          <w:rStyle w:val="Hyperlink"/>
-        </w:rPr>
-        <w:t>chat</w:t>
-      </w:r>
-      <w:r>
-        <w:rPr>
-          <w:rStyle w:val="Hyperlink"/>
-          <w:lang w:val="ru-RU"/>
-        </w:rPr>
-        <w:t>.</w:t>
-      </w:r>
-      <w:proofErr w:type="spellStart"/>
-      <w:r>
-        <w:rPr>
-          <w:rStyle w:val="Hyperlink"/>
-        </w:rPr>
-        <w:t>openai</w:t>
-      </w:r>
-      <w:proofErr w:type="spellEnd"/>
-      <w:r>
-        <w:rPr>
-          <w:rStyle w:val="Hyperlink"/>
-          <w:lang w:val="ru-RU"/>
-        </w:rPr>
-        <w:t>.</w:t>
-      </w:r>
-      <w:r>
-        <w:rPr>
-          <w:rStyle w:val="Hyperlink"/>
-        </w:rPr>
-        <w:t>com</w:t>
-      </w:r>
-      <w:r>
-        <w:rPr>
-          <w:rStyle w:val="Hyperlink"/>
-          <w:lang w:val="ru-RU"/>
-        </w:rPr>
-        <w:t>/</w:t>
-      </w:r>
-      <w:r>
-        <w:rPr>
-          <w:rStyle w:val="Hyperlink"/>
-        </w:rPr>
-        <w:t>share</w:t>
-      </w:r>
-      <w:r>
-        <w:rPr>
-          <w:rStyle w:val="Hyperlink"/>
-          <w:lang w:val="ru-RU"/>
-        </w:rPr>
-        <w:t>/</w:t>
-      </w:r>
-      <w:r>
-        <w:rPr>
-          <w:rStyle w:val="Hyperlink"/>
-        </w:rPr>
-        <w:t>e</w:t>
-      </w:r>
-      <w:r>
-        <w:rPr>
-          <w:rStyle w:val="Hyperlink"/>
-          <w:lang w:val="ru-RU"/>
-        </w:rPr>
-        <w:t>7678</w:t>
-      </w:r>
-      <w:r>
-        <w:rPr>
-          <w:rStyle w:val="Hyperlink"/>
-        </w:rPr>
-        <w:t>a</w:t>
-      </w:r>
-      <w:r>
-        <w:rPr>
-          <w:rStyle w:val="Hyperlink"/>
-          <w:lang w:val="ru-RU"/>
-        </w:rPr>
-        <w:t>91-</w:t>
-      </w:r>
-      <w:r>
-        <w:rPr>
-          <w:rStyle w:val="Hyperlink"/>
-        </w:rPr>
-        <w:t>e</w:t>
-      </w:r>
-      <w:r>
-        <w:rPr>
-          <w:rStyle w:val="Hyperlink"/>
-          <w:lang w:val="ru-RU"/>
-        </w:rPr>
-        <w:t>807-4</w:t>
-      </w:r>
-      <w:r>
-        <w:rPr>
-          <w:rStyle w:val="Hyperlink"/>
-        </w:rPr>
-        <w:t>f</w:t>
-      </w:r>
-      <w:r>
-        <w:rPr>
-          <w:rStyle w:val="Hyperlink"/>
-          <w:lang w:val="ru-RU"/>
-        </w:rPr>
-        <w:t>61-8</w:t>
-      </w:r>
-      <w:r>
-        <w:rPr>
-          <w:rStyle w:val="Hyperlink"/>
-        </w:rPr>
-        <w:t>b</w:t>
-      </w:r>
-      <w:r>
-        <w:rPr>
-          <w:rStyle w:val="Hyperlink"/>
-          <w:lang w:val="ru-RU"/>
-        </w:rPr>
-        <w:t>9</w:t>
-      </w:r>
-      <w:r>
-        <w:rPr>
-          <w:rStyle w:val="Hyperlink"/>
-        </w:rPr>
-        <w:t>c</w:t>
-      </w:r>
-      <w:r>
-        <w:rPr>
-          <w:rStyle w:val="Hyperlink"/>
-          <w:lang w:val="ru-RU"/>
-        </w:rPr>
-        <w:t>-</w:t>
-      </w:r>
-      <w:proofErr w:type="spellStart"/>
-      <w:r>
-        <w:rPr>
-          <w:rStyle w:val="Hyperlink"/>
-        </w:rPr>
-        <w:t>ddfb</w:t>
-      </w:r>
-      <w:proofErr w:type="spellEnd"/>
-      <w:r>
-        <w:rPr>
-          <w:rStyle w:val="Hyperlink"/>
-          <w:lang w:val="ru-RU"/>
-        </w:rPr>
-        <w:t>4</w:t>
-      </w:r>
-      <w:r>
-        <w:rPr>
-          <w:rStyle w:val="Hyperlink"/>
-        </w:rPr>
-        <w:t>f</w:t>
-      </w:r>
-      <w:r>
-        <w:rPr>
-          <w:rStyle w:val="Hyperlink"/>
-          <w:lang w:val="ru-RU"/>
-        </w:rPr>
-        <w:t>215996</w:t>
-      </w:r>
-      <w:r>
-        <w:rPr>
-          <w:rStyle w:val="Hyperlink"/>
-          <w:lang w:val="ru-RU"/>
-        </w:rPr>
-        <w:fldChar w:fldCharType="end"/>
-      </w:r>
+      <w:hyperlink r:id="rId13" w:history="1">
+        <w:r>
+          <w:rPr>
+            <w:rStyle w:val="Hyperlink"/>
+          </w:rPr>
+          <w:t>https</w:t>
+        </w:r>
+        <w:r>
+          <w:rPr>
+            <w:rStyle w:val="Hyperlink"/>
+            <w:lang w:val="ru-RU"/>
+          </w:rPr>
+          <w:t>://</w:t>
+        </w:r>
+        <w:r>
+          <w:rPr>
+            <w:rStyle w:val="Hyperlink"/>
+          </w:rPr>
+          <w:t>chat</w:t>
+        </w:r>
+        <w:r>
+          <w:rPr>
+            <w:rStyle w:val="Hyperlink"/>
+            <w:lang w:val="ru-RU"/>
+          </w:rPr>
+          <w:t>.</w:t>
+        </w:r>
+        <w:proofErr w:type="spellStart"/>
+        <w:r>
+          <w:rPr>
+            <w:rStyle w:val="Hyperlink"/>
+          </w:rPr>
+          <w:t>openai</w:t>
+        </w:r>
+        <w:proofErr w:type="spellEnd"/>
+        <w:r>
+          <w:rPr>
+            <w:rStyle w:val="Hyperlink"/>
+            <w:lang w:val="ru-RU"/>
+          </w:rPr>
+          <w:t>.</w:t>
+        </w:r>
+        <w:r>
+          <w:rPr>
+            <w:rStyle w:val="Hyperlink"/>
+          </w:rPr>
+          <w:t>com</w:t>
+        </w:r>
+        <w:r>
+          <w:rPr>
+            <w:rStyle w:val="Hyperlink"/>
+            <w:lang w:val="ru-RU"/>
+          </w:rPr>
+          <w:t>/</w:t>
+        </w:r>
+        <w:r>
+          <w:rPr>
+            <w:rStyle w:val="Hyperlink"/>
+          </w:rPr>
+          <w:t>share</w:t>
+        </w:r>
+        <w:r>
+          <w:rPr>
+            <w:rStyle w:val="Hyperlink"/>
+            <w:lang w:val="ru-RU"/>
+          </w:rPr>
+          <w:t>/</w:t>
+        </w:r>
+        <w:r>
+          <w:rPr>
+            <w:rStyle w:val="Hyperlink"/>
+          </w:rPr>
+          <w:t>e</w:t>
+        </w:r>
+        <w:r>
+          <w:rPr>
+            <w:rStyle w:val="Hyperlink"/>
+            <w:lang w:val="ru-RU"/>
+          </w:rPr>
+          <w:t>7678</w:t>
+        </w:r>
+        <w:r>
+          <w:rPr>
+            <w:rStyle w:val="Hyperlink"/>
+          </w:rPr>
+          <w:t>a</w:t>
+        </w:r>
+        <w:r>
+          <w:rPr>
+            <w:rStyle w:val="Hyperlink"/>
+            <w:lang w:val="ru-RU"/>
+          </w:rPr>
+          <w:t>91-</w:t>
+        </w:r>
+        <w:r>
+          <w:rPr>
+            <w:rStyle w:val="Hyperlink"/>
+          </w:rPr>
+          <w:t>e</w:t>
+        </w:r>
+        <w:r>
+          <w:rPr>
+            <w:rStyle w:val="Hyperlink"/>
+            <w:lang w:val="ru-RU"/>
+          </w:rPr>
+          <w:t>807-4</w:t>
+        </w:r>
+        <w:r>
+          <w:rPr>
+            <w:rStyle w:val="Hyperlink"/>
+          </w:rPr>
+          <w:t>f</w:t>
+        </w:r>
+        <w:r>
+          <w:rPr>
+            <w:rStyle w:val="Hyperlink"/>
+            <w:lang w:val="ru-RU"/>
+          </w:rPr>
+          <w:t>61-8</w:t>
+        </w:r>
+        <w:r>
+          <w:rPr>
+            <w:rStyle w:val="Hyperlink"/>
+          </w:rPr>
+          <w:t>b</w:t>
+        </w:r>
+        <w:r>
+          <w:rPr>
+            <w:rStyle w:val="Hyperlink"/>
+            <w:lang w:val="ru-RU"/>
+          </w:rPr>
+          <w:t>9</w:t>
+        </w:r>
+        <w:r>
+          <w:rPr>
+            <w:rStyle w:val="Hyperlink"/>
+          </w:rPr>
+          <w:t>c</w:t>
+        </w:r>
+        <w:r>
+          <w:rPr>
+            <w:rStyle w:val="Hyperlink"/>
+            <w:lang w:val="ru-RU"/>
+          </w:rPr>
+          <w:t>-</w:t>
+        </w:r>
+        <w:proofErr w:type="spellStart"/>
+        <w:r>
+          <w:rPr>
+            <w:rStyle w:val="Hyperlink"/>
+          </w:rPr>
+          <w:t>ddfb</w:t>
+        </w:r>
+        <w:proofErr w:type="spellEnd"/>
+        <w:r>
+          <w:rPr>
+            <w:rStyle w:val="Hyperlink"/>
+            <w:lang w:val="ru-RU"/>
+          </w:rPr>
+          <w:t>4</w:t>
+        </w:r>
+        <w:r>
+          <w:rPr>
+            <w:rStyle w:val="Hyperlink"/>
+          </w:rPr>
+          <w:t>f</w:t>
+        </w:r>
+        <w:r>
+          <w:rPr>
+            <w:rStyle w:val="Hyperlink"/>
+            <w:lang w:val="ru-RU"/>
+          </w:rPr>
+          <w:t>215996</w:t>
+        </w:r>
+      </w:hyperlink>
     </w:p>
     <w:tbl>
       <w:tblPr>

</xml_diff>

<commit_message>
Fixing script in SQL CRUD exercise document
</commit_message>
<xml_diff>
--- a/Courses/Software-Sciences/Module-3-Databases-New/05-SQL-INSERT-UPDATE-DELETE/05-SQL-INSERT-UPDATE-DELETE-Exercise.docx
+++ b/Courses/Software-Sciences/Module-3-Databases-New/05-SQL-INSERT-UPDATE-DELETE/05-SQL-INSERT-UPDATE-DELETE-Exercise.docx
@@ -176,12 +176,14 @@
         </w:rPr>
         <w:t>.</w:t>
       </w:r>
+      <w:proofErr w:type="spellStart"/>
       <w:r>
         <w:rPr>
           <w:rStyle w:val="Hyperlink"/>
         </w:rPr>
         <w:t>softuni</w:t>
       </w:r>
+      <w:proofErr w:type="spellEnd"/>
       <w:r>
         <w:rPr>
           <w:rStyle w:val="Hyperlink"/>
@@ -4797,7 +4799,27 @@
                 <w:sz w:val="19"/>
                 <w:szCs w:val="19"/>
               </w:rPr>
-              <w:t>'Table Minions deleted'</w:t>
+              <w:t>'Table Minions deleted</w:t>
+            </w:r>
+            <w:r>
+              <w:rPr>
+                <w:rFonts w:ascii="Consolas" w:hAnsi="Consolas" w:cs="Consolas"/>
+                <w:noProof/>
+                <w:color w:val="FF0000"/>
+                <w:sz w:val="19"/>
+                <w:szCs w:val="19"/>
+              </w:rPr>
+              <w:t>.</w:t>
+            </w:r>
+            <w:r>
+              <w:rPr>
+                <w:rFonts w:ascii="Consolas" w:hAnsi="Consolas" w:cs="Consolas"/>
+                <w:noProof/>
+                <w:color w:val="FF0000"/>
+                <w:sz w:val="19"/>
+                <w:szCs w:val="19"/>
+              </w:rPr>
+              <w:t>'</w:t>
             </w:r>
             <w:r>
               <w:rPr>
@@ -4887,7 +4909,27 @@
                 <w:sz w:val="19"/>
                 <w:szCs w:val="19"/>
               </w:rPr>
-              <w:t>'Table Minions exists'</w:t>
+              <w:t>'Table Minions exists</w:t>
+            </w:r>
+            <w:r>
+              <w:rPr>
+                <w:rFonts w:ascii="Consolas" w:hAnsi="Consolas" w:cs="Consolas"/>
+                <w:noProof/>
+                <w:color w:val="FF0000"/>
+                <w:sz w:val="19"/>
+                <w:szCs w:val="19"/>
+              </w:rPr>
+              <w:t>.</w:t>
+            </w:r>
+            <w:r>
+              <w:rPr>
+                <w:rFonts w:ascii="Consolas" w:hAnsi="Consolas" w:cs="Consolas"/>
+                <w:noProof/>
+                <w:color w:val="FF0000"/>
+                <w:sz w:val="19"/>
+                <w:szCs w:val="19"/>
+              </w:rPr>
+              <w:t>'</w:t>
             </w:r>
             <w:r>
               <w:rPr>
@@ -5082,7 +5124,27 @@
                 <w:sz w:val="19"/>
                 <w:szCs w:val="19"/>
               </w:rPr>
-              <w:t>'Table Towns deleted'</w:t>
+              <w:t>'Table Towns deleted</w:t>
+            </w:r>
+            <w:r>
+              <w:rPr>
+                <w:rFonts w:ascii="Consolas" w:hAnsi="Consolas" w:cs="Consolas"/>
+                <w:noProof/>
+                <w:color w:val="FF0000"/>
+                <w:sz w:val="19"/>
+                <w:szCs w:val="19"/>
+              </w:rPr>
+              <w:t>.</w:t>
+            </w:r>
+            <w:r>
+              <w:rPr>
+                <w:rFonts w:ascii="Consolas" w:hAnsi="Consolas" w:cs="Consolas"/>
+                <w:noProof/>
+                <w:color w:val="FF0000"/>
+                <w:sz w:val="19"/>
+                <w:szCs w:val="19"/>
+              </w:rPr>
+              <w:t>'</w:t>
             </w:r>
             <w:r>
               <w:rPr>
@@ -5171,7 +5233,27 @@
                 <w:sz w:val="19"/>
                 <w:szCs w:val="19"/>
               </w:rPr>
-              <w:t>'Table Towns exists'</w:t>
+              <w:t>'Table Towns exists</w:t>
+            </w:r>
+            <w:r>
+              <w:rPr>
+                <w:rFonts w:ascii="Consolas" w:hAnsi="Consolas" w:cs="Consolas"/>
+                <w:noProof/>
+                <w:color w:val="FF0000"/>
+                <w:sz w:val="19"/>
+                <w:szCs w:val="19"/>
+              </w:rPr>
+              <w:t>.</w:t>
+            </w:r>
+            <w:r>
+              <w:rPr>
+                <w:rFonts w:ascii="Consolas" w:hAnsi="Consolas" w:cs="Consolas"/>
+                <w:noProof/>
+                <w:color w:val="FF0000"/>
+                <w:sz w:val="19"/>
+                <w:szCs w:val="19"/>
+              </w:rPr>
+              <w:t>'</w:t>
             </w:r>
             <w:r>
               <w:rPr>

</xml_diff>

<commit_message>
Fixes on SQL CRUD exercise document
</commit_message>
<xml_diff>
--- a/Courses/Software-Sciences/Module-3-Databases-New/05-SQL-INSERT-UPDATE-DELETE/05-SQL-INSERT-UPDATE-DELETE-Exercise.docx
+++ b/Courses/Software-Sciences/Module-3-Databases-New/05-SQL-INSERT-UPDATE-DELETE/05-SQL-INSERT-UPDATE-DELETE-Exercise.docx
@@ -72,180 +72,101 @@
         </w:rPr>
         <w:t xml:space="preserve">: </w:t>
       </w:r>
-      <w:r>
-        <w:fldChar w:fldCharType="begin"/>
-      </w:r>
-      <w:r>
-        <w:instrText>HYPERLINK</w:instrText>
-      </w:r>
-      <w:r>
-        <w:rPr>
-          <w:lang w:val="ru-RU"/>
-        </w:rPr>
-        <w:instrText xml:space="preserve"> "</w:instrText>
-      </w:r>
-      <w:r>
-        <w:instrText>https</w:instrText>
-      </w:r>
-      <w:r>
-        <w:rPr>
-          <w:lang w:val="ru-RU"/>
-        </w:rPr>
-        <w:instrText>://</w:instrText>
-      </w:r>
-      <w:r>
-        <w:instrText>judge</w:instrText>
-      </w:r>
-      <w:r>
-        <w:rPr>
-          <w:lang w:val="ru-RU"/>
-        </w:rPr>
-        <w:instrText>.</w:instrText>
-      </w:r>
-      <w:r>
-        <w:instrText>softuni</w:instrText>
-      </w:r>
-      <w:r>
-        <w:rPr>
-          <w:lang w:val="ru-RU"/>
-        </w:rPr>
-        <w:instrText>.</w:instrText>
-      </w:r>
-      <w:r>
-        <w:instrText>org</w:instrText>
-      </w:r>
-      <w:r>
-        <w:rPr>
-          <w:lang w:val="ru-RU"/>
-        </w:rPr>
-        <w:instrText>/</w:instrText>
-      </w:r>
-      <w:r>
-        <w:instrText>Contests</w:instrText>
-      </w:r>
-      <w:r>
-        <w:rPr>
-          <w:lang w:val="ru-RU"/>
-        </w:rPr>
-        <w:instrText>/</w:instrText>
-      </w:r>
-      <w:r>
-        <w:instrText>Practice</w:instrText>
-      </w:r>
-      <w:r>
-        <w:rPr>
-          <w:lang w:val="ru-RU"/>
-        </w:rPr>
-        <w:instrText>/</w:instrText>
-      </w:r>
-      <w:r>
-        <w:instrText>Index</w:instrText>
-      </w:r>
-      <w:r>
-        <w:rPr>
-          <w:lang w:val="ru-RU"/>
-        </w:rPr>
-        <w:instrText>/4605#0"</w:instrText>
-      </w:r>
-      <w:r>
-        <w:fldChar w:fldCharType="separate"/>
-      </w:r>
-      <w:r>
-        <w:rPr>
-          <w:rStyle w:val="Hyperlink"/>
-        </w:rPr>
-        <w:t>https</w:t>
-      </w:r>
-      <w:r>
-        <w:rPr>
-          <w:rStyle w:val="Hyperlink"/>
-          <w:lang w:val="ru-RU"/>
-        </w:rPr>
-        <w:t>://</w:t>
-      </w:r>
-      <w:r>
-        <w:rPr>
-          <w:rStyle w:val="Hyperlink"/>
-        </w:rPr>
-        <w:t>judge</w:t>
-      </w:r>
-      <w:r>
-        <w:rPr>
-          <w:rStyle w:val="Hyperlink"/>
-          <w:lang w:val="ru-RU"/>
-        </w:rPr>
-        <w:t>.</w:t>
-      </w:r>
-      <w:proofErr w:type="spellStart"/>
-      <w:r>
-        <w:rPr>
-          <w:rStyle w:val="Hyperlink"/>
-        </w:rPr>
-        <w:t>softuni</w:t>
-      </w:r>
-      <w:proofErr w:type="spellEnd"/>
-      <w:r>
-        <w:rPr>
-          <w:rStyle w:val="Hyperlink"/>
-          <w:lang w:val="ru-RU"/>
-        </w:rPr>
-        <w:t>.</w:t>
-      </w:r>
-      <w:r>
-        <w:rPr>
-          <w:rStyle w:val="Hyperlink"/>
-        </w:rPr>
-        <w:t>org</w:t>
-      </w:r>
-      <w:r>
-        <w:rPr>
-          <w:rStyle w:val="Hyperlink"/>
-          <w:lang w:val="ru-RU"/>
-        </w:rPr>
-        <w:t>/</w:t>
-      </w:r>
-      <w:r>
-        <w:rPr>
-          <w:rStyle w:val="Hyperlink"/>
-        </w:rPr>
-        <w:t>Contests</w:t>
-      </w:r>
-      <w:r>
-        <w:rPr>
-          <w:rStyle w:val="Hyperlink"/>
-          <w:lang w:val="ru-RU"/>
-        </w:rPr>
-        <w:t>/</w:t>
-      </w:r>
-      <w:r>
-        <w:rPr>
-          <w:rStyle w:val="Hyperlink"/>
-        </w:rPr>
-        <w:t>Practice</w:t>
-      </w:r>
-      <w:r>
-        <w:rPr>
-          <w:rStyle w:val="Hyperlink"/>
-          <w:lang w:val="ru-RU"/>
-        </w:rPr>
-        <w:t>/</w:t>
-      </w:r>
-      <w:r>
-        <w:rPr>
-          <w:rStyle w:val="Hyperlink"/>
-        </w:rPr>
-        <w:t>Index</w:t>
-      </w:r>
-      <w:r>
-        <w:rPr>
-          <w:rStyle w:val="Hyperlink"/>
-          <w:lang w:val="ru-RU"/>
-        </w:rPr>
-        <w:t>/4605#0</w:t>
-      </w:r>
-      <w:r>
-        <w:fldChar w:fldCharType="end"/>
-      </w:r>
+      <w:hyperlink r:id="rId8" w:history="1">
+        <w:r>
+          <w:rPr>
+            <w:rStyle w:val="Hyperlink"/>
+          </w:rPr>
+          <w:t>https</w:t>
+        </w:r>
+        <w:r>
+          <w:rPr>
+            <w:rStyle w:val="Hyperlink"/>
+            <w:lang w:val="ru-RU"/>
+          </w:rPr>
+          <w:t>://</w:t>
+        </w:r>
+        <w:r>
+          <w:rPr>
+            <w:rStyle w:val="Hyperlink"/>
+          </w:rPr>
+          <w:t>judge</w:t>
+        </w:r>
+        <w:r>
+          <w:rPr>
+            <w:rStyle w:val="Hyperlink"/>
+            <w:lang w:val="ru-RU"/>
+          </w:rPr>
+          <w:t>.</w:t>
+        </w:r>
+        <w:proofErr w:type="spellStart"/>
+        <w:r>
+          <w:rPr>
+            <w:rStyle w:val="Hyperlink"/>
+          </w:rPr>
+          <w:t>softuni</w:t>
+        </w:r>
+        <w:proofErr w:type="spellEnd"/>
+        <w:r>
+          <w:rPr>
+            <w:rStyle w:val="Hyperlink"/>
+            <w:lang w:val="ru-RU"/>
+          </w:rPr>
+          <w:t>.</w:t>
+        </w:r>
+        <w:r>
+          <w:rPr>
+            <w:rStyle w:val="Hyperlink"/>
+          </w:rPr>
+          <w:t>org</w:t>
+        </w:r>
+        <w:r>
+          <w:rPr>
+            <w:rStyle w:val="Hyperlink"/>
+            <w:lang w:val="ru-RU"/>
+          </w:rPr>
+          <w:t>/</w:t>
+        </w:r>
+        <w:r>
+          <w:rPr>
+            <w:rStyle w:val="Hyperlink"/>
+          </w:rPr>
+          <w:t>Contests</w:t>
+        </w:r>
+        <w:r>
+          <w:rPr>
+            <w:rStyle w:val="Hyperlink"/>
+            <w:lang w:val="ru-RU"/>
+          </w:rPr>
+          <w:t>/</w:t>
+        </w:r>
+        <w:r>
+          <w:rPr>
+            <w:rStyle w:val="Hyperlink"/>
+          </w:rPr>
+          <w:t>Practice</w:t>
+        </w:r>
+        <w:r>
+          <w:rPr>
+            <w:rStyle w:val="Hyperlink"/>
+            <w:lang w:val="ru-RU"/>
+          </w:rPr>
+          <w:t>/</w:t>
+        </w:r>
+        <w:r>
+          <w:rPr>
+            <w:rStyle w:val="Hyperlink"/>
+          </w:rPr>
+          <w:t>Index</w:t>
+        </w:r>
+        <w:r>
+          <w:rPr>
+            <w:rStyle w:val="Hyperlink"/>
+            <w:lang w:val="ru-RU"/>
+          </w:rPr>
+          <w:t>/4605#0</w:t>
+        </w:r>
+      </w:hyperlink>
     </w:p>
     <w:p>
       <w:pPr>
@@ -376,7 +297,7 @@
                     <pic:cNvPicPr/>
                   </pic:nvPicPr>
                   <pic:blipFill>
-                    <a:blip r:embed="rId8"/>
+                    <a:blip r:embed="rId9"/>
                     <a:stretch>
                       <a:fillRect/>
                     </a:stretch>
@@ -634,7 +555,7 @@
                     <pic:cNvPicPr/>
                   </pic:nvPicPr>
                   <pic:blipFill>
-                    <a:blip r:embed="rId9"/>
+                    <a:blip r:embed="rId10"/>
                     <a:stretch>
                       <a:fillRect/>
                     </a:stretch>
@@ -838,7 +759,7 @@
                     <pic:cNvPicPr/>
                   </pic:nvPicPr>
                   <pic:blipFill>
-                    <a:blip r:embed="rId10"/>
+                    <a:blip r:embed="rId11"/>
                     <a:stretch>
                       <a:fillRect/>
                     </a:stretch>
@@ -1179,7 +1100,7 @@
                     <pic:cNvPicPr/>
                   </pic:nvPicPr>
                   <pic:blipFill>
-                    <a:blip r:embed="rId11"/>
+                    <a:blip r:embed="rId12"/>
                     <a:stretch>
                       <a:fillRect/>
                     </a:stretch>
@@ -5313,7 +5234,15 @@
         <w:rPr>
           <w:lang w:val="bg-BG"/>
         </w:rPr>
-        <w:t>със следните таблици</w:t>
+        <w:t xml:space="preserve">със следните </w:t>
+      </w:r>
+      <w:r>
+        <w:rPr>
+          <w:b/>
+          <w:bCs/>
+          <w:lang w:val="bg-BG"/>
+        </w:rPr>
+        <w:t>таблици</w:t>
       </w:r>
       <w:r>
         <w:rPr>
@@ -5902,7 +5831,7 @@
                     <pic:cNvPicPr/>
                   </pic:nvPicPr>
                   <pic:blipFill>
-                    <a:blip r:embed="rId12"/>
+                    <a:blip r:embed="rId13"/>
                     <a:stretch>
                       <a:fillRect/>
                     </a:stretch>
@@ -5948,181 +5877,318 @@
         </w:rPr>
         <w:t xml:space="preserve">: </w:t>
       </w:r>
-      <w:hyperlink r:id="rId13" w:history="1">
-        <w:r>
-          <w:rPr>
-            <w:rStyle w:val="Hyperlink"/>
-          </w:rPr>
-          <w:t>https</w:t>
-        </w:r>
-        <w:r>
-          <w:rPr>
-            <w:rStyle w:val="Hyperlink"/>
-            <w:lang w:val="ru-RU"/>
-          </w:rPr>
-          <w:t>://</w:t>
-        </w:r>
-        <w:r>
-          <w:rPr>
-            <w:rStyle w:val="Hyperlink"/>
-          </w:rPr>
-          <w:t>chat</w:t>
-        </w:r>
-        <w:r>
-          <w:rPr>
-            <w:rStyle w:val="Hyperlink"/>
-            <w:lang w:val="ru-RU"/>
-          </w:rPr>
-          <w:t>.</w:t>
-        </w:r>
-        <w:proofErr w:type="spellStart"/>
-        <w:r>
-          <w:rPr>
-            <w:rStyle w:val="Hyperlink"/>
-          </w:rPr>
-          <w:t>openai</w:t>
-        </w:r>
-        <w:proofErr w:type="spellEnd"/>
-        <w:r>
-          <w:rPr>
-            <w:rStyle w:val="Hyperlink"/>
-            <w:lang w:val="ru-RU"/>
-          </w:rPr>
-          <w:t>.</w:t>
-        </w:r>
-        <w:r>
-          <w:rPr>
-            <w:rStyle w:val="Hyperlink"/>
-          </w:rPr>
-          <w:t>com</w:t>
-        </w:r>
-        <w:r>
-          <w:rPr>
-            <w:rStyle w:val="Hyperlink"/>
-            <w:lang w:val="ru-RU"/>
-          </w:rPr>
-          <w:t>/</w:t>
-        </w:r>
-        <w:r>
-          <w:rPr>
-            <w:rStyle w:val="Hyperlink"/>
-          </w:rPr>
-          <w:t>share</w:t>
-        </w:r>
-        <w:r>
-          <w:rPr>
-            <w:rStyle w:val="Hyperlink"/>
-            <w:lang w:val="ru-RU"/>
-          </w:rPr>
-          <w:t>/</w:t>
-        </w:r>
-        <w:r>
-          <w:rPr>
-            <w:rStyle w:val="Hyperlink"/>
-          </w:rPr>
-          <w:t>e</w:t>
-        </w:r>
-        <w:r>
-          <w:rPr>
-            <w:rStyle w:val="Hyperlink"/>
-            <w:lang w:val="ru-RU"/>
-          </w:rPr>
-          <w:t>7678</w:t>
-        </w:r>
-        <w:r>
-          <w:rPr>
-            <w:rStyle w:val="Hyperlink"/>
-          </w:rPr>
-          <w:t>a</w:t>
-        </w:r>
-        <w:r>
-          <w:rPr>
-            <w:rStyle w:val="Hyperlink"/>
-            <w:lang w:val="ru-RU"/>
-          </w:rPr>
-          <w:t>91-</w:t>
-        </w:r>
-        <w:r>
-          <w:rPr>
-            <w:rStyle w:val="Hyperlink"/>
-          </w:rPr>
-          <w:t>e</w:t>
-        </w:r>
-        <w:r>
-          <w:rPr>
-            <w:rStyle w:val="Hyperlink"/>
-            <w:lang w:val="ru-RU"/>
-          </w:rPr>
-          <w:t>807-4</w:t>
-        </w:r>
-        <w:r>
-          <w:rPr>
-            <w:rStyle w:val="Hyperlink"/>
-          </w:rPr>
-          <w:t>f</w:t>
-        </w:r>
-        <w:r>
-          <w:rPr>
-            <w:rStyle w:val="Hyperlink"/>
-            <w:lang w:val="ru-RU"/>
-          </w:rPr>
-          <w:t>61-8</w:t>
-        </w:r>
-        <w:r>
-          <w:rPr>
-            <w:rStyle w:val="Hyperlink"/>
-          </w:rPr>
-          <w:t>b</w:t>
-        </w:r>
-        <w:r>
-          <w:rPr>
-            <w:rStyle w:val="Hyperlink"/>
-            <w:lang w:val="ru-RU"/>
-          </w:rPr>
-          <w:t>9</w:t>
-        </w:r>
-        <w:r>
-          <w:rPr>
-            <w:rStyle w:val="Hyperlink"/>
-          </w:rPr>
-          <w:t>c</w:t>
-        </w:r>
-        <w:r>
-          <w:rPr>
-            <w:rStyle w:val="Hyperlink"/>
-            <w:lang w:val="ru-RU"/>
-          </w:rPr>
-          <w:t>-</w:t>
-        </w:r>
-        <w:proofErr w:type="spellStart"/>
-        <w:r>
-          <w:rPr>
-            <w:rStyle w:val="Hyperlink"/>
-          </w:rPr>
-          <w:t>ddfb</w:t>
-        </w:r>
-        <w:proofErr w:type="spellEnd"/>
-        <w:r>
-          <w:rPr>
-            <w:rStyle w:val="Hyperlink"/>
-            <w:lang w:val="ru-RU"/>
-          </w:rPr>
-          <w:t>4</w:t>
-        </w:r>
-        <w:r>
-          <w:rPr>
-            <w:rStyle w:val="Hyperlink"/>
-          </w:rPr>
-          <w:t>f</w:t>
-        </w:r>
-        <w:r>
-          <w:rPr>
-            <w:rStyle w:val="Hyperlink"/>
-            <w:lang w:val="ru-RU"/>
-          </w:rPr>
-          <w:t>215996</w:t>
-        </w:r>
-      </w:hyperlink>
+      <w:r>
+        <w:fldChar w:fldCharType="begin"/>
+      </w:r>
+      <w:r>
+        <w:instrText>HYPERLINK</w:instrText>
+      </w:r>
+      <w:r>
+        <w:rPr>
+          <w:lang w:val="ru-RU"/>
+        </w:rPr>
+        <w:instrText xml:space="preserve"> "</w:instrText>
+      </w:r>
+      <w:r>
+        <w:instrText>https</w:instrText>
+      </w:r>
+      <w:r>
+        <w:rPr>
+          <w:lang w:val="ru-RU"/>
+        </w:rPr>
+        <w:instrText>://</w:instrText>
+      </w:r>
+      <w:r>
+        <w:instrText>chat</w:instrText>
+      </w:r>
+      <w:r>
+        <w:rPr>
+          <w:lang w:val="ru-RU"/>
+        </w:rPr>
+        <w:instrText>.</w:instrText>
+      </w:r>
+      <w:r>
+        <w:instrText>openai</w:instrText>
+      </w:r>
+      <w:r>
+        <w:rPr>
+          <w:lang w:val="ru-RU"/>
+        </w:rPr>
+        <w:instrText>.</w:instrText>
+      </w:r>
+      <w:r>
+        <w:instrText>com</w:instrText>
+      </w:r>
+      <w:r>
+        <w:rPr>
+          <w:lang w:val="ru-RU"/>
+        </w:rPr>
+        <w:instrText>/</w:instrText>
+      </w:r>
+      <w:r>
+        <w:instrText>share</w:instrText>
+      </w:r>
+      <w:r>
+        <w:rPr>
+          <w:lang w:val="ru-RU"/>
+        </w:rPr>
+        <w:instrText>/</w:instrText>
+      </w:r>
+      <w:r>
+        <w:instrText>e</w:instrText>
+      </w:r>
+      <w:r>
+        <w:rPr>
+          <w:lang w:val="ru-RU"/>
+        </w:rPr>
+        <w:instrText>7678</w:instrText>
+      </w:r>
+      <w:r>
+        <w:instrText>a</w:instrText>
+      </w:r>
+      <w:r>
+        <w:rPr>
+          <w:lang w:val="ru-RU"/>
+        </w:rPr>
+        <w:instrText>91-</w:instrText>
+      </w:r>
+      <w:r>
+        <w:instrText>e</w:instrText>
+      </w:r>
+      <w:r>
+        <w:rPr>
+          <w:lang w:val="ru-RU"/>
+        </w:rPr>
+        <w:instrText>807-4</w:instrText>
+      </w:r>
+      <w:r>
+        <w:instrText>f</w:instrText>
+      </w:r>
+      <w:r>
+        <w:rPr>
+          <w:lang w:val="ru-RU"/>
+        </w:rPr>
+        <w:instrText>61-8</w:instrText>
+      </w:r>
+      <w:r>
+        <w:instrText>b</w:instrText>
+      </w:r>
+      <w:r>
+        <w:rPr>
+          <w:lang w:val="ru-RU"/>
+        </w:rPr>
+        <w:instrText>9</w:instrText>
+      </w:r>
+      <w:r>
+        <w:instrText>c</w:instrText>
+      </w:r>
+      <w:r>
+        <w:rPr>
+          <w:lang w:val="ru-RU"/>
+        </w:rPr>
+        <w:instrText>-</w:instrText>
+      </w:r>
+      <w:r>
+        <w:instrText>ddfb</w:instrText>
+      </w:r>
+      <w:r>
+        <w:rPr>
+          <w:lang w:val="ru-RU"/>
+        </w:rPr>
+        <w:instrText>4</w:instrText>
+      </w:r>
+      <w:r>
+        <w:instrText>f</w:instrText>
+      </w:r>
+      <w:r>
+        <w:rPr>
+          <w:lang w:val="ru-RU"/>
+        </w:rPr>
+        <w:instrText>215996"</w:instrText>
+      </w:r>
+      <w:r>
+        <w:fldChar w:fldCharType="separate"/>
+      </w:r>
+      <w:r>
+        <w:rPr>
+          <w:rStyle w:val="Hyperlink"/>
+        </w:rPr>
+        <w:t>https</w:t>
+      </w:r>
+      <w:r>
+        <w:rPr>
+          <w:rStyle w:val="Hyperlink"/>
+          <w:lang w:val="ru-RU"/>
+        </w:rPr>
+        <w:t>://</w:t>
+      </w:r>
+      <w:r>
+        <w:rPr>
+          <w:rStyle w:val="Hyperlink"/>
+        </w:rPr>
+        <w:t>chat</w:t>
+      </w:r>
+      <w:r>
+        <w:rPr>
+          <w:rStyle w:val="Hyperlink"/>
+          <w:lang w:val="ru-RU"/>
+        </w:rPr>
+        <w:t>.</w:t>
+      </w:r>
+      <w:proofErr w:type="spellStart"/>
+      <w:r>
+        <w:rPr>
+          <w:rStyle w:val="Hyperlink"/>
+        </w:rPr>
+        <w:t>openai</w:t>
+      </w:r>
+      <w:proofErr w:type="spellEnd"/>
+      <w:r>
+        <w:rPr>
+          <w:rStyle w:val="Hyperlink"/>
+          <w:lang w:val="ru-RU"/>
+        </w:rPr>
+        <w:t>.</w:t>
+      </w:r>
+      <w:r>
+        <w:rPr>
+          <w:rStyle w:val="Hyperlink"/>
+        </w:rPr>
+        <w:t>com</w:t>
+      </w:r>
+      <w:r>
+        <w:rPr>
+          <w:rStyle w:val="Hyperlink"/>
+          <w:lang w:val="ru-RU"/>
+        </w:rPr>
+        <w:t>/</w:t>
+      </w:r>
+      <w:r>
+        <w:rPr>
+          <w:rStyle w:val="Hyperlink"/>
+        </w:rPr>
+        <w:t>share</w:t>
+      </w:r>
+      <w:r>
+        <w:rPr>
+          <w:rStyle w:val="Hyperlink"/>
+          <w:lang w:val="ru-RU"/>
+        </w:rPr>
+        <w:t>/</w:t>
+      </w:r>
+      <w:r>
+        <w:rPr>
+          <w:rStyle w:val="Hyperlink"/>
+        </w:rPr>
+        <w:t>e</w:t>
+      </w:r>
+      <w:r>
+        <w:rPr>
+          <w:rStyle w:val="Hyperlink"/>
+          <w:lang w:val="ru-RU"/>
+        </w:rPr>
+        <w:t>7678</w:t>
+      </w:r>
+      <w:r>
+        <w:rPr>
+          <w:rStyle w:val="Hyperlink"/>
+        </w:rPr>
+        <w:t>a</w:t>
+      </w:r>
+      <w:r>
+        <w:rPr>
+          <w:rStyle w:val="Hyperlink"/>
+          <w:lang w:val="ru-RU"/>
+        </w:rPr>
+        <w:t>91-</w:t>
+      </w:r>
+      <w:r>
+        <w:rPr>
+          <w:rStyle w:val="Hyperlink"/>
+        </w:rPr>
+        <w:t>e</w:t>
+      </w:r>
+      <w:r>
+        <w:rPr>
+          <w:rStyle w:val="Hyperlink"/>
+          <w:lang w:val="ru-RU"/>
+        </w:rPr>
+        <w:t>807-4</w:t>
+      </w:r>
+      <w:r>
+        <w:rPr>
+          <w:rStyle w:val="Hyperlink"/>
+        </w:rPr>
+        <w:t>f</w:t>
+      </w:r>
+      <w:r>
+        <w:rPr>
+          <w:rStyle w:val="Hyperlink"/>
+          <w:lang w:val="ru-RU"/>
+        </w:rPr>
+        <w:t>61-8</w:t>
+      </w:r>
+      <w:r>
+        <w:rPr>
+          <w:rStyle w:val="Hyperlink"/>
+        </w:rPr>
+        <w:t>b</w:t>
+      </w:r>
+      <w:r>
+        <w:rPr>
+          <w:rStyle w:val="Hyperlink"/>
+          <w:lang w:val="ru-RU"/>
+        </w:rPr>
+        <w:t>9</w:t>
+      </w:r>
+      <w:r>
+        <w:rPr>
+          <w:rStyle w:val="Hyperlink"/>
+        </w:rPr>
+        <w:t>c</w:t>
+      </w:r>
+      <w:r>
+        <w:rPr>
+          <w:rStyle w:val="Hyperlink"/>
+          <w:lang w:val="ru-RU"/>
+        </w:rPr>
+        <w:t>-</w:t>
+      </w:r>
+      <w:proofErr w:type="spellStart"/>
+      <w:r>
+        <w:rPr>
+          <w:rStyle w:val="Hyperlink"/>
+        </w:rPr>
+        <w:t>ddfb</w:t>
+      </w:r>
+      <w:proofErr w:type="spellEnd"/>
+      <w:r>
+        <w:rPr>
+          <w:rStyle w:val="Hyperlink"/>
+          <w:lang w:val="ru-RU"/>
+        </w:rPr>
+        <w:t>4</w:t>
+      </w:r>
+      <w:r>
+        <w:rPr>
+          <w:rStyle w:val="Hyperlink"/>
+        </w:rPr>
+        <w:t>f</w:t>
+      </w:r>
+      <w:r>
+        <w:rPr>
+          <w:rStyle w:val="Hyperlink"/>
+          <w:lang w:val="ru-RU"/>
+        </w:rPr>
+        <w:t>215996</w:t>
+      </w:r>
+      <w:r>
+        <w:rPr>
+          <w:rStyle w:val="Hyperlink"/>
+          <w:lang w:val="ru-RU"/>
+        </w:rPr>
+        <w:fldChar w:fldCharType="end"/>
+      </w:r>
     </w:p>
     <w:tbl>
       <w:tblPr>

</xml_diff>

<commit_message>
Updates on SQL CRUD exercise document
</commit_message>
<xml_diff>
--- a/Courses/Software-Sciences/Module-3-Databases-New/05-SQL-INSERT-UPDATE-DELETE/05-SQL-INSERT-UPDATE-DELETE-Exercise.docx
+++ b/Courses/Software-Sciences/Module-3-Databases-New/05-SQL-INSERT-UPDATE-DELETE/05-SQL-INSERT-UPDATE-DELETE-Exercise.docx
@@ -1,6 +1,6 @@
 
 <file path=word/document.xml><?xml version="1.0" encoding="utf-8"?>
-<w:document xmlns:wpc="http://schemas.microsoft.com/office/word/2010/wordprocessingCanvas" xmlns:cx="http://schemas.microsoft.com/office/drawing/2014/chartex" xmlns:cx1="http://schemas.microsoft.com/office/drawing/2015/9/8/chartex" xmlns:cx2="http://schemas.microsoft.com/office/drawing/2015/10/21/chartex" xmlns:cx3="http://schemas.microsoft.com/office/drawing/2016/5/9/chartex" xmlns:cx4="http://schemas.microsoft.com/office/drawing/2016/5/10/chartex" xmlns:cx5="http://schemas.microsoft.com/office/drawing/2016/5/11/chartex" xmlns:cx6="http://schemas.microsoft.com/office/drawing/2016/5/12/chartex" xmlns:cx7="http://schemas.microsoft.com/office/drawing/2016/5/13/chartex" xmlns:cx8="http://schemas.microsoft.com/office/drawing/2016/5/14/chartex" xmlns:mc="http://schemas.openxmlformats.org/markup-compatibility/2006" xmlns:aink="http://schemas.microsoft.com/office/drawing/2016/ink" xmlns:am3d="http://schemas.microsoft.com/office/drawing/2017/model3d" xmlns:o="urn:schemas-microsoft-com:office:office" xmlns:oel="http://schemas.microsoft.com/office/2019/extlst" xmlns:r="http://schemas.openxmlformats.org/officeDocument/2006/relationships" xmlns:m="http://schemas.openxmlformats.org/officeDocument/2006/math" xmlns:v="urn:schemas-microsoft-com:vml" xmlns:wp14="http://schemas.microsoft.com/office/word/2010/wordprocessingDrawing" xmlns:wp="http://schemas.openxmlformats.org/drawingml/2006/wordprocessingDrawing" xmlns:w10="urn:schemas-microsoft-com:office:word" xmlns:w="http://schemas.openxmlformats.org/wordprocessingml/2006/main" xmlns:w14="http://schemas.microsoft.com/office/word/2010/wordml" xmlns:w15="http://schemas.microsoft.com/office/word/2012/wordml" xmlns:w16cex="http://schemas.microsoft.com/office/word/2018/wordml/cex" xmlns:w16cid="http://schemas.microsoft.com/office/word/2016/wordml/cid" xmlns:w16="http://schemas.microsoft.com/office/word/2018/wordml" xmlns:w16sdtdh="http://schemas.microsoft.com/office/word/2020/wordml/sdtdatahash" xmlns:w16se="http://schemas.microsoft.com/office/word/2015/wordml/symex" xmlns:wpg="http://schemas.microsoft.com/office/word/2010/wordprocessingGroup" xmlns:wpi="http://schemas.microsoft.com/office/word/2010/wordprocessingInk" xmlns:wne="http://schemas.microsoft.com/office/word/2006/wordml" xmlns:wps="http://schemas.microsoft.com/office/word/2010/wordprocessingShape" mc:Ignorable="w14 w15 w16se w16cid w16 w16cex w16sdtdh wp14">
+<w:document xmlns:wpc="http://schemas.microsoft.com/office/word/2010/wordprocessingCanvas" xmlns:cx="http://schemas.microsoft.com/office/drawing/2014/chartex" xmlns:cx1="http://schemas.microsoft.com/office/drawing/2015/9/8/chartex" xmlns:cx2="http://schemas.microsoft.com/office/drawing/2015/10/21/chartex" xmlns:cx3="http://schemas.microsoft.com/office/drawing/2016/5/9/chartex" xmlns:cx4="http://schemas.microsoft.com/office/drawing/2016/5/10/chartex" xmlns:cx5="http://schemas.microsoft.com/office/drawing/2016/5/11/chartex" xmlns:cx6="http://schemas.microsoft.com/office/drawing/2016/5/12/chartex" xmlns:cx7="http://schemas.microsoft.com/office/drawing/2016/5/13/chartex" xmlns:cx8="http://schemas.microsoft.com/office/drawing/2016/5/14/chartex" xmlns:mc="http://schemas.openxmlformats.org/markup-compatibility/2006" xmlns:aink="http://schemas.microsoft.com/office/drawing/2016/ink" xmlns:am3d="http://schemas.microsoft.com/office/drawing/2017/model3d" xmlns:o="urn:schemas-microsoft-com:office:office" xmlns:oel="http://schemas.microsoft.com/office/2019/extlst" xmlns:r="http://schemas.openxmlformats.org/officeDocument/2006/relationships" xmlns:m="http://schemas.openxmlformats.org/officeDocument/2006/math" xmlns:v="urn:schemas-microsoft-com:vml" xmlns:wp14="http://schemas.microsoft.com/office/word/2010/wordprocessingDrawing" xmlns:wp="http://schemas.openxmlformats.org/drawingml/2006/wordprocessingDrawing" xmlns:w10="urn:schemas-microsoft-com:office:word" xmlns:w="http://schemas.openxmlformats.org/wordprocessingml/2006/main" xmlns:w14="http://schemas.microsoft.com/office/word/2010/wordml" xmlns:w15="http://schemas.microsoft.com/office/word/2012/wordml" xmlns:w16cex="http://schemas.microsoft.com/office/word/2018/wordml/cex" xmlns:w16cid="http://schemas.microsoft.com/office/word/2016/wordml/cid" xmlns:w16="http://schemas.microsoft.com/office/word/2018/wordml" xmlns:w16du="http://schemas.microsoft.com/office/word/2023/wordml/word16du" xmlns:w16sdtdh="http://schemas.microsoft.com/office/word/2020/wordml/sdtdatahash" xmlns:w16se="http://schemas.microsoft.com/office/word/2015/wordml/symex" xmlns:wpg="http://schemas.microsoft.com/office/word/2010/wordprocessingGroup" xmlns:wpi="http://schemas.microsoft.com/office/word/2010/wordprocessingInk" xmlns:wne="http://schemas.microsoft.com/office/word/2006/wordml" xmlns:wps="http://schemas.microsoft.com/office/word/2010/wordprocessingShape" mc:Ignorable="w14 w15 w16se w16cid w16 w16cex w16sdtdh w16du wp14">
   <w:body>
     <w:p>
       <w:pPr>
@@ -76,7 +76,85 @@
         <w:fldChar w:fldCharType="begin"/>
       </w:r>
       <w:r>
-        <w:instrText>HYPERLINK "https://judge.softuni.org/Contests/Practice/Index/4605" \l "0"</w:instrText>
+        <w:instrText>HYPERLINK</w:instrText>
+      </w:r>
+      <w:r>
+        <w:rPr>
+          <w:lang w:val="ru-RU"/>
+        </w:rPr>
+        <w:instrText xml:space="preserve"> "</w:instrText>
+      </w:r>
+      <w:r>
+        <w:instrText>https</w:instrText>
+      </w:r>
+      <w:r>
+        <w:rPr>
+          <w:lang w:val="ru-RU"/>
+        </w:rPr>
+        <w:instrText>://</w:instrText>
+      </w:r>
+      <w:r>
+        <w:instrText>judge</w:instrText>
+      </w:r>
+      <w:r>
+        <w:rPr>
+          <w:lang w:val="ru-RU"/>
+        </w:rPr>
+        <w:instrText>.</w:instrText>
+      </w:r>
+      <w:r>
+        <w:instrText>softuni</w:instrText>
+      </w:r>
+      <w:r>
+        <w:rPr>
+          <w:lang w:val="ru-RU"/>
+        </w:rPr>
+        <w:instrText>.</w:instrText>
+      </w:r>
+      <w:r>
+        <w:instrText>org</w:instrText>
+      </w:r>
+      <w:r>
+        <w:rPr>
+          <w:lang w:val="ru-RU"/>
+        </w:rPr>
+        <w:instrText>/</w:instrText>
+      </w:r>
+      <w:r>
+        <w:instrText>Contests</w:instrText>
+      </w:r>
+      <w:r>
+        <w:rPr>
+          <w:lang w:val="ru-RU"/>
+        </w:rPr>
+        <w:instrText>/</w:instrText>
+      </w:r>
+      <w:r>
+        <w:instrText>Practice</w:instrText>
+      </w:r>
+      <w:r>
+        <w:rPr>
+          <w:lang w:val="ru-RU"/>
+        </w:rPr>
+        <w:instrText>/</w:instrText>
+      </w:r>
+      <w:r>
+        <w:instrText>Index</w:instrText>
+      </w:r>
+      <w:r>
+        <w:rPr>
+          <w:lang w:val="ru-RU"/>
+        </w:rPr>
+        <w:instrText>/4605" \</w:instrText>
+      </w:r>
+      <w:r>
+        <w:instrText>l</w:instrText>
+      </w:r>
+      <w:r>
+        <w:rPr>
+          <w:lang w:val="ru-RU"/>
+        </w:rPr>
+        <w:instrText xml:space="preserve"> "0"</w:instrText>
       </w:r>
       <w:r>
         <w:fldChar w:fldCharType="separate"/>
@@ -4361,6 +4439,7 @@
       <w:pPr>
         <w:rPr>
           <w:highlight w:val="yellow"/>
+          <w:lang w:val="ru-RU"/>
         </w:rPr>
       </w:pPr>
       <w:r>
@@ -4498,7 +4577,13 @@
         <w:rPr>
           <w:lang w:val="bg-BG"/>
         </w:rPr>
-        <w:t xml:space="preserve">, ще се изведат </w:t>
+        <w:t xml:space="preserve">, ще се </w:t>
+      </w:r>
+      <w:r>
+        <w:rPr>
+          <w:lang w:val="bg-BG"/>
+        </w:rPr>
+        <w:t xml:space="preserve">изведе </w:t>
       </w:r>
       <w:r>
         <w:rPr>
@@ -4506,13 +4591,13 @@
           <w:bCs/>
           <w:lang w:val="bg-BG"/>
         </w:rPr>
-        <w:t>очакваните съобщения</w:t>
-      </w:r>
-      <w:r>
-        <w:rPr>
-          <w:lang w:val="bg-BG"/>
-        </w:rPr>
-        <w:t xml:space="preserve">, за </w:t>
+        <w:t>броят</w:t>
+      </w:r>
+      <w:r>
+        <w:rPr>
+          <w:lang w:val="bg-BG"/>
+        </w:rPr>
+        <w:t xml:space="preserve"> на </w:t>
       </w:r>
       <w:r>
         <w:rPr>
@@ -4520,7 +4605,35 @@
           <w:bCs/>
           <w:lang w:val="bg-BG"/>
         </w:rPr>
-        <w:t>изтрити таблици</w:t>
+        <w:t>таблици</w:t>
+      </w:r>
+      <w:r>
+        <w:rPr>
+          <w:lang w:val="bg-BG"/>
+        </w:rPr>
+        <w:t xml:space="preserve"> в </w:t>
+      </w:r>
+      <w:r>
+        <w:rPr>
+          <w:b/>
+          <w:bCs/>
+          <w:lang w:val="bg-BG"/>
+        </w:rPr>
+        <w:t>базата</w:t>
+      </w:r>
+      <w:r>
+        <w:rPr>
+          <w:lang w:val="bg-BG"/>
+        </w:rPr>
+        <w:t xml:space="preserve"> </w:t>
+      </w:r>
+      <w:r>
+        <w:rPr>
+          <w:b/>
+          <w:bCs/>
+          <w:lang w:val="bg-BG"/>
+        </w:rPr>
+        <w:t>данни</w:t>
       </w:r>
       <w:r>
         <w:rPr>
@@ -4546,7 +4659,7 @@
           <w:bCs/>
           <w:lang w:val="bg-BG"/>
         </w:rPr>
-        <w:t>всичко</w:t>
+        <w:t>всички заявки</w:t>
       </w:r>
       <w:r>
         <w:rPr>
@@ -4562,6 +4675,9 @@
         <w:t>Judge</w:t>
       </w:r>
       <w:r>
+        <w:rPr>
+          <w:lang w:val="ru-RU"/>
+        </w:rPr>
         <w:t>.</w:t>
       </w:r>
     </w:p>
@@ -4576,12 +4692,12 @@
         <w:tblLook w:val="04A0" w:firstRow="1" w:lastRow="0" w:firstColumn="1" w:lastColumn="0" w:noHBand="0" w:noVBand="1"/>
       </w:tblPr>
       <w:tblGrid>
-        <w:gridCol w:w="9350"/>
+        <w:gridCol w:w="1992"/>
       </w:tblGrid>
       <w:tr>
         <w:tc>
           <w:tcPr>
-            <w:tcW w:w="10425" w:type="dxa"/>
+            <w:tcW w:w="1992" w:type="dxa"/>
           </w:tcPr>
           <w:p>
             <w:pPr>
@@ -4592,7 +4708,7 @@
               <w:rPr>
                 <w:rFonts w:ascii="Consolas" w:hAnsi="Consolas" w:cs="Consolas"/>
                 <w:noProof/>
-                <w:color w:val="000000"/>
+                <w:color w:val="0000FF"/>
                 <w:sz w:val="19"/>
                 <w:szCs w:val="19"/>
               </w:rPr>
@@ -4605,532 +4721,7 @@
                 <w:sz w:val="19"/>
                 <w:szCs w:val="19"/>
               </w:rPr>
-              <w:t>IF</w:t>
-            </w:r>
-            <w:r>
-              <w:rPr>
-                <w:rFonts w:ascii="Consolas" w:hAnsi="Consolas" w:cs="Consolas"/>
-                <w:noProof/>
-                <w:color w:val="000000"/>
-                <w:sz w:val="19"/>
-                <w:szCs w:val="19"/>
-              </w:rPr>
-              <w:t xml:space="preserve"> </w:t>
-            </w:r>
-            <w:r>
-              <w:rPr>
-                <w:rFonts w:ascii="Consolas" w:hAnsi="Consolas" w:cs="Consolas"/>
-                <w:noProof/>
-                <w:color w:val="FF00FF"/>
-                <w:sz w:val="19"/>
-                <w:szCs w:val="19"/>
-              </w:rPr>
-              <w:t>OBJECT_ID</w:t>
-            </w:r>
-            <w:r>
-              <w:rPr>
-                <w:rFonts w:ascii="Consolas" w:hAnsi="Consolas" w:cs="Consolas"/>
-                <w:noProof/>
-                <w:color w:val="808080"/>
-                <w:sz w:val="19"/>
-                <w:szCs w:val="19"/>
-              </w:rPr>
-              <w:t>(</w:t>
-            </w:r>
-            <w:r>
-              <w:rPr>
-                <w:rFonts w:ascii="Consolas" w:hAnsi="Consolas" w:cs="Consolas"/>
-                <w:noProof/>
-                <w:color w:val="FF0000"/>
-                <w:sz w:val="19"/>
-                <w:szCs w:val="19"/>
-              </w:rPr>
-              <w:t>'Minions'</w:t>
-            </w:r>
-            <w:r>
-              <w:rPr>
-                <w:rFonts w:ascii="Consolas" w:hAnsi="Consolas" w:cs="Consolas"/>
-                <w:noProof/>
-                <w:color w:val="808080"/>
-                <w:sz w:val="19"/>
-                <w:szCs w:val="19"/>
-              </w:rPr>
-              <w:t>)</w:t>
-            </w:r>
-            <w:r>
-              <w:rPr>
-                <w:rFonts w:ascii="Consolas" w:hAnsi="Consolas" w:cs="Consolas"/>
-                <w:noProof/>
-                <w:color w:val="000000"/>
-                <w:sz w:val="19"/>
-                <w:szCs w:val="19"/>
-              </w:rPr>
-              <w:t xml:space="preserve"> </w:t>
-            </w:r>
-            <w:r>
-              <w:rPr>
-                <w:rFonts w:ascii="Consolas" w:hAnsi="Consolas" w:cs="Consolas"/>
-                <w:noProof/>
-                <w:color w:val="808080"/>
-                <w:sz w:val="19"/>
-                <w:szCs w:val="19"/>
-              </w:rPr>
-              <w:t>IS</w:t>
-            </w:r>
-            <w:r>
-              <w:rPr>
-                <w:rFonts w:ascii="Consolas" w:hAnsi="Consolas" w:cs="Consolas"/>
-                <w:noProof/>
-                <w:color w:val="000000"/>
-                <w:sz w:val="19"/>
-                <w:szCs w:val="19"/>
-              </w:rPr>
-              <w:t xml:space="preserve"> </w:t>
-            </w:r>
-            <w:r>
-              <w:rPr>
-                <w:rFonts w:ascii="Consolas" w:hAnsi="Consolas" w:cs="Consolas"/>
-                <w:noProof/>
-                <w:color w:val="808080"/>
-                <w:sz w:val="19"/>
-                <w:szCs w:val="19"/>
-              </w:rPr>
-              <w:t>NULL</w:t>
-            </w:r>
-          </w:p>
-          <w:p>
-            <w:pPr>
-              <w:autoSpaceDE w:val="0"/>
-              <w:autoSpaceDN w:val="0"/>
-              <w:adjustRightInd w:val="0"/>
-              <w:spacing w:before="0" w:after="0"/>
-              <w:rPr>
-                <w:rFonts w:ascii="Consolas" w:hAnsi="Consolas" w:cs="Consolas"/>
-                <w:noProof/>
-                <w:color w:val="000000"/>
-                <w:sz w:val="19"/>
-                <w:szCs w:val="19"/>
-              </w:rPr>
-            </w:pPr>
-            <w:r>
-              <w:rPr>
-                <w:rFonts w:ascii="Consolas" w:hAnsi="Consolas" w:cs="Consolas"/>
-                <w:noProof/>
-                <w:color w:val="000000"/>
-                <w:sz w:val="19"/>
-                <w:szCs w:val="19"/>
-              </w:rPr>
-              <w:t xml:space="preserve">    </w:t>
-            </w:r>
-            <w:r>
-              <w:rPr>
-                <w:rFonts w:ascii="Consolas" w:hAnsi="Consolas" w:cs="Consolas"/>
-                <w:noProof/>
-                <w:color w:val="0000FF"/>
-                <w:sz w:val="19"/>
-                <w:szCs w:val="19"/>
-              </w:rPr>
-              <w:t>PRINT</w:t>
-            </w:r>
-            <w:r>
-              <w:rPr>
-                <w:rFonts w:ascii="Consolas" w:hAnsi="Consolas" w:cs="Consolas"/>
-                <w:noProof/>
-                <w:color w:val="000000"/>
-                <w:sz w:val="19"/>
-                <w:szCs w:val="19"/>
-              </w:rPr>
-              <w:t xml:space="preserve"> </w:t>
-            </w:r>
-            <w:r>
-              <w:rPr>
-                <w:rFonts w:ascii="Consolas" w:hAnsi="Consolas" w:cs="Consolas"/>
-                <w:noProof/>
-                <w:color w:val="FF0000"/>
-                <w:sz w:val="19"/>
-                <w:szCs w:val="19"/>
-              </w:rPr>
-              <w:t>'Table Minions deleted</w:t>
-            </w:r>
-            <w:r>
-              <w:rPr>
-                <w:rFonts w:ascii="Consolas" w:hAnsi="Consolas" w:cs="Consolas"/>
-                <w:noProof/>
-                <w:color w:val="FF0000"/>
-                <w:sz w:val="19"/>
-                <w:szCs w:val="19"/>
-              </w:rPr>
-              <w:t>.</w:t>
-            </w:r>
-            <w:r>
-              <w:rPr>
-                <w:rFonts w:ascii="Consolas" w:hAnsi="Consolas" w:cs="Consolas"/>
-                <w:noProof/>
-                <w:color w:val="FF0000"/>
-                <w:sz w:val="19"/>
-                <w:szCs w:val="19"/>
-              </w:rPr>
-              <w:t>'</w:t>
-            </w:r>
-            <w:r>
-              <w:rPr>
-                <w:rFonts w:ascii="Consolas" w:hAnsi="Consolas" w:cs="Consolas"/>
-                <w:noProof/>
-                <w:color w:val="808080"/>
-                <w:sz w:val="19"/>
-                <w:szCs w:val="19"/>
-              </w:rPr>
-              <w:t>;</w:t>
-            </w:r>
-          </w:p>
-          <w:p>
-            <w:pPr>
-              <w:autoSpaceDE w:val="0"/>
-              <w:autoSpaceDN w:val="0"/>
-              <w:adjustRightInd w:val="0"/>
-              <w:spacing w:before="0" w:after="0"/>
-              <w:rPr>
-                <w:rFonts w:ascii="Consolas" w:hAnsi="Consolas" w:cs="Consolas"/>
-                <w:noProof/>
-                <w:color w:val="000000"/>
-                <w:sz w:val="19"/>
-                <w:szCs w:val="19"/>
-              </w:rPr>
-            </w:pPr>
-            <w:r>
-              <w:rPr>
-                <w:rFonts w:ascii="Consolas" w:hAnsi="Consolas" w:cs="Consolas"/>
-                <w:noProof/>
-                <w:color w:val="0000FF"/>
-                <w:sz w:val="19"/>
-                <w:szCs w:val="19"/>
-              </w:rPr>
-              <w:t>ELSE</w:t>
-            </w:r>
-          </w:p>
-          <w:p>
-            <w:pPr>
-              <w:autoSpaceDE w:val="0"/>
-              <w:autoSpaceDN w:val="0"/>
-              <w:adjustRightInd w:val="0"/>
-              <w:spacing w:before="0" w:after="0"/>
-              <w:rPr>
-                <w:rFonts w:ascii="Consolas" w:hAnsi="Consolas" w:cs="Consolas"/>
-                <w:noProof/>
-                <w:color w:val="808080"/>
-                <w:sz w:val="19"/>
-                <w:szCs w:val="19"/>
-              </w:rPr>
-            </w:pPr>
-            <w:r>
-              <w:rPr>
-                <w:rFonts w:ascii="Consolas" w:hAnsi="Consolas" w:cs="Consolas"/>
-                <w:noProof/>
-                <w:color w:val="000000"/>
-                <w:sz w:val="19"/>
-                <w:szCs w:val="19"/>
-              </w:rPr>
-              <w:t xml:space="preserve">    </w:t>
-            </w:r>
-            <w:r>
-              <w:rPr>
-                <w:rFonts w:ascii="Consolas" w:hAnsi="Consolas" w:cs="Consolas"/>
-                <w:noProof/>
-                <w:color w:val="0000FF"/>
-                <w:sz w:val="19"/>
-                <w:szCs w:val="19"/>
-              </w:rPr>
-              <w:t>PRINT</w:t>
-            </w:r>
-            <w:r>
-              <w:rPr>
-                <w:rFonts w:ascii="Consolas" w:hAnsi="Consolas" w:cs="Consolas"/>
-                <w:noProof/>
-                <w:color w:val="000000"/>
-                <w:sz w:val="19"/>
-                <w:szCs w:val="19"/>
-              </w:rPr>
-              <w:t xml:space="preserve"> </w:t>
-            </w:r>
-            <w:r>
-              <w:rPr>
-                <w:rFonts w:ascii="Consolas" w:hAnsi="Consolas" w:cs="Consolas"/>
-                <w:noProof/>
-                <w:color w:val="FF0000"/>
-                <w:sz w:val="19"/>
-                <w:szCs w:val="19"/>
-              </w:rPr>
-              <w:t>'Table Minions exists</w:t>
-            </w:r>
-            <w:r>
-              <w:rPr>
-                <w:rFonts w:ascii="Consolas" w:hAnsi="Consolas" w:cs="Consolas"/>
-                <w:noProof/>
-                <w:color w:val="FF0000"/>
-                <w:sz w:val="19"/>
-                <w:szCs w:val="19"/>
-              </w:rPr>
-              <w:t>.</w:t>
-            </w:r>
-            <w:r>
-              <w:rPr>
-                <w:rFonts w:ascii="Consolas" w:hAnsi="Consolas" w:cs="Consolas"/>
-                <w:noProof/>
-                <w:color w:val="FF0000"/>
-                <w:sz w:val="19"/>
-                <w:szCs w:val="19"/>
-              </w:rPr>
-              <w:t>'</w:t>
-            </w:r>
-            <w:r>
-              <w:rPr>
-                <w:rFonts w:ascii="Consolas" w:hAnsi="Consolas" w:cs="Consolas"/>
-                <w:noProof/>
-                <w:color w:val="808080"/>
-                <w:sz w:val="19"/>
-                <w:szCs w:val="19"/>
-              </w:rPr>
-              <w:t>;</w:t>
-            </w:r>
-          </w:p>
-          <w:p>
-            <w:pPr>
-              <w:autoSpaceDE w:val="0"/>
-              <w:autoSpaceDN w:val="0"/>
-              <w:adjustRightInd w:val="0"/>
-              <w:spacing w:before="0" w:after="0"/>
-              <w:rPr>
-                <w:rFonts w:ascii="Consolas" w:hAnsi="Consolas" w:cs="Consolas"/>
-                <w:noProof/>
-                <w:color w:val="000000"/>
-                <w:sz w:val="19"/>
-                <w:szCs w:val="19"/>
-              </w:rPr>
-            </w:pPr>
-          </w:p>
-          <w:p>
-            <w:pPr>
-              <w:autoSpaceDE w:val="0"/>
-              <w:autoSpaceDN w:val="0"/>
-              <w:adjustRightInd w:val="0"/>
-              <w:spacing w:before="0" w:after="0"/>
-              <w:rPr>
-                <w:rFonts w:ascii="Consolas" w:hAnsi="Consolas" w:cs="Consolas"/>
-                <w:noProof/>
-                <w:color w:val="000000"/>
-                <w:sz w:val="19"/>
-                <w:szCs w:val="19"/>
-              </w:rPr>
-            </w:pPr>
-            <w:r>
-              <w:rPr>
-                <w:rFonts w:ascii="Consolas" w:hAnsi="Consolas" w:cs="Consolas"/>
-                <w:noProof/>
-                <w:color w:val="0000FF"/>
-                <w:sz w:val="19"/>
-                <w:szCs w:val="19"/>
-              </w:rPr>
-              <w:t>IF</w:t>
-            </w:r>
-            <w:r>
-              <w:rPr>
-                <w:rFonts w:ascii="Consolas" w:hAnsi="Consolas" w:cs="Consolas"/>
-                <w:noProof/>
-                <w:color w:val="000000"/>
-                <w:sz w:val="19"/>
-                <w:szCs w:val="19"/>
-              </w:rPr>
-              <w:t xml:space="preserve"> </w:t>
-            </w:r>
-            <w:r>
-              <w:rPr>
-                <w:rFonts w:ascii="Consolas" w:hAnsi="Consolas" w:cs="Consolas"/>
-                <w:noProof/>
-                <w:color w:val="FF00FF"/>
-                <w:sz w:val="19"/>
-                <w:szCs w:val="19"/>
-              </w:rPr>
-              <w:t>OBJECT_ID</w:t>
-            </w:r>
-            <w:r>
-              <w:rPr>
-                <w:rFonts w:ascii="Consolas" w:hAnsi="Consolas" w:cs="Consolas"/>
-                <w:noProof/>
-                <w:color w:val="808080"/>
-                <w:sz w:val="19"/>
-                <w:szCs w:val="19"/>
-              </w:rPr>
-              <w:t>(</w:t>
-            </w:r>
-            <w:r>
-              <w:rPr>
-                <w:rFonts w:ascii="Consolas" w:hAnsi="Consolas" w:cs="Consolas"/>
-                <w:noProof/>
-                <w:color w:val="FF0000"/>
-                <w:sz w:val="19"/>
-                <w:szCs w:val="19"/>
-              </w:rPr>
-              <w:t>'Towns'</w:t>
-            </w:r>
-            <w:r>
-              <w:rPr>
-                <w:rFonts w:ascii="Consolas" w:hAnsi="Consolas" w:cs="Consolas"/>
-                <w:noProof/>
-                <w:color w:val="808080"/>
-                <w:sz w:val="19"/>
-                <w:szCs w:val="19"/>
-              </w:rPr>
-              <w:t>)</w:t>
-            </w:r>
-            <w:r>
-              <w:rPr>
-                <w:rFonts w:ascii="Consolas" w:hAnsi="Consolas" w:cs="Consolas"/>
-                <w:noProof/>
-                <w:color w:val="000000"/>
-                <w:sz w:val="19"/>
-                <w:szCs w:val="19"/>
-              </w:rPr>
-              <w:t xml:space="preserve"> </w:t>
-            </w:r>
-            <w:r>
-              <w:rPr>
-                <w:rFonts w:ascii="Consolas" w:hAnsi="Consolas" w:cs="Consolas"/>
-                <w:noProof/>
-                <w:color w:val="808080"/>
-                <w:sz w:val="19"/>
-                <w:szCs w:val="19"/>
-              </w:rPr>
-              <w:t>IS</w:t>
-            </w:r>
-            <w:r>
-              <w:rPr>
-                <w:rFonts w:ascii="Consolas" w:hAnsi="Consolas" w:cs="Consolas"/>
-                <w:noProof/>
-                <w:color w:val="000000"/>
-                <w:sz w:val="19"/>
-                <w:szCs w:val="19"/>
-              </w:rPr>
-              <w:t xml:space="preserve"> </w:t>
-            </w:r>
-            <w:r>
-              <w:rPr>
-                <w:rFonts w:ascii="Consolas" w:hAnsi="Consolas" w:cs="Consolas"/>
-                <w:noProof/>
-                <w:color w:val="808080"/>
-                <w:sz w:val="19"/>
-                <w:szCs w:val="19"/>
-              </w:rPr>
-              <w:t>NULL</w:t>
-            </w:r>
-          </w:p>
-          <w:p>
-            <w:pPr>
-              <w:autoSpaceDE w:val="0"/>
-              <w:autoSpaceDN w:val="0"/>
-              <w:adjustRightInd w:val="0"/>
-              <w:spacing w:before="0" w:after="0"/>
-              <w:rPr>
-                <w:rFonts w:ascii="Consolas" w:hAnsi="Consolas" w:cs="Consolas"/>
-                <w:noProof/>
-                <w:color w:val="000000"/>
-                <w:sz w:val="19"/>
-                <w:szCs w:val="19"/>
-              </w:rPr>
-            </w:pPr>
-            <w:r>
-              <w:rPr>
-                <w:rFonts w:ascii="Consolas" w:hAnsi="Consolas" w:cs="Consolas"/>
-                <w:noProof/>
-                <w:color w:val="000000"/>
-                <w:sz w:val="19"/>
-                <w:szCs w:val="19"/>
-              </w:rPr>
-              <w:t xml:space="preserve">    </w:t>
-            </w:r>
-            <w:r>
-              <w:rPr>
-                <w:rFonts w:ascii="Consolas" w:hAnsi="Consolas" w:cs="Consolas"/>
-                <w:noProof/>
-                <w:color w:val="0000FF"/>
-                <w:sz w:val="19"/>
-                <w:szCs w:val="19"/>
-              </w:rPr>
-              <w:t>PRINT</w:t>
-            </w:r>
-            <w:r>
-              <w:rPr>
-                <w:rFonts w:ascii="Consolas" w:hAnsi="Consolas" w:cs="Consolas"/>
-                <w:noProof/>
-                <w:color w:val="000000"/>
-                <w:sz w:val="19"/>
-                <w:szCs w:val="19"/>
-              </w:rPr>
-              <w:t xml:space="preserve"> </w:t>
-            </w:r>
-            <w:r>
-              <w:rPr>
-                <w:rFonts w:ascii="Consolas" w:hAnsi="Consolas" w:cs="Consolas"/>
-                <w:noProof/>
-                <w:color w:val="FF0000"/>
-                <w:sz w:val="19"/>
-                <w:szCs w:val="19"/>
-              </w:rPr>
-              <w:t>'Table Towns deleted</w:t>
-            </w:r>
-            <w:r>
-              <w:rPr>
-                <w:rFonts w:ascii="Consolas" w:hAnsi="Consolas" w:cs="Consolas"/>
-                <w:noProof/>
-                <w:color w:val="FF0000"/>
-                <w:sz w:val="19"/>
-                <w:szCs w:val="19"/>
-              </w:rPr>
-              <w:t>.</w:t>
-            </w:r>
-            <w:r>
-              <w:rPr>
-                <w:rFonts w:ascii="Consolas" w:hAnsi="Consolas" w:cs="Consolas"/>
-                <w:noProof/>
-                <w:color w:val="FF0000"/>
-                <w:sz w:val="19"/>
-                <w:szCs w:val="19"/>
-              </w:rPr>
-              <w:t>'</w:t>
-            </w:r>
-            <w:r>
-              <w:rPr>
-                <w:rFonts w:ascii="Consolas" w:hAnsi="Consolas" w:cs="Consolas"/>
-                <w:noProof/>
-                <w:color w:val="808080"/>
-                <w:sz w:val="19"/>
-                <w:szCs w:val="19"/>
-              </w:rPr>
-              <w:t>;</w:t>
-            </w:r>
-          </w:p>
-          <w:p>
-            <w:pPr>
-              <w:autoSpaceDE w:val="0"/>
-              <w:autoSpaceDN w:val="0"/>
-              <w:adjustRightInd w:val="0"/>
-              <w:spacing w:before="0" w:after="0"/>
-              <w:rPr>
-                <w:rFonts w:ascii="Consolas" w:hAnsi="Consolas" w:cs="Consolas"/>
-                <w:noProof/>
-                <w:color w:val="000000"/>
-                <w:sz w:val="19"/>
-                <w:szCs w:val="19"/>
-              </w:rPr>
-            </w:pPr>
-            <w:r>
-              <w:rPr>
-                <w:rFonts w:ascii="Consolas" w:hAnsi="Consolas" w:cs="Consolas"/>
-                <w:noProof/>
-                <w:color w:val="0000FF"/>
-                <w:sz w:val="19"/>
-                <w:szCs w:val="19"/>
-              </w:rPr>
-              <w:t>ELSE</w:t>
+              <w:t>SELECT COUNT(*)</w:t>
             </w:r>
           </w:p>
           <w:p>
@@ -5150,71 +4741,11 @@
               <w:rPr>
                 <w:rFonts w:ascii="Consolas" w:hAnsi="Consolas" w:cs="Consolas"/>
                 <w:noProof/>
-                <w:color w:val="000000"/>
-                <w:sz w:val="19"/>
-                <w:szCs w:val="19"/>
-              </w:rPr>
-              <w:t xml:space="preserve">    </w:t>
-            </w:r>
-            <w:r>
-              <w:rPr>
-                <w:rFonts w:ascii="Consolas" w:hAnsi="Consolas" w:cs="Consolas"/>
-                <w:noProof/>
                 <w:color w:val="0000FF"/>
                 <w:sz w:val="19"/>
                 <w:szCs w:val="19"/>
               </w:rPr>
-              <w:t>PRINT</w:t>
-            </w:r>
-            <w:r>
-              <w:rPr>
-                <w:rFonts w:ascii="Consolas" w:hAnsi="Consolas" w:cs="Consolas"/>
-                <w:noProof/>
-                <w:color w:val="000000"/>
-                <w:sz w:val="19"/>
-                <w:szCs w:val="19"/>
-              </w:rPr>
-              <w:t xml:space="preserve"> </w:t>
-            </w:r>
-            <w:r>
-              <w:rPr>
-                <w:rFonts w:ascii="Consolas" w:hAnsi="Consolas" w:cs="Consolas"/>
-                <w:noProof/>
-                <w:color w:val="FF0000"/>
-                <w:sz w:val="19"/>
-                <w:szCs w:val="19"/>
-              </w:rPr>
-              <w:t>'Table Towns exists</w:t>
-            </w:r>
-            <w:r>
-              <w:rPr>
-                <w:rFonts w:ascii="Consolas" w:hAnsi="Consolas" w:cs="Consolas"/>
-                <w:noProof/>
-                <w:color w:val="FF0000"/>
-                <w:sz w:val="19"/>
-                <w:szCs w:val="19"/>
-              </w:rPr>
-              <w:t>.</w:t>
-            </w:r>
-            <w:r>
-              <w:rPr>
-                <w:rFonts w:ascii="Consolas" w:hAnsi="Consolas" w:cs="Consolas"/>
-                <w:noProof/>
-                <w:color w:val="FF0000"/>
-                <w:sz w:val="19"/>
-                <w:szCs w:val="19"/>
-              </w:rPr>
-              <w:t>'</w:t>
-            </w:r>
-            <w:r>
-              <w:rPr>
-                <w:rFonts w:ascii="Consolas" w:hAnsi="Consolas" w:cs="Consolas"/>
-                <w:noProof/>
-                <w:color w:val="808080"/>
-                <w:sz w:val="19"/>
-                <w:szCs w:val="19"/>
-              </w:rPr>
-              <w:t>;</w:t>
+              <w:t>FROM sys.tables;</w:t>
             </w:r>
           </w:p>
         </w:tc>
@@ -5300,7 +4831,6 @@
           <w:b/>
           <w:noProof/>
         </w:rPr>
-        <w:lastRenderedPageBreak/>
         <w:t>Employees</w:t>
       </w:r>
       <w:r>
@@ -5416,6 +4946,7 @@
           <w:b/>
           <w:noProof/>
         </w:rPr>
+        <w:lastRenderedPageBreak/>
         <w:t>RoomTypes</w:t>
       </w:r>
       <w:r>
@@ -5907,181 +5438,318 @@
         </w:rPr>
         <w:t xml:space="preserve">: </w:t>
       </w:r>
-      <w:hyperlink r:id="rId13" w:history="1">
-        <w:r>
-          <w:rPr>
-            <w:rStyle w:val="Hyperlink"/>
-          </w:rPr>
-          <w:t>https</w:t>
-        </w:r>
-        <w:r>
-          <w:rPr>
-            <w:rStyle w:val="Hyperlink"/>
-            <w:lang w:val="ru-RU"/>
-          </w:rPr>
-          <w:t>://</w:t>
-        </w:r>
-        <w:r>
-          <w:rPr>
-            <w:rStyle w:val="Hyperlink"/>
-          </w:rPr>
-          <w:t>chat</w:t>
-        </w:r>
-        <w:r>
-          <w:rPr>
-            <w:rStyle w:val="Hyperlink"/>
-            <w:lang w:val="ru-RU"/>
-          </w:rPr>
-          <w:t>.</w:t>
-        </w:r>
-        <w:proofErr w:type="spellStart"/>
-        <w:r>
-          <w:rPr>
-            <w:rStyle w:val="Hyperlink"/>
-          </w:rPr>
-          <w:t>openai</w:t>
-        </w:r>
-        <w:proofErr w:type="spellEnd"/>
-        <w:r>
-          <w:rPr>
-            <w:rStyle w:val="Hyperlink"/>
-            <w:lang w:val="ru-RU"/>
-          </w:rPr>
-          <w:t>.</w:t>
-        </w:r>
-        <w:r>
-          <w:rPr>
-            <w:rStyle w:val="Hyperlink"/>
-          </w:rPr>
-          <w:t>com</w:t>
-        </w:r>
-        <w:r>
-          <w:rPr>
-            <w:rStyle w:val="Hyperlink"/>
-            <w:lang w:val="ru-RU"/>
-          </w:rPr>
-          <w:t>/</w:t>
-        </w:r>
-        <w:r>
-          <w:rPr>
-            <w:rStyle w:val="Hyperlink"/>
-          </w:rPr>
-          <w:t>share</w:t>
-        </w:r>
-        <w:r>
-          <w:rPr>
-            <w:rStyle w:val="Hyperlink"/>
-            <w:lang w:val="ru-RU"/>
-          </w:rPr>
-          <w:t>/</w:t>
-        </w:r>
-        <w:r>
-          <w:rPr>
-            <w:rStyle w:val="Hyperlink"/>
-          </w:rPr>
-          <w:t>e</w:t>
-        </w:r>
-        <w:r>
-          <w:rPr>
-            <w:rStyle w:val="Hyperlink"/>
-            <w:lang w:val="ru-RU"/>
-          </w:rPr>
-          <w:t>7678</w:t>
-        </w:r>
-        <w:r>
-          <w:rPr>
-            <w:rStyle w:val="Hyperlink"/>
-          </w:rPr>
-          <w:t>a</w:t>
-        </w:r>
-        <w:r>
-          <w:rPr>
-            <w:rStyle w:val="Hyperlink"/>
-            <w:lang w:val="ru-RU"/>
-          </w:rPr>
-          <w:t>91-</w:t>
-        </w:r>
-        <w:r>
-          <w:rPr>
-            <w:rStyle w:val="Hyperlink"/>
-          </w:rPr>
-          <w:t>e</w:t>
-        </w:r>
-        <w:r>
-          <w:rPr>
-            <w:rStyle w:val="Hyperlink"/>
-            <w:lang w:val="ru-RU"/>
-          </w:rPr>
-          <w:t>807-4</w:t>
-        </w:r>
-        <w:r>
-          <w:rPr>
-            <w:rStyle w:val="Hyperlink"/>
-          </w:rPr>
-          <w:t>f</w:t>
-        </w:r>
-        <w:r>
-          <w:rPr>
-            <w:rStyle w:val="Hyperlink"/>
-            <w:lang w:val="ru-RU"/>
-          </w:rPr>
-          <w:t>61-8</w:t>
-        </w:r>
-        <w:r>
-          <w:rPr>
-            <w:rStyle w:val="Hyperlink"/>
-          </w:rPr>
-          <w:t>b</w:t>
-        </w:r>
-        <w:r>
-          <w:rPr>
-            <w:rStyle w:val="Hyperlink"/>
-            <w:lang w:val="ru-RU"/>
-          </w:rPr>
-          <w:t>9</w:t>
-        </w:r>
-        <w:r>
-          <w:rPr>
-            <w:rStyle w:val="Hyperlink"/>
-          </w:rPr>
-          <w:t>c</w:t>
-        </w:r>
-        <w:r>
-          <w:rPr>
-            <w:rStyle w:val="Hyperlink"/>
-            <w:lang w:val="ru-RU"/>
-          </w:rPr>
-          <w:t>-</w:t>
-        </w:r>
-        <w:proofErr w:type="spellStart"/>
-        <w:r>
-          <w:rPr>
-            <w:rStyle w:val="Hyperlink"/>
-          </w:rPr>
-          <w:t>ddfb</w:t>
-        </w:r>
-        <w:proofErr w:type="spellEnd"/>
-        <w:r>
-          <w:rPr>
-            <w:rStyle w:val="Hyperlink"/>
-            <w:lang w:val="ru-RU"/>
-          </w:rPr>
-          <w:t>4</w:t>
-        </w:r>
-        <w:r>
-          <w:rPr>
-            <w:rStyle w:val="Hyperlink"/>
-          </w:rPr>
-          <w:t>f</w:t>
-        </w:r>
-        <w:r>
-          <w:rPr>
-            <w:rStyle w:val="Hyperlink"/>
-            <w:lang w:val="ru-RU"/>
-          </w:rPr>
-          <w:t>215996</w:t>
-        </w:r>
-      </w:hyperlink>
+      <w:r>
+        <w:fldChar w:fldCharType="begin"/>
+      </w:r>
+      <w:r>
+        <w:instrText>HYPERLINK</w:instrText>
+      </w:r>
+      <w:r>
+        <w:rPr>
+          <w:lang w:val="ru-RU"/>
+        </w:rPr>
+        <w:instrText xml:space="preserve"> "</w:instrText>
+      </w:r>
+      <w:r>
+        <w:instrText>https</w:instrText>
+      </w:r>
+      <w:r>
+        <w:rPr>
+          <w:lang w:val="ru-RU"/>
+        </w:rPr>
+        <w:instrText>://</w:instrText>
+      </w:r>
+      <w:r>
+        <w:instrText>chat</w:instrText>
+      </w:r>
+      <w:r>
+        <w:rPr>
+          <w:lang w:val="ru-RU"/>
+        </w:rPr>
+        <w:instrText>.</w:instrText>
+      </w:r>
+      <w:r>
+        <w:instrText>openai</w:instrText>
+      </w:r>
+      <w:r>
+        <w:rPr>
+          <w:lang w:val="ru-RU"/>
+        </w:rPr>
+        <w:instrText>.</w:instrText>
+      </w:r>
+      <w:r>
+        <w:instrText>com</w:instrText>
+      </w:r>
+      <w:r>
+        <w:rPr>
+          <w:lang w:val="ru-RU"/>
+        </w:rPr>
+        <w:instrText>/</w:instrText>
+      </w:r>
+      <w:r>
+        <w:instrText>share</w:instrText>
+      </w:r>
+      <w:r>
+        <w:rPr>
+          <w:lang w:val="ru-RU"/>
+        </w:rPr>
+        <w:instrText>/</w:instrText>
+      </w:r>
+      <w:r>
+        <w:instrText>e</w:instrText>
+      </w:r>
+      <w:r>
+        <w:rPr>
+          <w:lang w:val="ru-RU"/>
+        </w:rPr>
+        <w:instrText>7678</w:instrText>
+      </w:r>
+      <w:r>
+        <w:instrText>a</w:instrText>
+      </w:r>
+      <w:r>
+        <w:rPr>
+          <w:lang w:val="ru-RU"/>
+        </w:rPr>
+        <w:instrText>91-</w:instrText>
+      </w:r>
+      <w:r>
+        <w:instrText>e</w:instrText>
+      </w:r>
+      <w:r>
+        <w:rPr>
+          <w:lang w:val="ru-RU"/>
+        </w:rPr>
+        <w:instrText>807-4</w:instrText>
+      </w:r>
+      <w:r>
+        <w:instrText>f</w:instrText>
+      </w:r>
+      <w:r>
+        <w:rPr>
+          <w:lang w:val="ru-RU"/>
+        </w:rPr>
+        <w:instrText>61-8</w:instrText>
+      </w:r>
+      <w:r>
+        <w:instrText>b</w:instrText>
+      </w:r>
+      <w:r>
+        <w:rPr>
+          <w:lang w:val="ru-RU"/>
+        </w:rPr>
+        <w:instrText>9</w:instrText>
+      </w:r>
+      <w:r>
+        <w:instrText>c</w:instrText>
+      </w:r>
+      <w:r>
+        <w:rPr>
+          <w:lang w:val="ru-RU"/>
+        </w:rPr>
+        <w:instrText>-</w:instrText>
+      </w:r>
+      <w:r>
+        <w:instrText>ddfb</w:instrText>
+      </w:r>
+      <w:r>
+        <w:rPr>
+          <w:lang w:val="ru-RU"/>
+        </w:rPr>
+        <w:instrText>4</w:instrText>
+      </w:r>
+      <w:r>
+        <w:instrText>f</w:instrText>
+      </w:r>
+      <w:r>
+        <w:rPr>
+          <w:lang w:val="ru-RU"/>
+        </w:rPr>
+        <w:instrText>215996"</w:instrText>
+      </w:r>
+      <w:r>
+        <w:fldChar w:fldCharType="separate"/>
+      </w:r>
+      <w:r>
+        <w:rPr>
+          <w:rStyle w:val="Hyperlink"/>
+        </w:rPr>
+        <w:t>https</w:t>
+      </w:r>
+      <w:r>
+        <w:rPr>
+          <w:rStyle w:val="Hyperlink"/>
+          <w:lang w:val="ru-RU"/>
+        </w:rPr>
+        <w:t>://</w:t>
+      </w:r>
+      <w:r>
+        <w:rPr>
+          <w:rStyle w:val="Hyperlink"/>
+        </w:rPr>
+        <w:t>chat</w:t>
+      </w:r>
+      <w:r>
+        <w:rPr>
+          <w:rStyle w:val="Hyperlink"/>
+          <w:lang w:val="ru-RU"/>
+        </w:rPr>
+        <w:t>.</w:t>
+      </w:r>
+      <w:proofErr w:type="spellStart"/>
+      <w:r>
+        <w:rPr>
+          <w:rStyle w:val="Hyperlink"/>
+        </w:rPr>
+        <w:t>openai</w:t>
+      </w:r>
+      <w:proofErr w:type="spellEnd"/>
+      <w:r>
+        <w:rPr>
+          <w:rStyle w:val="Hyperlink"/>
+          <w:lang w:val="ru-RU"/>
+        </w:rPr>
+        <w:t>.</w:t>
+      </w:r>
+      <w:r>
+        <w:rPr>
+          <w:rStyle w:val="Hyperlink"/>
+        </w:rPr>
+        <w:t>com</w:t>
+      </w:r>
+      <w:r>
+        <w:rPr>
+          <w:rStyle w:val="Hyperlink"/>
+          <w:lang w:val="ru-RU"/>
+        </w:rPr>
+        <w:t>/</w:t>
+      </w:r>
+      <w:r>
+        <w:rPr>
+          <w:rStyle w:val="Hyperlink"/>
+        </w:rPr>
+        <w:t>share</w:t>
+      </w:r>
+      <w:r>
+        <w:rPr>
+          <w:rStyle w:val="Hyperlink"/>
+          <w:lang w:val="ru-RU"/>
+        </w:rPr>
+        <w:t>/</w:t>
+      </w:r>
+      <w:r>
+        <w:rPr>
+          <w:rStyle w:val="Hyperlink"/>
+        </w:rPr>
+        <w:t>e</w:t>
+      </w:r>
+      <w:r>
+        <w:rPr>
+          <w:rStyle w:val="Hyperlink"/>
+          <w:lang w:val="ru-RU"/>
+        </w:rPr>
+        <w:t>7678</w:t>
+      </w:r>
+      <w:r>
+        <w:rPr>
+          <w:rStyle w:val="Hyperlink"/>
+        </w:rPr>
+        <w:t>a</w:t>
+      </w:r>
+      <w:r>
+        <w:rPr>
+          <w:rStyle w:val="Hyperlink"/>
+          <w:lang w:val="ru-RU"/>
+        </w:rPr>
+        <w:t>91-</w:t>
+      </w:r>
+      <w:r>
+        <w:rPr>
+          <w:rStyle w:val="Hyperlink"/>
+        </w:rPr>
+        <w:t>e</w:t>
+      </w:r>
+      <w:r>
+        <w:rPr>
+          <w:rStyle w:val="Hyperlink"/>
+          <w:lang w:val="ru-RU"/>
+        </w:rPr>
+        <w:t>807-4</w:t>
+      </w:r>
+      <w:r>
+        <w:rPr>
+          <w:rStyle w:val="Hyperlink"/>
+        </w:rPr>
+        <w:t>f</w:t>
+      </w:r>
+      <w:r>
+        <w:rPr>
+          <w:rStyle w:val="Hyperlink"/>
+          <w:lang w:val="ru-RU"/>
+        </w:rPr>
+        <w:t>61-8</w:t>
+      </w:r>
+      <w:r>
+        <w:rPr>
+          <w:rStyle w:val="Hyperlink"/>
+        </w:rPr>
+        <w:t>b</w:t>
+      </w:r>
+      <w:r>
+        <w:rPr>
+          <w:rStyle w:val="Hyperlink"/>
+          <w:lang w:val="ru-RU"/>
+        </w:rPr>
+        <w:t>9</w:t>
+      </w:r>
+      <w:r>
+        <w:rPr>
+          <w:rStyle w:val="Hyperlink"/>
+        </w:rPr>
+        <w:t>c</w:t>
+      </w:r>
+      <w:r>
+        <w:rPr>
+          <w:rStyle w:val="Hyperlink"/>
+          <w:lang w:val="ru-RU"/>
+        </w:rPr>
+        <w:t>-</w:t>
+      </w:r>
+      <w:proofErr w:type="spellStart"/>
+      <w:r>
+        <w:rPr>
+          <w:rStyle w:val="Hyperlink"/>
+        </w:rPr>
+        <w:t>ddfb</w:t>
+      </w:r>
+      <w:proofErr w:type="spellEnd"/>
+      <w:r>
+        <w:rPr>
+          <w:rStyle w:val="Hyperlink"/>
+          <w:lang w:val="ru-RU"/>
+        </w:rPr>
+        <w:t>4</w:t>
+      </w:r>
+      <w:r>
+        <w:rPr>
+          <w:rStyle w:val="Hyperlink"/>
+        </w:rPr>
+        <w:t>f</w:t>
+      </w:r>
+      <w:r>
+        <w:rPr>
+          <w:rStyle w:val="Hyperlink"/>
+          <w:lang w:val="ru-RU"/>
+        </w:rPr>
+        <w:t>215996</w:t>
+      </w:r>
+      <w:r>
+        <w:rPr>
+          <w:rStyle w:val="Hyperlink"/>
+          <w:lang w:val="ru-RU"/>
+        </w:rPr>
+        <w:fldChar w:fldCharType="end"/>
+      </w:r>
     </w:p>
     <w:tbl>
       <w:tblPr>
@@ -7131,7 +6799,7 @@
 </file>
 
 <file path=word/endnotes.xml><?xml version="1.0" encoding="utf-8"?>
-<w:endnotes xmlns:wpc="http://schemas.microsoft.com/office/word/2010/wordprocessingCanvas" xmlns:cx="http://schemas.microsoft.com/office/drawing/2014/chartex" xmlns:cx1="http://schemas.microsoft.com/office/drawing/2015/9/8/chartex" xmlns:cx2="http://schemas.microsoft.com/office/drawing/2015/10/21/chartex" xmlns:cx3="http://schemas.microsoft.com/office/drawing/2016/5/9/chartex" xmlns:cx4="http://schemas.microsoft.com/office/drawing/2016/5/10/chartex" xmlns:cx5="http://schemas.microsoft.com/office/drawing/2016/5/11/chartex" xmlns:cx6="http://schemas.microsoft.com/office/drawing/2016/5/12/chartex" xmlns:cx7="http://schemas.microsoft.com/office/drawing/2016/5/13/chartex" xmlns:cx8="http://schemas.microsoft.com/office/drawing/2016/5/14/chartex" xmlns:mc="http://schemas.openxmlformats.org/markup-compatibility/2006" xmlns:aink="http://schemas.microsoft.com/office/drawing/2016/ink" xmlns:am3d="http://schemas.microsoft.com/office/drawing/2017/model3d" xmlns:o="urn:schemas-microsoft-com:office:office" xmlns:oel="http://schemas.microsoft.com/office/2019/extlst" xmlns:r="http://schemas.openxmlformats.org/officeDocument/2006/relationships" xmlns:m="http://schemas.openxmlformats.org/officeDocument/2006/math" xmlns:v="urn:schemas-microsoft-com:vml" xmlns:wp14="http://schemas.microsoft.com/office/word/2010/wordprocessingDrawing" xmlns:wp="http://schemas.openxmlformats.org/drawingml/2006/wordprocessingDrawing" xmlns:w10="urn:schemas-microsoft-com:office:word" xmlns:w="http://schemas.openxmlformats.org/wordprocessingml/2006/main" xmlns:w14="http://schemas.microsoft.com/office/word/2010/wordml" xmlns:w15="http://schemas.microsoft.com/office/word/2012/wordml" xmlns:w16cex="http://schemas.microsoft.com/office/word/2018/wordml/cex" xmlns:w16cid="http://schemas.microsoft.com/office/word/2016/wordml/cid" xmlns:w16="http://schemas.microsoft.com/office/word/2018/wordml" xmlns:w16sdtdh="http://schemas.microsoft.com/office/word/2020/wordml/sdtdatahash" xmlns:w16se="http://schemas.microsoft.com/office/word/2015/wordml/symex" xmlns:wpg="http://schemas.microsoft.com/office/word/2010/wordprocessingGroup" xmlns:wpi="http://schemas.microsoft.com/office/word/2010/wordprocessingInk" xmlns:wne="http://schemas.microsoft.com/office/word/2006/wordml" xmlns:wps="http://schemas.microsoft.com/office/word/2010/wordprocessingShape" mc:Ignorable="w14 w15 w16se w16cid w16 w16cex w16sdtdh wp14">
+<w:endnotes xmlns:wpc="http://schemas.microsoft.com/office/word/2010/wordprocessingCanvas" xmlns:cx="http://schemas.microsoft.com/office/drawing/2014/chartex" xmlns:cx1="http://schemas.microsoft.com/office/drawing/2015/9/8/chartex" xmlns:cx2="http://schemas.microsoft.com/office/drawing/2015/10/21/chartex" xmlns:cx3="http://schemas.microsoft.com/office/drawing/2016/5/9/chartex" xmlns:cx4="http://schemas.microsoft.com/office/drawing/2016/5/10/chartex" xmlns:cx5="http://schemas.microsoft.com/office/drawing/2016/5/11/chartex" xmlns:cx6="http://schemas.microsoft.com/office/drawing/2016/5/12/chartex" xmlns:cx7="http://schemas.microsoft.com/office/drawing/2016/5/13/chartex" xmlns:cx8="http://schemas.microsoft.com/office/drawing/2016/5/14/chartex" xmlns:mc="http://schemas.openxmlformats.org/markup-compatibility/2006" xmlns:aink="http://schemas.microsoft.com/office/drawing/2016/ink" xmlns:am3d="http://schemas.microsoft.com/office/drawing/2017/model3d" xmlns:o="urn:schemas-microsoft-com:office:office" xmlns:oel="http://schemas.microsoft.com/office/2019/extlst" xmlns:r="http://schemas.openxmlformats.org/officeDocument/2006/relationships" xmlns:m="http://schemas.openxmlformats.org/officeDocument/2006/math" xmlns:v="urn:schemas-microsoft-com:vml" xmlns:wp14="http://schemas.microsoft.com/office/word/2010/wordprocessingDrawing" xmlns:wp="http://schemas.openxmlformats.org/drawingml/2006/wordprocessingDrawing" xmlns:w10="urn:schemas-microsoft-com:office:word" xmlns:w="http://schemas.openxmlformats.org/wordprocessingml/2006/main" xmlns:w14="http://schemas.microsoft.com/office/word/2010/wordml" xmlns:w15="http://schemas.microsoft.com/office/word/2012/wordml" xmlns:w16cex="http://schemas.microsoft.com/office/word/2018/wordml/cex" xmlns:w16cid="http://schemas.microsoft.com/office/word/2016/wordml/cid" xmlns:w16="http://schemas.microsoft.com/office/word/2018/wordml" xmlns:w16du="http://schemas.microsoft.com/office/word/2023/wordml/word16du" xmlns:w16sdtdh="http://schemas.microsoft.com/office/word/2020/wordml/sdtdatahash" xmlns:w16se="http://schemas.microsoft.com/office/word/2015/wordml/symex" xmlns:wpg="http://schemas.microsoft.com/office/word/2010/wordprocessingGroup" xmlns:wpi="http://schemas.microsoft.com/office/word/2010/wordprocessingInk" xmlns:wne="http://schemas.microsoft.com/office/word/2006/wordml" xmlns:wps="http://schemas.microsoft.com/office/word/2010/wordprocessingShape" mc:Ignorable="w14 w15 w16se w16cid w16 w16cex w16sdtdh w16du wp14">
   <w:endnote w:type="separator" w:id="-1">
     <w:p>
       <w:pPr>
@@ -7156,7 +6824,7 @@
 </file>
 
 <file path=word/footnotes.xml><?xml version="1.0" encoding="utf-8"?>
-<w:footnotes xmlns:wpc="http://schemas.microsoft.com/office/word/2010/wordprocessingCanvas" xmlns:cx="http://schemas.microsoft.com/office/drawing/2014/chartex" xmlns:cx1="http://schemas.microsoft.com/office/drawing/2015/9/8/chartex" xmlns:cx2="http://schemas.microsoft.com/office/drawing/2015/10/21/chartex" xmlns:cx3="http://schemas.microsoft.com/office/drawing/2016/5/9/chartex" xmlns:cx4="http://schemas.microsoft.com/office/drawing/2016/5/10/chartex" xmlns:cx5="http://schemas.microsoft.com/office/drawing/2016/5/11/chartex" xmlns:cx6="http://schemas.microsoft.com/office/drawing/2016/5/12/chartex" xmlns:cx7="http://schemas.microsoft.com/office/drawing/2016/5/13/chartex" xmlns:cx8="http://schemas.microsoft.com/office/drawing/2016/5/14/chartex" xmlns:mc="http://schemas.openxmlformats.org/markup-compatibility/2006" xmlns:aink="http://schemas.microsoft.com/office/drawing/2016/ink" xmlns:am3d="http://schemas.microsoft.com/office/drawing/2017/model3d" xmlns:o="urn:schemas-microsoft-com:office:office" xmlns:oel="http://schemas.microsoft.com/office/2019/extlst" xmlns:r="http://schemas.openxmlformats.org/officeDocument/2006/relationships" xmlns:m="http://schemas.openxmlformats.org/officeDocument/2006/math" xmlns:v="urn:schemas-microsoft-com:vml" xmlns:wp14="http://schemas.microsoft.com/office/word/2010/wordprocessingDrawing" xmlns:wp="http://schemas.openxmlformats.org/drawingml/2006/wordprocessingDrawing" xmlns:w10="urn:schemas-microsoft-com:office:word" xmlns:w="http://schemas.openxmlformats.org/wordprocessingml/2006/main" xmlns:w14="http://schemas.microsoft.com/office/word/2010/wordml" xmlns:w15="http://schemas.microsoft.com/office/word/2012/wordml" xmlns:w16cex="http://schemas.microsoft.com/office/word/2018/wordml/cex" xmlns:w16cid="http://schemas.microsoft.com/office/word/2016/wordml/cid" xmlns:w16="http://schemas.microsoft.com/office/word/2018/wordml" xmlns:w16sdtdh="http://schemas.microsoft.com/office/word/2020/wordml/sdtdatahash" xmlns:w16se="http://schemas.microsoft.com/office/word/2015/wordml/symex" xmlns:wpg="http://schemas.microsoft.com/office/word/2010/wordprocessingGroup" xmlns:wpi="http://schemas.microsoft.com/office/word/2010/wordprocessingInk" xmlns:wne="http://schemas.microsoft.com/office/word/2006/wordml" xmlns:wps="http://schemas.microsoft.com/office/word/2010/wordprocessingShape" mc:Ignorable="w14 w15 w16se w16cid w16 w16cex w16sdtdh wp14">
+<w:footnotes xmlns:wpc="http://schemas.microsoft.com/office/word/2010/wordprocessingCanvas" xmlns:cx="http://schemas.microsoft.com/office/drawing/2014/chartex" xmlns:cx1="http://schemas.microsoft.com/office/drawing/2015/9/8/chartex" xmlns:cx2="http://schemas.microsoft.com/office/drawing/2015/10/21/chartex" xmlns:cx3="http://schemas.microsoft.com/office/drawing/2016/5/9/chartex" xmlns:cx4="http://schemas.microsoft.com/office/drawing/2016/5/10/chartex" xmlns:cx5="http://schemas.microsoft.com/office/drawing/2016/5/11/chartex" xmlns:cx6="http://schemas.microsoft.com/office/drawing/2016/5/12/chartex" xmlns:cx7="http://schemas.microsoft.com/office/drawing/2016/5/13/chartex" xmlns:cx8="http://schemas.microsoft.com/office/drawing/2016/5/14/chartex" xmlns:mc="http://schemas.openxmlformats.org/markup-compatibility/2006" xmlns:aink="http://schemas.microsoft.com/office/drawing/2016/ink" xmlns:am3d="http://schemas.microsoft.com/office/drawing/2017/model3d" xmlns:o="urn:schemas-microsoft-com:office:office" xmlns:oel="http://schemas.microsoft.com/office/2019/extlst" xmlns:r="http://schemas.openxmlformats.org/officeDocument/2006/relationships" xmlns:m="http://schemas.openxmlformats.org/officeDocument/2006/math" xmlns:v="urn:schemas-microsoft-com:vml" xmlns:wp14="http://schemas.microsoft.com/office/word/2010/wordprocessingDrawing" xmlns:wp="http://schemas.openxmlformats.org/drawingml/2006/wordprocessingDrawing" xmlns:w10="urn:schemas-microsoft-com:office:word" xmlns:w="http://schemas.openxmlformats.org/wordprocessingml/2006/main" xmlns:w14="http://schemas.microsoft.com/office/word/2010/wordml" xmlns:w15="http://schemas.microsoft.com/office/word/2012/wordml" xmlns:w16cex="http://schemas.microsoft.com/office/word/2018/wordml/cex" xmlns:w16cid="http://schemas.microsoft.com/office/word/2016/wordml/cid" xmlns:w16="http://schemas.microsoft.com/office/word/2018/wordml" xmlns:w16du="http://schemas.microsoft.com/office/word/2023/wordml/word16du" xmlns:w16sdtdh="http://schemas.microsoft.com/office/word/2020/wordml/sdtdatahash" xmlns:w16se="http://schemas.microsoft.com/office/word/2015/wordml/symex" xmlns:wpg="http://schemas.microsoft.com/office/word/2010/wordprocessingGroup" xmlns:wpi="http://schemas.microsoft.com/office/word/2010/wordprocessingInk" xmlns:wne="http://schemas.microsoft.com/office/word/2006/wordml" xmlns:wps="http://schemas.microsoft.com/office/word/2010/wordprocessingShape" mc:Ignorable="w14 w15 w16se w16cid w16 w16cex w16sdtdh w16du wp14">
   <w:footnote w:type="separator" w:id="-1">
     <w:p>
       <w:pPr>
@@ -7181,7 +6849,7 @@
 </file>
 
 <file path=word/numbering.xml><?xml version="1.0" encoding="utf-8"?>
-<w:numbering xmlns:wpc="http://schemas.microsoft.com/office/word/2010/wordprocessingCanvas" xmlns:cx="http://schemas.microsoft.com/office/drawing/2014/chartex" xmlns:cx1="http://schemas.microsoft.com/office/drawing/2015/9/8/chartex" xmlns:cx2="http://schemas.microsoft.com/office/drawing/2015/10/21/chartex" xmlns:cx3="http://schemas.microsoft.com/office/drawing/2016/5/9/chartex" xmlns:cx4="http://schemas.microsoft.com/office/drawing/2016/5/10/chartex" xmlns:cx5="http://schemas.microsoft.com/office/drawing/2016/5/11/chartex" xmlns:cx6="http://schemas.microsoft.com/office/drawing/2016/5/12/chartex" xmlns:cx7="http://schemas.microsoft.com/office/drawing/2016/5/13/chartex" xmlns:cx8="http://schemas.microsoft.com/office/drawing/2016/5/14/chartex" xmlns:mc="http://schemas.openxmlformats.org/markup-compatibility/2006" xmlns:aink="http://schemas.microsoft.com/office/drawing/2016/ink" xmlns:am3d="http://schemas.microsoft.com/office/drawing/2017/model3d" xmlns:o="urn:schemas-microsoft-com:office:office" xmlns:oel="http://schemas.microsoft.com/office/2019/extlst" xmlns:r="http://schemas.openxmlformats.org/officeDocument/2006/relationships" xmlns:m="http://schemas.openxmlformats.org/officeDocument/2006/math" xmlns:v="urn:schemas-microsoft-com:vml" xmlns:wp14="http://schemas.microsoft.com/office/word/2010/wordprocessingDrawing" xmlns:wp="http://schemas.openxmlformats.org/drawingml/2006/wordprocessingDrawing" xmlns:w10="urn:schemas-microsoft-com:office:word" xmlns:w="http://schemas.openxmlformats.org/wordprocessingml/2006/main" xmlns:w14="http://schemas.microsoft.com/office/word/2010/wordml" xmlns:w15="http://schemas.microsoft.com/office/word/2012/wordml" xmlns:w16cex="http://schemas.microsoft.com/office/word/2018/wordml/cex" xmlns:w16cid="http://schemas.microsoft.com/office/word/2016/wordml/cid" xmlns:w16="http://schemas.microsoft.com/office/word/2018/wordml" xmlns:w16sdtdh="http://schemas.microsoft.com/office/word/2020/wordml/sdtdatahash" xmlns:w16se="http://schemas.microsoft.com/office/word/2015/wordml/symex" xmlns:wpg="http://schemas.microsoft.com/office/word/2010/wordprocessingGroup" xmlns:wpi="http://schemas.microsoft.com/office/word/2010/wordprocessingInk" xmlns:wne="http://schemas.microsoft.com/office/word/2006/wordml" xmlns:wps="http://schemas.microsoft.com/office/word/2010/wordprocessingShape" mc:Ignorable="w14 w15 w16se w16cid w16 w16cex w16sdtdh wp14">
+<w:numbering xmlns:wpc="http://schemas.microsoft.com/office/word/2010/wordprocessingCanvas" xmlns:cx="http://schemas.microsoft.com/office/drawing/2014/chartex" xmlns:cx1="http://schemas.microsoft.com/office/drawing/2015/9/8/chartex" xmlns:cx2="http://schemas.microsoft.com/office/drawing/2015/10/21/chartex" xmlns:cx3="http://schemas.microsoft.com/office/drawing/2016/5/9/chartex" xmlns:cx4="http://schemas.microsoft.com/office/drawing/2016/5/10/chartex" xmlns:cx5="http://schemas.microsoft.com/office/drawing/2016/5/11/chartex" xmlns:cx6="http://schemas.microsoft.com/office/drawing/2016/5/12/chartex" xmlns:cx7="http://schemas.microsoft.com/office/drawing/2016/5/13/chartex" xmlns:cx8="http://schemas.microsoft.com/office/drawing/2016/5/14/chartex" xmlns:mc="http://schemas.openxmlformats.org/markup-compatibility/2006" xmlns:aink="http://schemas.microsoft.com/office/drawing/2016/ink" xmlns:am3d="http://schemas.microsoft.com/office/drawing/2017/model3d" xmlns:o="urn:schemas-microsoft-com:office:office" xmlns:oel="http://schemas.microsoft.com/office/2019/extlst" xmlns:r="http://schemas.openxmlformats.org/officeDocument/2006/relationships" xmlns:m="http://schemas.openxmlformats.org/officeDocument/2006/math" xmlns:v="urn:schemas-microsoft-com:vml" xmlns:wp14="http://schemas.microsoft.com/office/word/2010/wordprocessingDrawing" xmlns:wp="http://schemas.openxmlformats.org/drawingml/2006/wordprocessingDrawing" xmlns:w10="urn:schemas-microsoft-com:office:word" xmlns:w="http://schemas.openxmlformats.org/wordprocessingml/2006/main" xmlns:w14="http://schemas.microsoft.com/office/word/2010/wordml" xmlns:w15="http://schemas.microsoft.com/office/word/2012/wordml" xmlns:w16cex="http://schemas.microsoft.com/office/word/2018/wordml/cex" xmlns:w16cid="http://schemas.microsoft.com/office/word/2016/wordml/cid" xmlns:w16="http://schemas.microsoft.com/office/word/2018/wordml" xmlns:w16du="http://schemas.microsoft.com/office/word/2023/wordml/word16du" xmlns:w16sdtdh="http://schemas.microsoft.com/office/word/2020/wordml/sdtdatahash" xmlns:w16se="http://schemas.microsoft.com/office/word/2015/wordml/symex" xmlns:wpg="http://schemas.microsoft.com/office/word/2010/wordprocessingGroup" xmlns:wpi="http://schemas.microsoft.com/office/word/2010/wordprocessingInk" xmlns:wne="http://schemas.microsoft.com/office/word/2006/wordml" xmlns:wps="http://schemas.microsoft.com/office/word/2010/wordprocessingShape" mc:Ignorable="w14 w15 w16se w16cid w16 w16cex w16sdtdh w16du wp14">
   <w:abstractNum w:abstractNumId="0" w15:restartNumberingAfterBreak="0">
     <w:nsid w:val="04E60920"/>
     <w:multiLevelType w:val="hybridMultilevel"/>
@@ -11883,7 +11551,7 @@
 </file>
 
 <file path=word/styles.xml><?xml version="1.0" encoding="utf-8"?>
-<w:styles xmlns:mc="http://schemas.openxmlformats.org/markup-compatibility/2006" xmlns:r="http://schemas.openxmlformats.org/officeDocument/2006/relationships" xmlns:w="http://schemas.openxmlformats.org/wordprocessingml/2006/main" xmlns:w14="http://schemas.microsoft.com/office/word/2010/wordml" xmlns:w15="http://schemas.microsoft.com/office/word/2012/wordml" xmlns:w16cex="http://schemas.microsoft.com/office/word/2018/wordml/cex" xmlns:w16cid="http://schemas.microsoft.com/office/word/2016/wordml/cid" xmlns:w16="http://schemas.microsoft.com/office/word/2018/wordml" xmlns:w16sdtdh="http://schemas.microsoft.com/office/word/2020/wordml/sdtdatahash" xmlns:w16se="http://schemas.microsoft.com/office/word/2015/wordml/symex" mc:Ignorable="w14 w15 w16se w16cid w16 w16cex w16sdtdh">
+<w:styles xmlns:mc="http://schemas.openxmlformats.org/markup-compatibility/2006" xmlns:r="http://schemas.openxmlformats.org/officeDocument/2006/relationships" xmlns:w="http://schemas.openxmlformats.org/wordprocessingml/2006/main" xmlns:w14="http://schemas.microsoft.com/office/word/2010/wordml" xmlns:w15="http://schemas.microsoft.com/office/word/2012/wordml" xmlns:w16cex="http://schemas.microsoft.com/office/word/2018/wordml/cex" xmlns:w16cid="http://schemas.microsoft.com/office/word/2016/wordml/cid" xmlns:w16="http://schemas.microsoft.com/office/word/2018/wordml" xmlns:w16du="http://schemas.microsoft.com/office/word/2023/wordml/word16du" xmlns:w16sdtdh="http://schemas.microsoft.com/office/word/2020/wordml/sdtdatahash" xmlns:w16se="http://schemas.microsoft.com/office/word/2015/wordml/symex" mc:Ignorable="w14 w15 w16se w16cid w16 w16cex w16sdtdh w16du">
   <w:docDefaults>
     <w:rPrDefault>
       <w:rPr>

</xml_diff>

<commit_message>
Indicating harder tasks in exercise documents
</commit_message>
<xml_diff>
--- a/Courses/Software-Sciences/Module-3-Databases-New/05-SQL-INSERT-UPDATE-DELETE/05-SQL-INSERT-UPDATE-DELETE-Exercise.docx
+++ b/Courses/Software-Sciences/Module-3-Databases-New/05-SQL-INSERT-UPDATE-DELETE/05-SQL-INSERT-UPDATE-DELETE-Exercise.docx
@@ -38,6 +38,7 @@
         <w:spacing w:before="0"/>
         <w:rPr>
           <w:rStyle w:val="Hyperlink"/>
+          <w:lang w:val="ru-RU"/>
         </w:rPr>
       </w:pPr>
       <w:r>
@@ -74,115 +75,99 @@
         </w:rPr>
         <w:t xml:space="preserve">: </w:t>
       </w:r>
-      <w:r>
-        <w:fldChar w:fldCharType="begin"/>
-      </w:r>
-      <w:r>
-        <w:instrText>HYPERLINK "https://judge.softuni.org/Contests/Practice/Index/4605" \l "0"</w:instrText>
-      </w:r>
-      <w:r>
-        <w:fldChar w:fldCharType="separate"/>
-      </w:r>
-      <w:r>
-        <w:rPr>
-          <w:rStyle w:val="Hyperlink"/>
-        </w:rPr>
-        <w:t>https</w:t>
-      </w:r>
-      <w:r>
-        <w:rPr>
-          <w:rStyle w:val="Hyperlink"/>
-          <w:lang w:val="ru-RU"/>
-        </w:rPr>
-        <w:t>://</w:t>
-      </w:r>
-      <w:r>
-        <w:rPr>
-          <w:rStyle w:val="Hyperlink"/>
-        </w:rPr>
-        <w:t>judge</w:t>
-      </w:r>
-      <w:r>
-        <w:rPr>
-          <w:rStyle w:val="Hyperlink"/>
-          <w:lang w:val="ru-RU"/>
-        </w:rPr>
-        <w:t>.</w:t>
-      </w:r>
-      <w:proofErr w:type="spellStart"/>
-      <w:r>
-        <w:rPr>
-          <w:rStyle w:val="Hyperlink"/>
-        </w:rPr>
-        <w:t>softuni</w:t>
-      </w:r>
-      <w:proofErr w:type="spellEnd"/>
-      <w:r>
-        <w:rPr>
-          <w:rStyle w:val="Hyperlink"/>
-          <w:lang w:val="ru-RU"/>
-        </w:rPr>
-        <w:t>.</w:t>
-      </w:r>
-      <w:r>
-        <w:rPr>
-          <w:rStyle w:val="Hyperlink"/>
-        </w:rPr>
-        <w:t>org</w:t>
-      </w:r>
-      <w:r>
-        <w:rPr>
-          <w:rStyle w:val="Hyperlink"/>
-          <w:lang w:val="ru-RU"/>
-        </w:rPr>
-        <w:t>/</w:t>
-      </w:r>
-      <w:r>
-        <w:rPr>
-          <w:rStyle w:val="Hyperlink"/>
-        </w:rPr>
-        <w:t>Contests</w:t>
-      </w:r>
-      <w:r>
-        <w:rPr>
-          <w:rStyle w:val="Hyperlink"/>
-          <w:lang w:val="ru-RU"/>
-        </w:rPr>
-        <w:t>/</w:t>
-      </w:r>
-      <w:r>
-        <w:rPr>
-          <w:rStyle w:val="Hyperlink"/>
-        </w:rPr>
-        <w:t>Practice</w:t>
-      </w:r>
-      <w:r>
-        <w:rPr>
-          <w:rStyle w:val="Hyperlink"/>
-          <w:lang w:val="ru-RU"/>
-        </w:rPr>
-        <w:t>/</w:t>
-      </w:r>
-      <w:r>
-        <w:rPr>
-          <w:rStyle w:val="Hyperlink"/>
-        </w:rPr>
-        <w:t>Index</w:t>
-      </w:r>
-      <w:r>
-        <w:rPr>
-          <w:rStyle w:val="Hyperlink"/>
-          <w:lang w:val="ru-RU"/>
-        </w:rPr>
-        <w:t>/4605#0</w:t>
-      </w:r>
-      <w:r>
-        <w:rPr>
-          <w:rStyle w:val="Hyperlink"/>
-          <w:lang w:val="ru-RU"/>
-        </w:rPr>
-        <w:fldChar w:fldCharType="end"/>
-      </w:r>
+      <w:hyperlink r:id="rId8" w:anchor="0" w:history="1">
+        <w:r>
+          <w:rPr>
+            <w:rStyle w:val="Hyperlink"/>
+          </w:rPr>
+          <w:t>https</w:t>
+        </w:r>
+        <w:r>
+          <w:rPr>
+            <w:rStyle w:val="Hyperlink"/>
+            <w:lang w:val="ru-RU"/>
+          </w:rPr>
+          <w:t>://</w:t>
+        </w:r>
+        <w:r>
+          <w:rPr>
+            <w:rStyle w:val="Hyperlink"/>
+          </w:rPr>
+          <w:t>judge</w:t>
+        </w:r>
+        <w:r>
+          <w:rPr>
+            <w:rStyle w:val="Hyperlink"/>
+            <w:lang w:val="ru-RU"/>
+          </w:rPr>
+          <w:t>.</w:t>
+        </w:r>
+        <w:r>
+          <w:rPr>
+            <w:rStyle w:val="Hyperlink"/>
+          </w:rPr>
+          <w:t>softuni</w:t>
+        </w:r>
+        <w:r>
+          <w:rPr>
+            <w:rStyle w:val="Hyperlink"/>
+            <w:lang w:val="ru-RU"/>
+          </w:rPr>
+          <w:t>.</w:t>
+        </w:r>
+        <w:r>
+          <w:rPr>
+            <w:rStyle w:val="Hyperlink"/>
+          </w:rPr>
+          <w:t>org</w:t>
+        </w:r>
+        <w:r>
+          <w:rPr>
+            <w:rStyle w:val="Hyperlink"/>
+            <w:lang w:val="ru-RU"/>
+          </w:rPr>
+          <w:t>/</w:t>
+        </w:r>
+        <w:r>
+          <w:rPr>
+            <w:rStyle w:val="Hyperlink"/>
+          </w:rPr>
+          <w:t>Contests</w:t>
+        </w:r>
+        <w:r>
+          <w:rPr>
+            <w:rStyle w:val="Hyperlink"/>
+            <w:lang w:val="ru-RU"/>
+          </w:rPr>
+          <w:t>/</w:t>
+        </w:r>
+        <w:r>
+          <w:rPr>
+            <w:rStyle w:val="Hyperlink"/>
+          </w:rPr>
+          <w:t>Practice</w:t>
+        </w:r>
+        <w:r>
+          <w:rPr>
+            <w:rStyle w:val="Hyperlink"/>
+            <w:lang w:val="ru-RU"/>
+          </w:rPr>
+          <w:t>/</w:t>
+        </w:r>
+        <w:r>
+          <w:rPr>
+            <w:rStyle w:val="Hyperlink"/>
+          </w:rPr>
+          <w:t>Index</w:t>
+        </w:r>
+        <w:r>
+          <w:rPr>
+            <w:rStyle w:val="Hyperlink"/>
+            <w:lang w:val="ru-RU"/>
+          </w:rPr>
+          <w:t>/4605#0</w:t>
+        </w:r>
+      </w:hyperlink>
     </w:p>
     <w:p>
       <w:pPr>
@@ -406,7 +391,7 @@
                     <pic:cNvPicPr/>
                   </pic:nvPicPr>
                   <pic:blipFill>
-                    <a:blip r:embed="rId8"/>
+                    <a:blip r:embed="rId9"/>
                     <a:stretch>
                       <a:fillRect/>
                     </a:stretch>
@@ -664,7 +649,7 @@
                     <pic:cNvPicPr/>
                   </pic:nvPicPr>
                   <pic:blipFill>
-                    <a:blip r:embed="rId9"/>
+                    <a:blip r:embed="rId10"/>
                     <a:stretch>
                       <a:fillRect/>
                     </a:stretch>
@@ -868,7 +853,7 @@
                     <pic:cNvPicPr/>
                   </pic:nvPicPr>
                   <pic:blipFill>
-                    <a:blip r:embed="rId10"/>
+                    <a:blip r:embed="rId11"/>
                     <a:stretch>
                       <a:fillRect/>
                     </a:stretch>
@@ -1225,7 +1210,7 @@
                     <pic:cNvPicPr/>
                   </pic:nvPicPr>
                   <pic:blipFill>
-                    <a:blip r:embed="rId11"/>
+                    <a:blip r:embed="rId12"/>
                     <a:stretch>
                       <a:fillRect/>
                     </a:stretch>
@@ -5415,6 +5400,12 @@
         <w:ind w:left="567" w:hanging="567"/>
       </w:pPr>
       <w:r>
+        <w:rPr>
+          <w:lang w:val="en-US"/>
+        </w:rPr>
+        <w:t>*</w:t>
+      </w:r>
+      <w:r>
         <w:t>Попълнете таблиците с примерни данни</w:t>
       </w:r>
     </w:p>
@@ -5539,7 +5530,7 @@
                     <pic:cNvPicPr/>
                   </pic:nvPicPr>
                   <pic:blipFill>
-                    <a:blip r:embed="rId12"/>
+                    <a:blip r:embed="rId13"/>
                     <a:stretch>
                       <a:fillRect/>
                     </a:stretch>
@@ -5585,318 +5576,177 @@
         </w:rPr>
         <w:t xml:space="preserve">: </w:t>
       </w:r>
-      <w:r>
-        <w:fldChar w:fldCharType="begin"/>
-      </w:r>
-      <w:r>
-        <w:instrText>HYPERLINK</w:instrText>
-      </w:r>
-      <w:r>
-        <w:rPr>
-          <w:lang w:val="ru-RU"/>
-        </w:rPr>
-        <w:instrText xml:space="preserve"> "</w:instrText>
-      </w:r>
-      <w:r>
-        <w:instrText>https</w:instrText>
-      </w:r>
-      <w:r>
-        <w:rPr>
-          <w:lang w:val="ru-RU"/>
-        </w:rPr>
-        <w:instrText>://</w:instrText>
-      </w:r>
-      <w:r>
-        <w:instrText>chat</w:instrText>
-      </w:r>
-      <w:r>
-        <w:rPr>
-          <w:lang w:val="ru-RU"/>
-        </w:rPr>
-        <w:instrText>.</w:instrText>
-      </w:r>
-      <w:r>
-        <w:instrText>openai</w:instrText>
-      </w:r>
-      <w:r>
-        <w:rPr>
-          <w:lang w:val="ru-RU"/>
-        </w:rPr>
-        <w:instrText>.</w:instrText>
-      </w:r>
-      <w:r>
-        <w:instrText>com</w:instrText>
-      </w:r>
-      <w:r>
-        <w:rPr>
-          <w:lang w:val="ru-RU"/>
-        </w:rPr>
-        <w:instrText>/</w:instrText>
-      </w:r>
-      <w:r>
-        <w:instrText>share</w:instrText>
-      </w:r>
-      <w:r>
-        <w:rPr>
-          <w:lang w:val="ru-RU"/>
-        </w:rPr>
-        <w:instrText>/</w:instrText>
-      </w:r>
-      <w:r>
-        <w:instrText>e</w:instrText>
-      </w:r>
-      <w:r>
-        <w:rPr>
-          <w:lang w:val="ru-RU"/>
-        </w:rPr>
-        <w:instrText>7678</w:instrText>
-      </w:r>
-      <w:r>
-        <w:instrText>a</w:instrText>
-      </w:r>
-      <w:r>
-        <w:rPr>
-          <w:lang w:val="ru-RU"/>
-        </w:rPr>
-        <w:instrText>91-</w:instrText>
-      </w:r>
-      <w:r>
-        <w:instrText>e</w:instrText>
-      </w:r>
-      <w:r>
-        <w:rPr>
-          <w:lang w:val="ru-RU"/>
-        </w:rPr>
-        <w:instrText>807-4</w:instrText>
-      </w:r>
-      <w:r>
-        <w:instrText>f</w:instrText>
-      </w:r>
-      <w:r>
-        <w:rPr>
-          <w:lang w:val="ru-RU"/>
-        </w:rPr>
-        <w:instrText>61-8</w:instrText>
-      </w:r>
-      <w:r>
-        <w:instrText>b</w:instrText>
-      </w:r>
-      <w:r>
-        <w:rPr>
-          <w:lang w:val="ru-RU"/>
-        </w:rPr>
-        <w:instrText>9</w:instrText>
-      </w:r>
-      <w:r>
-        <w:instrText>c</w:instrText>
-      </w:r>
-      <w:r>
-        <w:rPr>
-          <w:lang w:val="ru-RU"/>
-        </w:rPr>
-        <w:instrText>-</w:instrText>
-      </w:r>
-      <w:r>
-        <w:instrText>ddfb</w:instrText>
-      </w:r>
-      <w:r>
-        <w:rPr>
-          <w:lang w:val="ru-RU"/>
-        </w:rPr>
-        <w:instrText>4</w:instrText>
-      </w:r>
-      <w:r>
-        <w:instrText>f</w:instrText>
-      </w:r>
-      <w:r>
-        <w:rPr>
-          <w:lang w:val="ru-RU"/>
-        </w:rPr>
-        <w:instrText>215996"</w:instrText>
-      </w:r>
-      <w:r>
-        <w:fldChar w:fldCharType="separate"/>
-      </w:r>
-      <w:r>
-        <w:rPr>
-          <w:rStyle w:val="Hyperlink"/>
-        </w:rPr>
-        <w:t>https</w:t>
-      </w:r>
-      <w:r>
-        <w:rPr>
-          <w:rStyle w:val="Hyperlink"/>
-          <w:lang w:val="ru-RU"/>
-        </w:rPr>
-        <w:t>://</w:t>
-      </w:r>
-      <w:r>
-        <w:rPr>
-          <w:rStyle w:val="Hyperlink"/>
-        </w:rPr>
-        <w:t>chat</w:t>
-      </w:r>
-      <w:r>
-        <w:rPr>
-          <w:rStyle w:val="Hyperlink"/>
-          <w:lang w:val="ru-RU"/>
-        </w:rPr>
-        <w:t>.</w:t>
-      </w:r>
-      <w:proofErr w:type="spellStart"/>
-      <w:r>
-        <w:rPr>
-          <w:rStyle w:val="Hyperlink"/>
-        </w:rPr>
-        <w:t>openai</w:t>
-      </w:r>
-      <w:proofErr w:type="spellEnd"/>
-      <w:r>
-        <w:rPr>
-          <w:rStyle w:val="Hyperlink"/>
-          <w:lang w:val="ru-RU"/>
-        </w:rPr>
-        <w:t>.</w:t>
-      </w:r>
-      <w:r>
-        <w:rPr>
-          <w:rStyle w:val="Hyperlink"/>
-        </w:rPr>
-        <w:t>com</w:t>
-      </w:r>
-      <w:r>
-        <w:rPr>
-          <w:rStyle w:val="Hyperlink"/>
-          <w:lang w:val="ru-RU"/>
-        </w:rPr>
-        <w:t>/</w:t>
-      </w:r>
-      <w:r>
-        <w:rPr>
-          <w:rStyle w:val="Hyperlink"/>
-        </w:rPr>
-        <w:t>share</w:t>
-      </w:r>
-      <w:r>
-        <w:rPr>
-          <w:rStyle w:val="Hyperlink"/>
-          <w:lang w:val="ru-RU"/>
-        </w:rPr>
-        <w:t>/</w:t>
-      </w:r>
-      <w:r>
-        <w:rPr>
-          <w:rStyle w:val="Hyperlink"/>
-        </w:rPr>
-        <w:t>e</w:t>
-      </w:r>
-      <w:r>
-        <w:rPr>
-          <w:rStyle w:val="Hyperlink"/>
-          <w:lang w:val="ru-RU"/>
-        </w:rPr>
-        <w:t>7678</w:t>
-      </w:r>
-      <w:r>
-        <w:rPr>
-          <w:rStyle w:val="Hyperlink"/>
-        </w:rPr>
-        <w:t>a</w:t>
-      </w:r>
-      <w:r>
-        <w:rPr>
-          <w:rStyle w:val="Hyperlink"/>
-          <w:lang w:val="ru-RU"/>
-        </w:rPr>
-        <w:t>91-</w:t>
-      </w:r>
-      <w:r>
-        <w:rPr>
-          <w:rStyle w:val="Hyperlink"/>
-        </w:rPr>
-        <w:t>e</w:t>
-      </w:r>
-      <w:r>
-        <w:rPr>
-          <w:rStyle w:val="Hyperlink"/>
-          <w:lang w:val="ru-RU"/>
-        </w:rPr>
-        <w:t>807-4</w:t>
-      </w:r>
-      <w:r>
-        <w:rPr>
-          <w:rStyle w:val="Hyperlink"/>
-        </w:rPr>
-        <w:t>f</w:t>
-      </w:r>
-      <w:r>
-        <w:rPr>
-          <w:rStyle w:val="Hyperlink"/>
-          <w:lang w:val="ru-RU"/>
-        </w:rPr>
-        <w:t>61-8</w:t>
-      </w:r>
-      <w:r>
-        <w:rPr>
-          <w:rStyle w:val="Hyperlink"/>
-        </w:rPr>
-        <w:t>b</w:t>
-      </w:r>
-      <w:r>
-        <w:rPr>
-          <w:rStyle w:val="Hyperlink"/>
-          <w:lang w:val="ru-RU"/>
-        </w:rPr>
-        <w:t>9</w:t>
-      </w:r>
-      <w:r>
-        <w:rPr>
-          <w:rStyle w:val="Hyperlink"/>
-        </w:rPr>
-        <w:t>c</w:t>
-      </w:r>
-      <w:r>
-        <w:rPr>
-          <w:rStyle w:val="Hyperlink"/>
-          <w:lang w:val="ru-RU"/>
-        </w:rPr>
-        <w:t>-</w:t>
-      </w:r>
-      <w:proofErr w:type="spellStart"/>
-      <w:r>
-        <w:rPr>
-          <w:rStyle w:val="Hyperlink"/>
-        </w:rPr>
-        <w:t>ddfb</w:t>
-      </w:r>
-      <w:proofErr w:type="spellEnd"/>
-      <w:r>
-        <w:rPr>
-          <w:rStyle w:val="Hyperlink"/>
-          <w:lang w:val="ru-RU"/>
-        </w:rPr>
-        <w:t>4</w:t>
-      </w:r>
-      <w:r>
-        <w:rPr>
-          <w:rStyle w:val="Hyperlink"/>
-        </w:rPr>
-        <w:t>f</w:t>
-      </w:r>
-      <w:r>
-        <w:rPr>
-          <w:rStyle w:val="Hyperlink"/>
-          <w:lang w:val="ru-RU"/>
-        </w:rPr>
-        <w:t>215996</w:t>
-      </w:r>
-      <w:r>
-        <w:rPr>
-          <w:rStyle w:val="Hyperlink"/>
-          <w:lang w:val="ru-RU"/>
-        </w:rPr>
-        <w:fldChar w:fldCharType="end"/>
-      </w:r>
+      <w:hyperlink r:id="rId14" w:history="1">
+        <w:r>
+          <w:rPr>
+            <w:rStyle w:val="Hyperlink"/>
+          </w:rPr>
+          <w:t>https</w:t>
+        </w:r>
+        <w:r>
+          <w:rPr>
+            <w:rStyle w:val="Hyperlink"/>
+            <w:lang w:val="ru-RU"/>
+          </w:rPr>
+          <w:t>://</w:t>
+        </w:r>
+        <w:r>
+          <w:rPr>
+            <w:rStyle w:val="Hyperlink"/>
+          </w:rPr>
+          <w:t>chat</w:t>
+        </w:r>
+        <w:r>
+          <w:rPr>
+            <w:rStyle w:val="Hyperlink"/>
+            <w:lang w:val="ru-RU"/>
+          </w:rPr>
+          <w:t>.</w:t>
+        </w:r>
+        <w:r>
+          <w:rPr>
+            <w:rStyle w:val="Hyperlink"/>
+          </w:rPr>
+          <w:t>openai</w:t>
+        </w:r>
+        <w:r>
+          <w:rPr>
+            <w:rStyle w:val="Hyperlink"/>
+            <w:lang w:val="ru-RU"/>
+          </w:rPr>
+          <w:t>.</w:t>
+        </w:r>
+        <w:r>
+          <w:rPr>
+            <w:rStyle w:val="Hyperlink"/>
+          </w:rPr>
+          <w:t>com</w:t>
+        </w:r>
+        <w:r>
+          <w:rPr>
+            <w:rStyle w:val="Hyperlink"/>
+            <w:lang w:val="ru-RU"/>
+          </w:rPr>
+          <w:t>/</w:t>
+        </w:r>
+        <w:r>
+          <w:rPr>
+            <w:rStyle w:val="Hyperlink"/>
+          </w:rPr>
+          <w:t>share</w:t>
+        </w:r>
+        <w:r>
+          <w:rPr>
+            <w:rStyle w:val="Hyperlink"/>
+            <w:lang w:val="ru-RU"/>
+          </w:rPr>
+          <w:t>/</w:t>
+        </w:r>
+        <w:r>
+          <w:rPr>
+            <w:rStyle w:val="Hyperlink"/>
+          </w:rPr>
+          <w:t>e</w:t>
+        </w:r>
+        <w:r>
+          <w:rPr>
+            <w:rStyle w:val="Hyperlink"/>
+            <w:lang w:val="ru-RU"/>
+          </w:rPr>
+          <w:t>7678</w:t>
+        </w:r>
+        <w:r>
+          <w:rPr>
+            <w:rStyle w:val="Hyperlink"/>
+          </w:rPr>
+          <w:t>a</w:t>
+        </w:r>
+        <w:r>
+          <w:rPr>
+            <w:rStyle w:val="Hyperlink"/>
+            <w:lang w:val="ru-RU"/>
+          </w:rPr>
+          <w:t>91-</w:t>
+        </w:r>
+        <w:r>
+          <w:rPr>
+            <w:rStyle w:val="Hyperlink"/>
+          </w:rPr>
+          <w:t>e</w:t>
+        </w:r>
+        <w:r>
+          <w:rPr>
+            <w:rStyle w:val="Hyperlink"/>
+            <w:lang w:val="ru-RU"/>
+          </w:rPr>
+          <w:t>807-4</w:t>
+        </w:r>
+        <w:r>
+          <w:rPr>
+            <w:rStyle w:val="Hyperlink"/>
+          </w:rPr>
+          <w:t>f</w:t>
+        </w:r>
+        <w:r>
+          <w:rPr>
+            <w:rStyle w:val="Hyperlink"/>
+            <w:lang w:val="ru-RU"/>
+          </w:rPr>
+          <w:t>61-8</w:t>
+        </w:r>
+        <w:r>
+          <w:rPr>
+            <w:rStyle w:val="Hyperlink"/>
+          </w:rPr>
+          <w:t>b</w:t>
+        </w:r>
+        <w:r>
+          <w:rPr>
+            <w:rStyle w:val="Hyperlink"/>
+            <w:lang w:val="ru-RU"/>
+          </w:rPr>
+          <w:t>9</w:t>
+        </w:r>
+        <w:r>
+          <w:rPr>
+            <w:rStyle w:val="Hyperlink"/>
+          </w:rPr>
+          <w:t>c</w:t>
+        </w:r>
+        <w:r>
+          <w:rPr>
+            <w:rStyle w:val="Hyperlink"/>
+            <w:lang w:val="ru-RU"/>
+          </w:rPr>
+          <w:t>-</w:t>
+        </w:r>
+        <w:r>
+          <w:rPr>
+            <w:rStyle w:val="Hyperlink"/>
+          </w:rPr>
+          <w:t>ddfb</w:t>
+        </w:r>
+        <w:r>
+          <w:rPr>
+            <w:rStyle w:val="Hyperlink"/>
+            <w:lang w:val="ru-RU"/>
+          </w:rPr>
+          <w:t>4</w:t>
+        </w:r>
+        <w:r>
+          <w:rPr>
+            <w:rStyle w:val="Hyperlink"/>
+          </w:rPr>
+          <w:t>f</w:t>
+        </w:r>
+        <w:r>
+          <w:rPr>
+            <w:rStyle w:val="Hyperlink"/>
+            <w:lang w:val="ru-RU"/>
+          </w:rPr>
+          <w:t>215996</w:t>
+        </w:r>
+      </w:hyperlink>
     </w:p>
     <w:tbl>
       <w:tblPr>

</xml_diff>